<commit_message>
() to [], fi to command, style to fi
</commit_message>
<xml_diff>
--- a/output/tPolvinenOppariY.docx
+++ b/output/tPolvinenOppariY.docx
@@ -4,6 +4,281 @@
   <w:body>
     <w:p>
       <w:pPr>
+        <w:pStyle w:val="FirstParagraph"/>
+      </w:pPr>
+      <w:r>
+        <w:t xml:space="preserve">pandoc source/luonnos.md –smart –standalone –bibliography=bib/AIoT.bib –csl=style/sodertorns-hogskola-harvard.csl -M lang:fi –reference-docx=template/template.docx -o output/tPolvinenOppariY.docx</w:t>
+      </w:r>
+    </w:p>
+    <w:p>
+      <w:r>
+        <w:pict>
+          <v:rect style="width:0;height:1.5pt" o:hralign="center" o:hrstd="t" o:hr="t"/>
+        </w:pict>
+      </w:r>
+    </w:p>
+    <w:p>
+      <w:pPr>
+        <w:pStyle w:val="FirstParagraph"/>
+      </w:pPr>
+      <w:r>
+        <w:t xml:space="preserve">Blah blah</w:t>
+      </w:r>
+      <w:r>
+        <w:t xml:space="preserve"> </w:t>
+      </w:r>
+      <w:r>
+        <w:t xml:space="preserve">(see Talavera et al. 2017, s. 33–35; also Verdouw, Wolfert &amp; Tekinerdogan 2016, ch. 1)</w:t>
+      </w:r>
+      <w:r>
+        <w:t xml:space="preserve">.</w:t>
+      </w:r>
+    </w:p>
+    <w:p>
+      <w:pPr>
+        <w:pStyle w:val="BodyText"/>
+      </w:pPr>
+      <w:r>
+        <w:t xml:space="preserve">Blah blah [see (ät)talaveraReviewIoTApplications2017, 33-35; also (ät)verdouwInternetThingsAgriculture2016a, ch. 1].</w:t>
+      </w:r>
+    </w:p>
+    <w:p>
+      <w:pPr>
+        <w:pStyle w:val="BodyText"/>
+      </w:pPr>
+      <w:r>
+        <w:t xml:space="preserve">Saadaan: Blah blah (also Verdouw, Wolfert &amp; Tekinerdogan 2016, ch. 1; see Talavera et al. 2017, s. 33–35).</w:t>
+      </w:r>
+    </w:p>
+    <w:p>
+      <w:r>
+        <w:pict>
+          <v:rect style="width:0;height:1.5pt" o:hralign="center" o:hrstd="t" o:hr="t"/>
+        </w:pict>
+      </w:r>
+    </w:p>
+    <w:p>
+      <w:pPr>
+        <w:pStyle w:val="FirstParagraph"/>
+      </w:pPr>
+      <w:r>
+        <w:t xml:space="preserve">Blah blah</w:t>
+      </w:r>
+      <w:r>
+        <w:t xml:space="preserve"> </w:t>
+      </w:r>
+      <w:r>
+        <w:t xml:space="preserve">(Talavera et al. 2017, s. 33–35, 38–39 and</w:t>
+      </w:r>
+      <w:r>
+        <w:t xml:space="preserve"> </w:t>
+      </w:r>
+      <w:r>
+        <w:rPr>
+          <w:i/>
+        </w:rPr>
+        <w:t xml:space="preserve">passim</w:t>
+      </w:r>
+      <w:r>
+        <w:t xml:space="preserve">)</w:t>
+      </w:r>
+      <w:r>
+        <w:t xml:space="preserve">.</w:t>
+      </w:r>
+    </w:p>
+    <w:p>
+      <w:pPr>
+        <w:pStyle w:val="BodyText"/>
+      </w:pPr>
+      <w:r>
+        <w:t xml:space="preserve">Blah blah [(ät)talaveraReviewIoTApplications2017, 33-35, 38-39 and</w:t>
+      </w:r>
+      <w:r>
+        <w:t xml:space="preserve"> </w:t>
+      </w:r>
+      <w:r>
+        <w:rPr>
+          <w:i/>
+        </w:rPr>
+        <w:t xml:space="preserve">passim</w:t>
+      </w:r>
+      <w:r>
+        <w:t xml:space="preserve">].</w:t>
+      </w:r>
+    </w:p>
+    <w:p>
+      <w:pPr>
+        <w:pStyle w:val="BodyText"/>
+      </w:pPr>
+      <w:r>
+        <w:t xml:space="preserve">Saadaan: Blah blah (Talavera et al. 2017, s. 33–35, 38–39 and passim).</w:t>
+      </w:r>
+    </w:p>
+    <w:p>
+      <w:r>
+        <w:pict>
+          <v:rect style="width:0;height:1.5pt" o:hralign="center" o:hrstd="t" o:hr="t"/>
+        </w:pict>
+      </w:r>
+    </w:p>
+    <w:p>
+      <w:pPr>
+        <w:pStyle w:val="FirstParagraph"/>
+      </w:pPr>
+      <w:r>
+        <w:t xml:space="preserve">Blah blah</w:t>
+      </w:r>
+      <w:r>
+        <w:t xml:space="preserve"> </w:t>
+      </w:r>
+      <w:r>
+        <w:t xml:space="preserve">(Talavera et al. 2017; Verdouw, Wolfert &amp; Tekinerdogan 2016)</w:t>
+      </w:r>
+      <w:r>
+        <w:t xml:space="preserve">.</w:t>
+      </w:r>
+    </w:p>
+    <w:p>
+      <w:pPr>
+        <w:pStyle w:val="BodyText"/>
+      </w:pPr>
+      <w:r>
+        <w:t xml:space="preserve">Blah blah [(ät)verdouwInternetThingsAgriculture2016a; (ät)talaveraReviewIoTApplications2017].</w:t>
+      </w:r>
+    </w:p>
+    <w:p>
+      <w:pPr>
+        <w:pStyle w:val="BodyText"/>
+      </w:pPr>
+      <w:r>
+        <w:t xml:space="preserve">Saadaan: Blah blah (Verdouw, Wolfert &amp; Tekinerdogan 2016; Talavera et al. 2017).</w:t>
+      </w:r>
+    </w:p>
+    <w:p>
+      <w:r>
+        <w:pict>
+          <v:rect style="width:0;height:1.5pt" o:hralign="center" o:hrstd="t" o:hr="t"/>
+        </w:pict>
+      </w:r>
+    </w:p>
+    <w:p>
+      <w:pPr>
+        <w:pStyle w:val="FirstParagraph"/>
+      </w:pPr>
+      <w:r>
+        <w:t xml:space="preserve">Talavera ja muut says blah</w:t>
+      </w:r>
+      <w:r>
+        <w:t xml:space="preserve"> </w:t>
+      </w:r>
+      <w:r>
+        <w:t xml:space="preserve">(2017)</w:t>
+      </w:r>
+      <w:r>
+        <w:t xml:space="preserve">.</w:t>
+      </w:r>
+    </w:p>
+    <w:p>
+      <w:pPr>
+        <w:pStyle w:val="BodyText"/>
+      </w:pPr>
+      <w:r>
+        <w:t xml:space="preserve">Talavera ja muut says blah [-(ät)talaveraReviewIoTApplications2017].</w:t>
+      </w:r>
+    </w:p>
+    <w:p>
+      <w:pPr>
+        <w:pStyle w:val="BodyText"/>
+      </w:pPr>
+      <w:r>
+        <w:t xml:space="preserve">Saadaan: Talavera ja muut says blah (2017).</w:t>
+      </w:r>
+    </w:p>
+    <w:p>
+      <w:r>
+        <w:pict>
+          <v:rect style="width:0;height:1.5pt" o:hralign="center" o:hrstd="t" o:hr="t"/>
+        </w:pict>
+      </w:r>
+    </w:p>
+    <w:p>
+      <w:pPr>
+        <w:pStyle w:val="FirstParagraph"/>
+      </w:pPr>
+      <w:r>
+        <w:t xml:space="preserve">Talavera et al. (2017, s. 33)</w:t>
+      </w:r>
+      <w:r>
+        <w:t xml:space="preserve"> </w:t>
+      </w:r>
+      <w:r>
+        <w:t xml:space="preserve">says blah.</w:t>
+      </w:r>
+    </w:p>
+    <w:p>
+      <w:pPr>
+        <w:pStyle w:val="BodyText"/>
+      </w:pPr>
+      <w:r>
+        <w:t xml:space="preserve">talaveraReviewIoTApplications2017 [33] says blah.</w:t>
+      </w:r>
+    </w:p>
+    <w:p>
+      <w:pPr>
+        <w:pStyle w:val="BodyText"/>
+      </w:pPr>
+      <w:r>
+        <w:t xml:space="preserve">Saadaan: Talavera et al. (2017, s. 33) says blah.</w:t>
+      </w:r>
+    </w:p>
+    <w:p>
+      <w:r>
+        <w:pict>
+          <v:rect style="width:0;height:1.5pt" o:hralign="center" o:hrstd="t" o:hr="t"/>
+        </w:pict>
+      </w:r>
+    </w:p>
+    <w:p>
+      <w:pPr>
+        <w:pStyle w:val="FirstParagraph"/>
+      </w:pPr>
+      <w:r>
+        <w:t xml:space="preserve">Regex: kaarisulkeissa, ei saa sisältää @-merkkiä alussa ([^@][a-ö0-9]+)</w:t>
+      </w:r>
+    </w:p>
+    <w:p>
+      <w:pPr>
+        <w:pStyle w:val="BodyText"/>
+      </w:pPr>
+      <w:r>
+        <w:t xml:space="preserve">Regex: kaarisulkeissa, @-merkki alussa (@[a-ö0-9]+)</w:t>
+      </w:r>
+    </w:p>
+    <w:p>
+      <w:pPr>
+        <w:pStyle w:val="BodyText"/>
+      </w:pPr>
+      <w:r>
+        <w:t xml:space="preserve">Regex: alku (@[a-ö0-9]+; …ja loppu ; @[a-ö0-9]+)</w:t>
+      </w:r>
+    </w:p>
+    <w:p>
+      <w:pPr>
+        <w:pStyle w:val="BodyText"/>
+      </w:pPr>
+      <w:r>
+        <w:t xml:space="preserve">Regex: (201[0-9]+)</w:t>
+      </w:r>
+    </w:p>
+    <w:p>
+      <w:r>
+        <w:pict>
+          <v:rect style="width:0;height:1.5pt" o:hralign="center" o:hrstd="t" o:hr="t"/>
+        </w:pict>
+      </w:r>
+    </w:p>
+    <w:p>
+      <w:pPr>
         <w:pStyle w:val="Heading1"/>
       </w:pPr>
       <w:bookmarkStart w:id="21" w:name="huom"/>
@@ -84,6 +359,13 @@
       </w:r>
     </w:p>
     <w:p>
+      <w:r>
+        <w:pict>
+          <v:rect style="width:0;height:1.5pt" o:hralign="center" o:hrstd="t" o:hr="t"/>
+        </w:pict>
+      </w:r>
+    </w:p>
+    <w:p>
       <w:pPr>
         <w:pStyle w:val="Heading1"/>
       </w:pPr>
@@ -658,7 +940,7 @@
         <w:pStyle w:val="BodyText"/>
       </w:pPr>
       <w:r>
-        <w:t xml:space="preserve">—Wikipediaa!—</w:t>
+        <w:t xml:space="preserve">Wikipediaa!</w:t>
       </w:r>
     </w:p>
     <w:p>
@@ -867,7 +1149,7 @@
         <w:pStyle w:val="BodyText"/>
       </w:pPr>
       <w:r>
-        <w:t xml:space="preserve">—/Wikipediaa!—</w:t>
+        <w:t xml:space="preserve">/Wikipediaa!</w:t>
       </w:r>
     </w:p>
     <w:p>
@@ -1162,31 +1444,31 @@
         <w:pStyle w:val="BodyText"/>
       </w:pPr>
       <w:r>
-        <w:t xml:space="preserve">Menetelmätriangulaatiota eli monimetodista lähestymistapaa voidaan käyttää tutkittavan ilmiön ymmärryksen lisäämiseen. Menetelmätriangulaatio eli useiden menetelmien käyttö on tällöin myös tutkimusstrateginen valinta. (</w:t>
-      </w:r>
-      <w:r>
-        <w:t xml:space="preserve">Kananen (2010)</w:t>
-      </w:r>
-      <w:r>
-        <w:t xml:space="preserve">) Opinnäytetyössä pyritään tukemaan laadullista menetelmää menetelmätriangulaation avulla. (ks.</w:t>
-      </w:r>
-      <w:r>
-        <w:t xml:space="preserve"> </w:t>
-      </w:r>
-      <w:r>
-        <w:t xml:space="preserve">Hirsjärvi &amp; Hurme (2015)</w:t>
-      </w:r>
-      <w:r>
-        <w:t xml:space="preserve">, 39;</w:t>
-      </w:r>
-      <w:r>
-        <w:t xml:space="preserve"> </w:t>
-      </w:r>
-      <w:r>
-        <w:t xml:space="preserve">Gubrium (2012)</w:t>
-      </w:r>
-      <w:r>
-        <w:t xml:space="preserve">, 284) Menetelmätriangulaatio pyritään toteuttamaan haastatteluaineiston laadullisen kuvailun ja määrällistä menetelmää soveltavan sisällönanalyysin avulla.</w:t>
+        <w:t xml:space="preserve">Menetelmätriangulaatiota eli monimetodista lähestymistapaa voidaan käyttää tutkittavan ilmiön ymmärryksen lisäämiseen. Menetelmätriangulaatio eli useiden menetelmien käyttö on tällöin myös tutkimusstrateginen valinta.</w:t>
+      </w:r>
+      <w:r>
+        <w:t xml:space="preserve"> </w:t>
+      </w:r>
+      <w:r>
+        <w:t xml:space="preserve">(Kananen 2010)</w:t>
+      </w:r>
+      <w:r>
+        <w:t xml:space="preserve"> </w:t>
+      </w:r>
+      <w:r>
+        <w:t xml:space="preserve">Opinnäytetyössä pyritään tukemaan laadullista menetelmää menetelmätriangulaation avulla.</w:t>
+      </w:r>
+      <w:r>
+        <w:t xml:space="preserve"> </w:t>
+      </w:r>
+      <w:r>
+        <w:t xml:space="preserve">(Gubrium 2012, s. 284; ks. Hirsjärvi &amp; Hurme 2015, s. 39)</w:t>
+      </w:r>
+      <w:r>
+        <w:t xml:space="preserve"> </w:t>
+      </w:r>
+      <w:r>
+        <w:t xml:space="preserve">Menetelmätriangulaatio pyritään toteuttamaan haastatteluaineiston laadullisen kuvailun ja määrällistä menetelmää soveltavan sisällönanalyysin avulla.</w:t>
       </w:r>
     </w:p>
     <w:p>
@@ -1513,7 +1795,13 @@
         <w:t xml:space="preserve">Salminen (2011)</w:t>
       </w:r>
       <w:r>
-        <w:t xml:space="preserve">, 6) Onwuegbuzien ja Frelsin (2016, 39) mukaan kirjallisuuskatsauksessa käsiteltäviä aineistoja voidaan laajentaa ja katsausta tukea multimodaalisilla eli monimuotoisilla aineistoilla kuten medialla, havainnoilla, blogiaineistolla, asiantuntijakeskusteluilla ja -haastatteluilla sekä toissijaisista tiedoista koostuvalla aineistolla (onwuegbuzieStepsComprehensiveLiterature2016, 39).</w:t>
+        <w:t xml:space="preserve">, 6) Onwuegbuzien ja Frelsin (2016, 39) mukaan kirjallisuuskatsauksessa käsiteltäviä aineistoja voidaan laajentaa ja katsausta tukea multimodaalisilla eli monimuotoisilla aineistoilla kuten medialla, havainnoilla, blogiaineistolla, asiantuntijakeskusteluilla ja -haastatteluilla sekä toissijaisista tiedoista koostuvalla aineistolla (</w:t>
+      </w:r>
+      <w:r>
+        <w:t xml:space="preserve">Onwuegbuzie &amp; Frels (2016)</w:t>
+      </w:r>
+      <w:r>
+        <w:t xml:space="preserve">, 39).</w:t>
       </w:r>
     </w:p>
     <w:p>
@@ -1589,7 +1877,13 @@
         <w:t xml:space="preserve">Salminen (2011)</w:t>
       </w:r>
       <w:r>
-        <w:t xml:space="preserve">, 7) Onwuegbuzien ja Frelsin (2016, 23) mukaan narratiivinen kirjallisuuskatsaus vetää yhteen ja parhaimmillaan kritisoi tutkimuskohteena olevaa aihetta käsittelevää kirjallisuutta, mutta ei tarjoa laadullisten tai määrällisten tutkimustulosten integraatiota (onwuegbuzieStepsComprehensiveLiterature2016, 23). Saman suuntaisesti Salmisen (2011, 7) mukaan menetelmä ei tarjoa varsinaista analyyttistä tulosta (</w:t>
+        <w:t xml:space="preserve">, 7) Onwuegbuzien ja Frelsin (2016, 23) mukaan narratiivinen kirjallisuuskatsaus vetää yhteen ja parhaimmillaan kritisoi tutkimuskohteena olevaa aihetta käsittelevää kirjallisuutta, mutta ei tarjoa laadullisten tai määrällisten tutkimustulosten integraatiota (</w:t>
+      </w:r>
+      <w:r>
+        <w:t xml:space="preserve">Onwuegbuzie &amp; Frels (2016)</w:t>
+      </w:r>
+      <w:r>
+        <w:t xml:space="preserve">, 23). Saman suuntaisesti Salmisen (2011, 7) mukaan menetelmä ei tarjoa varsinaista analyyttistä tulosta (</w:t>
       </w:r>
       <w:r>
         <w:t xml:space="preserve">Salminen (2011)</w:t>
@@ -1603,7 +1897,13 @@
         <w:pStyle w:val="BodyText"/>
       </w:pPr>
       <w:r>
-        <w:t xml:space="preserve">Narratiivisen kirjallisuuskatsauksen neljä yleisintä tyyppiä ovat: teoreettinen, historiallinen, metodologinen ja yleinen. Näista yleinen tyyppi on perinteinen, käsiteltävästä aiheesta uusinta kirjallisuutta käsittelevä ja keskeiset seikat esittelevä kirjoitus. (onwuegbuzieStepsComprehensiveLiterature2016, 24) Tämän opinnäytetyön kirjallisuuskatsaus toteutetaan yleisen tyypin mukaisena narratiivisena katsauksena. Narratiivisella kirjallisuuskatsauksella on Salmisen (2011, 7) mukaan mahdollista päätyä luonteeltaan kirjallisuuskatsausten mukaiseen synteesiin, vaikka metodin avulla hankittu tutkimusaineisto ei olekaan valittu erityisen systemaattisella tavalla. Lisäksi narratiivisella katsauksella voidaan tuottaa kuvailevana tutkimustekniikkana ajantasaista tietoa, mitä muun tieteellisen kirjallisuuden avulla ei aina pystytä tuottamaan. (</w:t>
+        <w:t xml:space="preserve">Narratiivisen kirjallisuuskatsauksen neljä yleisintä tyyppiä ovat: teoreettinen, historiallinen, metodologinen ja yleinen. Näista yleinen tyyppi on perinteinen, käsiteltävästä aiheesta uusinta kirjallisuutta käsittelevä ja keskeiset seikat esittelevä kirjoitus. (</w:t>
+      </w:r>
+      <w:r>
+        <w:t xml:space="preserve">Onwuegbuzie &amp; Frels (2016)</w:t>
+      </w:r>
+      <w:r>
+        <w:t xml:space="preserve">, 24) Tämän opinnäytetyön kirjallisuuskatsaus toteutetaan yleisen tyypin mukaisena narratiivisena katsauksena. Narratiivisella kirjallisuuskatsauksella on Salmisen (2011, 7) mukaan mahdollista päätyä luonteeltaan kirjallisuuskatsausten mukaiseen synteesiin, vaikka metodin avulla hankittu tutkimusaineisto ei olekaan valittu erityisen systemaattisella tavalla. Lisäksi narratiivisella katsauksella voidaan tuottaa kuvailevana tutkimustekniikkana ajantasaista tietoa, mitä muun tieteellisen kirjallisuuden avulla ei aina pystytä tuottamaan. (</w:t>
       </w:r>
       <w:r>
         <w:t xml:space="preserve">Salminen (2011)</w:t>
@@ -1617,7 +1917,13 @@
         <w:pStyle w:val="BodyText"/>
       </w:pPr>
       <w:r>
-        <w:t xml:space="preserve">Siinä missä narratiiviset kirjallisuuskatsaukset voivat kuvailla laaja-alaisesti tutkimuskohteeseen liittyviä asiakokonaisuuksia, ne eivät yleensä tarjoa lukijoilleen selvitystä katsauksen laatijan tekemistä päätöksistä. Tämän lisäksi narratiiviset kirjallisuuskatsaukset eivät tarjoa tietoja käsitellyn kirjallisuuden hakuprosessista, kuinka monta tutkimusta valittiin käsiteltäviksi, millaisia valintakriteerejä käytettiin ja kuinka luotettavia tai päteviä käsiteltyjen tutkimusten tulokset ovat. (onwuegbuzieStepsComprehensiveLiterature2016, 24)</w:t>
+        <w:t xml:space="preserve">Siinä missä narratiiviset kirjallisuuskatsaukset voivat kuvailla laaja-alaisesti tutkimuskohteeseen liittyviä asiakokonaisuuksia, ne eivät yleensä tarjoa lukijoilleen selvitystä katsauksen laatijan tekemistä päätöksistä. Tämän lisäksi narratiiviset kirjallisuuskatsaukset eivät tarjoa tietoja käsitellyn kirjallisuuden hakuprosessista, kuinka monta tutkimusta valittiin käsiteltäviksi, millaisia valintakriteerejä käytettiin ja kuinka luotettavia tai päteviä käsiteltyjen tutkimusten tulokset ovat. (</w:t>
+      </w:r>
+      <w:r>
+        <w:t xml:space="preserve">Onwuegbuzie &amp; Frels (2016)</w:t>
+      </w:r>
+      <w:r>
+        <w:t xml:space="preserve">, 24)</w:t>
       </w:r>
     </w:p>
     <w:p>
@@ -3815,7 +4121,13 @@
         <w:pStyle w:val="BodyText"/>
       </w:pPr>
       <w:r>
-        <w:t xml:space="preserve">Tiedon tallentamisen ratkaisuista Talavera et al. (2017) kirjallisuuskatsauksessa käsitellyistä julkaisuista suuri osa käytti omia tallennusratkaisuita, pilvipalveluiden käytön ollessa vähäisempää. Tekijöiden mukaan tämä johtuu omien tallennusratkaisuiden suosimisesta tutkimustyössä, vaikka pilvipalveluiden käyttö on avainasemassa IoT-järjestelmien toteutuksissa. (talaveraReviewIoTApplications2017) Maatalouden tuottama data on yleensä hyvin heterogeenistä niin datan kuvaaman kohteen kuin datan tuotantotapojenkin osalta (</w:t>
+        <w:t xml:space="preserve">Tiedon tallentamisen ratkaisuista Talavera et al. (2017) kirjallisuuskatsauksessa käsitellyistä julkaisuista suuri osa käytti omia tallennusratkaisuita, pilvipalveluiden käytön ollessa vähäisempää. Tekijöiden mukaan tämä johtuu omien tallennusratkaisuiden suosimisesta tutkimustyössä, vaikka pilvipalveluiden käyttö on avainasemassa IoT-järjestelmien toteutuksissa. (</w:t>
+      </w:r>
+      <w:r>
+        <w:t xml:space="preserve">Talavera et al. (2017)</w:t>
+      </w:r>
+      <w:r>
+        <w:t xml:space="preserve">) Maatalouden tuottama data on yleensä hyvin heterogeenistä niin datan kuvaaman kohteen kuin datan tuotantotapojenkin osalta (</w:t>
       </w:r>
       <w:r>
         <w:t xml:space="preserve">Wolfert, Ge, Verdouw &amp; Bogaardt (2017)</w:t>
@@ -3858,7 +4170,13 @@
         <w:pStyle w:val="BodyText"/>
       </w:pPr>
       <w:r>
-        <w:t xml:space="preserve">Tiedon julkaisu loppukäyttäjille toteutettiin selkeästi suurimmassa osassa julkaisuja web-pohjaisten ratkaisujen avulla, muiden ollessa mobiili- ja paikallisratkaisuita (talaveraReviewIoTApplications2017).</w:t>
+        <w:t xml:space="preserve">Tiedon julkaisu loppukäyttäjille toteutettiin selkeästi suurimmassa osassa julkaisuja web-pohjaisten ratkaisujen avulla, muiden ollessa mobiili- ja paikallisratkaisuita (</w:t>
+      </w:r>
+      <w:r>
+        <w:t xml:space="preserve">Talavera et al. (2017)</w:t>
+      </w:r>
+      <w:r>
+        <w:t xml:space="preserve">).</w:t>
       </w:r>
     </w:p>
     <w:p>
@@ -5091,7 +5409,7 @@
         <w:pStyle w:val="BodyText"/>
       </w:pPr>
       <w:r>
-        <w:t xml:space="preserve">Tietoliikennekerroksen ja sovelluskerroksen välillä toimivan väliohjelmiston (middleware) tietoturva tulee myös ottaa huomioon. Väliohjelmiston hoitaessa sekä tiedon käsittelyä että rajapintoja tietoliikenne- ja sovelluskerrosten välillä, sen tietoturva vaatii luottamuksellisuutta tietojen käsittelyssä ja turvallisuutta tietojen taltioinnissa. (</w:t>
+        <w:t xml:space="preserve">Tietoliikennekerroksen ja sovelluskerroksen välillä toimivan väliohjelmiston (engl. middleware) tietoturva tulee myös ottaa huomioon. Väliohjelmiston hoitaessa sekä tiedon käsittelyä että rajapintoja tietoliikenne- ja sovelluskerrosten välillä, sen tietoturva vaatii luottamuksellisuutta tietojen käsittelyssä ja turvallisuutta tietojen taltioinnissa. (</w:t>
       </w:r>
       <w:r>
         <w:t xml:space="preserve">Tzounis et al. (2017)</w:t>
@@ -5926,7 +6244,7 @@
         <w:t xml:space="preserve"> </w:t>
       </w:r>
       <w:r>
-        <w:t xml:space="preserve">(Anon. 2018a)</w:t>
+        <w:t xml:space="preserve">(Tuntematon 2018a)</w:t>
       </w:r>
       <w:r>
         <w:t xml:space="preserve">)</w:t>
@@ -7244,7 +7562,7 @@
         <w:t xml:space="preserve">). Aidoksi IoT-ratkaisuksi luettava ValtraSmart on Valtran ensimmäinen telemetria- ja IoT-järjestelmä ja se on saanut E.E.n mukaan hyvän vastaanoton markkinoilla (</w:t>
       </w:r>
       <w:r>
-        <w:t xml:space="preserve">(Anon. 2018b)</w:t>
+        <w:t xml:space="preserve">(Tuntematon 2018b)</w:t>
       </w:r>
       <w:r>
         <w:t xml:space="preserve">).</w:t>
@@ -7338,7 +7656,16 @@
         <w:t xml:space="preserve">Polvinen (2017b)</w:t>
       </w:r>
       <w:r>
-        <w:t xml:space="preserve">; eHaastattelu2018)</w:t>
+        <w:t xml:space="preserve">;</w:t>
+      </w:r>
+      <w:r>
+        <w:t xml:space="preserve"> </w:t>
+      </w:r>
+      <w:r>
+        <w:t xml:space="preserve">(Tuntematon 2018b)</w:t>
+      </w:r>
+      <w:r>
+        <w:t xml:space="preserve">)</w:t>
       </w:r>
     </w:p>
     <w:p>
@@ -7409,7 +7736,7 @@
         <w:t xml:space="preserve"> </w:t>
       </w:r>
       <w:r>
-        <w:t xml:space="preserve">(Anon. 2018b)</w:t>
+        <w:t xml:space="preserve">(Tuntematon 2018b)</w:t>
       </w:r>
       <w:r>
         <w:t xml:space="preserve">)</w:t>
@@ -7447,7 +7774,7 @@
         <w:t xml:space="preserve">). Telemetriapalveluiden hankkeita on E.E.n mukaan käynnissä useilla merkittävillä maatalousalan laitetoimittajilla. Telemetriatuotteet ovat kuitenkin selkeästi eri kategoriassa kuin esimerkiksi FMIS-tuotteet eivätkä aina voi käyttää toistensa tuottamaa tai käsittelemää dataa yhteistoiminnassa. (</w:t>
       </w:r>
       <w:r>
-        <w:t xml:space="preserve">(Anon. 2018b)</w:t>
+        <w:t xml:space="preserve">(Tuntematon 2018b)</w:t>
       </w:r>
       <w:r>
         <w:t xml:space="preserve">)</w:t>
@@ -7808,7 +8135,7 @@
         <w:t xml:space="preserve">). Toisaalta tuotannossa voi olla huomaamattaa jääneitä pullonkauloja, jotka voitaisiin havaita data-analytiikalla (</w:t>
       </w:r>
       <w:r>
-        <w:t xml:space="preserve">(Anon. 2018b)</w:t>
+        <w:t xml:space="preserve">(Tuntematon 2018b)</w:t>
       </w:r>
       <w:r>
         <w:t xml:space="preserve">).</w:t>
@@ -8317,7 +8644,7 @@
         <w:t xml:space="preserve"> </w:t>
       </w:r>
       <w:r>
-        <w:t xml:space="preserve">(Anon. 2018b)</w:t>
+        <w:t xml:space="preserve">(Tuntematon 2018b)</w:t>
       </w:r>
       <w:r>
         <w:t xml:space="preserve">)</w:t>
@@ -8377,7 +8704,7 @@
         <w:t xml:space="preserve"> </w:t>
       </w:r>
       <w:r>
-        <w:t xml:space="preserve">(Anon. 2018b)</w:t>
+        <w:t xml:space="preserve">(Tuntematon 2018b)</w:t>
       </w:r>
       <w:r>
         <w:t xml:space="preserve">)</w:t>
@@ -8439,7 +8766,7 @@
         <w:t xml:space="preserve">). Nykyiset ratkaisut ovat vielä E.E.n mukaan keskenään erilaisia ja osittain omiin tuotekategorioihinsa siiloutuneita, esimerkiksi laitetelemetriatuotteet ja maatilan tiedonhallintajärjestelmät (engl. Farm Management Information System, FMIS) toimivat vielä selkeästi erillään (</w:t>
       </w:r>
       <w:r>
-        <w:t xml:space="preserve">(Anon. 2018b)</w:t>
+        <w:t xml:space="preserve">(Tuntematon 2018b)</w:t>
       </w:r>
       <w:r>
         <w:t xml:space="preserve">). Teknologiaratkaisuiden käyttöönotto on kentällä A.A.n mukaan tapauskohtaista ja niitä otetaan käyttöön yksittäin eikä koko viljelyprosessin laajuisesti. Koko viljelyprosessin kattavien yksittäisten ratkaisuiden kehittäminen onkin hänen mukaansa hyvin vaikeaa. (</w:t>
@@ -8474,7 +8801,7 @@
         <w:t xml:space="preserve"> </w:t>
       </w:r>
       <w:r>
-        <w:t xml:space="preserve">(Anon. 2018b)</w:t>
+        <w:t xml:space="preserve">(Tuntematon 2018b)</w:t>
       </w:r>
       <w:r>
         <w:t xml:space="preserve">)</w:t>
@@ -8552,7 +8879,7 @@
         <w:t xml:space="preserve">E.E.n näkemyksen mukaan viljelijöiden tekemä harppaus digitaaliseen toimintaympäristöön ja siitä saadut kokemukset ovat tärkein osa tämänhetkistä kehityskulun vaihetta. Käyttöönotoista saatujen kokemusten avulla voidaan päästä nyt nousevan ensimmäisen digitalisaation aallonharjan ylitse. Aallonharjan ylitse pääsyn jälkeen voidaan jatkaa tuotekehitystä saatujen kokemusten viitoittamaan suuntaan. Hänen mukaansa tämä digitalisaatioharppaus etenee pienillä askelilla kunkin viljelijän oman harkinnan ja toiminnan yksilöllisten tarpeiden mukaisesti. Tämä voi esimerkiksi alkaa yhden telemetriatuotteen käyttöönotolla josta viljelijä voi lähteä laajentamaan digitaalisten teknologioiden käyttöä omassa toiminnassaan. Samalla he voivat kasvattaa omaa osaamistaan ja havaita uusien teknologioiden hyötyjä ja millaisia etuja ne tarjoavat juuri heille. (</w:t>
       </w:r>
       <w:r>
-        <w:t xml:space="preserve">(Anon. 2018b)</w:t>
+        <w:t xml:space="preserve">(Tuntematon 2018b)</w:t>
       </w:r>
       <w:r>
         <w:t xml:space="preserve">)</w:t>
@@ -8581,7 +8908,7 @@
         <w:t xml:space="preserve">) E.E. kuitenkin korosti, että hänen kohtaamansa viljelijät haluavat ymmärtää miten heidän omaa toimintaansa voidaan parantaa: miten nykyisestä peltopinta-alasta pystyttäisiin tuottamaan enemmän, tehokkaammin ja/tai pienemmillä kustannuksilla. Hänen mukaansa tähän on kaksi selkeästi esillä olevaa lähestymistapaa: i) laitteiden tuottaman tiedon hyödyntäminen ja ii) viljelyprosessien parantaminen maatilan tiedonhallintajärjestelmän analytiikan avulla. Eli miten lopputuotetta voitaisiin tehdä enemmän tai tehokkaammin. (</w:t>
       </w:r>
       <w:r>
-        <w:t xml:space="preserve">(Anon. 2018b)</w:t>
+        <w:t xml:space="preserve">(Tuntematon 2018b)</w:t>
       </w:r>
       <w:r>
         <w:t xml:space="preserve">) Käyttöönoton kannattavuudesta B.B. kertoi, että viljanviljelyn riskiarvioita tehdessä voidaan arvioida sadon epäonnistumisen riski ja siitä johtuvat taloudelliset riskit. Silloin voidaan arvioida onko kannattavampaa ottaa näitä teknologioita käyttöön kuin olisi olla käyttämättä, koska näillä teknologioilla voidaan vähentää tuotannon tehon laskun riskiä, myös ilmastonmuutoksen aiheuttaessa muutoksia. (</w:t>
@@ -8610,7 +8937,7 @@
         <w:t xml:space="preserve">E.E. kertoi, että AIoTn ja maatalouden digitalisaation projekteihin panostetaan voimakkaasti useissa yrityksissä. Telemetriatuotteiden, maatilan tiedonhallintajärjestelmien ja laitteiden käytön osa-alueet on yleisesti katsottu prioriteeteiksi ja ne edustavat maatalouden uuden teknologia-aallon huippua. Esimerkiksi Valtra on lähdössä kaupallistamaan ensimmäistä telemetria- ja IoT-ratkaisua, mikä on saanut hyvän vastaanoton. Asiakkaiden arvioiden mukaan ratkaisu ei ole vain hyödyllinen lisä vaan toiminnalle vastaisuudessa ehdottoman tarpeellinen. Ratkaisulla pyritään helpottamaan viljelijän työtä toimintaympäristössä, missä hänen tulee ymmärtää kasvibiologiaa ja meteorologiaa, koneiden huoltoa ja operointia, liiketoimintaa jne. sekä hallita näihin liittyviä toimintoja päivittäisessä työskentelyssä. Samalla Valtra laitevalmistajana pyrkii laitteiden tuottaman tiedon avulla läheisempään yhteistyöhön viljelijöiden kanssa. Lisäksi pyritään tekemään aikaisempaa parempaa ja asiakaslähtöisempää tuotekehitystä. Näin IoT-ympäristön kehittymisestä on hyötyä koko maataloudelle, samoin kuin siitä on molemminpuolinen hyöty sekä laitevalmistajille että heidän asiakkailleen. (</w:t>
       </w:r>
       <w:r>
-        <w:t xml:space="preserve">(Anon. 2018b)</w:t>
+        <w:t xml:space="preserve">(Tuntematon 2018b)</w:t>
       </w:r>
       <w:r>
         <w:t xml:space="preserve">)</w:t>
@@ -8756,7 +9083,7 @@
         <w:t xml:space="preserve">) Samoin E.E. kertoo, että laitevalmistajien välisellä yhteistyöllä on tavoitteena esimerkiksi ISOBUS-standardin tuotekehityksessä rakentaa yhteinen toimintaympäristö, jossa voidaan rakentaa uusia digitaalisia ratkaisuita ja teknologiasovelluksia (</w:t>
       </w:r>
       <w:r>
-        <w:t xml:space="preserve">(Anon. 2018b)</w:t>
+        <w:t xml:space="preserve">(Tuntematon 2018b)</w:t>
       </w:r>
       <w:r>
         <w:t xml:space="preserve">).</w:t>
@@ -8918,7 +9245,7 @@
         <w:t xml:space="preserve">Samoin kuin teollisuusautomaatiossa, myös kasvihuonetuotannossa yhden toimittajan teollinen malli on toiminut mutta peltotuotannossa kenttä on hajanaisempi. Yksittäisen viljelijän käytössä on yleensä useita erikoistuneita järjestelmiä. E.E. kertoi epäilevänsä, että viljelijälle voi olla haasteellista kerätä tietoa useista järjestelmistä ja yhdistellä niitä kokonaiskuvan hahmottamiseksi. Hänen mukaansa maatilan tiedonhallintajärjestelmät tulevat todennäköisesti olemaan lähimpänä kokonaiskuvan tuottavaa tietojen esittämistä. (</w:t>
       </w:r>
       <w:r>
-        <w:t xml:space="preserve">(Anon. 2018b)</w:t>
+        <w:t xml:space="preserve">(Tuntematon 2018b)</w:t>
       </w:r>
       <w:r>
         <w:t xml:space="preserve">)</w:t>
@@ -8941,7 +9268,7 @@
         <w:t xml:space="preserve">AIoT- ja telemetriaratkaisut ovat E.E.n mukaan yleistymässä hyvin nopealla tahdilla. Samoin maatilan tiedonhallintajärjestelmät ovat yleistymässä ja täsmäviljelyratkaisuiden kuten ISOBUS-standardin kehityshankkeen etenevät. Viljelijä voi valita näitä käyttöönsä oman tarpeensa mukaan, mutta näitä kaikkia yhdistävää kokonaisvaltaista järjestelmää ei E.E.n tietojen mukaan ole yksikään markkinoilla oleva toimija tällä hetkellä rakentamassa. (</w:t>
       </w:r>
       <w:r>
-        <w:t xml:space="preserve">(Anon. 2018b)</w:t>
+        <w:t xml:space="preserve">(Tuntematon 2018b)</w:t>
       </w:r>
       <w:r>
         <w:t xml:space="preserve">) A.A. määritteli haastattelussaan peltotuotannon AIoTn kehityksen pääasialliseksi ongelmaksi sen, että hajanaisessa käyttöympäristössä yhden toimittajan on mahdotonta toteuttaa kokonaisvaltaista järjestelmää viljelijän toimintaympäristön hallintaan. B.B.n mukaan järjestelmien välille ollaan tässä vaiheessa kehittämässä rajapintoja, kuten rajapinta Yaran laitteilla tuotetun datan käsittelyyn 365FarmNet-palvelussa. (</w:t>
@@ -8959,7 +9286,7 @@
         <w:t xml:space="preserve">) Kuitenkin E.E.n mukaan ollaan vielä kaukana kokonaisvaltaista maatilan tiedonhallintajärjestelmästä, johon kaikki tilan osajärjestelmät olisivat yhteydessä (</w:t>
       </w:r>
       <w:r>
-        <w:t xml:space="preserve">(Anon. 2018b)</w:t>
+        <w:t xml:space="preserve">(Tuntematon 2018b)</w:t>
       </w:r>
       <w:r>
         <w:t xml:space="preserve">).</w:t>
@@ -9005,7 +9332,7 @@
         <w:t xml:space="preserve">E.E. kuvailee nykyisen tilanteen olevan vaiheessa, jossa on saatu tieto laitteilta liikkumaan niitä keräävään järjestelmään. Näistä tiedoista nähdään laitteiden tuottamat tiedot kuten missä koneet ovat liikkuneet, niiden polttoaineenkulutus jne. Kokonaisvaltaisesta järjestelmästä voitaisiin vastaavasti saada yleisnäkymä koko maatilan toiminnasta. Jotta järjestelmä joka on keskittynyt laitteiden telemetriadatan keräämiseen voisi toimia johonkin muuhun keskittyneen järjestelmän kanssa, tulisi molempiin järjestelmiin kehittää sovitulla tavalla rajapinnat. Tällöin kolmas osapuoli voisi tehdä käyttöliittymän, jolla molempien järjestelmien tietoja voitaisiin analysoida yhdessä. Lisäksi E.E.n mukaan tällaisessa järjestelmässä asiakkaan tulisi voida itse räätälöidä käyttöliittymäänsä mitä tietoja hän itse haluaa näkyville. (</w:t>
       </w:r>
       <w:r>
-        <w:t xml:space="preserve">(Anon. 2018b)</w:t>
+        <w:t xml:space="preserve">(Tuntematon 2018b)</w:t>
       </w:r>
       <w:r>
         <w:t xml:space="preserve">)</w:t>
@@ -9028,7 +9355,7 @@
         <w:t xml:space="preserve">Maatalouden dataintegraatiota pyritään toteuttamaan meneillään olevassa Agrirouter-hankkeessa, mitä ollaan E.E.n mukaan edistämässä globaaliksi maatalouden tietojenkäsittelyn ratkaisuksi. Agrirouterissa pyritään yhdistämään erilaiset maatalouden toimijat, maatilan tiedonhallintajärjestelmät, IoT-toiminnot, telemetriatoimittajat, ISOBUS-koneet jne. sellaiseen muotoon missä asiakas saisi niistä suurimman hyödyn. Agrirouter ja vastaavat hankkeet pyrkivät pohjimmiltaan yhdistämään dataa, tekemään datan liikuttelun mahdolliseksi ja rakentamaan tähän soveltuvan käyttöliittymän. E.E. arvioi, että kaikkien näiden erilaisten tietojen yhdistelyssä on vielä useita avoimia haasteita ratkaistavana ennen kuin ne toimivat saumattomasti yhteen. (</w:t>
       </w:r>
       <w:r>
-        <w:t xml:space="preserve">(Anon. 2018b)</w:t>
+        <w:t xml:space="preserve">(Tuntematon 2018b)</w:t>
       </w:r>
       <w:r>
         <w:t xml:space="preserve">)</w:t>
@@ -9051,7 +9378,7 @@
         <w:t xml:space="preserve">Vaikka useita maatalouden dataa integroivia hankkeita on käynnissä ja erilaisten järjestelmien tuottamat tiedot tulevat vielä varmasti yhdistymään, vielä ei E.En mukaan ole tietoa millä aikavälillä kokonaisvaltaisia maatilan tiedonhallintajärjestelmiä voisi tulla yleisesti saataville. Kehityskulku voi hänen mukaansa myös johtaa siihen, että kokonaisvaltainen maatilan tiedonhallintajärjestelmä tulee olemaan kolmen tai neljän järjestelmän kokonaisuus, mikä kattaa tilan tarvitsemat toiminnallisuudet. (</w:t>
       </w:r>
       <w:r>
-        <w:t xml:space="preserve">(Anon. 2018b)</w:t>
+        <w:t xml:space="preserve">(Tuntematon 2018b)</w:t>
       </w:r>
       <w:r>
         <w:t xml:space="preserve">)</w:t>
@@ -9427,7 +9754,7 @@
         <w:t xml:space="preserve">Haastattelussa E.E. toi esille näkökulman datan omistajuudesta ja viljelijöiden käytännön tarpeista: Asiakas omistaa kaiken datan, mitä heidän järjestelmänsä käsittelee. Asiakas voi heidän järjestelmästään ottaa oman datansa käsiteltäväksi vaikka taulukkolaskentasovellukseen, mutta heidän käyttöliittymänsä tarjoaa paremmat mahdollisuudet datan analysointiin ja vertailuun. Käyttöliittymän avulla voidaan datasta jalostaa raportteja ja analyyseja – ilman käyttöliittymää data ei ole hyödynnettävissä. Hänen oman näkemyksensä mukaan on hyvin epätodennäköistä, että viljelijöillä olisi aikaa tai motivaatiota kehittää omaa analytiikkaa tuottamastaan datasta jos suinkin on saatavilla käyttöliittymä, josta tarvittavat asiat voi nähdä helposti. Lisäksi käyttöliittymä voi ohjata käyttäjää tunnistamaan viljelijän toiminnassa olevat pullonkaulat ja näin ohjata viljelijää keskittämään resursseja toimenpiteisiin, joista on hänen omalle toiminnalleen suurimpia hyötyjä. Ylipäätään E.E.n mukaan AIoT-ratkaisuiden tuottaman datan käsittelyssä korostuvat käyttäjien tarpeet helppokäyttöisyydestä ja tarvittavan tiedon tuomisesta esille oikea-aikaisesti. (</w:t>
       </w:r>
       <w:r>
-        <w:t xml:space="preserve">(Anon. 2018b)</w:t>
+        <w:t xml:space="preserve">(Tuntematon 2018b)</w:t>
       </w:r>
       <w:r>
         <w:t xml:space="preserve">)</w:t>
@@ -9503,7 +9830,7 @@
         <w:t xml:space="preserve">E.E. kuvaili, että digitalisaation avulla voidaan tehostaa tuotantoa niin, että samalla työmäärällä tai resursseilla voidaan saada määrältään tai laadultaan parempia tuloksia. Selkeät tulokset todennäköisesti motivoisivat digitaalisten työkalujen käyttöön ottaneita toimijoita kehittämään toimintaansa edelleen. (</w:t>
       </w:r>
       <w:r>
-        <w:t xml:space="preserve">(Anon. 2018b)</w:t>
+        <w:t xml:space="preserve">(Tuntematon 2018b)</w:t>
       </w:r>
       <w:r>
         <w:t xml:space="preserve">) Esimerkkinä tällaisesta B.B. kertoi tuotannon tehostamisesta Yaran N-sensorin avulla. Saksassa N-sensorin käytöllä saadaan yleisesti 6 % suurempia satoja ja Ruotsissa vastaavasti 4 %, samalla saavuttaen säästöjä panoksissa. Sadonlisää on selkeästi saatavilla, mutta kunkin lohkon sadonlisän lukemat ovat riippuvaisia lohkon sisäisistä vaihteluista, lannoitusstrategiasta jne. (</w:t>
@@ -9532,7 +9859,7 @@
         <w:t xml:space="preserve">Uusien teknologioiden vaikutuksesta ollaan E.E.n mukaan vääjäämättä menossa siihen, että maatilan tiedonhallintajärjestelmät tulevat antamaan viljelijöille toimintasuosituksia ja helpottamaan viljelijän päätöksentekoa. Järjestelmät voivat laskea monen muuttuvan tekijän perusteella parhaita suosituksia ja datan perusteella ymmärtää miten viljelijän työtä voidaan helpottaa. Lisäksi järjestelmät voivat arvioida millaisilla toimilla saadaan paras tulos juuri kyseisessä toimintaympäristössä. (</w:t>
       </w:r>
       <w:r>
-        <w:t xml:space="preserve">(Anon. 2018b)</w:t>
+        <w:t xml:space="preserve">(Tuntematon 2018b)</w:t>
       </w:r>
       <w:r>
         <w:t xml:space="preserve">) B.B. kertoi, että useamman vuoden historiatietoja vertailemalla voidaan pyrkiä selvittämään kasvuun liittyviä ongelmia, esimerkiksi miksi juuri tietty kohta pellossa tuottaa aina huonoa satoa tai on muuten ongelmainen (</w:t>
@@ -9642,7 +9969,7 @@
         <w:t xml:space="preserve">E.E.n mukaan nykyisillä tuotantotavoilla ja ammattitaidolla yksittäinen viljelijä voisi hyvinkin pärjätä vastaisuudessakin, tuotannossa voi silti olla huomaamatta jääneitä pullonkauloja jotka voitaisiin havaita datan analysoinnilla. Samaan tapaan tehtyjen viljelypäätösten todellisia vaikutuksia ei ehkä voida hahmottaa ilman datan analysointia. (</w:t>
       </w:r>
       <w:r>
-        <w:t xml:space="preserve">(Anon. 2018b)</w:t>
+        <w:t xml:space="preserve">(Tuntematon 2018b)</w:t>
       </w:r>
       <w:r>
         <w:t xml:space="preserve">) Lisäksi B.B. kertoi, että urakointina voidaan ulkoistaa täsmäviljelytyöt, jotka on aikaisemmin pitänyt tehdä oman hiljaisen tiedon varassa mutta jotka on uudella teknologialla saatu dokumentoitua ja tallennettua urakoitsijalle annettavaan ohjaustiedostoon. (</w:t>
@@ -9671,7 +9998,7 @@
         <w:t xml:space="preserve">E.E.n mukaan tarjolla on monia erilaisia ratkaisuita ja hänen oman näkemyksensä mukaan lähes mikä tahansa digitalisaatio- tai IoT-ratkaisu voi tuottaa käyttäjälleen hyötyjä lähes välittömästi jo kokeilun perusteella (</w:t>
       </w:r>
       <w:r>
-        <w:t xml:space="preserve">(Anon. 2018b)</w:t>
+        <w:t xml:space="preserve">(Tuntematon 2018b)</w:t>
       </w:r>
       <w:r>
         <w:t xml:space="preserve">). Toisaalta D.D. kertoi, että maanviljelyn digitalisaation ja IoT-ratkaisujen tarjoamien hyötyjen tuomasta kannattavuudesta on vaikea sanoa mitään varmaa. Tämä on hänen mukaansa jo pitkään ollut ongelma: yleisesti nähdään, että teknologiaratkaisuilla on paljon potentiaalia mutta käytännössä mukaan lähteminen vaatii investointeja eikä ole riskitöntä. Uuden teknologian integroiminen omaan toimintaan vaatii viljelijältä sekä rahaa että aikaa, varsinkin jos samalla joudutaan uusimaan konekantaa ja ottamaan käyttöön uusia ohjelmistoja. Erityisesti subscription-lisenssimallin ohjelmistojen käyttöönoton kynnys voi olla tällä hetkellä korkea. (</w:t>
@@ -9700,7 +10027,7 @@
         <w:t xml:space="preserve">Kokonaisuudessaan E.E. näkee, että digitalisaatio tuo nykyiseen toimintaympäristöön vain parannuksia: viljelijälle voidaan tuottaa dataa, jonka avulla hän voi kasvattaa viljamääriä, tehostaa koneidensa käyttöä ja minimoida tiettyjen aineiden käyttöä. Samoin maataloustuotannon logistiikkaa voidaan parantaa, jolloin voidaan säästää polttoainetta ja vähentää liikenteen päästöjä. Kaiken kaikkiaan AIoT-teknologioilla voidaan helpottaa viljelijän työskentelyä tai antaa hänelle aikaa keskittyä vaikka perhe-elämään. Järjestelmät voidaan suojata tietoturvauhkia vastaan ja riskit minimoida. Sitä mukaa kun markkinoille tuotetaan uusia IoT-ratkaisuita valmistajat oppivat miten asiakkaat haluavat niitä käyttää. Asiakas- ja käyttäjälähtöisellä kehittämisellä voidaan päästä nyt nousevan ensimmäisen digitalisaation aallonharjan ylitse ja jos suurin osa viljelijöistä ottaa käyttöön uusia digitaalisia työkaluja voimme hänen mukaansa nähdä hyvinkin suuria muutoksia maanviljelyksessä. (</w:t>
       </w:r>
       <w:r>
-        <w:t xml:space="preserve">(Anon. 2018b)</w:t>
+        <w:t xml:space="preserve">(Tuntematon 2018b)</w:t>
       </w:r>
       <w:r>
         <w:t xml:space="preserve">)</w:t>
@@ -9793,7 +10120,7 @@
         <w:t xml:space="preserve">Myös E.E. oli samoilla linjoilla ruokaturvan suhteen. Hänen mukaansa Suomen osalta kaikki mikä parantaa maatalouden tuottavuutta, parantaa myös omavaraisuutta ja sitä kautta Suomen ruokaturvaa. Jotta Suomen ruokaturva voitaisiin varmistaa, niin ruoantuotannon tulisi olla yksittäisille toimijoille kannattavaa ja työn sellaista, että se motivoisi maanviljelijää kehittämään omaa toimintaansa. Tällöin ruokatuotanto kehittyisi jatkuvasti, maataloustuotannon kyky vastata tuleviin ja nykyisiin haasteisiin paranisi ja sitä kautta oma ruokaturvamme vahvistuisi. (</w:t>
       </w:r>
       <w:r>
-        <w:t xml:space="preserve">(Anon. 2018b)</w:t>
+        <w:t xml:space="preserve">(Tuntematon 2018b)</w:t>
       </w:r>
       <w:r>
         <w:t xml:space="preserve">)</w:t>
@@ -9940,7 +10267,7 @@
         <w:t xml:space="preserve">E.E.n mukaan globaalisti tietoliikennehaasteet ovat huomattavia ja erityisesti globaalin wifi- tai mobiiliverkon puuttuminen aiheuttaa ongelmia. Australiassa on useita peltoalueita, joilla ei ole minkäänlaista yhteyttä, samoin kuin Brasiliassa. Suomen ja Euroopan tietoliikenneyhteydet ovat yleisesti hyvät, mutta mentäessä Euroopan ulkopuolelle tietoliikenneyhteyksien haasteet tulevat nopeasti vastaan. Brasilian viljelijät saattavat tuottaa prosentin koko maailman tuotannosta tiettyjen kasvien osalta, mutta heillä ei ole mahdollisuuksia päästä digitalisaatioon käsiksi internet- ja puhelinyhteyksien puutteen takia. Tämä tarkoittaa huomattavia menetyksiä verrattuna siihen, mitä voitaisiin saavuttaa jos tietoliikenneyhteydet olisivat kyseisillä alueilla yhtä hyvät kuin Euroopassa. E.E.n mukaan olisi ratkaisevan tärkeää saada kaikki laitteet toimimaan reaaliaikaisesti yhdessä ja tämän yhteistoiminnan mahdollistamiseksi ollaan kehittämässä ratkaisuita satelliitti- ja 5G-verkon avulla. (</w:t>
       </w:r>
       <w:r>
-        <w:t xml:space="preserve">(Anon. 2018b)</w:t>
+        <w:t xml:space="preserve">(Tuntematon 2018b)</w:t>
       </w:r>
       <w:r>
         <w:t xml:space="preserve">)</w:t>
@@ -10036,7 +10363,7 @@
         <w:t xml:space="preserve">) Samoin E.E. kertoi, että hänen tietojensa mukaan markkinoilla ei vielä ole sellaista järjestelmää, joka keräisi ja yhdistäisi tietoa erilaisista datalähteistä kuten UA-laitteilta, traktoreilta, työkoneilta jne. (</w:t>
       </w:r>
       <w:r>
-        <w:t xml:space="preserve">(Anon. 2018b)</w:t>
+        <w:t xml:space="preserve">(Tuntematon 2018b)</w:t>
       </w:r>
       <w:r>
         <w:t xml:space="preserve">).</w:t>
@@ -10313,7 +10640,7 @@
         <w:t xml:space="preserve">) Samankaltainen muutosvaihe on meneillään myös E.E.n mukaan. Hän kertoi, että IoT on voimakkaasti tulossa maatalouden toimintaan ja kaikki merkittävät laitevalmistajat ovat kehittämässä omia IoT-ratkaisuitaan. (</w:t>
       </w:r>
       <w:r>
-        <w:t xml:space="preserve">(Anon. 2018b)</w:t>
+        <w:t xml:space="preserve">(Tuntematon 2018b)</w:t>
       </w:r>
       <w:r>
         <w:t xml:space="preserve">)</w:t>
@@ -10409,7 +10736,7 @@
         <w:t xml:space="preserve">) Vastaavasti E.E. arvioi, että suurin osa ammattimaanviljelijöistä Euroopassa tulee ottamaan Agrirouterin käyttöönsä. Yksittäiset asiakkaat saattavat ottaa Agrirouter:in käyttöön jo tänä vuonna (2018). Kaupallistumisen aste ja omaksumisen/käyttöönoton nopeus tulee luultavasti olemaan hyvin nopea, mutta kaikki toimijat tuskin koskaan tulevat ottamaan Agrirouteria käyttöön. Pienemmille tilallisille ja harrastemaanviljelijöille tällaisesta järjestelmästä ei hänen mukaansa ole niin suurta hyötyä, että järjestelmä olisi tarpeellinen ja käyttöönotto kannattaisi. Hän muistutti samalla, että maanviljelijöitä on hyvin erilaisia eikä kannata yleistää heitä yhtenäiseksi joukoksi. (</w:t>
       </w:r>
       <w:r>
-        <w:t xml:space="preserve">(Anon. 2018b)</w:t>
+        <w:t xml:space="preserve">(Tuntematon 2018b)</w:t>
       </w:r>
       <w:r>
         <w:t xml:space="preserve">)</w:t>
@@ -10443,7 +10770,7 @@
         <w:t xml:space="preserve">) E.E.n mukaan ollaan vääjäämättä menossa siihen, että maatilan tiedonhallintajärjestelmät tulevat antamaan suosituksia helpottamaan viljelijän päätöksentekoa. Tulevat järjestelmät voivat laskea johtopäätöksiä monen muuttuvan tekijän perusteella sekä datan perusteella ymmärtää miten viljelijän työtä voidaan helpottaa. Lisäksi tulevat järjestelmät kykenevät päättelemään millaisilla toimilla saataisiin paras tulos juuri kyseisessä toimintaympäristössä. maatilan tiedonhallintajärjestelmät, laitteista kerätty data ja muu tieto tulevat varmasti yhdistymään ja niitä tullaan käyttämään yhdessä. (</w:t>
       </w:r>
       <w:r>
-        <w:t xml:space="preserve">(Anon. 2018b)</w:t>
+        <w:t xml:space="preserve">(Tuntematon 2018b)</w:t>
       </w:r>
       <w:r>
         <w:t xml:space="preserve">)</w:t>
@@ -10471,7 +10798,7 @@
         <w:t xml:space="preserve">Tuotekehityksen seuraavassa vaiheessa koneoppimisen ja keinoälyn avulla voidaan automatisoida yhä enemmän toistuvia työsuoritteita. E.E.n mukaan eteneminen voisi hyvinkin lähteä liikkeelle itseohjaavista pellolla toimivista koneista. Autoteollisuudessa on kehitetty pitkälle itse ajavia autoja. Pellolla työkoneiden ei tarvitse liikkua muun liikenteen seassa, mikä tekee toimintaympäristöstä huomattavasti yksinkertaisemman ja helpomman toteuttaa. Keinoälyn voisi myös antaa tehdä päätöksiä viljelyaikana ja antaa sen hoitaa toimintaa. Nämä koneoppimisen ja keinoälyn avulla automatisoidut järjestelmät voivat olla hyvinkin lähitulevaisuuden maanviljelyn asioita. (</w:t>
       </w:r>
       <w:r>
-        <w:t xml:space="preserve">(Anon. 2018b)</w:t>
+        <w:t xml:space="preserve">(Tuntematon 2018b)</w:t>
       </w:r>
       <w:r>
         <w:t xml:space="preserve">)</w:t>
@@ -10485,7 +10812,7 @@
         <w:t xml:space="preserve">Teknologia koneoppimisen ja keinoälyn soveltamiseen peltotuotannossa on E.E.n mukaan jo sinänsä olemassa. Ainoa syy, että sen käyttöönotossa ollaan varovaisia on päättäjien, kuluttajien ja yleisesti ihmisten kokema pelko, kun kohdataan keinoälyn ajama kone. Ajan kuluessa teknologia tulee saavuttamaan ihmisten hyväksynnän. Digitaalisuus on tullut jäädäkseen ja sen vaikuttaa kaikkeen toimintaan maataloudessakin jatkuvasti voimakkaammin. (</w:t>
       </w:r>
       <w:r>
-        <w:t xml:space="preserve">(Anon. 2018b)</w:t>
+        <w:t xml:space="preserve">(Tuntematon 2018b)</w:t>
       </w:r>
       <w:r>
         <w:t xml:space="preserve">)</w:t>
@@ -10629,7 +10956,7 @@
         <w:pStyle w:val="Bibliography"/>
       </w:pPr>
       <w:r>
-        <w:t xml:space="preserve">Anon. (2018a).</w:t>
+        <w:t xml:space="preserve">Atzori, L., Iera, A. &amp; Morabito, G. (2010). The Internet of Things: A Survey.</w:t>
       </w:r>
       <w:r>
         <w:t xml:space="preserve"> </w:t>
@@ -10638,6 +10965,541 @@
         <w:rPr>
           <w:i/>
         </w:rPr>
+        <w:t xml:space="preserve">Computer Networks</w:t>
+      </w:r>
+      <w:r>
+        <w:t xml:space="preserve">, 54(15), s. 2787–2805, doi:</w:t>
+      </w:r>
+      <w:hyperlink r:id="rId130">
+        <w:r>
+          <w:rPr>
+            <w:rStyle w:val="Hyperlink"/>
+          </w:rPr>
+          <w:t xml:space="preserve">10.1016/j.comnet.2010.05.010</w:t>
+        </w:r>
+      </w:hyperlink>
+      <w:r>
+        <w:t xml:space="preserve">.</w:t>
+      </w:r>
+    </w:p>
+    <w:p>
+      <w:pPr>
+        <w:pStyle w:val="Bibliography"/>
+      </w:pPr>
+      <w:r>
+        <w:t xml:space="preserve">Barmpounakis, S., Kaloxylos, A., Groumas, A., Katsikas, L., Sarris, V., Dimtsa, K., Fournier, F., Antoniou, E., Alonistioti, N. &amp; Wolfert, S. (2015). Management and Control Applications in Agriculture Domain via a Future Internet Business-to-Business Platform.</w:t>
+      </w:r>
+      <w:r>
+        <w:t xml:space="preserve"> </w:t>
+      </w:r>
+      <w:r>
+        <w:rPr>
+          <w:i/>
+        </w:rPr>
+        <w:t xml:space="preserve">Information Processing in Agriculture</w:t>
+      </w:r>
+      <w:r>
+        <w:t xml:space="preserve">, 2(1), s. 51–63, doi:</w:t>
+      </w:r>
+      <w:hyperlink r:id="rId131">
+        <w:r>
+          <w:rPr>
+            <w:rStyle w:val="Hyperlink"/>
+          </w:rPr>
+          <w:t xml:space="preserve">10.1016/j.inpa.2015.04.002</w:t>
+        </w:r>
+      </w:hyperlink>
+      <w:r>
+        <w:t xml:space="preserve">.</w:t>
+      </w:r>
+    </w:p>
+    <w:p>
+      <w:pPr>
+        <w:pStyle w:val="Bibliography"/>
+      </w:pPr>
+      <w:r>
+        <w:t xml:space="preserve">Bassi, A., Bauer, M., Fiedler, M., Kramp, T., van Kranenburg, R., Lange, S. &amp; Meissner, S. (2016).</w:t>
+      </w:r>
+      <w:r>
+        <w:t xml:space="preserve"> </w:t>
+      </w:r>
+      <w:r>
+        <w:rPr>
+          <w:i/>
+        </w:rPr>
+        <w:t xml:space="preserve">Enabling Things to Talk: Designing IoT Solutions with the IoT Architectural Reference Model</w:t>
+      </w:r>
+      <w:r>
+        <w:t xml:space="preserve">. 1st p. Springer Publishing Company, Incorporated.</w:t>
+      </w:r>
+    </w:p>
+    <w:p>
+      <w:pPr>
+        <w:pStyle w:val="Bibliography"/>
+      </w:pPr>
+      <w:r>
+        <w:t xml:space="preserve">Baumeister, R. F. &amp; Leary, M. R. (1997). Writing Narrative Literature Reviews.</w:t>
+      </w:r>
+      <w:r>
+        <w:t xml:space="preserve"> </w:t>
+      </w:r>
+      <w:r>
+        <w:rPr>
+          <w:i/>
+        </w:rPr>
+        <w:t xml:space="preserve">Review of General Psychology</w:t>
+      </w:r>
+      <w:r>
+        <w:t xml:space="preserve">, 1(3), s. 311–320, doi:</w:t>
+      </w:r>
+      <w:hyperlink r:id="rId132">
+        <w:r>
+          <w:rPr>
+            <w:rStyle w:val="Hyperlink"/>
+          </w:rPr>
+          <w:t xml:space="preserve">10.1037/1089-2680.1.3.311</w:t>
+        </w:r>
+      </w:hyperlink>
+      <w:r>
+        <w:t xml:space="preserve">.</w:t>
+      </w:r>
+    </w:p>
+    <w:p>
+      <w:pPr>
+        <w:pStyle w:val="Bibliography"/>
+      </w:pPr>
+      <w:r>
+        <w:t xml:space="preserve">Blank, S., Bartolein, C., Meyer, A., Ostermeier, R. &amp; Rostanin, O. (2013). iGreen: A Ubiquitous Dynamic Network to Enable Manufacturer Independent Data Exchange in Future Precision Farming.</w:t>
+      </w:r>
+      <w:r>
+        <w:t xml:space="preserve"> </w:t>
+      </w:r>
+      <w:r>
+        <w:rPr>
+          <w:i/>
+        </w:rPr>
+        <w:t xml:space="preserve">Computers and Electronics in Agriculture</w:t>
+      </w:r>
+      <w:r>
+        <w:t xml:space="preserve">, 98, s. 109–116, doi:</w:t>
+      </w:r>
+      <w:hyperlink r:id="rId133">
+        <w:r>
+          <w:rPr>
+            <w:rStyle w:val="Hyperlink"/>
+          </w:rPr>
+          <w:t xml:space="preserve">10.1016/j.compag.2013.08.001</w:t>
+        </w:r>
+      </w:hyperlink>
+      <w:r>
+        <w:t xml:space="preserve">.</w:t>
+      </w:r>
+    </w:p>
+    <w:p>
+      <w:pPr>
+        <w:pStyle w:val="Bibliography"/>
+      </w:pPr>
+      <w:r>
+        <w:t xml:space="preserve">Gilchrist, A. (2016).</w:t>
+      </w:r>
+      <w:r>
+        <w:t xml:space="preserve"> </w:t>
+      </w:r>
+      <w:r>
+        <w:rPr>
+          <w:i/>
+        </w:rPr>
+        <w:t xml:space="preserve">Industry 4.0: The Industrial Internet of Things</w:t>
+      </w:r>
+      <w:r>
+        <w:t xml:space="preserve">. Apress.</w:t>
+      </w:r>
+    </w:p>
+    <w:p>
+      <w:pPr>
+        <w:pStyle w:val="Bibliography"/>
+      </w:pPr>
+      <w:r>
+        <w:t xml:space="preserve">Granell, C., Havlik, D., Schade, S., Sabeur, Z., Delaney, C., Pielorz, J., Usländer, T., Mazzetti, P., Schleidt, K., Kobernus, M., Havlik, F., Rune Bodsberg, N., Berre, A. &amp; Mon, J. (2016).</w:t>
+      </w:r>
+      <w:r>
+        <w:t xml:space="preserve"> </w:t>
+      </w:r>
+      <w:r>
+        <w:rPr>
+          <w:i/>
+        </w:rPr>
+        <w:t xml:space="preserve">Future Internet Technologies for Environmental Applications</w:t>
+      </w:r>
+      <w:r>
+        <w:t xml:space="preserve">.</w:t>
+      </w:r>
+    </w:p>
+    <w:p>
+      <w:pPr>
+        <w:pStyle w:val="Bibliography"/>
+      </w:pPr>
+      <w:r>
+        <w:t xml:space="preserve">Gubbi, J., Buyya, R., Marusic, S. &amp; Palaniswami, M. (2013). Internet of Things (IoT): A Vision, Architectural Elements, and Future Directions.</w:t>
+      </w:r>
+      <w:r>
+        <w:t xml:space="preserve"> </w:t>
+      </w:r>
+      <w:r>
+        <w:rPr>
+          <w:i/>
+        </w:rPr>
+        <w:t xml:space="preserve">Including Special sections: Cyber-enabled Distributed Computing for Ubiquitous Cloud and Network Services &amp; Cloud Computing and Scientific Applications — Big Data, Scalable Analytics, and Beyond</w:t>
+      </w:r>
+      <w:r>
+        <w:t xml:space="preserve">, 29(7), s. 1645–1660, doi:</w:t>
+      </w:r>
+      <w:hyperlink r:id="rId134">
+        <w:r>
+          <w:rPr>
+            <w:rStyle w:val="Hyperlink"/>
+          </w:rPr>
+          <w:t xml:space="preserve">10.1016/j.future.2013.01.010</w:t>
+        </w:r>
+      </w:hyperlink>
+      <w:r>
+        <w:t xml:space="preserve">.</w:t>
+      </w:r>
+    </w:p>
+    <w:p>
+      <w:pPr>
+        <w:pStyle w:val="Bibliography"/>
+      </w:pPr>
+      <w:r>
+        <w:t xml:space="preserve">Gubrium, J. F. toim. (2012).</w:t>
+      </w:r>
+      <w:r>
+        <w:t xml:space="preserve"> </w:t>
+      </w:r>
+      <w:r>
+        <w:rPr>
+          <w:i/>
+        </w:rPr>
+        <w:t xml:space="preserve">The Sage handbook of interview research : The complexity of the craft</w:t>
+      </w:r>
+      <w:r>
+        <w:t xml:space="preserve">. 2nd ed. Los Angeles: SAGE.</w:t>
+      </w:r>
+    </w:p>
+    <w:p>
+      <w:pPr>
+        <w:pStyle w:val="Bibliography"/>
+      </w:pPr>
+      <w:r>
+        <w:t xml:space="preserve">Hirsjärvi, S. &amp; Hurme, H. (2015).</w:t>
+      </w:r>
+      <w:r>
+        <w:t xml:space="preserve"> </w:t>
+      </w:r>
+      <w:r>
+        <w:rPr>
+          <w:i/>
+        </w:rPr>
+        <w:t xml:space="preserve">Tutkimushaastattelu : teemahaastattelun teoria ja käytäntö</w:t>
+      </w:r>
+      <w:r>
+        <w:t xml:space="preserve">. Helsinki: Gaudeamus.</w:t>
+      </w:r>
+    </w:p>
+    <w:p>
+      <w:pPr>
+        <w:pStyle w:val="Bibliography"/>
+      </w:pPr>
+      <w:r>
+        <w:t xml:space="preserve">Hirsjärvi, S., Remes, P. &amp; Sajavaara, P. (2009).</w:t>
+      </w:r>
+      <w:r>
+        <w:t xml:space="preserve"> </w:t>
+      </w:r>
+      <w:r>
+        <w:rPr>
+          <w:i/>
+        </w:rPr>
+        <w:t xml:space="preserve">Tutki ja kirjoita</w:t>
+      </w:r>
+      <w:r>
+        <w:t xml:space="preserve">. 15. uud. p. Helsinki: Tammi.</w:t>
+      </w:r>
+    </w:p>
+    <w:p>
+      <w:pPr>
+        <w:pStyle w:val="Bibliography"/>
+      </w:pPr>
+      <w:r>
+        <w:t xml:space="preserve">International Telecommunication Union (2012). Y.2060 : Overview of the Internet of Things.</w:t>
+      </w:r>
+    </w:p>
+    <w:p>
+      <w:pPr>
+        <w:pStyle w:val="Bibliography"/>
+      </w:pPr>
+      <w:r>
+        <w:t xml:space="preserve">Kaloxylos, A., Wolfert, J., Verwaart, T., Terol, C. M., Brewster, C., Robbemond, R. &amp; Sundmaker, H. (2013). The Use of Future Internet Technologies in the Agriculture and Food Sectors: Integrating the Supply Chain.</w:t>
+      </w:r>
+      <w:r>
+        <w:t xml:space="preserve"> </w:t>
+      </w:r>
+      <w:r>
+        <w:rPr>
+          <w:i/>
+        </w:rPr>
+        <w:t xml:space="preserve">6th International Conference on Information and Communication Technologies in Agriculture, Food and Environment (HAICTA 2013)</w:t>
+      </w:r>
+      <w:r>
+        <w:t xml:space="preserve">, 8, s. 51–60, doi:</w:t>
+      </w:r>
+      <w:hyperlink r:id="rId135">
+        <w:r>
+          <w:rPr>
+            <w:rStyle w:val="Hyperlink"/>
+          </w:rPr>
+          <w:t xml:space="preserve">10.1016/j.protcy.2013.11.009</w:t>
+        </w:r>
+      </w:hyperlink>
+      <w:r>
+        <w:t xml:space="preserve">.</w:t>
+      </w:r>
+    </w:p>
+    <w:p>
+      <w:pPr>
+        <w:pStyle w:val="Bibliography"/>
+      </w:pPr>
+      <w:r>
+        <w:t xml:space="preserve">Kamilaris, A., Kartakoullis, A. &amp; Prenafeta-Boldú, F. X. (2017). A Review on the Practice of Big Data Analysis in Agriculture.</w:t>
+      </w:r>
+      <w:r>
+        <w:t xml:space="preserve"> </w:t>
+      </w:r>
+      <w:r>
+        <w:rPr>
+          <w:i/>
+        </w:rPr>
+        <w:t xml:space="preserve">Computers and Electronics in Agriculture</w:t>
+      </w:r>
+      <w:r>
+        <w:t xml:space="preserve">, 143, s. 23–37, doi:</w:t>
+      </w:r>
+      <w:hyperlink r:id="rId136">
+        <w:r>
+          <w:rPr>
+            <w:rStyle w:val="Hyperlink"/>
+          </w:rPr>
+          <w:t xml:space="preserve">10.1016/j.compag.2017.09.037</w:t>
+        </w:r>
+      </w:hyperlink>
+      <w:r>
+        <w:t xml:space="preserve">.</w:t>
+      </w:r>
+    </w:p>
+    <w:p>
+      <w:pPr>
+        <w:pStyle w:val="Bibliography"/>
+      </w:pPr>
+      <w:r>
+        <w:t xml:space="preserve">Kananen, J. (2010).</w:t>
+      </w:r>
+      <w:r>
+        <w:t xml:space="preserve"> </w:t>
+      </w:r>
+      <w:r>
+        <w:rPr>
+          <w:i/>
+        </w:rPr>
+        <w:t xml:space="preserve">Opinnäytetyön kirjoittamisen käytännön opas</w:t>
+      </w:r>
+      <w:r>
+        <w:t xml:space="preserve">. Jyväskylä: Jyväskylän ammattikorkeakoulu, liiketoiminta ja palvelut -yksikkö.</w:t>
+      </w:r>
+    </w:p>
+    <w:p>
+      <w:pPr>
+        <w:pStyle w:val="Bibliography"/>
+      </w:pPr>
+      <w:r>
+        <w:t xml:space="preserve">Kihlström, L. &amp; Taivalmaa, S.-L. (2014). Ruokaturvan ja maatalouden sanasto.</w:t>
+      </w:r>
+    </w:p>
+    <w:p>
+      <w:pPr>
+        <w:pStyle w:val="Bibliography"/>
+      </w:pPr>
+      <w:r>
+        <w:t xml:space="preserve">L. D. Xu, W. He &amp; S. Li (2014). Internet of Things in Industries: A Survey.</w:t>
+      </w:r>
+      <w:r>
+        <w:t xml:space="preserve"> </w:t>
+      </w:r>
+      <w:r>
+        <w:rPr>
+          <w:i/>
+        </w:rPr>
+        <w:t xml:space="preserve">IEEE Transactions on Industrial Informatics</w:t>
+      </w:r>
+      <w:r>
+        <w:t xml:space="preserve">, 10(4), s. 2233–2243, doi:</w:t>
+      </w:r>
+      <w:hyperlink r:id="rId137">
+        <w:r>
+          <w:rPr>
+            <w:rStyle w:val="Hyperlink"/>
+          </w:rPr>
+          <w:t xml:space="preserve">10.1109/TII.2014.2300753</w:t>
+        </w:r>
+      </w:hyperlink>
+      <w:r>
+        <w:t xml:space="preserve">.</w:t>
+      </w:r>
+    </w:p>
+    <w:p>
+      <w:pPr>
+        <w:pStyle w:val="Bibliography"/>
+      </w:pPr>
+      <w:r>
+        <w:t xml:space="preserve">Onwuegbuzie, A. J. &amp; Frels, R. (2016).</w:t>
+      </w:r>
+      <w:r>
+        <w:t xml:space="preserve"> </w:t>
+      </w:r>
+      <w:r>
+        <w:rPr>
+          <w:i/>
+        </w:rPr>
+        <w:t xml:space="preserve">7 steps to a comprehensive literature review : A multimodal &amp; cultural approach</w:t>
+      </w:r>
+      <w:r>
+        <w:t xml:space="preserve">. Los Angeles: SAGE Publications Ltd.</w:t>
+      </w:r>
+    </w:p>
+    <w:p>
+      <w:pPr>
+        <w:pStyle w:val="Bibliography"/>
+      </w:pPr>
+      <w:r>
+        <w:t xml:space="preserve">Polvinen, T. (2017a). Haastattelu 3.</w:t>
+      </w:r>
+    </w:p>
+    <w:p>
+      <w:pPr>
+        <w:pStyle w:val="Bibliography"/>
+      </w:pPr>
+      <w:r>
+        <w:t xml:space="preserve">Polvinen, T. (2017b). Haastattelu 1.</w:t>
+      </w:r>
+    </w:p>
+    <w:p>
+      <w:pPr>
+        <w:pStyle w:val="Bibliography"/>
+      </w:pPr>
+      <w:r>
+        <w:t xml:space="preserve">Polvinen, T. (2017c). Haastattelu 2.</w:t>
+      </w:r>
+    </w:p>
+    <w:p>
+      <w:pPr>
+        <w:pStyle w:val="Bibliography"/>
+      </w:pPr>
+      <w:r>
+        <w:t xml:space="preserve">Polvinen, T. (2018). Haastattelu 4.</w:t>
+      </w:r>
+    </w:p>
+    <w:p>
+      <w:pPr>
+        <w:pStyle w:val="Bibliography"/>
+      </w:pPr>
+      <w:r>
+        <w:t xml:space="preserve">Salminen, A. (2011).</w:t>
+      </w:r>
+      <w:r>
+        <w:t xml:space="preserve"> </w:t>
+      </w:r>
+      <w:r>
+        <w:rPr>
+          <w:i/>
+        </w:rPr>
+        <w:t xml:space="preserve">Mikä kirjallisuuskatsaus? : johdatus kirjallisuuskatsauksen tyyppeihin ja hallintotieteellisiin sovelluksiin</w:t>
+      </w:r>
+      <w:r>
+        <w:t xml:space="preserve">. Vaasa: Vaasan yliopisto.</w:t>
+      </w:r>
+    </w:p>
+    <w:p>
+      <w:pPr>
+        <w:pStyle w:val="Bibliography"/>
+      </w:pPr>
+      <w:r>
+        <w:t xml:space="preserve">Salo, U.-M. (2015). Simsalabim, sisällönanalyysi ja koodaamisen haasteet, (165), s. 25.</w:t>
+      </w:r>
+    </w:p>
+    <w:p>
+      <w:pPr>
+        <w:pStyle w:val="Bibliography"/>
+      </w:pPr>
+      <w:r>
+        <w:t xml:space="preserve">Sundmaeker, H., Verdouw, C., Wolfert, S. &amp; Pérez-Freire, L. (2016).</w:t>
+      </w:r>
+      <w:r>
+        <w:t xml:space="preserve"> </w:t>
+      </w:r>
+      <w:r>
+        <w:rPr>
+          <w:i/>
+        </w:rPr>
+        <w:t xml:space="preserve">Internet of Food and Farm 2020</w:t>
+      </w:r>
+      <w:r>
+        <w:t xml:space="preserve">.</w:t>
+      </w:r>
+    </w:p>
+    <w:p>
+      <w:pPr>
+        <w:pStyle w:val="Bibliography"/>
+      </w:pPr>
+      <w:r>
+        <w:t xml:space="preserve">Talavera, J. M., Tobón, L. E., Gómez, J. A., Culman, M. A., Aranda, J. M., Parra, D. T., Quiroz, L. A., Hoyos, A. &amp; Garreta, L. E. (2017). Review of IoT Applications in Agro-Industrial and Environmental Fields.</w:t>
+      </w:r>
+      <w:r>
+        <w:t xml:space="preserve"> </w:t>
+      </w:r>
+      <w:r>
+        <w:rPr>
+          <w:i/>
+        </w:rPr>
+        <w:t xml:space="preserve">Computers and Electronics in Agriculture</w:t>
+      </w:r>
+      <w:r>
+        <w:t xml:space="preserve">, 142, s. 283–297, doi:</w:t>
+      </w:r>
+      <w:hyperlink r:id="rId138">
+        <w:r>
+          <w:rPr>
+            <w:rStyle w:val="Hyperlink"/>
+          </w:rPr>
+          <w:t xml:space="preserve">10.1016/j.compag.2017.09.015</w:t>
+        </w:r>
+      </w:hyperlink>
+      <w:r>
+        <w:t xml:space="preserve">.</w:t>
+      </w:r>
+    </w:p>
+    <w:p>
+      <w:pPr>
+        <w:pStyle w:val="Bibliography"/>
+      </w:pPr>
+      <w:r>
+        <w:t xml:space="preserve">Tuntematon (2018a).</w:t>
+      </w:r>
+      <w:r>
+        <w:t xml:space="preserve"> </w:t>
+      </w:r>
+      <w:r>
+        <w:rPr>
+          <w:i/>
+        </w:rPr>
         <w:t xml:space="preserve">Internet of Things Global Standards Initiative</w:t>
       </w:r>
       <w:r>
@@ -10646,7 +11508,7 @@
       <w:r>
         <w:t xml:space="preserve"> </w:t>
       </w:r>
-      <w:hyperlink r:id="rId130">
+      <w:hyperlink r:id="rId139">
         <w:r>
           <w:rPr>
             <w:rStyle w:val="Hyperlink"/>
@@ -10666,7 +11528,7 @@
         <w:pStyle w:val="Bibliography"/>
       </w:pPr>
       <w:r>
-        <w:t xml:space="preserve">Anon. (2018b). Haastattelu 5.</w:t>
+        <w:t xml:space="preserve">Tuntematon (2018b). Haastattelu 5.</w:t>
       </w:r>
     </w:p>
     <w:p>
@@ -10674,7 +11536,7 @@
         <w:pStyle w:val="Bibliography"/>
       </w:pPr>
       <w:r>
-        <w:t xml:space="preserve">Atzori, L., Iera, A. &amp; Morabito, G. (2010). The Internet of Things: A survey.</w:t>
+        <w:t xml:space="preserve">Tuomi, J. &amp; Sarajärvi, A. (2018).</w:t>
       </w:r>
       <w:r>
         <w:t xml:space="preserve"> </w:t>
@@ -10683,21 +11545,10 @@
         <w:rPr>
           <w:i/>
         </w:rPr>
-        <w:t xml:space="preserve">Computer Networks</w:t>
-      </w:r>
-      <w:r>
-        <w:t xml:space="preserve">, 54(15), pp. 2787–2805, doi:</w:t>
-      </w:r>
-      <w:hyperlink r:id="rId131">
-        <w:r>
-          <w:rPr>
-            <w:rStyle w:val="Hyperlink"/>
-          </w:rPr>
-          <w:t xml:space="preserve">10.1016/j.comnet.2010.05.010</w:t>
-        </w:r>
-      </w:hyperlink>
-      <w:r>
-        <w:t xml:space="preserve">.</w:t>
+        <w:t xml:space="preserve">Laadullinen tutkimus ja sisällönanalyysi</w:t>
+      </w:r>
+      <w:r>
+        <w:t xml:space="preserve">. Uudistettu laitos. Helsinki: Kustannusosakeyhtiö Tammi.</w:t>
       </w:r>
     </w:p>
     <w:p>
@@ -10705,7 +11556,7 @@
         <w:pStyle w:val="Bibliography"/>
       </w:pPr>
       <w:r>
-        <w:t xml:space="preserve">Barmpounakis, S., Kaloxylos, A., Groumas, A., Katsikas, L., Sarris, V., Dimtsa, K., Fournier, F., Antoniou, E., Alonistioti, N. &amp; Wolfert, S. (2015). Management and control applications in Agriculture domain via a Future Internet Business-to-Business platform.</w:t>
+        <w:t xml:space="preserve">Tzounis, A., Katsoulas, N., Bartzanas, T. &amp; Kittas, C. (2017). Internet of Things in Agriculture, Recent Advances and Future Challenges.</w:t>
       </w:r>
       <w:r>
         <w:t xml:space="preserve"> </w:t>
@@ -10714,534 +11565,10 @@
         <w:rPr>
           <w:i/>
         </w:rPr>
-        <w:t xml:space="preserve">Information Processing in Agriculture</w:t>
-      </w:r>
-      <w:r>
-        <w:t xml:space="preserve">, 2(1), pp. 51–63, doi:</w:t>
-      </w:r>
-      <w:hyperlink r:id="rId132">
-        <w:r>
-          <w:rPr>
-            <w:rStyle w:val="Hyperlink"/>
-          </w:rPr>
-          <w:t xml:space="preserve">10.1016/j.inpa.2015.04.002</w:t>
-        </w:r>
-      </w:hyperlink>
-      <w:r>
-        <w:t xml:space="preserve">.</w:t>
-      </w:r>
-    </w:p>
-    <w:p>
-      <w:pPr>
-        <w:pStyle w:val="Bibliography"/>
-      </w:pPr>
-      <w:r>
-        <w:t xml:space="preserve">Bassi, A., Bauer, M., Fiedler, M., Kramp, T., van Kranenburg, R., Lange, S. &amp; Meissner, S. (2016).</w:t>
-      </w:r>
-      <w:r>
-        <w:t xml:space="preserve"> </w:t>
-      </w:r>
-      <w:r>
-        <w:rPr>
-          <w:i/>
-        </w:rPr>
-        <w:t xml:space="preserve">Enabling Things to Talk: Designing IoT Solutions with the IoT Architectural Reference Model</w:t>
-      </w:r>
-      <w:r>
-        <w:t xml:space="preserve">. 1st ed. Springer Publishing Company, Incorporated.</w:t>
-      </w:r>
-    </w:p>
-    <w:p>
-      <w:pPr>
-        <w:pStyle w:val="Bibliography"/>
-      </w:pPr>
-      <w:r>
-        <w:t xml:space="preserve">Baumeister, R. F. &amp; Leary, M. R. (1997). Writing narrative literature reviews.</w:t>
-      </w:r>
-      <w:r>
-        <w:t xml:space="preserve"> </w:t>
-      </w:r>
-      <w:r>
-        <w:rPr>
-          <w:i/>
-        </w:rPr>
-        <w:t xml:space="preserve">Review of General Psychology</w:t>
-      </w:r>
-      <w:r>
-        <w:t xml:space="preserve">, 1(3), pp. 311–320, doi:</w:t>
-      </w:r>
-      <w:hyperlink r:id="rId133">
-        <w:r>
-          <w:rPr>
-            <w:rStyle w:val="Hyperlink"/>
-          </w:rPr>
-          <w:t xml:space="preserve">10.1037/1089-2680.1.3.311</w:t>
-        </w:r>
-      </w:hyperlink>
-      <w:r>
-        <w:t xml:space="preserve">.</w:t>
-      </w:r>
-    </w:p>
-    <w:p>
-      <w:pPr>
-        <w:pStyle w:val="Bibliography"/>
-      </w:pPr>
-      <w:r>
-        <w:t xml:space="preserve">Blank, S., Bartolein, C., Meyer, A., Ostermeier, R. &amp; Rostanin, O. (2013). iGreen: A ubiquitous dynamic network to enable manufacturer independent data exchange in future precision farming.</w:t>
-      </w:r>
-      <w:r>
-        <w:t xml:space="preserve"> </w:t>
-      </w:r>
-      <w:r>
-        <w:rPr>
-          <w:i/>
-        </w:rPr>
-        <w:t xml:space="preserve">Computers and Electronics in Agriculture</w:t>
-      </w:r>
-      <w:r>
-        <w:t xml:space="preserve">, 98, pp. 109–116, doi:</w:t>
-      </w:r>
-      <w:hyperlink r:id="rId134">
-        <w:r>
-          <w:rPr>
-            <w:rStyle w:val="Hyperlink"/>
-          </w:rPr>
-          <w:t xml:space="preserve">10.1016/j.compag.2013.08.001</w:t>
-        </w:r>
-      </w:hyperlink>
-      <w:r>
-        <w:t xml:space="preserve">.</w:t>
-      </w:r>
-    </w:p>
-    <w:p>
-      <w:pPr>
-        <w:pStyle w:val="Bibliography"/>
-      </w:pPr>
-      <w:r>
-        <w:t xml:space="preserve">Gilchrist, A. (2016).</w:t>
-      </w:r>
-      <w:r>
-        <w:t xml:space="preserve"> </w:t>
-      </w:r>
-      <w:r>
-        <w:rPr>
-          <w:i/>
-        </w:rPr>
-        <w:t xml:space="preserve">Industry 4.0: The Industrial Internet of Things</w:t>
-      </w:r>
-      <w:r>
-        <w:t xml:space="preserve">. Apress.</w:t>
-      </w:r>
-    </w:p>
-    <w:p>
-      <w:pPr>
-        <w:pStyle w:val="Bibliography"/>
-      </w:pPr>
-      <w:r>
-        <w:t xml:space="preserve">Granell, C., Havlik, D., Schade, S., Sabeur, Z., Delaney, C., Pielorz, J., Usländer, T., Mazzetti, P., Schleidt, K., Kobernus, M., Havlik, F., Rune Bodsberg, N., Berre, A. &amp; Mon, J. (2016).</w:t>
-      </w:r>
-      <w:r>
-        <w:t xml:space="preserve"> </w:t>
-      </w:r>
-      <w:r>
-        <w:rPr>
-          <w:i/>
-        </w:rPr>
-        <w:t xml:space="preserve">Future Internet technologies for environmental applications</w:t>
-      </w:r>
-      <w:r>
-        <w:t xml:space="preserve">.</w:t>
-      </w:r>
-    </w:p>
-    <w:p>
-      <w:pPr>
-        <w:pStyle w:val="Bibliography"/>
-      </w:pPr>
-      <w:r>
-        <w:t xml:space="preserve">Gubbi, J., Buyya, R., Marusic, S. &amp; Palaniswami, M. (2013). Internet of Things (IoT): A vision, architectural elements, and future directions.</w:t>
-      </w:r>
-      <w:r>
-        <w:t xml:space="preserve"> </w:t>
-      </w:r>
-      <w:r>
-        <w:rPr>
-          <w:i/>
-        </w:rPr>
-        <w:t xml:space="preserve">Including Special sections: Cyber-enabled Distributed Computing for Ubiquitous Cloud and Network Services &amp; Cloud Computing and Scientific Applications — Big Data, Scalable Analytics, and Beyond</w:t>
-      </w:r>
-      <w:r>
-        <w:t xml:space="preserve">, 29(7), pp. 1645–1660, doi:</w:t>
-      </w:r>
-      <w:hyperlink r:id="rId135">
-        <w:r>
-          <w:rPr>
-            <w:rStyle w:val="Hyperlink"/>
-          </w:rPr>
-          <w:t xml:space="preserve">10.1016/j.future.2013.01.010</w:t>
-        </w:r>
-      </w:hyperlink>
-      <w:r>
-        <w:t xml:space="preserve">.</w:t>
-      </w:r>
-    </w:p>
-    <w:p>
-      <w:pPr>
-        <w:pStyle w:val="Bibliography"/>
-      </w:pPr>
-      <w:r>
-        <w:t xml:space="preserve">Gubrium, J. F. ed. (2012).</w:t>
-      </w:r>
-      <w:r>
-        <w:t xml:space="preserve"> </w:t>
-      </w:r>
-      <w:r>
-        <w:rPr>
-          <w:i/>
-        </w:rPr>
-        <w:t xml:space="preserve">The Sage handbook of interview research : The complexity of the craft</w:t>
-      </w:r>
-      <w:r>
-        <w:t xml:space="preserve">. 2nd ed. Los Angeles: SAGE.</w:t>
-      </w:r>
-    </w:p>
-    <w:p>
-      <w:pPr>
-        <w:pStyle w:val="Bibliography"/>
-      </w:pPr>
-      <w:r>
-        <w:t xml:space="preserve">Hirsjärvi, S. &amp; Hurme, H. (2015).</w:t>
-      </w:r>
-      <w:r>
-        <w:t xml:space="preserve"> </w:t>
-      </w:r>
-      <w:r>
-        <w:rPr>
-          <w:i/>
-        </w:rPr>
-        <w:t xml:space="preserve">Tutkimushaastattelu : teemahaastattelun teoria ja käytäntö</w:t>
-      </w:r>
-      <w:r>
-        <w:t xml:space="preserve">. Helsinki: Gaudeamus.</w:t>
-      </w:r>
-    </w:p>
-    <w:p>
-      <w:pPr>
-        <w:pStyle w:val="Bibliography"/>
-      </w:pPr>
-      <w:r>
-        <w:t xml:space="preserve">Hirsjärvi, S., Remes, P. &amp; Sajavaara, P. (2009).</w:t>
-      </w:r>
-      <w:r>
-        <w:t xml:space="preserve"> </w:t>
-      </w:r>
-      <w:r>
-        <w:rPr>
-          <w:i/>
-        </w:rPr>
-        <w:t xml:space="preserve">Tutki ja kirjoita</w:t>
-      </w:r>
-      <w:r>
-        <w:t xml:space="preserve">. 15. uud. p. Helsinki: Tammi.</w:t>
-      </w:r>
-    </w:p>
-    <w:p>
-      <w:pPr>
-        <w:pStyle w:val="Bibliography"/>
-      </w:pPr>
-      <w:r>
-        <w:t xml:space="preserve">International Telecommunication Union (2012). Y.2060 : Overview of the Internet of things.</w:t>
-      </w:r>
-    </w:p>
-    <w:p>
-      <w:pPr>
-        <w:pStyle w:val="Bibliography"/>
-      </w:pPr>
-      <w:r>
-        <w:t xml:space="preserve">Kaloxylos, A., Wolfert, J., Verwaart, T., Terol, C. M., Brewster, C., Robbemond, R. &amp; Sundmaker, H. (2013). The Use of Future Internet Technologies in the Agriculture and Food Sectors: Integrating the Supply Chain.</w:t>
-      </w:r>
-      <w:r>
-        <w:t xml:space="preserve"> </w:t>
-      </w:r>
-      <w:r>
-        <w:rPr>
-          <w:i/>
-        </w:rPr>
-        <w:t xml:space="preserve">6th International Conference on Information and Communication Technologies in Agriculture, Food and Environment (HAICTA 2013)</w:t>
-      </w:r>
-      <w:r>
-        <w:t xml:space="preserve">, 8, pp. 51–60, doi:</w:t>
-      </w:r>
-      <w:hyperlink r:id="rId136">
-        <w:r>
-          <w:rPr>
-            <w:rStyle w:val="Hyperlink"/>
-          </w:rPr>
-          <w:t xml:space="preserve">10.1016/j.protcy.2013.11.009</w:t>
-        </w:r>
-      </w:hyperlink>
-      <w:r>
-        <w:t xml:space="preserve">.</w:t>
-      </w:r>
-    </w:p>
-    <w:p>
-      <w:pPr>
-        <w:pStyle w:val="Bibliography"/>
-      </w:pPr>
-      <w:r>
-        <w:t xml:space="preserve">Kamilaris, A., Kartakoullis, A. &amp; Prenafeta-Boldú, F. X. (2017). A review on the practice of big data analysis in agriculture.</w:t>
-      </w:r>
-      <w:r>
-        <w:t xml:space="preserve"> </w:t>
-      </w:r>
-      <w:r>
-        <w:rPr>
-          <w:i/>
-        </w:rPr>
-        <w:t xml:space="preserve">Computers and Electronics in Agriculture</w:t>
-      </w:r>
-      <w:r>
-        <w:t xml:space="preserve">, 143, pp. 23–37, doi:</w:t>
-      </w:r>
-      <w:hyperlink r:id="rId137">
-        <w:r>
-          <w:rPr>
-            <w:rStyle w:val="Hyperlink"/>
-          </w:rPr>
-          <w:t xml:space="preserve">10.1016/j.compag.2017.09.037</w:t>
-        </w:r>
-      </w:hyperlink>
-      <w:r>
-        <w:t xml:space="preserve">.</w:t>
-      </w:r>
-    </w:p>
-    <w:p>
-      <w:pPr>
-        <w:pStyle w:val="Bibliography"/>
-      </w:pPr>
-      <w:r>
-        <w:t xml:space="preserve">Kananen, J. (2010).</w:t>
-      </w:r>
-      <w:r>
-        <w:t xml:space="preserve"> </w:t>
-      </w:r>
-      <w:r>
-        <w:rPr>
-          <w:i/>
-        </w:rPr>
-        <w:t xml:space="preserve">Opinnäytetyön kirjoittamisen käytännön opas</w:t>
-      </w:r>
-      <w:r>
-        <w:t xml:space="preserve">. Jyväskylä: Jyväskylän ammattikorkeakoulu, liiketoiminta ja palvelut -yksikkö.</w:t>
-      </w:r>
-    </w:p>
-    <w:p>
-      <w:pPr>
-        <w:pStyle w:val="Bibliography"/>
-      </w:pPr>
-      <w:r>
-        <w:t xml:space="preserve">Kihlström, L. &amp; Taivalmaa, S.-L. (2014). Ruokaturvan ja maatalouden sanasto.</w:t>
-      </w:r>
-    </w:p>
-    <w:p>
-      <w:pPr>
-        <w:pStyle w:val="Bibliography"/>
-      </w:pPr>
-      <w:r>
-        <w:t xml:space="preserve">L. D. Xu, W. He &amp; S. Li (2014). Internet of Things in Industries: A Survey.</w:t>
-      </w:r>
-      <w:r>
-        <w:t xml:space="preserve"> </w:t>
-      </w:r>
-      <w:r>
-        <w:rPr>
-          <w:i/>
-        </w:rPr>
-        <w:t xml:space="preserve">IEEE Transactions on Industrial Informatics</w:t>
-      </w:r>
-      <w:r>
-        <w:t xml:space="preserve">, 10(4), pp. 2233–2243, doi:</w:t>
-      </w:r>
-      <w:hyperlink r:id="rId138">
-        <w:r>
-          <w:rPr>
-            <w:rStyle w:val="Hyperlink"/>
-          </w:rPr>
-          <w:t xml:space="preserve">10.1109/TII.2014.2300753</w:t>
-        </w:r>
-      </w:hyperlink>
-      <w:r>
-        <w:t xml:space="preserve">.</w:t>
-      </w:r>
-    </w:p>
-    <w:p>
-      <w:pPr>
-        <w:pStyle w:val="Bibliography"/>
-      </w:pPr>
-      <w:r>
-        <w:t xml:space="preserve">Onwuegbuzie, A. J. &amp; Frels, R. (2016).</w:t>
-      </w:r>
-      <w:r>
-        <w:t xml:space="preserve"> </w:t>
-      </w:r>
-      <w:r>
-        <w:rPr>
-          <w:i/>
-        </w:rPr>
-        <w:t xml:space="preserve">7 steps to a comprehensive literature review : A multimodal &amp; cultural approach</w:t>
-      </w:r>
-      <w:r>
-        <w:t xml:space="preserve">. Los Angeles: SAGE Publications Ltd.</w:t>
-      </w:r>
-    </w:p>
-    <w:p>
-      <w:pPr>
-        <w:pStyle w:val="Bibliography"/>
-      </w:pPr>
-      <w:r>
-        <w:t xml:space="preserve">Polvinen, T. (2017a). Haastattelu 3.</w:t>
-      </w:r>
-    </w:p>
-    <w:p>
-      <w:pPr>
-        <w:pStyle w:val="Bibliography"/>
-      </w:pPr>
-      <w:r>
-        <w:t xml:space="preserve">Polvinen, T. (2017b). Haastattelu 1.</w:t>
-      </w:r>
-    </w:p>
-    <w:p>
-      <w:pPr>
-        <w:pStyle w:val="Bibliography"/>
-      </w:pPr>
-      <w:r>
-        <w:t xml:space="preserve">Polvinen, T. (2017c). Haastattelu 2.</w:t>
-      </w:r>
-    </w:p>
-    <w:p>
-      <w:pPr>
-        <w:pStyle w:val="Bibliography"/>
-      </w:pPr>
-      <w:r>
-        <w:t xml:space="preserve">Polvinen, T. (2018). Haastattelu 4.</w:t>
-      </w:r>
-    </w:p>
-    <w:p>
-      <w:pPr>
-        <w:pStyle w:val="Bibliography"/>
-      </w:pPr>
-      <w:r>
-        <w:t xml:space="preserve">Salminen, A. (2011).</w:t>
-      </w:r>
-      <w:r>
-        <w:t xml:space="preserve"> </w:t>
-      </w:r>
-      <w:r>
-        <w:rPr>
-          <w:i/>
-        </w:rPr>
-        <w:t xml:space="preserve">Mikä kirjallisuuskatsaus? : johdatus kirjallisuuskatsauksen tyyppeihin ja hallintotieteellisiin sovelluksiin</w:t>
-      </w:r>
-      <w:r>
-        <w:t xml:space="preserve">. Vaasa: Vaasan yliopisto.</w:t>
-      </w:r>
-    </w:p>
-    <w:p>
-      <w:pPr>
-        <w:pStyle w:val="Bibliography"/>
-      </w:pPr>
-      <w:r>
-        <w:t xml:space="preserve">Salo, U.-M. (2015). Simsalabim, sisällönanalyysi ja koodaamisen haasteet, (165), p. 25.</w:t>
-      </w:r>
-    </w:p>
-    <w:p>
-      <w:pPr>
-        <w:pStyle w:val="Bibliography"/>
-      </w:pPr>
-      <w:r>
-        <w:t xml:space="preserve">Sundmaeker, H., Verdouw, C., Wolfert, S. &amp; Pérez-Freire, L. (2016).</w:t>
-      </w:r>
-      <w:r>
-        <w:t xml:space="preserve"> </w:t>
-      </w:r>
-      <w:r>
-        <w:rPr>
-          <w:i/>
-        </w:rPr>
-        <w:t xml:space="preserve">Internet of Food and Farm 2020</w:t>
-      </w:r>
-      <w:r>
-        <w:t xml:space="preserve">.</w:t>
-      </w:r>
-    </w:p>
-    <w:p>
-      <w:pPr>
-        <w:pStyle w:val="Bibliography"/>
-      </w:pPr>
-      <w:r>
-        <w:t xml:space="preserve">Talavera, J. M., Tobón, L. E., Gómez, J. A., Culman, M. A., Aranda, J. M., Parra, D. T., Quiroz, L. A., Hoyos, A. &amp; Garreta, L. E. (2017). Review of IoT applications in agro-industrial and environmental fields.</w:t>
-      </w:r>
-      <w:r>
-        <w:t xml:space="preserve"> </w:t>
-      </w:r>
-      <w:r>
-        <w:rPr>
-          <w:i/>
-        </w:rPr>
-        <w:t xml:space="preserve">Computers and Electronics in Agriculture</w:t>
-      </w:r>
-      <w:r>
-        <w:t xml:space="preserve">, 142, pp. 283–297, doi:</w:t>
-      </w:r>
-      <w:hyperlink r:id="rId139">
-        <w:r>
-          <w:rPr>
-            <w:rStyle w:val="Hyperlink"/>
-          </w:rPr>
-          <w:t xml:space="preserve">10.1016/j.compag.2017.09.015</w:t>
-        </w:r>
-      </w:hyperlink>
-      <w:r>
-        <w:t xml:space="preserve">.</w:t>
-      </w:r>
-    </w:p>
-    <w:p>
-      <w:pPr>
-        <w:pStyle w:val="Bibliography"/>
-      </w:pPr>
-      <w:r>
-        <w:t xml:space="preserve">Tuomi, J. &amp; Sarajärvi, A. (2018).</w:t>
-      </w:r>
-      <w:r>
-        <w:t xml:space="preserve"> </w:t>
-      </w:r>
-      <w:r>
-        <w:rPr>
-          <w:i/>
-        </w:rPr>
-        <w:t xml:space="preserve">Laadullinen tutkimus ja sisällönanalyysi</w:t>
-      </w:r>
-      <w:r>
-        <w:t xml:space="preserve">. Uudistettu laitos. Helsinki: Kustannusosakeyhtiö Tammi.</w:t>
-      </w:r>
-    </w:p>
-    <w:p>
-      <w:pPr>
-        <w:pStyle w:val="Bibliography"/>
-      </w:pPr>
-      <w:r>
-        <w:t xml:space="preserve">Tzounis, A., Katsoulas, N., Bartzanas, T. &amp; Kittas, C. (2017). Internet of Things in agriculture, recent advances and future challenges.</w:t>
-      </w:r>
-      <w:r>
-        <w:t xml:space="preserve"> </w:t>
-      </w:r>
-      <w:r>
-        <w:rPr>
-          <w:i/>
-        </w:rPr>
         <w:t xml:space="preserve">Biosystems Engineering</w:t>
       </w:r>
       <w:r>
-        <w:t xml:space="preserve">, 164, pp. 31–48, doi:</w:t>
+        <w:t xml:space="preserve">, 164, s. 31–48, doi:</w:t>
       </w:r>
       <w:hyperlink r:id="rId140">
         <w:r>
@@ -11289,7 +11616,7 @@
         <w:rPr>
           <w:i/>
         </w:rPr>
-        <w:t xml:space="preserve">Internet of Things in agriculture</w:t>
+        <w:t xml:space="preserve">Internet of Things in Agriculture</w:t>
       </w:r>
       <w:r>
         <w:t xml:space="preserve">.</w:t>
@@ -11309,7 +11636,7 @@
         <w:rPr>
           <w:i/>
         </w:rPr>
-        <w:t xml:space="preserve">Virtualization of food supply chains with the internet of things</w:t>
+        <w:t xml:space="preserve">Virtualization of Food Supply Chains with the Internet of Things</w:t>
       </w:r>
       <w:r>
         <w:t xml:space="preserve">.</w:t>
@@ -11340,7 +11667,7 @@
         <w:pStyle w:val="Bibliography"/>
       </w:pPr>
       <w:r>
-        <w:t xml:space="preserve">Wolfert, S., Ge, L., Verdouw, C. &amp; Bogaardt, M.-J. (2017). Big Data in Smart Farming – A review.</w:t>
+        <w:t xml:space="preserve">Wolfert, S., Ge, L., Verdouw, C. &amp; Bogaardt, M.-J. (2017). Big Data in Smart Farming – A Review.</w:t>
       </w:r>
       <w:r>
         <w:t xml:space="preserve"> </w:t>
@@ -11352,7 +11679,7 @@
         <w:t xml:space="preserve">Agricultural Systems</w:t>
       </w:r>
       <w:r>
-        <w:t xml:space="preserve">, 153, pp. 69–80, doi:</w:t>
+        <w:t xml:space="preserve">, 153, s. 69–80, doi:</w:t>
       </w:r>
       <w:hyperlink r:id="rId141">
         <w:r>
@@ -12020,7 +12347,7 @@
     </w:lvl>
   </w:abstractNum>
   <w:abstractNum w:abstractNumId="990">
-    <w:nsid w:val="1141a2a8"/>
+    <w:nsid w:val="4952a206"/>
     <w:multiLevelType w:val="multilevel"/>
     <w:lvl w:ilvl="0">
       <w:numFmt w:val="bullet"/>
@@ -12101,7 +12428,7 @@
     </w:lvl>
   </w:abstractNum>
   <w:abstractNum w:abstractNumId="99411">
-    <w:nsid w:val="4f876f48"/>
+    <w:nsid w:val="fd9a313e"/>
     <w:multiLevelType w:val="multilevel"/>
     <w:lvl w:ilvl="0">
       <w:start w:val="1"/>
@@ -12189,7 +12516,7 @@
     </w:lvl>
   </w:abstractNum>
   <w:abstractNum w:abstractNumId="997114">
-    <w:nsid w:val="2bbbd612"/>
+    <w:nsid w:val="7f5cb9af"/>
     <w:multiLevelType w:val="multilevel"/>
     <w:lvl w:ilvl="0">
       <w:start w:val="14"/>
@@ -12277,7 +12604,7 @@
     </w:lvl>
   </w:abstractNum>
   <w:abstractNum w:abstractNumId="99412">
-    <w:nsid w:val="20f2a749"/>
+    <w:nsid w:val="1bded3cc"/>
     <w:multiLevelType w:val="multilevel"/>
     <w:lvl w:ilvl="0">
       <w:start w:val="2"/>
@@ -12365,7 +12692,7 @@
     </w:lvl>
   </w:abstractNum>
   <w:abstractNum w:abstractNumId="99413">
-    <w:nsid w:val="a3d9045b"/>
+    <w:nsid w:val="18e4ac8d"/>
     <w:multiLevelType w:val="multilevel"/>
     <w:lvl w:ilvl="0">
       <w:start w:val="3"/>
@@ -12453,7 +12780,7 @@
     </w:lvl>
   </w:abstractNum>
   <w:abstractNum w:abstractNumId="99621">
-    <w:nsid w:val="2e6c04d7"/>
+    <w:nsid w:val="327d3b7b"/>
     <w:multiLevelType w:val="multilevel"/>
     <w:lvl w:ilvl="0">
       <w:start w:val="1"/>
@@ -12541,7 +12868,7 @@
     </w:lvl>
   </w:abstractNum>
   <w:abstractNum w:abstractNumId="991">
-    <w:nsid w:val="78b0ca01"/>
+    <w:nsid w:val="83c8ace9"/>
     <w:multiLevelType w:val="multilevel"/>
     <w:lvl w:ilvl="0">
       <w:numFmt w:val="bullet"/>
@@ -12622,7 +12949,7 @@
     </w:lvl>
   </w:abstractNum>
   <w:abstractNum w:abstractNumId="99622">
-    <w:nsid w:val="6455ec35"/>
+    <w:nsid w:val="62dcb7cc"/>
     <w:multiLevelType w:val="multilevel"/>
     <w:lvl w:ilvl="0">
       <w:start w:val="2"/>

</xml_diff>

<commit_message>
Removed Regex, bib test, command
</commit_message>
<xml_diff>
--- a/output/tPolvinenOppariY.docx
+++ b/output/tPolvinenOppariY.docx
@@ -2,371 +2,6 @@
 <file path=word/document.xml><?xml version="1.0" encoding="utf-8"?>
 <w:document xmlns:w="http://schemas.openxmlformats.org/wordprocessingml/2006/main" xmlns:m="http://schemas.openxmlformats.org/officeDocument/2006/math" xmlns:r="http://schemas.openxmlformats.org/officeDocument/2006/relationships" xmlns:o="urn:schemas-microsoft-com:office:office" xmlns:v="urn:schemas-microsoft-com:vml" xmlns:w10="urn:schemas-microsoft-com:office:word" xmlns:a="http://schemas.openxmlformats.org/drawingml/2006/main" xmlns:pic="http://schemas.openxmlformats.org/drawingml/2006/picture" xmlns:wp="http://schemas.openxmlformats.org/drawingml/2006/wordprocessingDrawing">
   <w:body>
-    <w:p>
-      <w:pPr>
-        <w:pStyle w:val="FirstParagraph"/>
-      </w:pPr>
-      <w:r>
-        <w:t xml:space="preserve">pandoc source/luonnos.md –smart –standalone –bibliography=bib/AIoT.bib –csl=style/sodertorns-hogskola-harvard.csl -M lang:fi –reference-docx=template/template.docx -o output/tPolvinenOppariY.docx</w:t>
-      </w:r>
-    </w:p>
-    <w:p>
-      <w:r>
-        <w:pict>
-          <v:rect style="width:0;height:1.5pt" o:hralign="center" o:hrstd="t" o:hr="t"/>
-        </w:pict>
-      </w:r>
-    </w:p>
-    <w:p>
-      <w:pPr>
-        <w:pStyle w:val="FirstParagraph"/>
-      </w:pPr>
-      <w:r>
-        <w:t xml:space="preserve">Blah blah</w:t>
-      </w:r>
-      <w:r>
-        <w:t xml:space="preserve"> </w:t>
-      </w:r>
-      <w:r>
-        <w:t xml:space="preserve">(see Talavera et al. 2017, s. 33–35; also Verdouw, Wolfert &amp; Tekinerdogan 2016, ch. 1)</w:t>
-      </w:r>
-      <w:r>
-        <w:t xml:space="preserve">.</w:t>
-      </w:r>
-    </w:p>
-    <w:p>
-      <w:pPr>
-        <w:pStyle w:val="BodyText"/>
-      </w:pPr>
-      <w:r>
-        <w:t xml:space="preserve">Blah blah [see (ät)talaveraReviewIoTApplications2017, 33-35; also (ät)verdouwInternetThingsAgriculture2016a, ch. 1].</w:t>
-      </w:r>
-    </w:p>
-    <w:p>
-      <w:pPr>
-        <w:pStyle w:val="BodyText"/>
-      </w:pPr>
-      <w:r>
-        <w:t xml:space="preserve">Saadaan: Blah blah (see Talavera et al. 2017, s. 33–35; also Verdouw, Wolfert &amp; Tekinerdogan 2016, ch. 1).</w:t>
-      </w:r>
-    </w:p>
-    <w:p>
-      <w:r>
-        <w:pict>
-          <v:rect style="width:0;height:1.5pt" o:hralign="center" o:hrstd="t" o:hr="t"/>
-        </w:pict>
-      </w:r>
-    </w:p>
-    <w:p>
-      <w:pPr>
-        <w:pStyle w:val="FirstParagraph"/>
-      </w:pPr>
-      <w:r>
-        <w:t xml:space="preserve">Blah blah</w:t>
-      </w:r>
-      <w:r>
-        <w:t xml:space="preserve"> </w:t>
-      </w:r>
-      <w:r>
-        <w:t xml:space="preserve">(Talavera et al. 2017, s. 33–35, 38–39 and</w:t>
-      </w:r>
-      <w:r>
-        <w:t xml:space="preserve"> </w:t>
-      </w:r>
-      <w:r>
-        <w:rPr>
-          <w:i/>
-        </w:rPr>
-        <w:t xml:space="preserve">passim</w:t>
-      </w:r>
-      <w:r>
-        <w:t xml:space="preserve">)</w:t>
-      </w:r>
-      <w:r>
-        <w:t xml:space="preserve">.</w:t>
-      </w:r>
-    </w:p>
-    <w:p>
-      <w:pPr>
-        <w:pStyle w:val="BodyText"/>
-      </w:pPr>
-      <w:r>
-        <w:t xml:space="preserve">Blah blah [(ät)talaveraReviewIoTApplications2017, 33-35, 38-39 and</w:t>
-      </w:r>
-      <w:r>
-        <w:t xml:space="preserve"> </w:t>
-      </w:r>
-      <w:r>
-        <w:rPr>
-          <w:i/>
-        </w:rPr>
-        <w:t xml:space="preserve">passim</w:t>
-      </w:r>
-      <w:r>
-        <w:t xml:space="preserve">].</w:t>
-      </w:r>
-    </w:p>
-    <w:p>
-      <w:pPr>
-        <w:pStyle w:val="BodyText"/>
-      </w:pPr>
-      <w:r>
-        <w:t xml:space="preserve">Saadaan: Blah blah (Talavera et al. 2017, s. 33–35, 38–39 and passim).</w:t>
-      </w:r>
-    </w:p>
-    <w:p>
-      <w:r>
-        <w:pict>
-          <v:rect style="width:0;height:1.5pt" o:hralign="center" o:hrstd="t" o:hr="t"/>
-        </w:pict>
-      </w:r>
-    </w:p>
-    <w:p>
-      <w:pPr>
-        <w:pStyle w:val="FirstParagraph"/>
-      </w:pPr>
-      <w:r>
-        <w:t xml:space="preserve">Blah blah</w:t>
-      </w:r>
-      <w:r>
-        <w:t xml:space="preserve"> </w:t>
-      </w:r>
-      <w:r>
-        <w:t xml:space="preserve">(Talavera et al. 2017; Verdouw, Wolfert &amp; Tekinerdogan 2016)</w:t>
-      </w:r>
-      <w:r>
-        <w:t xml:space="preserve">.</w:t>
-      </w:r>
-    </w:p>
-    <w:p>
-      <w:pPr>
-        <w:pStyle w:val="BodyText"/>
-      </w:pPr>
-      <w:r>
-        <w:t xml:space="preserve">Blah blah [(ät)verdouwInternetThingsAgriculture2016a; (ät)talaveraReviewIoTApplications2017].</w:t>
-      </w:r>
-    </w:p>
-    <w:p>
-      <w:pPr>
-        <w:pStyle w:val="BodyText"/>
-      </w:pPr>
-      <w:r>
-        <w:t xml:space="preserve">Saadaan: Blah blah (Verdouw, Wolfert &amp; Tekinerdogan 2016; Talavera et al. 2017).</w:t>
-      </w:r>
-    </w:p>
-    <w:p>
-      <w:r>
-        <w:pict>
-          <v:rect style="width:0;height:1.5pt" o:hralign="center" o:hrstd="t" o:hr="t"/>
-        </w:pict>
-      </w:r>
-    </w:p>
-    <w:p>
-      <w:pPr>
-        <w:pStyle w:val="FirstParagraph"/>
-      </w:pPr>
-      <w:r>
-        <w:t xml:space="preserve">Talavera ja muut says blah</w:t>
-      </w:r>
-      <w:r>
-        <w:t xml:space="preserve"> </w:t>
-      </w:r>
-      <w:r>
-        <w:t xml:space="preserve">(2017)</w:t>
-      </w:r>
-      <w:r>
-        <w:t xml:space="preserve">.</w:t>
-      </w:r>
-    </w:p>
-    <w:p>
-      <w:pPr>
-        <w:pStyle w:val="BodyText"/>
-      </w:pPr>
-      <w:r>
-        <w:t xml:space="preserve">Talavera ja muut says blah [-(ät)talaveraReviewIoTApplications2017].</w:t>
-      </w:r>
-    </w:p>
-    <w:p>
-      <w:pPr>
-        <w:pStyle w:val="BodyText"/>
-      </w:pPr>
-      <w:r>
-        <w:t xml:space="preserve">Saadaan: Talavera ja muut says blah (2017).</w:t>
-      </w:r>
-    </w:p>
-    <w:p>
-      <w:r>
-        <w:pict>
-          <v:rect style="width:0;height:1.5pt" o:hralign="center" o:hrstd="t" o:hr="t"/>
-        </w:pict>
-      </w:r>
-    </w:p>
-    <w:p>
-      <w:pPr>
-        <w:pStyle w:val="FirstParagraph"/>
-      </w:pPr>
-      <w:r>
-        <w:t xml:space="preserve">Talavera et al. (2017, s. 33)</w:t>
-      </w:r>
-      <w:r>
-        <w:t xml:space="preserve"> </w:t>
-      </w:r>
-      <w:r>
-        <w:t xml:space="preserve">says blah.</w:t>
-      </w:r>
-    </w:p>
-    <w:p>
-      <w:pPr>
-        <w:pStyle w:val="BodyText"/>
-      </w:pPr>
-      <w:r>
-        <w:t xml:space="preserve">(ät)talaveraReviewIoTApplications2017 [33] says blah.</w:t>
-      </w:r>
-    </w:p>
-    <w:p>
-      <w:pPr>
-        <w:pStyle w:val="BodyText"/>
-      </w:pPr>
-      <w:r>
-        <w:t xml:space="preserve">Saadaan: Talavera et al. (2017, s. 33) says blah.</w:t>
-      </w:r>
-    </w:p>
-    <w:p>
-      <w:r>
-        <w:pict>
-          <v:rect style="width:0;height:1.5pt" o:hralign="center" o:hrstd="t" o:hr="t"/>
-        </w:pict>
-      </w:r>
-    </w:p>
-    <w:p>
-      <w:pPr>
-        <w:pStyle w:val="FirstParagraph"/>
-      </w:pPr>
-      <w:r>
-        <w:t xml:space="preserve">Regex: kaarisulkeissa, ei saa sisältää @-merkkiä alussa ([^@][a-öA-Ö0-9]+)</w:t>
-      </w:r>
-    </w:p>
-    <w:p>
-      <w:pPr>
-        <w:pStyle w:val="BodyText"/>
-      </w:pPr>
-      <w:r>
-        <w:t xml:space="preserve">Regex: kaarisulkeissa, @-merkki alussa (@[a-öA-Ö0-9]+)</w:t>
-      </w:r>
-    </w:p>
-    <w:p>
-      <w:pPr>
-        <w:pStyle w:val="BodyText"/>
-      </w:pPr>
-      <w:r>
-        <w:t xml:space="preserve">Regex: alku (@[a-öA-Ö0-9]+;</w:t>
-      </w:r>
-      <w:r>
-        <w:t xml:space="preserve"> </w:t>
-      </w:r>
-      <w:r>
-        <w:t xml:space="preserve">Regex: loppu ; @[a-öA-Ö0-9]+)</w:t>
-      </w:r>
-    </w:p>
-    <w:p>
-      <w:pPr>
-        <w:pStyle w:val="BodyText"/>
-      </w:pPr>
-      <w:r>
-        <w:t xml:space="preserve">Regex: (201[0-9]+)</w:t>
-      </w:r>
-    </w:p>
-    <w:p>
-      <w:pPr>
-        <w:pStyle w:val="BodyText"/>
-      </w:pPr>
-      <w:r>
-        <w:t xml:space="preserve">(()(@[a-öA-Ö0-9]+)())</w:t>
-      </w:r>
-      <w:r>
-        <w:t xml:space="preserve"> </w:t>
-      </w:r>
-      <w:r>
-        <w:t xml:space="preserve">[$2]</w:t>
-      </w:r>
-    </w:p>
-    <w:p>
-      <w:pPr>
-        <w:pStyle w:val="BodyText"/>
-      </w:pPr>
-      <w:r>
-        <w:t xml:space="preserve">(()(@[a-öA-Ö0-9]+)(, [0-9]+)())</w:t>
-      </w:r>
-      <w:r>
-        <w:t xml:space="preserve"> </w:t>
-      </w:r>
-      <w:r>
-        <w:t xml:space="preserve">[$2$3]</w:t>
-      </w:r>
-    </w:p>
-    <w:p>
-      <w:pPr>
-        <w:pStyle w:val="BodyText"/>
-      </w:pPr>
-      <w:r>
-        <w:t xml:space="preserve">(()(ks. )(@[a-öA-Ö0-9]+)(, [0-9]+)())</w:t>
-      </w:r>
-      <w:r>
-        <w:t xml:space="preserve"> </w:t>
-      </w:r>
-      <w:r>
-        <w:t xml:space="preserve">[$2$3$4]</w:t>
-      </w:r>
-    </w:p>
-    <w:p>
-      <w:pPr>
-        <w:pStyle w:val="BodyText"/>
-      </w:pPr>
-      <w:r>
-        <w:t xml:space="preserve">(()(ks. @[a-öA-Ö0-9]+, [0-9]+ - [0-9]+)())</w:t>
-      </w:r>
-      <w:r>
-        <w:t xml:space="preserve"> </w:t>
-      </w:r>
-      <w:r>
-        <w:t xml:space="preserve">[$2$3]</w:t>
-      </w:r>
-    </w:p>
-    <w:p>
-      <w:pPr>
-        <w:pStyle w:val="BodyText"/>
-      </w:pPr>
-      <w:r>
-        <w:t xml:space="preserve">(()(@[a-öA-Ö0-9]+, [0-9]+-[0-9]+)())</w:t>
-      </w:r>
-      <w:r>
-        <w:t xml:space="preserve"> </w:t>
-      </w:r>
-      <w:r>
-        <w:t xml:space="preserve">[$2]</w:t>
-      </w:r>
-    </w:p>
-    <w:p>
-      <w:pPr>
-        <w:pStyle w:val="BodyText"/>
-      </w:pPr>
-      <w:r>
-        <w:t xml:space="preserve">(()([0-9]+, )([0-9]+)())</w:t>
-      </w:r>
-      <w:r>
-        <w:t xml:space="preserve"> </w:t>
-      </w:r>
-      <w:r>
-        <w:t xml:space="preserve">[$3]</w:t>
-      </w:r>
-    </w:p>
-    <w:p>
-      <w:r>
-        <w:pict>
-          <v:rect style="width:0;height:1.5pt" o:hralign="center" o:hrstd="t" o:hr="t"/>
-        </w:pict>
-      </w:r>
-    </w:p>
     <w:p>
       <w:pPr>
         <w:pStyle w:val="Heading1"/>
@@ -1818,7 +1453,7 @@
         <w:pStyle w:val="BodyText"/>
       </w:pPr>
       <w:r>
-        <w:t xml:space="preserve">Hirsjärven ja Hurmeen (2015, 35-36) esittämät haastattelun haitat, kuten 1) haastattelun tekemisen vaatima taito, 2) sen vaatima aika ja kustannukset, 3) haastattelussa tehtävien virheiden mahdollisuus sekä 4) haastatteluista saatu epärelevantin materiaalin määrä katsottiin tässä tapauksessa olevan haastattelumenetelmän tarjoamiin etuihin verrattuina pieniä, jos ne otetaan huomioon ja niiden vaikutukset pyritään minimoimaan.</w:t>
+        <w:t xml:space="preserve">Hirsjärven ja Hurmeen [35-36] esittämät haastattelun haitat, kuten 1) haastattelun tekemisen vaatima taito, 2) sen vaatima aika ja kustannukset, 3) haastattelussa tehtävien virheiden mahdollisuus sekä 4) haastatteluista saatu epärelevantin materiaalin määrä katsottiin tässä tapauksessa olevan haastattelumenetelmän tarjoamiin etuihin verrattuina pieniä, jos ne otetaan huomioon ja niiden vaikutukset pyritään minimoimaan.</w:t>
       </w:r>
       <w:r>
         <w:t xml:space="preserve"> </w:t>
@@ -2100,22 +1735,25 @@
         <w:pStyle w:val="FirstParagraph"/>
       </w:pPr>
       <w:r>
-        <w:t xml:space="preserve">Hirsjärvi ja Hurme (2015, 43, 47-48) kuvailevat kirjassaan Tutkimushaastattelu: teemahaastattelun teoria ja käytäntö puolistrukturoitua haastattelumenetelmää, jota tekijät kutsuvat teemahaastatteluksi. Menetelmä pohjautuu pohjautuu Mertonin, Fisken ja Kendallin kirjassa The Focused Interview kuvailtuun kohdennetun haastattelun (the focused interview) menetelmään. Yleensä tutkimushaastattelujen menetelmät eroavat strukturointiasteen perusteella, eli kysymysten muotoilun sekä haastattelutilanteen jäsentelyn kiinteyden mukaan. Teemahaastattelu asettuu strukturointiasteeltaan lomakehaastattelun ja strukturoimattoman haastattelun väliin. (</w:t>
-      </w:r>
-      <w:r>
-        <w:t xml:space="preserve">Hirsjärvi &amp; Hurme (2015)</w:t>
-      </w:r>
-      <w:r>
-        <w:t xml:space="preserve">, 43, 47-48) Tuomi ja Sarajärvi (2018) puolestaan asettavat teemahaastattelun samaan väliin, mutta lähelle strukturoimatonta haastattelua eli syvähaastattelua</w:t>
-      </w:r>
-      <w:r>
-        <w:t xml:space="preserve"> </w:t>
-      </w:r>
-      <w:r>
-        <w:t xml:space="preserve">(Tuomi &amp; Sarajärvi 2018)</w:t>
-      </w:r>
-      <w:r>
-        <w:t xml:space="preserve">.</w:t>
+        <w:t xml:space="preserve">Hirsjärvi &amp; Hurme (2015, s. 43, 47–48)</w:t>
+      </w:r>
+      <w:r>
+        <w:t xml:space="preserve"> </w:t>
+      </w:r>
+      <w:r>
+        <w:t xml:space="preserve">kuvailevat kirjassaan Tutkimushaastattelu: teemahaastattelun teoria ja käytäntö puolistrukturoitua haastattelumenetelmää, jota tekijät kutsuvat teemahaastatteluksi. Menetelmä pohjautuu pohjautuu Mertonin, Fisken ja Kendallin kirjassa The Focused Interview kuvailtuun kohdennetun haastattelun (the focused interview) menetelmään. Yleensä tutkimushaastattelujen menetelmät eroavat strukturointiasteen perusteella, eli kysymysten muotoilun sekä haastattelutilanteen jäsentelyn kiinteyden mukaan. Teemahaastattelu asettuu strukturointiasteeltaan lomakehaastattelun ja strukturoimattoman haastattelun väliin.</w:t>
+      </w:r>
+      <w:r>
+        <w:t xml:space="preserve"> </w:t>
+      </w:r>
+      <w:r>
+        <w:t xml:space="preserve">Tuomi &amp; Sarajärvi (2018, s. 2018)</w:t>
+      </w:r>
+      <w:r>
+        <w:t xml:space="preserve"> </w:t>
+      </w:r>
+      <w:r>
+        <w:t xml:space="preserve">puolestaan asettavat teemahaastattelun samaan väliin, mutta lähelle strukturoimatonta haastattelua eli syvähaastattelua.</w:t>
       </w:r>
     </w:p>
     <w:p>
@@ -2164,19 +1802,43 @@
         <w:pStyle w:val="FirstParagraph"/>
       </w:pPr>
       <w:r>
-        <w:t xml:space="preserve">Sisällönanalyysiä voidaan käyttää kaikissa laadullisen tutkimuksen perinteissä ja sen avulla voidaan tehdä monenlaista tutkimusta. Sillä voidaan analysoida aineistoa järjestelmällisesti ja objektiivisesti ja sillä pyritään saamaan tiivistetty ja yleinen kuvaus tutkimuksen aiheesta. Tuomin ja Sarajärven (2018, 103, 117) mukaan periaatteessa useimmat laadullisen tutkimuksen analyysimenetelmät perustuvat jollain tavalla sisällönanalyysiin, jos sillä tarkoitetaan väljässä teoreettisessa kehyksessä tehtävää kirjoitettujen, kuultujen tai nähtyjen sisältöjen analyysiä. Heidän mukaansa sisällönanalyysiä ei voi tästä näkökulmasta katsottuna pitää pelkästään laadullisen tutkimuksen analyysimenetelmänä. (</w:t>
-      </w:r>
-      <w:r>
-        <w:t xml:space="preserve">Tuomi &amp; Sarajärvi (2018)</w:t>
-      </w:r>
-      <w:r>
-        <w:t xml:space="preserve">, 103, 117) Artikkelissaan Simsalabim, sisällönanalyysi ja koodaamisen haasteet Salo (2015) kuvailee samoin sisällönanalyysin keskeiseksi ideaksi suurien tekstimassojen tiivistämisen ja luokittelun aineistoon rakennettuja koodaamisen sääntöjä seuraamalla. Luokitellun aineiston käsittely numeerisen tiedon tapaan on tavallista, mutta menetelmää kritisoidaan laadullisen aineiston analysoinnista määrällisellä menetelmällä. Lisäksi tutkimuksissa tehty luokittelu on suoraviivaista ja yleensä vain sanojen toistumistiheyden laskemista. Salo kritisoi Tuomin ja Sarajärven (2018) näkemystä sisällönanalyysistä teoreettisena kehyksenä eikä sisällönanalyysi hänen mukaansa ole käyttökelpoinen analyysin perustaksi.</w:t>
-      </w:r>
-      <w:r>
-        <w:t xml:space="preserve"> </w:t>
-      </w:r>
-      <w:r>
-        <w:t xml:space="preserve">(Salo 2015)</w:t>
+        <w:t xml:space="preserve">Sisällönanalyysiä voidaan käyttää kaikissa laadullisen tutkimuksen perinteissä ja sen avulla voidaan tehdä monenlaista tutkimusta. Sillä voidaan analysoida aineistoa järjestelmällisesti ja objektiivisesti ja sillä pyritään saamaan tiivistetty ja yleinen kuvaus tutkimuksen aiheesta.</w:t>
+      </w:r>
+      <w:r>
+        <w:t xml:space="preserve"> </w:t>
+      </w:r>
+      <w:r>
+        <w:t xml:space="preserve">Tuomi &amp; Sarajärvi (2018, s. 2018, 103, 117)</w:t>
+      </w:r>
+      <w:r>
+        <w:t xml:space="preserve"> </w:t>
+      </w:r>
+      <w:r>
+        <w:t xml:space="preserve">mukaan periaatteessa useimmat laadullisen tutkimuksen analyysimenetelmät perustuvat jollain tavalla sisällönanalyysiin, jos sillä tarkoitetaan väljässä teoreettisessa kehyksessä tehtävää kirjoitettujen, kuultujen tai nähtyjen sisältöjen analyysiä. Heidän mukaansa sisällönanalyysiä ei voi tästä näkökulmasta katsottuna pitää pelkästään laadullisen tutkimuksen analyysimenetelmänä. Artikkelissaan Simsalabim, sisällönanalyysi ja koodaamisen haasteet</w:t>
+      </w:r>
+      <w:r>
+        <w:t xml:space="preserve"> </w:t>
+      </w:r>
+      <w:r>
+        <w:t xml:space="preserve">Salo (2015, s. 2015)</w:t>
+      </w:r>
+      <w:r>
+        <w:t xml:space="preserve"> </w:t>
+      </w:r>
+      <w:r>
+        <w:t xml:space="preserve">kuvailee samoin sisällönanalyysin keskeiseksi ideaksi suurien tekstimassojen tiivistämisen ja luokittelun aineistoon rakennettuja koodaamisen sääntöjä seuraamalla. Luokitellun aineiston käsittely numeerisen tiedon tapaan on tavallista, mutta menetelmää kritisoidaan laadullisen aineiston analysoinnista määrällisellä menetelmällä. Lisäksi tutkimuksissa tehty luokittelu on suoraviivaista ja yleensä vain sanojen toistumistiheyden laskemista. Salo kritisoi</w:t>
+      </w:r>
+      <w:r>
+        <w:t xml:space="preserve"> </w:t>
+      </w:r>
+      <w:r>
+        <w:t xml:space="preserve">Tuomi &amp; Sarajärvi (2018, s. 2018)</w:t>
+      </w:r>
+      <w:r>
+        <w:t xml:space="preserve"> </w:t>
+      </w:r>
+      <w:r>
+        <w:t xml:space="preserve">näkemystä sisällönanalyysistä teoreettisena kehyksenä eikä sisällönanalyysi hänen mukaansa ole käyttökelpoinen analyysin perustaksi.</w:t>
       </w:r>
     </w:p>
     <w:p>
@@ -2206,7 +1868,7 @@
         <w:pStyle w:val="BodyText"/>
       </w:pPr>
       <w:r>
-        <w:t xml:space="preserve">Tuomi ja Sarajärvi (2018, 104-107) kuvaavat sisällönanalyysin toteuttamista Timo Laineen esittämän laadullisen tutkimuksen analyysin rungon mukaisesti: ensin tehdään päätös siitä mitä tutkitaan, sitten kerätään päätöksen mukaiset asiat aineistosta, luokitellaan saatu aineisto ja lopuksi kirjoitetaan yhteenveto. Keräämisestä käytetään metodikirjallisuudessa nimitystä aineiston litterointi tai koodaaminen. Pelkkää aineiston luokittelua ei ole mielekästä esittää ilman raportoitua yhteenvetoa. Luokittelua pidetään sisällön teemoin toteutettuna kvantitatiivisena analyysinä ja yksinkertaisimpana aineiston järjestämisen muotona. Luokiteltu aineisto voidaan esittää taulukkona ja aineiston luokittelusta voidaan alkeellisimmillaan tarkistaa, montako kertaa jokainen luokka esiintyy aineistossa. Teemoittelu on periaatteessa luokituksen kaltaista, mutta painottuen kustakin teemasta sanotun sitältöön. Sisällönanalyysissä on Tuomin mukaan kaikkiaan kyse laadullisen aineiston pilkkomisesta ja ryhmittelystä erilaisten aihepiirien mukaan, mikä mahdollistaa tiettyjen teemojen esiintymisen vertailun aineistossa.</w:t>
+        <w:t xml:space="preserve">Tuomi ja Sarajärvi [104-107] kuvaavat sisällönanalyysin toteuttamista Timo Laineen esittämän laadullisen tutkimuksen analyysin rungon mukaisesti: ensin tehdään päätös siitä mitä tutkitaan, sitten kerätään päätöksen mukaiset asiat aineistosta, luokitellaan saatu aineisto ja lopuksi kirjoitetaan yhteenveto. Keräämisestä käytetään metodikirjallisuudessa nimitystä aineiston litterointi tai koodaaminen. Pelkkää aineiston luokittelua ei ole mielekästä esittää ilman raportoitua yhteenvetoa. Luokittelua pidetään sisällön teemoin toteutettuna kvantitatiivisena analyysinä ja yksinkertaisimpana aineiston järjestämisen muotona. Luokiteltu aineisto voidaan esittää taulukkona ja aineiston luokittelusta voidaan alkeellisimmillaan tarkistaa, montako kertaa jokainen luokka esiintyy aineistossa. Teemoittelu on periaatteessa luokituksen kaltaista, mutta painottuen kustakin teemasta sanotun sitältöön. Sisällönanalyysissä on Tuomin mukaan kaikkiaan kyse laadullisen aineiston pilkkomisesta ja ryhmittelystä erilaisten aihepiirien mukaan, mikä mahdollistaa tiettyjen teemojen esiintymisen vertailun aineistossa.</w:t>
       </w:r>
       <w:r>
         <w:t xml:space="preserve"> </w:t>
@@ -2220,7 +1882,7 @@
         <w:pStyle w:val="BodyText"/>
       </w:pPr>
       <w:r>
-        <w:t xml:space="preserve">Sisällönanalyysissä voidaan käyttää Eskolan [212] kirjassa Ikkunoita tutkimusmetodeihin 2 esittämää analyysimuotojen jaottelua eli aineistolähtöistä, teoriaohjaavaa ja teorialähtöistä analyysiä. Tämä analyysimuotojen jaottelu mahdollistaa analyysin tekoa ohjaavien tekijöiden huomioimisen paremmin kuin jaottelu induktiiviseen ja deduktiiviseen analyysiin. Tässä osiossa ei käsitellä teorialähtöistä analyysiä, koska se ei ole relevantti tälle opinnäytetyölle. Aineistolähtöisessä analyysissä teoreettinen kokonaisuus pyritään luomaan valitsemalla tutkimusaineistosta analyysiyksiköt tutkimuksen tarkoituksen ja tehtävänasettelun mukaisesti. Tuomin ja Sarajärven (2018, 107-109) mukaan on keskeistä, että analyysiyksiköitä ei ole asetettu tai harkittu etukäteen. Etukäteen asettelu ei ole aineistolähtöisyydestä johtuen mahdollista, samoin kuin ei voida etukäteen määritellä millaisia luokkia aineistosta voidaan muodostaa. Se selviää vasta analyysin edetessä. Periaatteessa aineistolähtöisessä analyysissä tutkimuksen metodologiset sitoumukset ohjaavat analyysiä. Analyysin oletetaan olevan aineistolähtöistä, jolloin toteutuksella ja lopputuloksella ei tulisi olla yhteyttä aikaisempiin tietoihin kuten havaintoihin ja teorioihin. Tämä yhteys on kuitenkin yleisesti katsottu olevan olemassa ja sen takia aineistolähtöinen tutkimus on erittäin vaikea toteuttaa. Tuomin ja Sarajärven [127] mukaan ei ole olemassa objektiivisia,</w:t>
+        <w:t xml:space="preserve">Sisällönanalyysissä voidaan käyttää Eskolan [212] kirjassa Ikkunoita tutkimusmetodeihin 2 esittämää analyysimuotojen jaottelua eli aineistolähtöistä, teoriaohjaavaa ja teorialähtöistä analyysiä. Tämä analyysimuotojen jaottelu mahdollistaa analyysin tekoa ohjaavien tekijöiden huomioimisen paremmin kuin jaottelu induktiiviseen ja deduktiiviseen analyysiin. Tässä osiossa ei käsitellä teorialähtöistä analyysiä, koska se ei ole relevantti tälle opinnäytetyölle. Aineistolähtöisessä analyysissä teoreettinen kokonaisuus pyritään luomaan valitsemalla tutkimusaineistosta analyysiyksiköt tutkimuksen tarkoituksen ja tehtävänasettelun mukaisesti. Tuomin ja Sarajärven [107-109] mukaan on keskeistä, että analyysiyksiköitä ei ole asetettu tai harkittu etukäteen. Etukäteen asettelu ei ole aineistolähtöisyydestä johtuen mahdollista, samoin kuin ei voida etukäteen määritellä millaisia luokkia aineistosta voidaan muodostaa. Se selviää vasta analyysin edetessä. Periaatteessa aineistolähtöisessä analyysissä tutkimuksen metodologiset sitoumukset ohjaavat analyysiä. Analyysin oletetaan olevan aineistolähtöistä, jolloin toteutuksella ja lopputuloksella ei tulisi olla yhteyttä aikaisempiin tietoihin kuten havaintoihin ja teorioihin. Tämä yhteys on kuitenkin yleisesti katsottu olevan olemassa ja sen takia aineistolähtöinen tutkimus on erittäin vaikea toteuttaa. Tuomin ja Sarajärven [127] mukaan ei ole olemassa objektiivisia,</w:t>
       </w:r>
       <w:r>
         <w:t xml:space="preserve"> </w:t>
@@ -3106,16 +2768,19 @@
         <w:t xml:space="preserve">(Hirsjärvi &amp; Hurme 2015)</w:t>
       </w:r>
       <w:r>
-        <w:t xml:space="preserve">. Saman kaltaisesti Kanasen (2010) mukaan haastattelutilanteissa voi ilmetä ennalta arvaamattomia polkuja, joita haastattelijan tulisi voida joustavasti seurata niiden ilmetessä</w:t>
-      </w:r>
-      <w:r>
-        <w:t xml:space="preserve"> </w:t>
-      </w:r>
-      <w:r>
-        <w:t xml:space="preserve">(Kananen 2010, s. 56)</w:t>
-      </w:r>
-      <w:r>
-        <w:t xml:space="preserve">. Kuvaillun kaltainen joustavuus mahdollisti tässä tapauksessa teemojen ja haastattelukysymysten harkinnanvaraisen täsmentämisen aikaisemmista haastatteluista saatujen kokemusten perusteella. Laadullisen tutkimuksen ominaispiirteenä onkin tutkimusmenetelmällisten ratkaisuiden täsmentyminen tutkimuksen edetessä</w:t>
+        <w:t xml:space="preserve">. Saman kaltaisesti</w:t>
+      </w:r>
+      <w:r>
+        <w:t xml:space="preserve"> </w:t>
+      </w:r>
+      <w:r>
+        <w:t xml:space="preserve">Kananen (2010, s. 56)</w:t>
+      </w:r>
+      <w:r>
+        <w:t xml:space="preserve"> </w:t>
+      </w:r>
+      <w:r>
+        <w:t xml:space="preserve">mukaan haastattelutilanteissa voi ilmetä ennalta arvaamattomia polkuja, joita haastattelijan tulisi voida joustavasti seurata niiden ilmetessä. Kuvaillun kaltainen joustavuus mahdollisti tässä tapauksessa teemojen ja haastattelukysymysten harkinnanvaraisen täsmentämisen aikaisemmista haastatteluista saatujen kokemusten perusteella. Laadullisen tutkimuksen ominaispiirteenä onkin tutkimusmenetelmällisten ratkaisuiden täsmentyminen tutkimuksen edetessä</w:t>
       </w:r>
       <w:r>
         <w:t xml:space="preserve"> </w:t>
@@ -3150,22 +2815,43 @@
         <w:pStyle w:val="FirstParagraph"/>
       </w:pPr>
       <w:r>
-        <w:t xml:space="preserve">Haastateltavien määrää rajoitti käytettävät resurssit ja aika. Opinnäytetyön laajuuden ollessa rajattu, päädyttiin viiteen haastateltavaan mikä on tekijän arvion mukaan ilmiön monitahoisuuden huomioon ottaen pieni määrä. Toisaalta Hirsjärven ja Hurmeen [59] mukaan voidaan laadullisessa tutkimuksessa jo muutaman haastateltavan avulla saada merkittävää tietoa. Haastateltavien valinnassa edettiin aluksi keräämällä kontakteja ja keskustelemalla asiantuntijoiden kanssa erilaisissa tapahtumissa. Samalla pyrittiin keskusteluissa myös Hirsjärven ja Hurmeen [59] sekä Tuomin ja Sarajärven [99] kuvailevan lumipallomenetelmän omaisesti hankkimaan uusia kontakteja. (</w:t>
-      </w:r>
-      <w:r>
-        <w:t xml:space="preserve">Hirsjärvi &amp; Hurme (2015)</w:t>
-      </w:r>
-      <w:r>
-        <w:t xml:space="preserve">, 59;</w:t>
-      </w:r>
-      <w:r>
-        <w:t xml:space="preserve"> </w:t>
-      </w:r>
-      <w:r>
-        <w:t xml:space="preserve">Tuomi &amp; Sarajärvi (2018)</w:t>
-      </w:r>
-      <w:r>
-        <w:t xml:space="preserve">, 99)</w:t>
+        <w:t xml:space="preserve">Haastateltavien määrää rajoitti käytettävät resurssit ja aika. Opinnäytetyön laajuuden ollessa rajattu, päädyttiin viiteen haastateltavaan mikä on tekijän arvion mukaan ilmiön monitahoisuuden huomioon ottaen pieni määrä. Toisaalta</w:t>
+      </w:r>
+      <w:r>
+        <w:t xml:space="preserve"> </w:t>
+      </w:r>
+      <w:r>
+        <w:t xml:space="preserve">Hirsjärvi &amp; Hurme (2015, s. 59)</w:t>
+      </w:r>
+      <w:r>
+        <w:t xml:space="preserve"> </w:t>
+      </w:r>
+      <w:r>
+        <w:t xml:space="preserve">mukaan voidaan laadullisessa tutkimuksessa jo muutaman haastateltavan avulla saada merkittävää tietoa. Haastateltavien valinnassa edettiin aluksi keräämällä kontakteja ja keskustelemalla asiantuntijoiden kanssa erilaisissa tapahtumissa. Samalla pyrittiin keskusteluissa myös</w:t>
+      </w:r>
+      <w:r>
+        <w:t xml:space="preserve"> </w:t>
+      </w:r>
+      <w:r>
+        <w:t xml:space="preserve">Hirsjärvi &amp; Hurme (2015, s. 59)</w:t>
+      </w:r>
+      <w:r>
+        <w:t xml:space="preserve"> </w:t>
+      </w:r>
+      <w:r>
+        <w:t xml:space="preserve">sekä</w:t>
+      </w:r>
+      <w:r>
+        <w:t xml:space="preserve"> </w:t>
+      </w:r>
+      <w:r>
+        <w:t xml:space="preserve">Tuomi &amp; Sarajärvi (2018, s. 99)</w:t>
+      </w:r>
+      <w:r>
+        <w:t xml:space="preserve"> </w:t>
+      </w:r>
+      <w:r>
+        <w:t xml:space="preserve">kuvailevan lumipallomenetelmän omaisesti hankkimaan uusia kontakteja.</w:t>
       </w:r>
     </w:p>
     <w:p>
@@ -3622,22 +3308,13 @@
         <w:t xml:space="preserve"> </w:t>
       </w:r>
       <w:r>
-        <w:t xml:space="preserve">mahdollistuvat IoT-teknologioiden käyttöönoton myötä. Kokonaisuudessaan maatalouden voidaan odottaa muuttuvan IoT-teknologioiden vaikutuksesta huomattavasti. Maatilojen ja ruokatuotannon yritysten yleisen kehityksen suunta on kohti laajamittaista, teollista ja teknologiaintensiivistä tuotantoa. Samaan aikaan uudet IoT-teknologiat mahdollistavat uusia liiketoimintamalleja. Monet kasvuyritykset pyrkivät toteuttamaan ruokatuotannossa aikaisempaa lyhyempää tuotantoketjua, joskus poistaen kokonaisia osia yleisestä ruoan tuotantoketjusta. Näille uusille liiketoimintamalleille tiedon tuotanto ja toimittaminen on ennemmän ennakkoehto kuin toiminnan sivutuote. Samalla liiketoimintakumppaneiden välinen toiminta on muuttumassa entistä dynaamisemmaksi sekä kilpailu korkealuokkaisista ja suuren marginaalin tuotteista on muodostumassa yleisemmäksi. IoT-teknologioiden mahdollistamat dataperustaiset hallintokäytänteet ovat keskeisiä aikaisempaa tarkemmalle tuotantoprosessien hallittavuudelle. Tämän tuloksena maatilat voivat siirtyä perinteisestä tuotantokeskeisestä ja kustannushinnoitteluvetoisesta liiketoimintamallista arvohinnoittelu- ja informaatiovetoiseen malliin, jossa tarjontaa kohdennetaan jatkuvasti kysynnän mukaan. Tuotantoprosessien tarkempi hallittavuus puolestaan voi johtaa suoranaiseen loikkaukseen tuottavuudessa ja kestävyydessä. (</w:t>
-      </w:r>
-      <w:r>
-        <w:t xml:space="preserve">Sundmaeker, Verdouw, Wolfert &amp; Pérez-Freire (2016)</w:t>
-      </w:r>
-      <w:r>
-        <w:t xml:space="preserve">;</w:t>
-      </w:r>
-      <w:r>
-        <w:t xml:space="preserve"> </w:t>
-      </w:r>
-      <w:r>
-        <w:t xml:space="preserve">Verdouw, Wolfert &amp; Tekinerdogan (2016)</w:t>
-      </w:r>
-      <w:r>
-        <w:t xml:space="preserve">)</w:t>
+        <w:t xml:space="preserve">mahdollistuvat IoT-teknologioiden käyttöönoton myötä. Kokonaisuudessaan maatalouden voidaan odottaa muuttuvan IoT-teknologioiden vaikutuksesta huomattavasti. Maatilojen ja ruokatuotannon yritysten yleisen kehityksen suunta on kohti laajamittaista, teollista ja teknologiaintensiivistä tuotantoa. Samaan aikaan uudet IoT-teknologiat mahdollistavat uusia liiketoimintamalleja. Monet kasvuyritykset pyrkivät toteuttamaan ruokatuotannossa aikaisempaa lyhyempää tuotantoketjua, joskus poistaen kokonaisia osia yleisestä ruoan tuotantoketjusta. Näille uusille liiketoimintamalleille tiedon tuotanto ja toimittaminen on ennemmän ennakkoehto kuin toiminnan sivutuote. Samalla liiketoimintakumppaneiden välinen toiminta on muuttumassa entistä dynaamisemmaksi sekä kilpailu korkealuokkaisista ja suuren marginaalin tuotteista on muodostumassa yleisemmäksi. IoT-teknologioiden mahdollistamat dataperustaiset hallintokäytänteet ovat keskeisiä aikaisempaa tarkemmalle tuotantoprosessien hallittavuudelle. Tämän tuloksena maatilat voivat siirtyä perinteisestä tuotantokeskeisestä ja kustannushinnoitteluvetoisesta liiketoimintamallista arvohinnoittelu- ja informaatiovetoiseen malliin, jossa tarjontaa kohdennetaan jatkuvasti kysynnän mukaan. Tuotantoprosessien tarkempi hallittavuus puolestaan voi johtaa suoranaiseen loikkaukseen tuottavuudessa ja kestävyydessä.</w:t>
+      </w:r>
+      <w:r>
+        <w:t xml:space="preserve"> </w:t>
+      </w:r>
+      <w:r>
+        <w:t xml:space="preserve">(Sundmaeker, Verdouw, Wolfert &amp; Pérez-Freire 2016; Verdouw, Wolfert &amp; Tekinerdogan 2016)</w:t>
       </w:r>
     </w:p>
     <w:p>
@@ -3651,22 +3328,19 @@
         <w:t xml:space="preserve">Täsmäviljelystä smart farming</w:t>
       </w:r>
       <w:r>
-        <w:t xml:space="preserve">:iin siirtyminen voi saada huomattavaa vetoapua IoT-teknologioiden käyttöönotosta. Viljelyjärjestelmänä täsmäviljely pyrkii yksityiskohtaista tietoa hyödyntämällä tuotantopanosten käytön optimointiin. Näillä tekniikoilla pyritään alueellisen ja ajallisen vaihtelevuuden hallinnoimiseen tarkan havainnoinnin, kontrolloinnin ja käsittelyn avulla perustuen maaperästä, satokasveista ja eläimistä tehtyihin havaintoihin. Esimerkiksi traktorin ja työkoneen automaattiohjauksen ja määränsäätöautomatiikan (VRA-tekniikka) avulla ruiskutettavien kasvinsuojeluaineiden ja lannoitteiden käyttö tehostuu päällekkäisen ruiskutuksen vähentyessä, samalla vähentäen päästöjä. Vaikka viime vuosikymmenten aikana on otettu käyttöön onnistuneesti useita yksittäisiä täsmäviljelyn tekniikoita, täsmäviljelyn laaja käyttöönotto on jäänyt vähäiseksi ja täsmäviljelyssä tuotetun tiedon älykäs käyttö on rajattua. Keskeisimpiä pullonkauloja käyttöönotolle ovat tiedon ja järjestelmien integraation puute, vaikeakäyttöisyys ja korkea hinta. (</w:t>
-      </w:r>
-      <w:r>
-        <w:t xml:space="preserve">Kihlström &amp; Taivalmaa (2014)</w:t>
-      </w:r>
-      <w:r>
-        <w:t xml:space="preserve">;</w:t>
-      </w:r>
-      <w:r>
-        <w:t xml:space="preserve"> </w:t>
-      </w:r>
-      <w:r>
-        <w:t xml:space="preserve">Sundmaeker et al. (2016)</w:t>
-      </w:r>
-      <w:r>
-        <w:t xml:space="preserve">) Täsmäviljelyn konseptia askeleen pidemmälle kehittävässä niin sanotussa smart farming:issa toimenpiteet käynnistyvät tosiaikaisten tapahtumien konteksti- ja tilannetietoisesta havainnoinnista ja perustuvat paikan lisäksi mitattuun dataan. Smart farming:issa viljelyprosessien kontrolloinnissa robottien osuus voi muodostua huomattavaksi, minkä lisäksi analytiikan ja suunnittelun automaatiolla voidaan ihmisen työpanos keskittää aikaisempaa huomattavasti korkeammalle johtamisen tasolle.</w:t>
+        <w:t xml:space="preserve">:iin siirtyminen voi saada huomattavaa vetoapua IoT-teknologioiden käyttöönotosta. Viljelyjärjestelmänä täsmäviljely pyrkii yksityiskohtaista tietoa hyödyntämällä tuotantopanosten käytön optimointiin. Näillä tekniikoilla pyritään alueellisen ja ajallisen vaihtelevuuden hallinnoimiseen tarkan havainnoinnin, kontrolloinnin ja käsittelyn avulla perustuen maaperästä, satokasveista ja eläimistä tehtyihin havaintoihin. Esimerkiksi traktorin ja työkoneen automaattiohjauksen ja määränsäätöautomatiikan (VRA-tekniikka) avulla ruiskutettavien kasvinsuojeluaineiden ja lannoitteiden käyttö tehostuu päällekkäisen ruiskutuksen vähentyessä, samalla vähentäen päästöjä. Vaikka viime vuosikymmenten aikana on otettu käyttöön onnistuneesti useita yksittäisiä täsmäviljelyn tekniikoita, täsmäviljelyn laaja käyttöönotto on jäänyt vähäiseksi ja täsmäviljelyssä tuotetun tiedon älykäs käyttö on rajattua. Keskeisimpiä pullonkauloja käyttöönotolle ovat tiedon ja järjestelmien integraation puute, vaikeakäyttöisyys ja korkea hinta.</w:t>
+      </w:r>
+      <w:r>
+        <w:t xml:space="preserve"> </w:t>
+      </w:r>
+      <w:r>
+        <w:t xml:space="preserve">(Kihlström &amp; Taivalmaa 2014; Sundmaeker et al. 2016)</w:t>
+      </w:r>
+      <w:r>
+        <w:t xml:space="preserve"> </w:t>
+      </w:r>
+      <w:r>
+        <w:t xml:space="preserve">Täsmäviljelyn konseptia askeleen pidemmälle kehittävässä niin sanotussa smart farming:issa toimenpiteet käynnistyvät tosiaikaisten tapahtumien konteksti- ja tilannetietoisesta havainnoinnista ja perustuvat paikan lisäksi mitattuun dataan. Smart farming:issa viljelyprosessien kontrolloinnissa robottien osuus voi muodostua huomattavaksi, minkä lisäksi analytiikan ja suunnittelun automaatiolla voidaan ihmisen työpanos keskittää aikaisempaa huomattavasti korkeammalle johtamisen tasolle.</w:t>
       </w:r>
       <w:r>
         <w:t xml:space="preserve"> </w:t>
@@ -4106,7 +3780,72 @@
         <w:pStyle w:val="FirstParagraph"/>
       </w:pPr>
       <w:r>
-        <w:t xml:space="preserve">Keskeisimpiä IoT:n mahdollistavia teknologioita ovat Atzori et al. (2010) mukaan tunnistus-, anturointi- ja tietoliikennetekniikat sekä väliohjelmistot. IoT-konsepti voidaan lähtökohtaisesti toteuttaa näiden teknologioiden integroinnilla</w:t>
+        <w:t xml:space="preserve">Keskeisimpiä IoT:n mahdollistavia teknologioita ovat</w:t>
+      </w:r>
+      <w:r>
+        <w:t xml:space="preserve"> </w:t>
+      </w:r>
+      <w:r>
+        <w:t xml:space="preserve">Atzori, Iera &amp; Morabito (2010, s. 2010)</w:t>
+      </w:r>
+      <w:r>
+        <w:t xml:space="preserve"> </w:t>
+      </w:r>
+      <w:r>
+        <w:t xml:space="preserve">mukaan tunnistus-, anturointi- ja tietoliikennetekniikat sekä väliohjelmistot. IoT-konsepti voidaan lähtökohtaisesti toteuttaa näiden teknologioiden integroinnilla. Tämä on selkeästi havaittavissa useissa esitetyissä AIoT-arkkitehtuureissa</w:t>
+      </w:r>
+      <w:r>
+        <w:t xml:space="preserve"> </w:t>
+      </w:r>
+      <w:r>
+        <w:t xml:space="preserve">(L. D. Xu, W. He &amp; S. Li 2014; ks. Talavera et al. 2017; Tzounis, Katsoulas, Bartzanas &amp; Kittas 2017; Verdouw, Wolfert &amp; Tekinerdogan 2016; Vermesan &amp; Friess 2011)</w:t>
+      </w:r>
+      <w:r>
+        <w:t xml:space="preserve">. Tunnistustekniikoista keskeinen osa IoT:n kehitystä ovat olleet RFID-tunnisteet, joilla voidaan tarkkailla niillä merkittyjen fyysisten kohteiden liikkumista järjestelmässä tosiaikaisesti</w:t>
+      </w:r>
+      <w:r>
+        <w:t xml:space="preserve"> </w:t>
+      </w:r>
+      <w:r>
+        <w:t xml:space="preserve">(Atzori, Iera &amp; Morabito 2010; L. D. Xu, W. He &amp; S. Li 2014)</w:t>
+      </w:r>
+      <w:r>
+        <w:t xml:space="preserve">. Lisäksi RFID-tunnisteiden avulla voidaan pyrkiä vähentämään työvoimakustannuksia, yksinkertaistamaan tuotantoprosesseja, lisäämään varastotietojen tarkkuutta ja parantamaan tuotannon hyötysuhdetta.</w:t>
+      </w:r>
+      <w:r>
+        <w:t xml:space="preserve"> </w:t>
+      </w:r>
+      <w:r>
+        <w:t xml:space="preserve">(L. D. Xu, W. He &amp; S. Li 2014)</w:t>
+      </w:r>
+    </w:p>
+    <w:p>
+      <w:pPr>
+        <w:pStyle w:val="BodyText"/>
+      </w:pPr>
+      <w:r>
+        <w:t xml:space="preserve">Anturi- ja toimilaiteverkot ovat RFID-tunnisteiden lisäksi keskeinen IoT:n mahdollistava teknologia. Anturiverkot mahdollistavat ympäristön tai laitteiden monitoroinnin tietoliikennetoiminnoilla varustetuilla anturilaitteilla. Tämä puolestaan mahdollistaa anturidatan siirtämisen digitaalisena tietona verkon yli tietovarastoon analysoitavaksi. Toimilaiteverkoilla puolestaan voidaan käyttää verkkoon kytkettyjä toimilaitteita usein analytiikan perusteella ympäristöön vaikuttamiseksi. Useat tutkimukset</w:t>
+      </w:r>
+      <w:r>
+        <w:t xml:space="preserve"> </w:t>
+      </w:r>
+      <w:r>
+        <w:t xml:space="preserve">Atzori, Iera &amp; Morabito (2010, s. 2010)</w:t>
+      </w:r>
+      <w:r>
+        <w:t xml:space="preserve"> </w:t>
+      </w:r>
+      <w:r>
+        <w:t xml:space="preserve">kirjallisuuskatsauksessa keskittyvät ympäristön valvontaan juuri anturiverkkojen avulla. Valvonnan lisäksi anturiverkkojen avulla voidaan rikastuttaa esimerkiksi RFID-tunnisteiden lukemisessa tuotettua tietoa muun muassa anturiverkkojen tuottamalla tiedolla kuten liike-, paikka- ja lämpötiladatalla</w:t>
+      </w:r>
+      <w:r>
+        <w:t xml:space="preserve"> </w:t>
+      </w:r>
+      <w:r>
+        <w:t xml:space="preserve">(Atzori, Iera &amp; Morabito 2010; L. D. Xu, W. He &amp; S. Li 2014)</w:t>
+      </w:r>
+      <w:r>
+        <w:t xml:space="preserve">. Langattomassa tietoliikennetekniikassa käytettävien radiolaitteiden koko, paino ja energiankulutus ovat pienentyneet ja hinta laskenut huomattavasti. Tämä on mahdollistanut niiden sulauttamisen lähes kaikkiin esineisiin, mikä on osaltaan johtanut kehitystä IoT-konseptin suuntaan.</w:t>
       </w:r>
       <w:r>
         <w:t xml:space="preserve"> </w:t>
@@ -4115,105 +3854,65 @@
         <w:t xml:space="preserve">(Atzori, Iera &amp; Morabito 2010)</w:t>
       </w:r>
       <w:r>
-        <w:t xml:space="preserve">. Tämä on selkeästi havaittavissa useissa esitetyissä AIoT-arkkitehtuureissa</w:t>
-      </w:r>
-      <w:r>
-        <w:t xml:space="preserve"> </w:t>
-      </w:r>
-      <w:r>
-        <w:t xml:space="preserve">(L. D. Xu, W. He &amp; S. Li 2014; ks. Talavera et al. 2017; Tzounis, Katsoulas, Bartzanas &amp; Kittas 2017; Verdouw, Wolfert &amp; Tekinerdogan 2016; Vermesan &amp; Friess 2011)</w:t>
-      </w:r>
-      <w:r>
-        <w:t xml:space="preserve">. Tunnistustekniikoista keskeinen osa IoT:n kehitystä ovat olleet RFID-tunnisteet, joilla voidaan tarkkailla niillä merkittyjen fyysisten kohteiden liikkumista järjestelmässä tosiaikaisesti (</w:t>
-      </w:r>
-      <w:r>
-        <w:t xml:space="preserve">Atzori, Iera &amp; Morabito (2010)</w:t>
-      </w:r>
-      <w:r>
-        <w:t xml:space="preserve">;</w:t>
-      </w:r>
-      <w:r>
-        <w:t xml:space="preserve"> </w:t>
-      </w:r>
-      <w:r>
-        <w:t xml:space="preserve">L. D. Xu, W. He &amp; S. Li (2014)</w:t>
-      </w:r>
-      <w:r>
-        <w:t xml:space="preserve">). Lisäksi RFID-tunnisteiden avulla voidaan pyrkiä vähentämään työvoimakustannuksia, yksinkertaistamaan tuotantoprosesseja, lisäämään varastotietojen tarkkuutta ja parantamaan tuotannon hyötysuhdetta. (</w:t>
-      </w:r>
-      <w:r>
-        <w:t xml:space="preserve">L. D. Xu, W. He &amp; S. Li (2014)</w:t>
-      </w:r>
-      <w:r>
-        <w:t xml:space="preserve">)</w:t>
-      </w:r>
-    </w:p>
-    <w:p>
-      <w:pPr>
-        <w:pStyle w:val="BodyText"/>
-      </w:pPr>
-      <w:r>
-        <w:t xml:space="preserve">Anturi- ja toimilaiteverkot ovat RFID-tunnisteiden lisäksi keskeinen IoT:n mahdollistava teknologia. Anturiverkot mahdollistavat ympäristön tai laitteiden monitoroinnin tietoliikennetoiminnoilla varustetuilla anturilaitteilla. Tämä puolestaan mahdollistaa anturidatan siirtämisen digitaalisena tietona verkon yli tietovarastoon analysoitavaksi. Toimilaiteverkoilla puolestaan voidaan käyttää verkkoon kytkettyjä toimilaitteita usein analytiikan perusteella ympäristöön vaikuttamiseksi. Useat tutkimukset Atzori et al. (2010) kirjallisuuskatsauksessa keskittyvät ympäristön valvontaan juuri anturiverkkojen avulla</w:t>
-      </w:r>
-      <w:r>
-        <w:t xml:space="preserve"> </w:t>
-      </w:r>
-      <w:r>
-        <w:t xml:space="preserve">(Atzori, Iera &amp; Morabito 2010)</w:t>
-      </w:r>
-      <w:r>
-        <w:t xml:space="preserve">. Valvonnan lisäksi anturiverkkojen avulla voidaan rikastuttaa esimerkiksi RFID-tunnisteiden lukemisessa tuotettua tietoa muun muassa anturiverkkojen tuottamalla tiedolla kuten liike-, paikka- ja lämpötiladatalla (</w:t>
-      </w:r>
-      <w:r>
-        <w:t xml:space="preserve">Atzori, Iera &amp; Morabito (2010)</w:t>
-      </w:r>
-      <w:r>
-        <w:t xml:space="preserve">;</w:t>
-      </w:r>
-      <w:r>
-        <w:t xml:space="preserve"> </w:t>
-      </w:r>
-      <w:r>
-        <w:t xml:space="preserve">L. D. Xu, W. He &amp; S. Li (2014)</w:t>
-      </w:r>
-      <w:r>
-        <w:t xml:space="preserve">). Langattomassa tietoliikennetekniikassa käytettävien radiolaitteiden koko, paino ja energiankulutus ovat pienentyneet ja hinta laskenut huomattavasti. Tämä on mahdollistanut niiden sulauttamisen lähes kaikkiin esineisiin, mikä on osaltaan johtanut kehitystä IoT-konseptin suuntaan.</w:t>
-      </w:r>
-      <w:r>
-        <w:t xml:space="preserve"> </w:t>
-      </w:r>
-      <w:r>
-        <w:t xml:space="preserve">(Atzori, Iera &amp; Morabito 2010)</w:t>
-      </w:r>
-      <w:r>
-        <w:t xml:space="preserve"> </w:t>
-      </w:r>
-      <w:r>
-        <w:t xml:space="preserve">Aineistossa keskeisissä kirjallisuuskatsauksissa suuri osa käsitellyistä julkaisuista keskittyy ympäristömuuttujien kuten lämpötilan, kosteuden, fysikokemiallisten ominaisuuksien ja säteilyn mittaamiseen ja seurantaan (</w:t>
-      </w:r>
-      <w:r>
-        <w:t xml:space="preserve">Atzori, Iera &amp; Morabito (2010)</w:t>
-      </w:r>
-      <w:r>
-        <w:t xml:space="preserve">;</w:t>
-      </w:r>
-      <w:r>
-        <w:t xml:space="preserve"> </w:t>
-      </w:r>
-      <w:r>
-        <w:t xml:space="preserve">Talavera et al. (2017)</w:t>
-      </w:r>
-      <w:r>
-        <w:t xml:space="preserve">;</w:t>
-      </w:r>
-      <w:r>
-        <w:t xml:space="preserve"> </w:t>
-      </w:r>
-      <w:r>
-        <w:t xml:space="preserve">Verdouw, Wolfert &amp; Tekinerdogan (2016)</w:t>
-      </w:r>
-      <w:r>
-        <w:t xml:space="preserve">). Talavera et al. (2017) kirjallisuuskatsauksessa 26 %:ssa käsitellyistä julkaisuissa mitattiin lämpötilaa, 16 %:ssa kosteutta, 11 %:ssa fysikokemiallisia ominaisuuksia ja 10 %:ssa säteilyä. Kyseisessä katsauksessa lämpötilan ja fysikokemian anturit olivat jakautuneet kaikkiin edellä mainittuihin kategorioihin. Ilmanlaadun mittauksen antureita käsiteltiin 55 %:ssa julkaisuista. Talavera et al. (2017) mukaan tämän perusteella ilman lämpötilaa, ilmankosteutta, maaperän kosteutta ja auringonsäteilyä voidaan pitää universaaleina muuttujina maatalouden sovelluksissa.</w:t>
+        <w:t xml:space="preserve"> </w:t>
+      </w:r>
+      <w:r>
+        <w:t xml:space="preserve">Aineistossa keskeisissä kirjallisuuskatsauksissa suuri osa käsitellyistä julkaisuista keskittyy ympäristömuuttujien kuten lämpötilan, kosteuden, fysikokemiallisten ominaisuuksien ja säteilyn mittaamiseen ja seurantaan</w:t>
+      </w:r>
+      <w:r>
+        <w:t xml:space="preserve"> </w:t>
+      </w:r>
+      <w:r>
+        <w:t xml:space="preserve">(Atzori, Iera &amp; Morabito 2010; Talavera et al. 2017; Verdouw, Wolfert &amp; Tekinerdogan 2016)</w:t>
+      </w:r>
+      <w:r>
+        <w:t xml:space="preserve">.</w:t>
+      </w:r>
+      <w:r>
+        <w:t xml:space="preserve"> </w:t>
+      </w:r>
+      <w:r>
+        <w:t xml:space="preserve">Talavera et al. (2017, s. 2017)</w:t>
+      </w:r>
+      <w:r>
+        <w:t xml:space="preserve"> </w:t>
+      </w:r>
+      <w:r>
+        <w:t xml:space="preserve">kirjallisuuskatsauksessa 26 %:ssa käsitellyistä julkaisuissa mitattiin lämpötilaa, 16 %:ssa kosteutta, 11 %:ssa fysikokemiallisia ominaisuuksia ja 10 %:ssa säteilyä. Kyseisessä katsauksessa lämpötilan ja fysikokemian anturit olivat jakautuneet kaikkiin edellä mainittuihin kategorioihin. Ilmanlaadun mittauksen antureita käsiteltiin 55 %:ssa julkaisuista.</w:t>
+      </w:r>
+      <w:r>
+        <w:t xml:space="preserve"> </w:t>
+      </w:r>
+      <w:r>
+        <w:t xml:space="preserve">Talavera et al. (2017, s. 2017)</w:t>
+      </w:r>
+      <w:r>
+        <w:t xml:space="preserve"> </w:t>
+      </w:r>
+      <w:r>
+        <w:t xml:space="preserve">mukaan tämän perusteella ilman lämpötilaa, ilmankosteutta, maaperän kosteutta ja auringonsäteilyä voidaan pitää universaaleina muuttujina maatalouden sovelluksissa. Lisäksi viimeaikaisissa julkaisuissa ympäristön valvonta- ja mittausratkaisuihin on lisätty päätöksentekoa ja hallinnointia tukevia toiminnallisuuksia.</w:t>
+      </w:r>
+    </w:p>
+    <w:p>
+      <w:pPr>
+        <w:pStyle w:val="BodyText"/>
+      </w:pPr>
+      <w:r>
+        <w:t xml:space="preserve">Ympäristön valvontaa selkeästi pienempi osa julkaisuista käsittelee aktuointia kuten kastelujärjestelmien kontrollointia toimilaitteiden avulla. Näistä suuri osa käsittelee täsmäviljelyn järjestelmien toteutuksia AIoT-sovellusten avulla ja osa erityisesti täsmäviljelyn tietojärjestelmiä. Suurin osa toimilaitteista on käytössä kontrolloinnin tai logistiikan järjestelmissä.</w:t>
+      </w:r>
+      <w:r>
+        <w:t xml:space="preserve"> </w:t>
+      </w:r>
+      <w:r>
+        <w:t xml:space="preserve">(Verdouw, Wolfert &amp; Tekinerdogan 2016)</w:t>
+      </w:r>
+    </w:p>
+    <w:p>
+      <w:pPr>
+        <w:pStyle w:val="BodyText"/>
+      </w:pPr>
+      <w:r>
+        <w:t xml:space="preserve">Laitteiden voimanlähteistä kirjallisuuskatsauksien käsittelemissä julkaisuissa käsitellään useiten aurinkopaneelien ja akkujen yhdistelmiä. Toisaalta jos laitteita käytetään toimilaitteina niiden voimanlähteenä käytetään useiten verkkovirtaa. Viimeaikaisissa tutkimuksissa on korostettu AIoT-laitteiden energiatehokkuuden merkitystä. Akkujen lataus ja vaihtaminen voi olla epäkäytännöllistä suurissa anturiverkkojärjestelmissä. Maanviljely-ympäristössä on usein saatavilla ympäristön energialähteitä, jolloin on luontevaa keskittyä erilaisten energiankeräinratkaisuiden kehittämiseen. Tutkimuksissa on muun muassa esitetty ratkaisuita, joilla aurinkoenergiaa voidaan hyödyntää suoraan aurinkokennosta ilman akkuja ja sähkömuuntajia tai maaperän kosteutta voidaan käyttää sensorilaitteiden energialähteenä. Tällaisten ns. self-power -laitteiden trendi on todennäköisesti kasvava. Laitteet voivat myös älykkäiden algoritmien avulla tehdä hajautettuja yhteistoiminnallisia alueellisia mittauksia, jolloin voidaan vähentää päällekkäisten mittausten aiheuttamaa energiankulutusta ja älykkäästi pitää yllä kattavan alueellisen mittauksen laatua.</w:t>
       </w:r>
       <w:r>
         <w:t xml:space="preserve"> </w:t>
@@ -4221,19 +3920,103 @@
       <w:r>
         <w:t xml:space="preserve">(Talavera et al. 2017)</w:t>
       </w:r>
-      <w:r>
-        <w:t xml:space="preserve"> </w:t>
-      </w:r>
-      <w:r>
-        <w:t xml:space="preserve">Lisäksi viimeaikaisissa julkaisuissa ympäristön valvonta- ja mittausratkaisuihin on lisätty päätöksentekoa ja hallinnointia tukevia toiminnallisuuksia.</w:t>
-      </w:r>
-    </w:p>
-    <w:p>
-      <w:pPr>
-        <w:pStyle w:val="BodyText"/>
-      </w:pPr>
-      <w:r>
-        <w:t xml:space="preserve">Ympäristön valvontaa selkeästi pienempi osa julkaisuista käsittelee aktuointia kuten kastelujärjestelmien kontrollointia toimilaitteiden avulla. Näistä suuri osa käsittelee täsmäviljelyn järjestelmien toteutuksia AIoT-sovellusten avulla ja osa erityisesti täsmäviljelyn tietojärjestelmiä. Suurin osa toimilaitteista on käytössä kontrolloinnin tai logistiikan järjestelmissä.</w:t>
+    </w:p>
+    <w:p>
+      <w:pPr>
+        <w:pStyle w:val="BodyText"/>
+      </w:pPr>
+      <w:r>
+        <w:t xml:space="preserve">Vastaavasti tietoliikennetekniikoista yleisimmin käytettyjä ovat langattomien henkilökohtaisten verkkojen protokolliin perustuvat ratkaisut. Matkapuhelinverkkoja käyttävät tietoliikenneratkaisut ovat toiseksi yleisimpiä. Jotkin julkaisuista käsittelevät myös NFC-lähitiedonsiirtoteknologian (engl. near-field communication) sovelluksia. Pienitehoiset tietoliikenneteknologiat kuten SigFox ja LoRa ovat kasvattaneet suosiotaan IoT-sovelluksissa pienen virrankulutuksensa, laajan kattavuusalueen ja suhteellisen edullisuutensa ansiosta.</w:t>
+      </w:r>
+      <w:r>
+        <w:t xml:space="preserve"> </w:t>
+      </w:r>
+      <w:r>
+        <w:t xml:space="preserve">(Talavera et al. 2017)</w:t>
+      </w:r>
+      <w:r>
+        <w:t xml:space="preserve"> </w:t>
+      </w:r>
+      <w:r>
+        <w:t xml:space="preserve">Teollisuuden anturiverkkojen käyttämien tietoliikenneprotokollien soveltuvuus sellaisenaan IoT-ratkaisuihin ei ole paras mahdollinen johtuen IoT-laitteiden heterogeenisyydestä laskentatehon, tietoliikennekapasiteetin ja tarvittavan verkon palvelunlaadun suhteen</w:t>
+      </w:r>
+      <w:r>
+        <w:t xml:space="preserve"> </w:t>
+      </w:r>
+      <w:r>
+        <w:t xml:space="preserve">(L. D. Xu, W. He &amp; S. Li 2014)</w:t>
+      </w:r>
+      <w:r>
+        <w:t xml:space="preserve">.</w:t>
+      </w:r>
+    </w:p>
+    <w:p>
+      <w:pPr>
+        <w:pStyle w:val="BodyText"/>
+      </w:pPr>
+      <w:r>
+        <w:t xml:space="preserve">Verkon reunan tietojenkäsittelyä sivuavissa julkaisuissa</w:t>
+      </w:r>
+      <w:r>
+        <w:t xml:space="preserve"> </w:t>
+      </w:r>
+      <w:r>
+        <w:t xml:space="preserve">Talavera et al. (2017, s. 2017)</w:t>
+      </w:r>
+      <w:r>
+        <w:t xml:space="preserve"> </w:t>
+      </w:r>
+      <w:r>
+        <w:t xml:space="preserve">kirjallisuuskatsauksessa useiten käytettiin mikrokontrolleripohjaisia ratkaisuita, yhden piirilevyn tietokoneiden ratkaisuiden ollessa harvinaisia.</w:t>
+      </w:r>
+    </w:p>
+    <w:p>
+      <w:pPr>
+        <w:pStyle w:val="BodyText"/>
+      </w:pPr>
+      <w:r>
+        <w:t xml:space="preserve">Tiedon tallentamisen ratkaisuista</w:t>
+      </w:r>
+      <w:r>
+        <w:t xml:space="preserve"> </w:t>
+      </w:r>
+      <w:r>
+        <w:t xml:space="preserve">Talavera et al. (2017, s. 2017)</w:t>
+      </w:r>
+      <w:r>
+        <w:t xml:space="preserve"> </w:t>
+      </w:r>
+      <w:r>
+        <w:t xml:space="preserve">kirjallisuuskatsauksessa käsitellyistä julkaisuista suuri osa käytti omia tallennusratkaisuita, pilvipalveluiden käytön ollessa vähäisempää. Tekijöiden mukaan tämä johtuu omien tallennusratkaisuiden suosimisesta tutkimustyössä, vaikka pilvipalveluiden käyttö on avainasemassa IoT-järjestelmien toteutuksissa. Maatalouden tuottama data on yleensä hyvin heterogeenistä niin datan kuvaaman kohteen kuin datan tuotantotapojenkin osalta</w:t>
+      </w:r>
+      <w:r>
+        <w:t xml:space="preserve"> </w:t>
+      </w:r>
+      <w:r>
+        <w:t xml:space="preserve">(Wolfert, Ge, Verdouw &amp; Bogaardt 2017)</w:t>
+      </w:r>
+      <w:r>
+        <w:t xml:space="preserve">, mikä voi osaltaan lisätä omien tallennusratkaisuiden käyttöä tutkimustyössä.</w:t>
+      </w:r>
+    </w:p>
+    <w:p>
+      <w:pPr>
+        <w:pStyle w:val="BodyText"/>
+      </w:pPr>
+      <w:r>
+        <w:t xml:space="preserve">Väliohjelmistot voivat toimia sovelluskerroksena tai ohjelmistoina järjestelmien osien välillä, IoT-ratkaisuissa usein laitteiden ja sovelluskerroksen välissä. Väliohjelmistoilla voidaan yksinkertaistaa sovelluskehitystä sekä helpottaa vanhojen teknologioiden integrointia uusien kanssa. Tämä voidaan tehdä abstraktoimalla laitteiden toiminnallisuuksia antaen sovelluskehittäjille geneerisiä ohjelmistokehityksen työkaluja laitteiden käsittelyyn, jolloin kehittäjien ei tarvitse keskittyä yksittäisten laitteiden teknisiin yksityiskohtiin. Geneerisillä työkaluilla voidaan näin väliohjelmistoa hyväksi käyttäen tuottaa sovelluksia, jotka ovat yhteensopivia kaikkien väliohjelmiston kanssa yhteensopivien laitteiden kanssa. Tämän lisäksi väliohjelmistojen avulla voidaan yhdistaa pilvipohjainen infrastruktuuri, palvelukeskeinen arkkitehtuuri ja anturiverkot geneerisellä tavalla, jolloin samoja toiminnallisuuksia voidaan hyödyntää useissa erilaisissa järjestelmissä. Näiden IoT-ratkaisuiden kehitykselle keskeisten vahvuuksien takia väliohjelmistot ovat keränneet kirjallisuudessa runsaasti huomiota.</w:t>
+      </w:r>
+      <w:r>
+        <w:t xml:space="preserve"> </w:t>
+      </w:r>
+      <w:r>
+        <w:t xml:space="preserve">(Atzori, Iera &amp; Morabito 2010; Tzounis et al. 2017)</w:t>
+      </w:r>
+      <w:r>
+        <w:t xml:space="preserve"> </w:t>
+      </w:r>
+      <w:r>
+        <w:t xml:space="preserve">Väliohjelmistot mahdollistavat osaltaan yleiskäyttöisen IoT-ratkaisuiden toteuttamista ja huomattava osa keskeisten kirjallisuuskatsausten julkaisuista käsittelee juuri yleiskäyttöisen IoT-pohjaisen tiedonhallintajärjestelmän kehittämistä. Näitä tietojärjestelmiä voidaan käyttää myös ennustamaan satokasvien kasvua mallinnuksien avulla</w:t>
       </w:r>
       <w:r>
         <w:t xml:space="preserve"> </w:t>
@@ -4241,13 +4024,16 @@
       <w:r>
         <w:t xml:space="preserve">(Verdouw, Wolfert &amp; Tekinerdogan 2016)</w:t>
       </w:r>
-    </w:p>
-    <w:p>
-      <w:pPr>
-        <w:pStyle w:val="BodyText"/>
-      </w:pPr>
-      <w:r>
-        <w:t xml:space="preserve">Laitteiden voimanlähteistä kirjallisuuskatsauksien käsittelemissä julkaisuissa käsitellään useiten aurinkopaneelien ja akkujen yhdistelmiä. Toisaalta jos laitteita käytetään toimilaitteina niiden voimanlähteenä käytetään useiten verkkovirtaa. Viimeaikaisissa tutkimuksissa on korostettu AIoT-laitteiden energiatehokkuuden merkitystä. Akkujen lataus ja vaihtaminen voi olla epäkäytännöllistä suurissa anturiverkkojärjestelmissä. Maanviljely-ympäristössä on usein saatavilla ympäristön energialähteitä, jolloin on luontevaa keskittyä erilaisten energiankeräinratkaisuiden kehittämiseen. Tutkimuksissa on muun muassa esitetty ratkaisuita, joilla aurinkoenergiaa voidaan hyödyntää suoraan aurinkokennosta ilman akkuja ja sähkömuuntajia tai maaperän kosteutta voidaan käyttää sensorilaitteiden energialähteenä. Tällaisten ns. self-power -laitteiden trendi on todennäköisesti kasvava. Laitteet voivat myös älykkäiden algoritmien avulla tehdä hajautettuja yhteistoiminnallisia alueellisia mittauksia, jolloin voidaan vähentää päällekkäisten mittausten aiheuttamaa energiankulutusta ja älykkäästi pitää yllä kattavan alueellisen mittauksen laatua.</w:t>
+      <w:r>
+        <w:t xml:space="preserve">.</w:t>
+      </w:r>
+    </w:p>
+    <w:p>
+      <w:pPr>
+        <w:pStyle w:val="BodyText"/>
+      </w:pPr>
+      <w:r>
+        <w:t xml:space="preserve">Tiedon julkaisu loppukäyttäjille toteutettiin selkeästi suurimmassa osassa julkaisuja web-pohjaisten ratkaisujen avulla, muiden ollessa mobiili- ja paikallisratkaisuita</w:t>
       </w:r>
       <w:r>
         <w:t xml:space="preserve"> </w:t>
@@ -4255,91 +4041,27 @@
       <w:r>
         <w:t xml:space="preserve">(Talavera et al. 2017)</w:t>
       </w:r>
-    </w:p>
-    <w:p>
-      <w:pPr>
-        <w:pStyle w:val="BodyText"/>
-      </w:pPr>
-      <w:r>
-        <w:t xml:space="preserve">Vastaavasti tietoliikennetekniikoista yleisimmin käytettyjä ovat langattomien henkilökohtaisten verkkojen protokolliin perustuvat ratkaisut. Matkapuhelinverkkoja käyttävät tietoliikenneratkaisut ovat toiseksi yleisimpiä. Jotkin julkaisuista käsittelevät myös NFC-lähitiedonsiirtoteknologian (engl. near-field communication) sovelluksia. Pienitehoiset tietoliikenneteknologiat kuten SigFox ja LoRa ovat kasvattaneet suosiotaan IoT-sovelluksissa pienen virrankulutuksensa, laajan kattavuusalueen ja suhteellisen edullisuutensa ansiosta.</w:t>
-      </w:r>
-      <w:r>
-        <w:t xml:space="preserve"> </w:t>
-      </w:r>
-      <w:r>
-        <w:t xml:space="preserve">(Talavera et al. 2017)</w:t>
-      </w:r>
-      <w:r>
-        <w:t xml:space="preserve"> </w:t>
-      </w:r>
-      <w:r>
-        <w:t xml:space="preserve">Teollisuuden anturiverkkojen käyttämien tietoliikenneprotokollien soveltuvuus sellaisenaan IoT-ratkaisuihin ei ole paras mahdollinen johtuen IoT-laitteiden heterogeenisyydestä laskentatehon, tietoliikennekapasiteetin ja tarvittavan verkon palvelunlaadun suhteen (</w:t>
-      </w:r>
-      <w:r>
-        <w:t xml:space="preserve">L. D. Xu, W. He &amp; S. Li (2014)</w:t>
-      </w:r>
-      <w:r>
-        <w:t xml:space="preserve">).</w:t>
-      </w:r>
-    </w:p>
-    <w:p>
-      <w:pPr>
-        <w:pStyle w:val="BodyText"/>
-      </w:pPr>
-      <w:r>
-        <w:t xml:space="preserve">Verkon reunan tietojenkäsittelyä sivuavissa julkaisuissa Talavera et al. (2017) kirjallisuuskatsauksessa useiten käytettiin mikrokontrolleripohjaisia ratkaisuita, yhden piirilevyn tietokoneiden ratkaisuiden ollessa harvinaisia.</w:t>
-      </w:r>
-    </w:p>
-    <w:p>
-      <w:pPr>
-        <w:pStyle w:val="BodyText"/>
-      </w:pPr>
-      <w:r>
-        <w:t xml:space="preserve">Tiedon tallentamisen ratkaisuista Talavera et al. (2017) kirjallisuuskatsauksessa käsitellyistä julkaisuista suuri osa käytti omia tallennusratkaisuita, pilvipalveluiden käytön ollessa vähäisempää. Tekijöiden mukaan tämä johtuu omien tallennusratkaisuiden suosimisesta tutkimustyössä, vaikka pilvipalveluiden käyttö on avainasemassa IoT-järjestelmien toteutuksissa.</w:t>
-      </w:r>
-      <w:r>
-        <w:t xml:space="preserve"> </w:t>
-      </w:r>
-      <w:r>
-        <w:t xml:space="preserve">(Talavera et al. 2017)</w:t>
-      </w:r>
-      <w:r>
-        <w:t xml:space="preserve"> </w:t>
-      </w:r>
-      <w:r>
-        <w:t xml:space="preserve">Maatalouden tuottama data on yleensä hyvin heterogeenistä niin datan kuvaaman kohteen kuin datan tuotantotapojenkin osalta</w:t>
-      </w:r>
-      <w:r>
-        <w:t xml:space="preserve"> </w:t>
-      </w:r>
-      <w:r>
-        <w:t xml:space="preserve">(Wolfert, Ge, Verdouw &amp; Bogaardt 2017)</w:t>
-      </w:r>
-      <w:r>
-        <w:t xml:space="preserve">, mikä voi osaltaan lisätä omien tallennusratkaisuiden käyttöä tutkimustyössä.</w:t>
-      </w:r>
-    </w:p>
-    <w:p>
-      <w:pPr>
-        <w:pStyle w:val="BodyText"/>
-      </w:pPr>
-      <w:r>
-        <w:t xml:space="preserve">Väliohjelmistot voivat toimia sovelluskerroksena tai ohjelmistoina järjestelmien osien välillä, IoT-ratkaisuissa usein laitteiden ja sovelluskerroksen välissä. Väliohjelmistoilla voidaan yksinkertaistaa sovelluskehitystä sekä helpottaa vanhojen teknologioiden integrointia uusien kanssa. Tämä voidaan tehdä abstraktoimalla laitteiden toiminnallisuuksia antaen sovelluskehittäjille geneerisiä ohjelmistokehityksen työkaluja laitteiden käsittelyyn, jolloin kehittäjien ei tarvitse keskittyä yksittäisten laitteiden teknisiin yksityiskohtiin. Geneerisillä työkaluilla voidaan näin väliohjelmistoa hyväksi käyttäen tuottaa sovelluksia, jotka ovat yhteensopivia kaikkien väliohjelmiston kanssa yhteensopivien laitteiden kanssa. Tämän lisäksi väliohjelmistojen avulla voidaan yhdistaa pilvipohjainen infrastruktuuri, palvelukeskeinen arkkitehtuuri ja anturiverkot geneerisellä tavalla, jolloin samoja toiminnallisuuksia voidaan hyödyntää useissa erilaisissa järjestelmissä. Näiden IoT-ratkaisuiden kehitykselle keskeisten vahvuuksien takia väliohjelmistot ovat keränneet kirjallisuudessa runsaasti huomiota. (</w:t>
-      </w:r>
-      <w:r>
-        <w:t xml:space="preserve">Atzori, Iera &amp; Morabito (2010)</w:t>
-      </w:r>
-      <w:r>
-        <w:t xml:space="preserve">;</w:t>
-      </w:r>
-      <w:r>
-        <w:t xml:space="preserve"> </w:t>
-      </w:r>
-      <w:r>
-        <w:t xml:space="preserve">Tzounis et al. (2017)</w:t>
-      </w:r>
-      <w:r>
-        <w:t xml:space="preserve">) Väliohjelmistot mahdollistavat osaltaan yleiskäyttöisen IoT-ratkaisuiden toteuttamista ja huomattava osa keskeisten kirjallisuuskatsausten julkaisuista käsittelee juuri yleiskäyttöisen IoT-pohjaisen tiedonhallintajärjestelmän kehittämistä. Näitä tietojärjestelmiä voidaan käyttää myös ennustamaan satokasvien kasvua mallinnuksien avulla</w:t>
+      <w:r>
+        <w:t xml:space="preserve">.</w:t>
+      </w:r>
+    </w:p>
+    <w:p>
+      <w:pPr>
+        <w:pStyle w:val="BodyText"/>
+      </w:pPr>
+      <w:r>
+        <w:rPr>
+          <w:i/>
+        </w:rPr>
+        <w:t xml:space="preserve">viimeaikaiset, logistiikka tähän</w:t>
+      </w:r>
+    </w:p>
+    <w:p>
+      <w:pPr>
+        <w:pStyle w:val="BodyText"/>
+      </w:pPr>
+      <w:r>
+        <w:t xml:space="preserve">Muita keskeisiä aiheita käsitellyissä julkaisuissa ovat ruoan laadun parantaminen, ruoan turvallisuus ja jäljitettävyys, veden hallinta, maaseudun kehittäminen, kaupunkiviljely ja kuluttajien vuorovaikutus</w:t>
       </w:r>
       <w:r>
         <w:t xml:space="preserve"> </w:t>
@@ -4356,51 +4078,6 @@
         <w:pStyle w:val="BodyText"/>
       </w:pPr>
       <w:r>
-        <w:t xml:space="preserve">Tiedon julkaisu loppukäyttäjille toteutettiin selkeästi suurimmassa osassa julkaisuja web-pohjaisten ratkaisujen avulla, muiden ollessa mobiili- ja paikallisratkaisuita</w:t>
-      </w:r>
-      <w:r>
-        <w:t xml:space="preserve"> </w:t>
-      </w:r>
-      <w:r>
-        <w:t xml:space="preserve">(Talavera et al. 2017)</w:t>
-      </w:r>
-      <w:r>
-        <w:t xml:space="preserve">.</w:t>
-      </w:r>
-    </w:p>
-    <w:p>
-      <w:pPr>
-        <w:pStyle w:val="BodyText"/>
-      </w:pPr>
-      <w:r>
-        <w:rPr>
-          <w:i/>
-        </w:rPr>
-        <w:t xml:space="preserve">viimeaikaiset, logistiikka tähän</w:t>
-      </w:r>
-    </w:p>
-    <w:p>
-      <w:pPr>
-        <w:pStyle w:val="BodyText"/>
-      </w:pPr>
-      <w:r>
-        <w:t xml:space="preserve">Muita keskeisiä aiheita käsitellyissä julkaisuissa ovat ruoan laadun parantaminen, ruoan turvallisuus ja jäljitettävyys, veden hallinta, maaseudun kehittäminen, kaupunkiviljely ja kuluttajien vuorovaikutus</w:t>
-      </w:r>
-      <w:r>
-        <w:t xml:space="preserve"> </w:t>
-      </w:r>
-      <w:r>
-        <w:t xml:space="preserve">(Verdouw, Wolfert &amp; Tekinerdogan 2016)</w:t>
-      </w:r>
-      <w:r>
-        <w:t xml:space="preserve">.</w:t>
-      </w:r>
-    </w:p>
-    <w:p>
-      <w:pPr>
-        <w:pStyle w:val="BodyText"/>
-      </w:pPr>
-      <w:r>
         <w:rPr>
           <w:b/>
         </w:rPr>
@@ -4410,7 +4087,13 @@
         <w:t xml:space="preserve"> </w:t>
       </w:r>
       <w:r>
-        <w:t xml:space="preserve">Talavera et al. (2017) kirjallisuuskatsauksssa suurin osa katsauksessa käsitellyistä julkaisuista ei nimenomaisesti ota kantaa tietoturvaan. Katsauksen tekijät löysivät vain yksittäisiä asiaa sivuavia julkaisuita.</w:t>
+        <w:t xml:space="preserve">Talavera et al. (2017, s. 2017)</w:t>
+      </w:r>
+      <w:r>
+        <w:t xml:space="preserve"> </w:t>
+      </w:r>
+      <w:r>
+        <w:t xml:space="preserve">kirjallisuuskatsauksssa suurin osa katsauksessa käsitellyistä julkaisuista ei nimenomaisesti ota kantaa tietoturvaan. Katsauksen tekijät löysivät vain yksittäisiä asiaa sivuavia julkaisuita.</w:t>
       </w:r>
     </w:p>
     <w:p>
@@ -4468,7 +4151,13 @@
         <w:pStyle w:val="BodyText"/>
       </w:pPr>
       <w:r>
-        <w:t xml:space="preserve">Tzounis et al. kirjallisuuskatsauksessa sovellusalueet ovat:</w:t>
+        <w:t xml:space="preserve">Tzounis et al. (2017, s. 2017)</w:t>
+      </w:r>
+      <w:r>
+        <w:t xml:space="preserve"> </w:t>
+      </w:r>
+      <w:r>
+        <w:t xml:space="preserve">kirjallisuuskatsauksessa sovellusalueet ovat:</w:t>
       </w:r>
       <w:r>
         <w:t xml:space="preserve"> </w:t>
@@ -4566,7 +4255,13 @@
         <w:pStyle w:val="BodyText"/>
       </w:pPr>
       <w:r>
-        <w:t xml:space="preserve">Verdouw et al. kirjallisuuskatsauksessa sovellusaluet ovat:</w:t>
+        <w:t xml:space="preserve">Verdouw, Wolfert &amp; Tekinerdogan (2016, s. 2016)</w:t>
+      </w:r>
+      <w:r>
+        <w:t xml:space="preserve"> </w:t>
+      </w:r>
+      <w:r>
+        <w:t xml:space="preserve">kirjallisuuskatsauksessa sovellusaluet ovat:</w:t>
       </w:r>
       <w:r>
         <w:t xml:space="preserve"> </w:t>
@@ -4641,7 +4336,7 @@
         <w:t xml:space="preserve"> </w:t>
       </w:r>
       <w:r>
-        <w:t xml:space="preserve">8. Lisäksi sovellusalueita ovat: Kalastus ja vesiviljely 3, ruoan kulutus 5, vapaa-ajan viljely 3 ja eläintuotanto 8. Nämä sovellusalueet jäävät opinnäytetyön aiheen ulkopuolelle, eikä niitä käsitellä tässä kirjallisuuskatsauksessa. Lisäksi Verdouw et al. havaitsivat käsitellyistä julkaisuista aiheeseen liittyviä yleisiä teemoja, jotka ovat</w:t>
+        <w:t xml:space="preserve">8. Lisäksi sovellusalueita ovat: Kalastus ja vesiviljely 3, ruoan kulutus 5, vapaa-ajan viljely 3 ja eläintuotanto 8. Nämä sovellusalueet jäävät opinnäytetyön aiheen ulkopuolelle, eikä niitä käsitellä tässä kirjallisuuskatsauksessa. Lisäksi tekijät havaitsivat käsitellyistä julkaisuista aiheeseen liittyviä yleisiä teemoja, jotka ovat</w:t>
       </w:r>
       <w:r>
         <w:t xml:space="preserve"> </w:t>
@@ -4700,7 +4395,13 @@
         <w:pStyle w:val="BodyText"/>
       </w:pPr>
       <w:r>
-        <w:t xml:space="preserve">Talavera et al. tekemässä kirjallisuuskatsauksessa IoT-teknologioita käsittelevät tutkimukset on jaoteltu neljään teknologiasovellusten osa-alueeseen: valvonta, kontrollointi, logistiikka ja ennustus. Suurin osa katsauksessa käsitellyistä tutkimuksista keskittyi valvotaan, konrollointiin vastaavasti neljännes, logistiikan ja ennusteiden ollessa harvinaisempia tutkimuskohteita. Määrällisesti osa-alueita käsittelevät tutkimukset jakautuvat seuraavasti: valvontaa käsitteleviä tutkimuksia on 46, kontrollointia käsitteleviä 17, logistiikkaa 5 ja ennustusta 4.</w:t>
+        <w:t xml:space="preserve">Talavera et al. (2017, s. 2017)</w:t>
+      </w:r>
+      <w:r>
+        <w:t xml:space="preserve"> </w:t>
+      </w:r>
+      <w:r>
+        <w:t xml:space="preserve">tekemässä kirjallisuuskatsauksessa IoT-teknologioita käsittelevät tutkimukset on jaoteltu neljään teknologiasovellusten osa-alueeseen: valvonta, kontrollointi, logistiikka ja ennustus. Suurin osa katsauksessa käsitellyistä tutkimuksista keskittyi valvotaan, konrollointiin vastaavasti neljännes, logistiikan ja ennusteiden ollessa harvinaisempia tutkimuskohteita. Määrällisesti osa-alueita käsittelevät tutkimukset jakautuvat seuraavasti: valvontaa käsitteleviä tutkimuksia on 46, kontrollointia käsitteleviä 17, logistiikkaa 5 ja ennustusta 4.</w:t>
       </w:r>
     </w:p>
     <w:p>
@@ -4841,38 +4542,65 @@
         <w:pStyle w:val="BodyText"/>
       </w:pPr>
       <w:r>
-        <w:t xml:space="preserve">IoT-perustainen älykäs maanviljelytoiminta tuottaa lisäarvoa viljelijöille auttamalla heitä merkityksellisen tiedon keräämisessä satokasveista ja tilan toiminnasta käyttämällä anturilaitteita. Osa Talavera et al. (2017) tekemän kirjallisuuskatsauksen käsittelemistä IoT-järjestelmistä kykeni näyttämään, käsittelemään ja analysoimaan tietoa käyttämällä pilvipalveluita uusien näkemysten ja suositusten tuottamiseen paremman päätöksenteon mahdollistamiseksi. Tzounis et al. (2017) korostivat samoin valvonnan ratkaisujen tärkeyttä aikaisempaa tarkempien päätösten tekemisessä tuotannon määrän ja laadun optimoimiseksi. Heidän mukaansa valvonnan kohteeksi on viime aikoina tullut ympäristöolosuhteiden lisäksi kasvien reaktioiden tarkkailu. (</w:t>
-      </w:r>
-      <w:r>
-        <w:t xml:space="preserve">Talavera et al. (2017)</w:t>
-      </w:r>
-      <w:r>
-        <w:t xml:space="preserve">;</w:t>
-      </w:r>
-      <w:r>
-        <w:t xml:space="preserve"> </w:t>
-      </w:r>
-      <w:r>
-        <w:t xml:space="preserve">Tzounis et al. (2017)</w:t>
-      </w:r>
-      <w:r>
-        <w:t xml:space="preserve">)</w:t>
-      </w:r>
-    </w:p>
-    <w:p>
-      <w:pPr>
-        <w:pStyle w:val="BodyText"/>
-      </w:pPr>
-      <w:r>
-        <w:t xml:space="preserve">Talavera et al. (2017) kirjallisuuskatsauksessa valvonnan osa-alueen julkaisuissa käsitellyt teknologiasovellukset jaettiin kolmeen arkkitehtuuritasoon: 1) WSN:n tukema havaintokerros (perception layer), 2) tietoliikennekerros (network layer), missä antureilta saatu informaatio siirretään pitkiä matkoja ja 3) sovelluskerros (application layer) joka pitää sisällään web-palvelimet ja tietokannat.</w:t>
-      </w:r>
-    </w:p>
-    <w:p>
-      <w:pPr>
-        <w:pStyle w:val="BodyText"/>
-      </w:pPr>
-      <w:r>
-        <w:t xml:space="preserve">Valvontaa käsittelevien julkaisujen esittelemät teknologiasovellukset keskittyvät tarkkailemaan useita eri tyyppisiä fyysisiä muuttujia. Valvonnan sovellukset voidaan jakaa ryhmiin tarkkailun kohteen mukaan. Valvonnan osa-alueen julkaisut jaettiin Talavera et al. (2017) kirjallisuuskatsauksessa tarkkailun kohteen mukaan ilmanlaadun 34.5 %, maaperän 27.3 %, vedenlaadun 16.4%, kasvien 10.9 % sekä muiden kohteiden 10.9 % tarkkailuun. Monet julkaisuista käsitelivät useampia tarkkailun kohteita</w:t>
+        <w:t xml:space="preserve">IoT-perustainen älykäs maanviljelytoiminta tuottaa lisäarvoa viljelijöille auttamalla heitä merkityksellisen tiedon keräämisessä satokasveista ja tilan toiminnasta käyttämällä anturilaitteita. Osa</w:t>
+      </w:r>
+      <w:r>
+        <w:t xml:space="preserve"> </w:t>
+      </w:r>
+      <w:r>
+        <w:t xml:space="preserve">Talavera et al. (2017, s. 2017)</w:t>
+      </w:r>
+      <w:r>
+        <w:t xml:space="preserve"> </w:t>
+      </w:r>
+      <w:r>
+        <w:t xml:space="preserve">tekemän kirjallisuuskatsauksen käsittelemistä IoT-järjestelmistä kykeni näyttämään, käsittelemään ja analysoimaan tietoa käyttämällä pilvipalveluita uusien näkemysten ja suositusten tuottamiseen paremman päätöksenteon mahdollistamiseksi.</w:t>
+      </w:r>
+      <w:r>
+        <w:t xml:space="preserve"> </w:t>
+      </w:r>
+      <w:r>
+        <w:t xml:space="preserve">Tzounis et al. (2017, s. 2017)</w:t>
+      </w:r>
+      <w:r>
+        <w:t xml:space="preserve"> </w:t>
+      </w:r>
+      <w:r>
+        <w:t xml:space="preserve">korostivat samoin valvonnan ratkaisujen tärkeyttä aikaisempaa tarkempien päätösten tekemisessä tuotannon määrän ja laadun optimoimiseksi. Heidän mukaansa valvonnan kohteeksi on viime aikoina tullut ympäristöolosuhteiden lisäksi kasvien reaktioiden tarkkailu.</w:t>
+      </w:r>
+    </w:p>
+    <w:p>
+      <w:pPr>
+        <w:pStyle w:val="BodyText"/>
+      </w:pPr>
+      <w:r>
+        <w:t xml:space="preserve">Talavera et al. (2017, s. 2017)</w:t>
+      </w:r>
+      <w:r>
+        <w:t xml:space="preserve"> </w:t>
+      </w:r>
+      <w:r>
+        <w:t xml:space="preserve">kirjallisuuskatsauksessa valvonnan osa-alueen julkaisuissa käsitellyt teknologiasovellukset jaettiin kolmeen arkkitehtuuritasoon: 1) WSN:n tukema havaintokerros (engl. perception layer), 2) tietoliikennekerros (engl. network layer), missä antureilta saatu informaatio siirretään pitkiä matkoja ja 3) sovelluskerros (engl. application layer) joka pitää sisällään web-palvelimet ja tietokannat.</w:t>
+      </w:r>
+    </w:p>
+    <w:p>
+      <w:pPr>
+        <w:pStyle w:val="BodyText"/>
+      </w:pPr>
+      <w:r>
+        <w:t xml:space="preserve">Valvontaa käsittelevien julkaisujen esittelemät teknologiasovellukset keskittyvät tarkkailemaan useita eri tyyppisiä fyysisiä muuttujia. Valvonnan sovellukset voidaan jakaa ryhmiin tarkkailun kohteen mukaan. Valvonnan osa-alueen julkaisut jaettiin</w:t>
+      </w:r>
+      <w:r>
+        <w:t xml:space="preserve"> </w:t>
+      </w:r>
+      <w:r>
+        <w:t xml:space="preserve">Talavera et al. (2017, s. 2017)</w:t>
+      </w:r>
+      <w:r>
+        <w:t xml:space="preserve"> </w:t>
+      </w:r>
+      <w:r>
+        <w:t xml:space="preserve">kirjallisuuskatsauksessa tarkkailun kohteen mukaan ilmanlaadun 34.5 %, maaperän 27.3 %, vedenlaadun 16.4%, kasvien 10.9 % sekä muiden kohteiden 10.9 % tarkkailuun. Monet julkaisuista käsitelivät useampia tarkkailun kohteita</w:t>
       </w:r>
       <w:r>
         <w:t xml:space="preserve"> </w:t>
@@ -4881,21 +4609,39 @@
         <w:t xml:space="preserve">(Talavera et al. 2017)</w:t>
       </w:r>
       <w:r>
-        <w:t xml:space="preserve">. Tzounis et al. (2017) vastaavasti luokittelivat valvonnan osa-alueen ratkaisut niiden toiminnallisuuksien mukaan ja yhdessä kontrolloinnin ratkaisujen kanssa: tarkkailuun ja jossain tapauksissa varoitusten tuottamiseen havaintojen perusteella; tarkkailuun analytiikan ja kontrolloinnin kanssa; järjestelmän tekemien suositusten ja/tai täysautomaattisen kontrollin kanssa; sekä tarkkailuun laskentatehoa vaativien anturityyppien ja tehokkaampien anturilaitteiden kanssa. Kasvihuone- ja -tehdassovelluksia käsittelevistä julkaisuista useat keskittyvät vain paikallisena tai etänä toteutettuun tarkkailuun, jonka tuottamaa tietoa voidaan esittää useilla visuaalisilla tavoilla.</w:t>
-      </w:r>
-      <w:r>
-        <w:t xml:space="preserve"> </w:t>
-      </w:r>
-      <w:r>
-        <w:t xml:space="preserve">(Tzounis et al. 2017)</w:t>
-      </w:r>
-    </w:p>
-    <w:p>
-      <w:pPr>
-        <w:pStyle w:val="BodyText"/>
-      </w:pPr>
-      <w:r>
-        <w:t xml:space="preserve">Peltotuotannon sovelluksia Tzounis et al. (2017) kirjallisuuskatsauksessa käsittelevissä julkaisuissa keskitytään yleensä ilmasto-olosuhteiden ja maaperän mittaamiseen. Usein julkaisuissa käytetään maaperämittauksissa useita antureita eri syvyyksillä. Useissa julkaisuissa optisia antureita on käytetty kasvien heijastuskyvyn mittaamiseen tai lämpötilan etävalvontaan, mutta myös pellon yleistilanteen kartoittamiseen. Osassa julkaisuista on havaittu, että peltotuotannon sovelluksissa maanalaiset anturiverkot voivat tuottaa huomattavia etuja. Kehitys sulautettujen laitteiden teknologioissa sekä niiden hintojen aleneminen on mahdollistanut tehokkaiden anturilaitteiden käytön ja paikallisen tiedonkäsittelyn sumutietojenkäsittelynä. Kuvantamisdataa tuottavia anturilaitteita käytetään julkaisuissa tavallisina turvakameroina, eläinten tunkeutumisen havaitsemiseksi, hyönteisten tai haittakasvien uhkien havaitsemiseksi ja satokasvien kasvun tarkkailuun. Peltotuotannon sovellusten julkaisuissa on myös käsitelty IoT-ratkaisuiden ja paikkatietojärjestelmien integraatiota jos täsmällinen paikkatieto on ollut tarpeellinen.</w:t>
+        <w:t xml:space="preserve">.</w:t>
+      </w:r>
+      <w:r>
+        <w:t xml:space="preserve"> </w:t>
+      </w:r>
+      <w:r>
+        <w:t xml:space="preserve">Tzounis et al. (2017, s. 2017)</w:t>
+      </w:r>
+      <w:r>
+        <w:t xml:space="preserve"> </w:t>
+      </w:r>
+      <w:r>
+        <w:t xml:space="preserve">vastaavasti luokittelivat valvonnan osa-alueen ratkaisut niiden toiminnallisuuksien mukaan ja yhdessä kontrolloinnin ratkaisujen kanssa: tarkkailuun ja jossain tapauksissa varoitusten tuottamiseen havaintojen perusteella; tarkkailuun analytiikan ja kontrolloinnin kanssa; järjestelmän tekemien suositusten ja/tai täysautomaattisen kontrollin kanssa; sekä tarkkailuun laskentatehoa vaativien anturityyppien ja tehokkaampien anturilaitteiden kanssa. Kasvihuone- ja -tehdassovelluksia käsittelevistä julkaisuista useat keskittyvät vain paikallisena tai etänä toteutettuun tarkkailuun, jonka tuottamaa tietoa voidaan esittää useilla visuaalisilla tavoilla.</w:t>
+      </w:r>
+    </w:p>
+    <w:p>
+      <w:pPr>
+        <w:pStyle w:val="BodyText"/>
+      </w:pPr>
+      <w:r>
+        <w:t xml:space="preserve">Peltotuotannon sovelluksia</w:t>
+      </w:r>
+      <w:r>
+        <w:t xml:space="preserve"> </w:t>
+      </w:r>
+      <w:r>
+        <w:t xml:space="preserve">Tzounis et al. (2017, s. 2017)</w:t>
+      </w:r>
+      <w:r>
+        <w:t xml:space="preserve"> </w:t>
+      </w:r>
+      <w:r>
+        <w:t xml:space="preserve">kirjallisuuskatsauksessa käsittelevissä julkaisuissa keskitytään yleensä ilmasto-olosuhteiden ja maaperän mittaamiseen. Usein julkaisuissa käytetään maaperämittauksissa useita antureita eri syvyyksillä. Useissa julkaisuissa optisia antureita on käytetty kasvien heijastuskyvyn mittaamiseen tai lämpötilan etävalvontaan, mutta myös pellon yleistilanteen kartoittamiseen. Osassa julkaisuista on havaittu, että peltotuotannon sovelluksissa maanalaiset anturiverkot voivat tuottaa huomattavia etuja. Kehitys sulautettujen laitteiden teknologioissa sekä niiden hintojen aleneminen on mahdollistanut tehokkaiden anturilaitteiden käytön ja paikallisen tiedonkäsittelyn sumutietojenkäsittelynä. Kuvantamisdataa tuottavia anturilaitteita käytetään julkaisuissa tavallisina turvakameroina, eläinten tunkeutumisen havaitsemiseksi, hyönteisten tai haittakasvien uhkien havaitsemiseksi ja satokasvien kasvun tarkkailuun. Peltotuotannon sovellusten julkaisuissa on myös käsitelty IoT-ratkaisuiden ja paikkatietojärjestelmien integraatiota jos täsmällinen paikkatieto on ollut tarpeellinen.</w:t>
       </w:r>
       <w:r>
         <w:t xml:space="preserve"> </w:t>
@@ -4941,22 +4687,13 @@
         <w:pStyle w:val="BodyText"/>
       </w:pPr>
       <w:r>
-        <w:t xml:space="preserve">Kasvi- ja ilmastomallinnuksen sekä data-analytiikan avulla järjestelmät voivat tuottaa arvioita viljely-ympäristön ilmaston ja/tai kasvien tilasta paremman päätöksenteon mahdollistamiseksi tai varoitusten tuottamiseksi. Useissa julkaisuissa esitetyt kasvihuonetuotannon järjestelmät ovat parantaneet resurssitehokkuutta ja muun muassa kastelun täsmällisyyttä. Kasvihuonetuotannon yhteydessä pilvipalveluita soveltavat ratkaisut ja kasvitehtaat ovat jatkuvasti yleistymässä ja pilvipalveluiden avulla dataa voidaan analysoida syvällisemmin, nopeammin, tehokkaammin, edullisemmin ja luotettavammin kuin aikaisemmin. (</w:t>
-      </w:r>
-      <w:r>
-        <w:t xml:space="preserve">Tzounis et al. (2017)</w:t>
-      </w:r>
-      <w:r>
-        <w:t xml:space="preserve">;</w:t>
-      </w:r>
-      <w:r>
-        <w:t xml:space="preserve"> </w:t>
-      </w:r>
-      <w:r>
-        <w:t xml:space="preserve">Verdouw, Wolfert &amp; Tekinerdogan (2016)</w:t>
-      </w:r>
-      <w:r>
-        <w:t xml:space="preserve">)</w:t>
+        <w:t xml:space="preserve">Kasvi- ja ilmastomallinnuksen sekä data-analytiikan avulla järjestelmät voivat tuottaa arvioita viljely-ympäristön ilmaston ja/tai kasvien tilasta paremman päätöksenteon mahdollistamiseksi tai varoitusten tuottamiseksi. Useissa julkaisuissa esitetyt kasvihuonetuotannon järjestelmät ovat parantaneet resurssitehokkuutta ja muun muassa kastelun täsmällisyyttä. Kasvihuonetuotannon yhteydessä pilvipalveluita soveltavat ratkaisut ja kasvitehtaat ovat jatkuvasti yleistymässä ja pilvipalveluiden avulla dataa voidaan analysoida syvällisemmin, nopeammin, tehokkaammin, edullisemmin ja luotettavammin kuin aikaisemmin.</w:t>
+      </w:r>
+      <w:r>
+        <w:t xml:space="preserve"> </w:t>
+      </w:r>
+      <w:r>
+        <w:t xml:space="preserve">(Tzounis et al. 2017; Verdouw, Wolfert &amp; Tekinerdogan 2016)</w:t>
       </w:r>
       <w:r>
         <w:t xml:space="preserve"> </w:t>
@@ -4973,50 +4710,77 @@
         <w:pStyle w:val="BodyText"/>
       </w:pPr>
       <w:r>
-        <w:t xml:space="preserve">Osa-alueen julkaisujen esittämät teknologiaratkaisut voivat auttaa viljelijöitä optimoimaan kasteluveden käyttöä säätämällä kastelun ajastusta ja määrää kasvien todellisen tarpeen mukaiseksi. Talavera et al. (2017) kirjallisuuskatsauksessa käsitellyt kontrollointijärjestelmät on ohjelmoitu sopeutuviksi, esimerkisi keskeyttämään kastelu sateen sattuessa. Kokonaisuudessaan käsitellyt ratkaisut voivat säästää rahaa ja samalla tarjota arvokasta tietoa kasteluveden, lannoitteiden, kasvinsuojeluaineiden ja sähkön kulutuksesta.</w:t>
-      </w:r>
-      <w:r>
-        <w:t xml:space="preserve"> </w:t>
-      </w:r>
-      <w:r>
-        <w:t xml:space="preserve">(Talavera et al. 2017)</w:t>
-      </w:r>
-    </w:p>
-    <w:p>
-      <w:pPr>
-        <w:pStyle w:val="BodyText"/>
-      </w:pPr>
-      <w:r>
-        <w:t xml:space="preserve">Talavera et al. (2017) kirjallisuuskatsauksessa kontrolloinnin osa-alueen julkaisuissa komentoja lähetetään joko käyttäjän toimesta käyttöliittymän avulla tai analytiikkamodulien tukeman päätöksentekoalgoritmin tuloksena. Katsauksen käsittelemistä julkaisuista useat järjestelmät pyrkivät veden, lannoitteiden ja kasvinsuojeluaineiden käytön optimointiin. Tähän optimointiin pyrittään sääennustepalveluiden ja paikallisen anturiverkon tuottaman tiedon perusteella.</w:t>
-      </w:r>
-      <w:r>
-        <w:t xml:space="preserve"> </w:t>
-      </w:r>
-      <w:r>
-        <w:t xml:space="preserve">(Talavera et al. 2017)</w:t>
-      </w:r>
-    </w:p>
-    <w:p>
-      <w:pPr>
-        <w:pStyle w:val="BodyText"/>
-      </w:pPr>
-      <w:r>
-        <w:t xml:space="preserve">Kasvihuoneiden ja -tehtaiden kontrollointijärjestelmät, joissa sovelletaan data-analytiikkaa ja dataa siirretään pilvipalveluihin internetin yli, ovat Tzounis et al. (2017) kirjallisuuskatsauksessa selkeästi esillä, mutta Verdouw et al. (2016) katsauksessa vähemmistönä. Verdouw et al. havaitsivat, että useimmat kasvihuonejärjestelmiä käsittelevät julkaisut keskittyivät kasvihuoneen ilmaston ja kastelun tarkkailuun ja kontrollointiin. Pieni osa pyrki kasvihuoneen kontrollointijärjestelmän toteuttamiseen tai energiankulutuksen hallintaan. Puutarhatuotannon järjestelmät keskittyvät pääasiassa tuotteiden tarkkailuun ja kontrollointiin, osan pyrkiessä tuholaistorjunnan ja aikaisten varoitusten järjestelmien toteuttamiseen. Yksittäiset julkaisut käsittelivät jäljitettävyyttä, asiantuntijajärjestelmiä, kaupankäyntiä internetissä, tarkkuuskastelua ja massadatan käyttöä. (</w:t>
-      </w:r>
-      <w:r>
-        <w:t xml:space="preserve">Tzounis et al. (2017)</w:t>
-      </w:r>
-      <w:r>
-        <w:t xml:space="preserve">;</w:t>
-      </w:r>
-      <w:r>
-        <w:t xml:space="preserve"> </w:t>
-      </w:r>
-      <w:r>
-        <w:t xml:space="preserve">Verdouw, Wolfert &amp; Tekinerdogan (2016)</w:t>
-      </w:r>
-      <w:r>
-        <w:t xml:space="preserve">)</w:t>
+        <w:t xml:space="preserve">Osa-alueen julkaisujen esittämät teknologiaratkaisut voivat auttaa viljelijöitä optimoimaan kasteluveden käyttöä säätämällä kastelun ajastusta ja määrää kasvien todellisen tarpeen mukaiseksi.</w:t>
+      </w:r>
+      <w:r>
+        <w:t xml:space="preserve"> </w:t>
+      </w:r>
+      <w:r>
+        <w:t xml:space="preserve">Talavera et al. (2017, s. 2017)</w:t>
+      </w:r>
+      <w:r>
+        <w:t xml:space="preserve"> </w:t>
+      </w:r>
+      <w:r>
+        <w:t xml:space="preserve">kirjallisuuskatsauksessa käsitellyt kontrollointijärjestelmät on ohjelmoitu sopeutuviksi, esimerkisi keskeyttämään kastelu sateen sattuessa. Kokonaisuudessaan käsitellyt ratkaisut voivat säästää rahaa ja samalla tarjota arvokasta tietoa kasteluveden, lannoitteiden, kasvinsuojeluaineiden ja sähkön kulutuksesta.</w:t>
+      </w:r>
+    </w:p>
+    <w:p>
+      <w:pPr>
+        <w:pStyle w:val="BodyText"/>
+      </w:pPr>
+      <w:r>
+        <w:t xml:space="preserve">Talavera et al. (2017, s. 2017)</w:t>
+      </w:r>
+      <w:r>
+        <w:t xml:space="preserve"> </w:t>
+      </w:r>
+      <w:r>
+        <w:t xml:space="preserve">kirjallisuuskatsauksessa kontrolloinnin osa-alueen julkaisuissa komentoja lähetetään joko käyttäjän toimesta käyttöliittymän avulla tai analytiikkamodulien tukeman päätöksentekoalgoritmin tuloksena. Katsauksen käsittelemistä julkaisuista useat järjestelmät pyrkivät veden, lannoitteiden ja kasvinsuojeluaineiden käytön optimointiin. Tähän optimointiin pyrittään sääennustepalveluiden ja paikallisen anturiverkon tuottaman tiedon perusteella.</w:t>
+      </w:r>
+    </w:p>
+    <w:p>
+      <w:pPr>
+        <w:pStyle w:val="BodyText"/>
+      </w:pPr>
+      <w:r>
+        <w:t xml:space="preserve">Kasvihuoneiden ja -tehtaiden kontrollointijärjestelmät, joissa sovelletaan data-analytiikkaa ja dataa siirretään pilvipalveluihin internetin yli, ovat</w:t>
+      </w:r>
+      <w:r>
+        <w:t xml:space="preserve"> </w:t>
+      </w:r>
+      <w:r>
+        <w:t xml:space="preserve">Tzounis et al. (2017, s. 2017)</w:t>
+      </w:r>
+      <w:r>
+        <w:t xml:space="preserve"> </w:t>
+      </w:r>
+      <w:r>
+        <w:t xml:space="preserve">kirjallisuuskatsauksessa selkeästi esillä, mutta</w:t>
+      </w:r>
+      <w:r>
+        <w:t xml:space="preserve"> </w:t>
+      </w:r>
+      <w:r>
+        <w:t xml:space="preserve">Verdouw, Wolfert &amp; Tekinerdogan (2016, s. 2016)</w:t>
+      </w:r>
+      <w:r>
+        <w:t xml:space="preserve"> </w:t>
+      </w:r>
+      <w:r>
+        <w:t xml:space="preserve">katsauksessa vähemmistönä.</w:t>
+      </w:r>
+      <w:r>
+        <w:t xml:space="preserve"> </w:t>
+      </w:r>
+      <w:r>
+        <w:t xml:space="preserve">Verdouw, Wolfert &amp; Tekinerdogan (2016, s. 2016)</w:t>
+      </w:r>
+      <w:r>
+        <w:t xml:space="preserve"> </w:t>
+      </w:r>
+      <w:r>
+        <w:t xml:space="preserve">havaitsivat, että useimmat kasvihuonejärjestelmiä käsittelevät julkaisut keskittyivät kasvihuoneen ilmaston ja kastelun tarkkailuun ja kontrollointiin. Pieni osa pyrki kasvihuoneen kontrollointijärjestelmän toteuttamiseen tai energiankulutuksen hallintaan. Puutarhatuotannon järjestelmät keskittyvät pääasiassa tuotteiden tarkkailuun ja kontrollointiin, osan pyrkiessä tuholaistorjunnan ja aikaisten varoitusten järjestelmien toteuttamiseen. Yksittäiset julkaisut käsittelivät jäljitettävyyttä, asiantuntijajärjestelmiä, kaupankäyntiä internetissä, tarkkuuskastelua ja massadatan käyttöä.</w:t>
       </w:r>
     </w:p>
     <w:p>
@@ -5033,21 +4797,27 @@
         <w:t xml:space="preserve"> </w:t>
       </w:r>
       <w:r>
-        <w:t xml:space="preserve">Talavera et al. (2017) kirjallisuuskatsauksessa käsitellyissä julkaisuissa käytettyjen toimilaitteiden tyypit vaihtelevat huomattavasti. Toimilaitteiden tyypit jakautuivat seuraavasti: kastelu 72.22 %, lannoitus 5.56 %, kasvinsuojelu 5.56%, valaistus 5.56 %, pääsyn hallinta 5.56 %. Lisäksi osa katsauksessa käsitellyistä julkaisuista käytti toimilaitteita logistiikassa 5.56 %.</w:t>
-      </w:r>
-      <w:r>
-        <w:t xml:space="preserve"> </w:t>
-      </w:r>
-      <w:r>
-        <w:t xml:space="preserve">(Talavera et al. 2017)</w:t>
-      </w:r>
-    </w:p>
-    <w:p>
-      <w:pPr>
-        <w:pStyle w:val="BodyText"/>
-      </w:pPr>
-      <w:r>
-        <w:t xml:space="preserve">Tzounis et al. (2017) kirjallisuuskatsauksessa käsitellyissä julkaisuissa viidessä</w:t>
+        <w:t xml:space="preserve">Talavera et al. (2017, s. 2017)</w:t>
+      </w:r>
+      <w:r>
+        <w:t xml:space="preserve"> </w:t>
+      </w:r>
+      <w:r>
+        <w:t xml:space="preserve">kirjallisuuskatsauksessa käsitellyissä julkaisuissa käytettyjen toimilaitteiden tyypit vaihtelevat huomattavasti. Toimilaitteiden tyypit jakautuivat seuraavasti: kastelu 72.22 %, lannoitus 5.56 %, kasvinsuojelu 5.56%, valaistus 5.56 %, pääsyn hallinta 5.56 %. Lisäksi osa katsauksessa käsitellyistä julkaisuista käytti toimilaitteita logistiikassa 5.56 %.</w:t>
+      </w:r>
+    </w:p>
+    <w:p>
+      <w:pPr>
+        <w:pStyle w:val="BodyText"/>
+      </w:pPr>
+      <w:r>
+        <w:t xml:space="preserve">Tzounis et al. (2017, s. 2017)</w:t>
+      </w:r>
+      <w:r>
+        <w:t xml:space="preserve"> </w:t>
+      </w:r>
+      <w:r>
+        <w:t xml:space="preserve">kirjallisuuskatsauksessa käsitellyissä julkaisuissa viidessä</w:t>
       </w:r>
       <w:r>
         <w:t xml:space="preserve"> </w:t>
@@ -5063,12 +4833,6 @@
       </w:r>
       <w:r>
         <w:t xml:space="preserve">pyritään tuottamaan täysautomatisoitu kontrollointi, joissa kontrollikäskyt on tuotettu anturidatasta tehdyn analytiikan tulosten perusteella. Näin pyritään toteuttamaan täysautomatisoitu kierto anturien tekemästä havainnosta analytiikan kautta tehtyyn päätökseen, joka toteutetaan toimilaitteilla. Lopulta tapahtunutta muutosta viljely-ympäristössä tarkastellaan antureilla, jolloin kierto alkaa taas alusta. Kahdessa julkaisuista on toteutettu kasvihuoneissa langattomaan anturi- ja toimilaiteverkkoon perustuva yhden tai useamman toimilaitejärjelmän kuten ilmastointi- ja kastelujärjestelmän kontrollointi. Näissä järjestelmiä voidaa kontrolloida etäisesti kahdella tavalla: joko viljelijän toimesta käsisäätöisesti tai järjestelmän hallinnoijan toimesta ja päätöksentekojärjestelmän avustamana. Kahdessa julkaisussa esitellyt järjestelmät sisältävät peltotuotannon etävalvonnan, varoitukset ja kontrolloinnin. Kasvihuoneissa tai vastaavissa hallituissa ympäristöissä vastaavia järjestelmiä käsitteleviä julkaisuja on kolme. Yhdessä julkaisussa on toteutettu myös integroitu tuholaistorjunta (IPM).</w:t>
-      </w:r>
-      <w:r>
-        <w:t xml:space="preserve"> </w:t>
-      </w:r>
-      <w:r>
-        <w:t xml:space="preserve">(Tzounis et al. 2017)</w:t>
       </w:r>
     </w:p>
     <w:p>
@@ -5157,76 +4921,67 @@
         <w:pStyle w:val="BodyText"/>
       </w:pPr>
       <w:r>
-        <w:t xml:space="preserve">Ruoan tuotantoketjut voivat olla erittäin monimutkaisia ja hajautettuja. Maantieteelliset ja ajalliset skaalat ovat suuria, prosessit monimutkaisia ja sidosryhmät moninaisia. Tuotantoketjun kompleksisuus on aiheuttanut useita ongelmia laaduntarkkailussa, toiminnan tehokkuudessa ja ruoan turvallisuudessa. (</w:t>
-      </w:r>
-      <w:r>
-        <w:t xml:space="preserve">L. D. Xu, W. He &amp; S. Li (2014)</w:t>
-      </w:r>
-      <w:r>
-        <w:t xml:space="preserve">) Moderni maatalous on toimintatavoiltaan tyypillisesti yhä teollisempaa, jolloin ruoan turvallisuuden ja laadun takaamiseksi standardisointimekanismeja tulisi ottaa käyttöön kaikissa tuotantoketjun vaiheissa. Ruoan laadun ja turvallisuuden tarpeet ovat kasvattaneet yleistä kiinnostusta ruokaketjun jäljitettävyysjärjestelmiä kohtaan. Ruoan tuotantoketjua voitaisiin IoT-teknologioiden avulla tarkkailla pellosta pöytään asti: täsmäviljelystä ruoan tuotantoon, prosessointiin, varastointiin, jakeluun ja kulutukseen. Tulevaisuudessa on odotettavissa turvallisempien, tehokkaampien ja kestävämpien ruoan tuotantoketjujen toteutuminen, minkä lisäksi tuotantoketjuista saatava massadata mahdollistaisi data-analyysiin perustuvan liiketoimintaprosessien ja päätöksenteon parantamisen. (</w:t>
-      </w:r>
-      <w:r>
-        <w:t xml:space="preserve">L. D. Xu, W. He &amp; S. Li (2014)</w:t>
-      </w:r>
-      <w:r>
-        <w:t xml:space="preserve">;</w:t>
-      </w:r>
-      <w:r>
-        <w:t xml:space="preserve"> </w:t>
-      </w:r>
-      <w:r>
-        <w:t xml:space="preserve">Tzounis et al. (2017)</w:t>
-      </w:r>
-      <w:r>
-        <w:t xml:space="preserve">)</w:t>
-      </w:r>
-    </w:p>
-    <w:p>
-      <w:pPr>
-        <w:pStyle w:val="BodyText"/>
-      </w:pPr>
-      <w:r>
-        <w:t xml:space="preserve">Tzounis et al. (2017) kirjallisuuskatsauksessa ruoan tuotantoketjun ratkaisut keskittyvät joko tuotantoketjun liiketoiminnan puoleen tai siinä sovellettaviin teknologioihin. Muutamat julkaisut pyrkivät esittämään ratkaisuita molempien puolien kattamiseen. Tuotannon valvonnan lisäksi katsauksessa kahdessa julkaisussa on mallinnuksien avulla analysoitu ruoan tuotantoketjujen ongelmia ja pyritty ratkaisemaan niitä IoT-teknologioiden avulla. Osassa julkaisuja pyritään tuotantoketjun kokonaisvaltaisen tiedonhallintajärjestelmän tuottamiseen tai tuotantojärjestelmän suunnitteluun taloudellisen tuoton maksimoimisen lähtökohdasta.</w:t>
-      </w:r>
-      <w:r>
-        <w:t xml:space="preserve"> </w:t>
-      </w:r>
-      <w:r>
-        <w:t xml:space="preserve">(Tzounis et al. 2017)</w:t>
-      </w:r>
-    </w:p>
-    <w:p>
-      <w:pPr>
-        <w:pStyle w:val="BodyText"/>
-      </w:pPr>
-      <w:r>
-        <w:t xml:space="preserve">Verdouw et al. (2016) kirjallisuuskatsauksen käsittelemistä julkaisuista selkeästi suurin osa keskittyy tuotantoketjun IoT-ratkaisuihin. Näistä suurin osa (29/68) keskittyy ruoan turvallisuuteen ja laatuun, mikä tekijöiden mukaan voi johtua Kiinassa tapahtuneista ruokatuotannon kriiseistä ja skandaaleista. Useissa (14) julkaisuissa pyrittiin konkreettisen tuotantoketjun tarkkailujärjestelmän kehittämiseen. Tarkkailujärjestelmiin liittyen kolmessa julkaisussa keskitytään tuotantoketjun vaara-analyyseihin ja aikaisten varoitusten tuottamiseen.</w:t>
-      </w:r>
-      <w:r>
-        <w:br w:type="textWrapping"/>
-      </w:r>
-      <w:r>
-        <w:t xml:space="preserve">Toiseksi eniten katsauksessa tuotantoketjuun liittyvistä julkaisuista (26) keskittyy erilaisiin seurannan ja jäljittämisen IoT-ratkaisuihin. Lisäksi useat julkaisut liittyvät kylmäketjun logistiikkaan sen olosuhteiden valvontaan, osa niistä erityisesti läpinäkyvyyteen ja luottamukseen. Osa julkaisuista käsittelee tuotantoketjun kestävyyttä ympäristön kannalta kuten saastuttavuutta. Muita julkaisuissa käsiteltyjä aiheita ovat sosiaalinen media yhdessä sähköisen kaupankäynnin kanssa, tuoteinventaarion hallinta, tuotteiden säilyvyys, kuluttajien vuorovaikutus ja virtualisaatio.</w:t>
-      </w:r>
-      <w:r>
-        <w:t xml:space="preserve"> </w:t>
-      </w:r>
-      <w:r>
-        <w:t xml:space="preserve">(Verdouw, Wolfert &amp; Tekinerdogan 2016)</w:t>
-      </w:r>
-    </w:p>
-    <w:p>
-      <w:pPr>
-        <w:pStyle w:val="BodyText"/>
-      </w:pPr>
-      <w:r>
-        <w:t xml:space="preserve">Talavera et al. (2017) kirjallisuuskatsauksessa käsiteltyjen logistiikan osa-alueen julkaisut ryhmiteltiin tuotantoon 55.6 %, kaupankäyntiin 22.2 % ja kuljetukseen 22.2 %.</w:t>
-      </w:r>
-      <w:r>
-        <w:t xml:space="preserve"> </w:t>
-      </w:r>
-      <w:r>
-        <w:t xml:space="preserve">(Talavera et al. 2017)</w:t>
+        <w:t xml:space="preserve">Ruoan tuotantoketjut voivat olla erittäin monimutkaisia ja hajautettuja. Maantieteelliset ja ajalliset skaalat ovat suuria, prosessit monimutkaisia ja sidosryhmät moninaisia. Tuotantoketjun kompleksisuus on aiheuttanut useita ongelmia laaduntarkkailussa, toiminnan tehokkuudessa ja ruoan turvallisuudessa.</w:t>
+      </w:r>
+      <w:r>
+        <w:t xml:space="preserve"> </w:t>
+      </w:r>
+      <w:r>
+        <w:t xml:space="preserve">(L. D. Xu, W. He &amp; S. Li 2014)</w:t>
+      </w:r>
+      <w:r>
+        <w:t xml:space="preserve"> </w:t>
+      </w:r>
+      <w:r>
+        <w:t xml:space="preserve">Moderni maatalous on toimintatavoiltaan tyypillisesti yhä teollisempaa, jolloin ruoan turvallisuuden ja laadun takaamiseksi standardisointimekanismeja tulisi ottaa käyttöön kaikissa tuotantoketjun vaiheissa. Ruoan laadun ja turvallisuuden tarpeet ovat kasvattaneet yleistä kiinnostusta ruokaketjun jäljitettävyysjärjestelmiä kohtaan. Ruoan tuotantoketjua voitaisiin IoT-teknologioiden avulla tarkkailla pellosta pöytään asti: täsmäviljelystä ruoan tuotantoon, prosessointiin, varastointiin, jakeluun ja kulutukseen. Tulevaisuudessa on odotettavissa turvallisempien, tehokkaampien ja kestävämpien ruoan tuotantoketjujen toteutuminen, minkä lisäksi tuotantoketjuista saatava massadata mahdollistaisi data-analyysiin perustuvan liiketoimintaprosessien ja päätöksenteon parantamisen.</w:t>
+      </w:r>
+      <w:r>
+        <w:t xml:space="preserve"> </w:t>
+      </w:r>
+      <w:r>
+        <w:t xml:space="preserve">(L. D. Xu, W. He &amp; S. Li 2014; Tzounis et al. 2017)</w:t>
+      </w:r>
+    </w:p>
+    <w:p>
+      <w:pPr>
+        <w:pStyle w:val="BodyText"/>
+      </w:pPr>
+      <w:r>
+        <w:t xml:space="preserve">Tzounis et al. (2017, s. 2017)</w:t>
+      </w:r>
+      <w:r>
+        <w:t xml:space="preserve"> </w:t>
+      </w:r>
+      <w:r>
+        <w:t xml:space="preserve">kirjallisuuskatsauksessa ruoan tuotantoketjun ratkaisut keskittyvät joko tuotantoketjun liiketoiminnan puoleen tai siinä sovellettaviin teknologioihin. Muutamat julkaisut pyrkivät esittämään ratkaisuita molempien puolien kattamiseen. Tuotannon valvonnan lisäksi katsauksessa kahdessa julkaisussa on mallinnuksien avulla analysoitu ruoan tuotantoketjujen ongelmia ja pyritty ratkaisemaan niitä IoT-teknologioiden avulla. Osassa julkaisuja pyritään tuotantoketjun kokonaisvaltaisen tiedonhallintajärjestelmän tuottamiseen tai tuotantojärjestelmän suunnitteluun taloudellisen tuoton maksimoimisen lähtökohdasta.</w:t>
+      </w:r>
+    </w:p>
+    <w:p>
+      <w:pPr>
+        <w:pStyle w:val="BodyText"/>
+      </w:pPr>
+      <w:r>
+        <w:t xml:space="preserve">Verdouw, Wolfert &amp; Tekinerdogan (2016, s. 2016)</w:t>
+      </w:r>
+      <w:r>
+        <w:t xml:space="preserve"> </w:t>
+      </w:r>
+      <w:r>
+        <w:t xml:space="preserve">kirjallisuuskatsauksen käsittelemistä julkaisuista selkeästi suurin osa keskittyy tuotantoketjun IoT-ratkaisuihin. Näistä suurin osa (29/68) keskittyy ruoan turvallisuuteen ja laatuun, mikä tekijöiden mukaan voi johtua Kiinassa tapahtuneista ruokatuotannon kriiseistä ja skandaaleista. Useissa (14) julkaisuissa pyrittiin konkreettisen tuotantoketjun tarkkailujärjestelmän kehittämiseen. Tarkkailujärjestelmiin liittyen kolmessa julkaisussa keskitytään tuotantoketjun vaara-analyyseihin ja aikaisten varoitusten tuottamiseen. Toiseksi eniten katsauksessa tuotantoketjuun liittyvistä julkaisuista (26) keskittyy erilaisiin seurannan ja jäljittämisen IoT-ratkaisuihin. Lisäksi useat julkaisut liittyvät kylmäketjun logistiikkaan sen olosuhteiden valvontaan, osa niistä erityisesti läpinäkyvyyteen ja luottamukseen. Osa julkaisuista käsittelee tuotantoketjun kestävyyttä ympäristön kannalta kuten saastuttavuutta. Muita julkaisuissa käsiteltyjä aiheita ovat sosiaalinen media yhdessä sähköisen kaupankäynnin kanssa, tuoteinventaarion hallinta, tuotteiden säilyvyys, kuluttajien vuorovaikutus ja virtualisaatio.</w:t>
+      </w:r>
+    </w:p>
+    <w:p>
+      <w:pPr>
+        <w:pStyle w:val="BodyText"/>
+      </w:pPr>
+      <w:r>
+        <w:t xml:space="preserve">Talavera et al. (2017, s. 2017)</w:t>
+      </w:r>
+      <w:r>
+        <w:t xml:space="preserve"> </w:t>
+      </w:r>
+      <w:r>
+        <w:t xml:space="preserve">kirjallisuuskatsauksessa käsiteltyjen logistiikan osa-alueen julkaisut ryhmiteltiin tuotantoon 55.6 %, kaupankäyntiin 22.2 % ja kuljetukseen 22.2 %.</w:t>
       </w:r>
     </w:p>
     <w:p>
@@ -5258,7 +5013,60 @@
         <w:pStyle w:val="BodyText"/>
       </w:pPr>
       <w:r>
-        <w:t xml:space="preserve">Ennustuksen osa-alueen julkaisut keskittyivät Talavera et al. (2017) kirjallisuuskatsauksessa viljelijän päätöksenteossa tarvittavan tiedon ja työkalujen tuottamiseen. Esitettyjen ratkaisujen arkkitehtuurissa oli tähän tarkoitukseen erityiset modulit. Ratkaisujen ennustamat muuttujat ryhmiteltiin seuraavalla tavalla: ympäristöolosuhteet 42.86 %, tuotantoennusteet 42.86 % ja satoennusteet 14.29 %.</w:t>
+        <w:t xml:space="preserve">Ennustuksen osa-alueen julkaisut keskittyivät</w:t>
+      </w:r>
+      <w:r>
+        <w:t xml:space="preserve"> </w:t>
+      </w:r>
+      <w:r>
+        <w:t xml:space="preserve">Talavera et al. (2017, s. 2017)</w:t>
+      </w:r>
+      <w:r>
+        <w:t xml:space="preserve"> </w:t>
+      </w:r>
+      <w:r>
+        <w:t xml:space="preserve">kirjallisuuskatsauksessa viljelijän päätöksenteossa tarvittavan tiedon ja työkalujen tuottamiseen. Esitettyjen ratkaisujen arkkitehtuurissa oli tähän tarkoitukseen erityiset modulit. Ratkaisujen ennustamat muuttujat ryhmiteltiin seuraavalla tavalla: ympäristöolosuhteet 42.86 %, tuotantoennusteet 42.86 % ja satoennusteet 14.29 %.</w:t>
+      </w:r>
+      <w:r>
+        <w:t xml:space="preserve"> </w:t>
+      </w:r>
+      <w:r>
+        <w:t xml:space="preserve">Verdouw, Wolfert &amp; Tekinerdogan (2016, s. 2016)</w:t>
+      </w:r>
+      <w:r>
+        <w:t xml:space="preserve"> </w:t>
+      </w:r>
+      <w:r>
+        <w:t xml:space="preserve">katsauksessa useat julkaisuista käsittelivät viljelyn tarkkailun ja kontrollintijärjestelmien toiminnan tukemista kasvien kasvua ennustavilla mallinnusjärjestelmillä.</w:t>
+      </w:r>
+    </w:p>
+    <w:p>
+      <w:pPr>
+        <w:pStyle w:val="BodyText"/>
+      </w:pPr>
+      <w:r>
+        <w:t xml:space="preserve">Kirjallisuuskatsausten käsittelemissä julkaisuissa pyrittiin esimerkiksi anturien tuottaman datan perusteella ennustamaan kasvien tarvitseman kastelun ja lannoitepanosten määrää</w:t>
+      </w:r>
+      <w:r>
+        <w:t xml:space="preserve"> </w:t>
+      </w:r>
+      <w:r>
+        <w:t xml:space="preserve">(Talavera et al. 2017; Tzounis et al. 2017)</w:t>
+      </w:r>
+      <w:r>
+        <w:t xml:space="preserve">, satokasvien kasvun ennustamiseen</w:t>
+      </w:r>
+      <w:r>
+        <w:t xml:space="preserve"> </w:t>
+      </w:r>
+      <w:r>
+        <w:t xml:space="preserve">(Talavera et al. 2017; Verdouw, Wolfert &amp; Tekinerdogan 2016)</w:t>
+      </w:r>
+      <w:r>
+        <w:t xml:space="preserve"> </w:t>
+      </w:r>
+      <w:r>
+        <w:t xml:space="preserve">ja tuotannon tasapainottamiseen kysynnän kanssa satokasvien kasvuennusteiden avulla</w:t>
       </w:r>
       <w:r>
         <w:t xml:space="preserve"> </w:t>
@@ -5267,18 +5075,6 @@
         <w:t xml:space="preserve">(Talavera et al. 2017)</w:t>
       </w:r>
       <w:r>
-        <w:t xml:space="preserve"> </w:t>
-      </w:r>
-      <w:r>
-        <w:t xml:space="preserve">Verdouw et al. (2016) katsauksessa useat julkaisuista käsittelivät viljelyn tarkkailun ja kontrollintijärjestelmien toiminnan tukemista kasvien kasvua ennustavilla mallinnusjärjestelmillä</w:t>
-      </w:r>
-      <w:r>
-        <w:t xml:space="preserve"> </w:t>
-      </w:r>
-      <w:r>
-        <w:t xml:space="preserve">(Verdouw, Wolfert &amp; Tekinerdogan 2016)</w:t>
-      </w:r>
-      <w:r>
         <w:t xml:space="preserve">.</w:t>
       </w:r>
     </w:p>
@@ -5287,54 +5083,13 @@
         <w:pStyle w:val="BodyText"/>
       </w:pPr>
       <w:r>
-        <w:t xml:space="preserve">Kirjallisuuskatsausten käsittelemissä julkaisuissa pyrittiin esimerkiksi anturien tuottaman datan perusteella ennustamaan kasvien tarvitseman kastelun ja lannoitepanosten määrää (</w:t>
-      </w:r>
-      <w:r>
-        <w:t xml:space="preserve">Talavera et al. (2017)</w:t>
-      </w:r>
-      <w:r>
-        <w:t xml:space="preserve">;</w:t>
-      </w:r>
-      <w:r>
-        <w:t xml:space="preserve"> </w:t>
-      </w:r>
-      <w:r>
-        <w:t xml:space="preserve">Tzounis et al. (2017)</w:t>
-      </w:r>
-      <w:r>
-        <w:t xml:space="preserve">), satokasvien kasvun ennustamiseen (</w:t>
-      </w:r>
-      <w:r>
-        <w:t xml:space="preserve">Talavera et al. (2017)</w:t>
-      </w:r>
-      <w:r>
-        <w:t xml:space="preserve">;</w:t>
-      </w:r>
-      <w:r>
-        <w:t xml:space="preserve"> </w:t>
-      </w:r>
-      <w:r>
-        <w:t xml:space="preserve">Verdouw, Wolfert &amp; Tekinerdogan (2016)</w:t>
-      </w:r>
-      <w:r>
-        <w:t xml:space="preserve">) ja tuotannon tasapainottamiseen kysynnän kanssa satokasvien kasvuennusteiden avulla</w:t>
-      </w:r>
-      <w:r>
-        <w:t xml:space="preserve"> </w:t>
-      </w:r>
-      <w:r>
-        <w:t xml:space="preserve">(Talavera et al. 2017)</w:t>
-      </w:r>
-      <w:r>
-        <w:t xml:space="preserve">.</w:t>
-      </w:r>
-    </w:p>
-    <w:p>
-      <w:pPr>
-        <w:pStyle w:val="BodyText"/>
-      </w:pPr>
-      <w:r>
-        <w:t xml:space="preserve">Tzounis et al. (2017) kirjallisuuskatsauksessa mainittiin myös Microsoftin vuonna 2015 julkaisema kokonaisvaltainen maanviljelyn IoT-ratkaisu FarmBeats, joka kattaa UA-laitteiden ja anturien tarvitsemat toiminnot, liitettävyyden tuen ja pilvipalvelut koneoppimiseen perustuvaa analytiikkaa ja ennusteiden tuottamista varten</w:t>
+        <w:t xml:space="preserve">Tzounis et al. (2017, s. 2017)</w:t>
+      </w:r>
+      <w:r>
+        <w:t xml:space="preserve"> </w:t>
+      </w:r>
+      <w:r>
+        <w:t xml:space="preserve">kirjallisuuskatsauksessa mainittiin myös Microsoftin vuonna 2015 julkaisema kokonaisvaltainen maanviljelyn IoT-ratkaisu FarmBeats, joka kattaa UA-laitteiden ja anturien tarvitsemat toiminnot, liitettävyyden tuen ja pilvipalvelut koneoppimiseen perustuvaa analytiikkaa ja ennusteiden tuottamista varten</w:t>
       </w:r>
       <w:r>
         <w:t xml:space="preserve"> </w:t>
@@ -5378,27 +5133,33 @@
         <w:pStyle w:val="BodyText"/>
       </w:pPr>
       <w:r>
-        <w:t xml:space="preserve">Vaikka yleisesti IoT:n konseptin tai paradigman mukaisen vision toteuttaminen on mahdollista, tutkimustyötä tarvitaan vielä lisää esimerkiksi standardisaation, tietoliikenteen ja tietoturvan ratkaisujen kehittämiseksi. Atzori et al. (2010) mukaan IoT:n yleiset haasteet ja tutkimuskohteet ovat: standardit, järjestelmien välisen liikkuvuuden tuki, nimeäminen, tietoliikenneprotokollat, tietoliikenteen tyypittely ja palvelunlaatu, todentaminen, datan eheys, yksityisyys ja digitaalinen unohtaminen.</w:t>
-      </w:r>
-      <w:r>
-        <w:t xml:space="preserve"> </w:t>
-      </w:r>
-      <w:r>
-        <w:t xml:space="preserve">(Atzori, Iera &amp; Morabito 2010)</w:t>
-      </w:r>
-    </w:p>
-    <w:p>
-      <w:pPr>
-        <w:pStyle w:val="BodyText"/>
-      </w:pPr>
-      <w:r>
-        <w:t xml:space="preserve">ICT- ja erityisesti IoT-teknologiat muuttavat maataloutta nopealla tahdilla. Suuren mittakaavan käyttöönottojen kautta näillä teknologioilla on selkeä potentiaali tuottaa huomattavia etuja tehokkaan ja kestävän maanviljelyn muodossa, varmistamalla ruokaturvaa pienempien ympäristövaikutusten kautta sekä takaamalla terveellisen ja turvallisen ruoantuotannon. Etujen saavuttamiseksi vaaditaan useiden IoT:n teknisten ja yhteiskunnallisten haasteiden ja esteiden voittamista. Nämä haasteet voivat kuitenkin tuottaa myös uusia mahdollisuuksia teknologiselle kehitykselle ja arvon tuottamiselle. (@</w:t>
-      </w:r>
-      <w:r>
-        <w:t xml:space="preserve">Sundmaeker et al. (2016)</w:t>
-      </w:r>
-      <w:r>
-        <w:t xml:space="preserve">)</w:t>
+        <w:t xml:space="preserve">Vaikka yleisesti IoT:n konseptin tai paradigman mukaisen vision toteuttaminen on mahdollista, tutkimustyötä tarvitaan vielä lisää esimerkiksi standardisaation, tietoliikenteen ja tietoturvan ratkaisujen kehittämiseksi.</w:t>
+      </w:r>
+      <w:r>
+        <w:t xml:space="preserve"> </w:t>
+      </w:r>
+      <w:r>
+        <w:t xml:space="preserve">Atzori, Iera &amp; Morabito (2010, s. 2010)</w:t>
+      </w:r>
+      <w:r>
+        <w:t xml:space="preserve"> </w:t>
+      </w:r>
+      <w:r>
+        <w:t xml:space="preserve">mukaan IoT:n yleiset haasteet ja tutkimuskohteet ovat: standardit, järjestelmien välisen liikkuvuuden tuki, nimeäminen, tietoliikenneprotokollat, tietoliikenteen tyypittely ja palvelunlaatu, todentaminen, datan eheys, yksityisyys ja digitaalinen unohtaminen.</w:t>
+      </w:r>
+    </w:p>
+    <w:p>
+      <w:pPr>
+        <w:pStyle w:val="BodyText"/>
+      </w:pPr>
+      <w:r>
+        <w:t xml:space="preserve">ICT- ja erityisesti IoT-teknologiat muuttavat maataloutta nopealla tahdilla. Suuren mittakaavan käyttöönottojen kautta näillä teknologioilla on selkeä potentiaali tuottaa huomattavia etuja tehokkaan ja kestävän maanviljelyn muodossa, varmistamalla ruokaturvaa pienempien ympäristövaikutusten kautta sekä takaamalla terveellisen ja turvallisen ruoantuotannon. Etujen saavuttamiseksi vaaditaan useiden IoT:n teknisten ja yhteiskunnallisten haasteiden ja esteiden voittamista. Nämä haasteet voivat kuitenkin tuottaa myös uusia mahdollisuuksia teknologiselle kehitykselle ja arvon tuottamiselle.</w:t>
+      </w:r>
+      <w:r>
+        <w:t xml:space="preserve"> </w:t>
+      </w:r>
+      <w:r>
+        <w:t xml:space="preserve">(Sundmaeker et al. 2016)</w:t>
       </w:r>
     </w:p>
     <w:p>
@@ -5416,34 +5177,13 @@
         <w:pStyle w:val="FirstParagraph"/>
       </w:pPr>
       <w:r>
-        <w:t xml:space="preserve">AIoT:n alalla vahva standardisaatio parantaisi eri valmistajien laitteiden ja järjestelmien välistä yhteentoimivuutta. Valtava kirjo erilaisia IoT-laitteita ja niiden tuottamaa heterogeenistä dataa asettavat huomattavia haasteita standardisaatiolle, jonka avulla niiden yhteentoimivuutta voitaisiin edistää. Yksi tärkeimmistä avoimista haasteista on olemassaolevien IoT-ratkaisuiden integraatio avoimilla IoT-arkkitehtuureilla, alustoilla ja standardeilla. Vahvan standardisaation mahdollistaman yhteistoiminnallisuuden avulla koko IoT-teknologiapaketin tietoturva vahvistuisi; alkaen kentällä olevista laitteista pilvipalveluihin ja loppukäyttäjän käyttöliittymiin asti. (kaloxylosUseFutureInternet2013, 56;</w:t>
-      </w:r>
-      <w:r>
-        <w:t xml:space="preserve"> </w:t>
-      </w:r>
-      <w:r>
-        <w:t xml:space="preserve">Talavera et al. (2017)</w:t>
-      </w:r>
-      <w:r>
-        <w:t xml:space="preserve">;</w:t>
-      </w:r>
-      <w:r>
-        <w:t xml:space="preserve"> </w:t>
-      </w:r>
-      <w:r>
-        <w:t xml:space="preserve">Verdouw, Wolfert &amp; Tekinerdogan (2016)</w:t>
-      </w:r>
-      <w:r>
-        <w:t xml:space="preserve">;</w:t>
-      </w:r>
-      <w:r>
-        <w:t xml:space="preserve"> </w:t>
-      </w:r>
-      <w:r>
-        <w:t xml:space="preserve">L. D. Xu, W. He &amp; S. Li (2014)</w:t>
-      </w:r>
-      <w:r>
-        <w:t xml:space="preserve">)</w:t>
+        <w:t xml:space="preserve">AIoT:n alalla vahva standardisaatio parantaisi eri valmistajien laitteiden ja järjestelmien välistä yhteentoimivuutta. Valtava kirjo erilaisia IoT-laitteita ja niiden tuottamaa heterogeenistä dataa asettavat huomattavia haasteita standardisaatiolle, jonka avulla niiden yhteentoimivuutta voitaisiin edistää. Yksi tärkeimmistä avoimista haasteista on olemassaolevien IoT-ratkaisuiden integraatio avoimilla IoT-arkkitehtuureilla, alustoilla ja standardeilla. Vahvan standardisaation mahdollistaman yhteistoiminnallisuuden avulla koko IoT-teknologiapaketin tietoturva vahvistuisi; alkaen kentällä olevista laitteista pilvipalveluihin ja loppukäyttäjän käyttöliittymiin asti.</w:t>
+      </w:r>
+      <w:r>
+        <w:t xml:space="preserve"> </w:t>
+      </w:r>
+      <w:r>
+        <w:t xml:space="preserve">(L. D. Xu, W. He &amp; S. Li 2014; kaloxylosUseFutureInternet2013, 56; Talavera et al. 2017; Verdouw, Wolfert &amp; Tekinerdogan 2016)</w:t>
       </w:r>
     </w:p>
     <w:p>
@@ -5495,33 +5235,39 @@
         <w:t xml:space="preserve"> </w:t>
       </w:r>
       <w:r>
-        <w:t xml:space="preserve">Yleisen palvelukeskeisen arkkitehtuurin kehittäminen IoT-järjestelmille mainitaan Xu et al. (2014) katsauksessa suurena haasteena palvelukehityksen toimijoille. (</w:t>
-      </w:r>
-      <w:r>
-        <w:t xml:space="preserve">L. D. Xu, W. He &amp; S. Li (2014)</w:t>
-      </w:r>
-      <w:r>
-        <w:t xml:space="preserve">).</w:t>
-      </w:r>
-    </w:p>
-    <w:p>
-      <w:pPr>
-        <w:pStyle w:val="BodyText"/>
-      </w:pPr>
-      <w:r>
-        <w:t xml:space="preserve">Standardisaation tärkeys näkyi myös Tzounis et al. (2017) tekemässä kirjallisuuskatsauksessa, jossa havaittiin useiden tutkimusten keskittyvän IoT:n keskeisten teknologioiden standardointiin. Kuten monien muiden IoT:n aspektien yhteydessä, yhteentoimivuus on heidän mukaansa myös langattoman tietoliikenteen suurin haaste. He keskittyvätkin katsauksessaan standardisaation haasteista nimenomaisesti langattomaan tietoliikenteeseen.</w:t>
-      </w:r>
-      <w:r>
-        <w:t xml:space="preserve"> </w:t>
-      </w:r>
-      <w:r>
-        <w:t xml:space="preserve">(Tzounis et al. 2017)</w:t>
-      </w:r>
-      <w:r>
-        <w:t xml:space="preserve"> </w:t>
-      </w:r>
-      <w:r>
-        <w:t xml:space="preserve">Muut aineistossa käsitellyt kirjallisuuskatsaukset käsittelivät standardisaatiota laajemmin eri lähtökohdista.</w:t>
+        <w:t xml:space="preserve">Yleisen palvelukeskeisen arkkitehtuurin kehittäminen IoT-järjestelmille mainitaan</w:t>
+      </w:r>
+      <w:r>
+        <w:t xml:space="preserve"> </w:t>
+      </w:r>
+      <w:r>
+        <w:t xml:space="preserve">L. D. Xu, W. He &amp; S. Li (2014, s. 2014)</w:t>
+      </w:r>
+      <w:r>
+        <w:t xml:space="preserve"> </w:t>
+      </w:r>
+      <w:r>
+        <w:t xml:space="preserve">katsauksessa suurena haasteena palvelukehityksen toimijoille.</w:t>
+      </w:r>
+    </w:p>
+    <w:p>
+      <w:pPr>
+        <w:pStyle w:val="BodyText"/>
+      </w:pPr>
+      <w:r>
+        <w:t xml:space="preserve">Standardisaation tärkeys näkyi myös</w:t>
+      </w:r>
+      <w:r>
+        <w:t xml:space="preserve"> </w:t>
+      </w:r>
+      <w:r>
+        <w:t xml:space="preserve">Tzounis et al. (2017, s. 2017)</w:t>
+      </w:r>
+      <w:r>
+        <w:t xml:space="preserve"> </w:t>
+      </w:r>
+      <w:r>
+        <w:t xml:space="preserve">tekemässä kirjallisuuskatsauksessa, jossa havaittiin useiden tutkimusten keskittyvän IoT:n keskeisten teknologioiden standardointiin. Kuten monien muiden IoT:n aspektien yhteydessä, yhteentoimivuus on heidän mukaansa myös langattoman tietoliikenteen suurin haaste. He keskittyvätkin katsauksessaan standardisaation haasteista nimenomaisesti langattomaan tietoliikenteeseen. Muut aineistossa käsitellyt kirjallisuuskatsaukset käsittelivät standardisaatiota laajemmin eri lähtökohdista.</w:t>
       </w:r>
     </w:p>
     <w:p>
@@ -5553,30 +5299,68 @@
         <w:pStyle w:val="BodyText"/>
       </w:pPr>
       <w:r>
-        <w:t xml:space="preserve">Maatalouden IoT-sovelluksissa on selkeä tarve ratkaisuille, jotka huomioivat sekä kokonaisvaltaisen tietoturvan että kentällä käytettävien laitteiden fyysisen turvallisuuden ja eheyden. Luotettavan kokonaisvaltaisen tietoturvan, yksityisyyden suojan ja datan omistajuuden ratkaisujen saatavuuden varmistaminen on ylipäätään huomattava haaste. Erityisen haastavaksi tämän tekee maatalouden toimintaympäristössä vaatimus ratkaisujen soveltuvuudesta dynaamisten ja monimutkaisten sidosryhmien verkostojen tarpeisiin, kun sidosryhmiin kuuluu valtava määrä hyvin pieniä yrityksiä, suuria monikansallisia konserneja sekä viranomaisia joiden kaikkien tulisi toimia yhteistyössä. (</w:t>
-      </w:r>
-      <w:r>
-        <w:t xml:space="preserve">Talavera et al. (2017)</w:t>
-      </w:r>
-      <w:r>
-        <w:t xml:space="preserve">;</w:t>
-      </w:r>
-      <w:r>
-        <w:t xml:space="preserve"> </w:t>
-      </w:r>
-      <w:r>
-        <w:t xml:space="preserve">Verdouw, Wolfert &amp; Tekinerdogan (2016)</w:t>
+        <w:t xml:space="preserve">Maatalouden IoT-sovelluksissa on selkeä tarve ratkaisuille, jotka huomioivat sekä kokonaisvaltaisen tietoturvan että kentällä käytettävien laitteiden fyysisen turvallisuuden ja eheyden. Luotettavan kokonaisvaltaisen tietoturvan, yksityisyyden suojan ja datan omistajuuden ratkaisujen saatavuuden varmistaminen on ylipäätään huomattava haaste. Erityisen haastavaksi tämän tekee maatalouden toimintaympäristössä vaatimus ratkaisujen soveltuvuudesta dynaamisten ja monimutkaisten sidosryhmien verkostojen tarpeisiin, kun sidosryhmiin kuuluu valtava määrä hyvin pieniä yrityksiä, suuria monikansallisia konserneja sekä viranomaisia joiden kaikkien tulisi toimia yhteistyössä.</w:t>
+      </w:r>
+      <w:r>
+        <w:t xml:space="preserve"> </w:t>
+      </w:r>
+      <w:r>
+        <w:t xml:space="preserve">(Talavera et al. 2017; Verdouw, Wolfert &amp; Tekinerdogan 2016)</w:t>
+      </w:r>
+    </w:p>
+    <w:p>
+      <w:pPr>
+        <w:pStyle w:val="BodyText"/>
+      </w:pPr>
+      <w:r>
+        <w:t xml:space="preserve">Sidosryhmien tietojen turvallisuus, autenttisuus, luottamuksellisuus ja yksityisyyden suoja tulisi varmistaa siirryttäessä perinteisistä toimintamalleista IoT-sovellusten käyttöön. IoT:n tietoturva kiteytyy kolmeen vaatimukseen: tunnistus, luottamuksellisuus ja käyttöokeuksien hallinta. IoT-ratkaisut tulisi suojata ulkoisia hyökkäyksiä vastaan havaintotasolla, turvata datan kerääminen tietoliikennetasolla ja vastaavasti sovellustasolla tarjota eritellyt vakuudet siitä, että vain valtuutetuilla tahoilla on pääsy ja oikeudet muuttaa tietoja.</w:t>
+      </w:r>
+      <w:r>
+        <w:t xml:space="preserve"> </w:t>
+      </w:r>
+      <w:r>
+        <w:t xml:space="preserve">(Tzounis et al. 2017)</w:t>
+      </w:r>
+      <w:r>
+        <w:t xml:space="preserve"> </w:t>
+      </w:r>
+      <w:r>
+        <w:t xml:space="preserve">Hajautetun päätöksentekojärjestelmän laajalle käyttöönotolle on kriittisen tärkeää huolehtia tietoturvasta, anonymiteetistä ja pääsynhallinnasta.</w:t>
+      </w:r>
+      <w:r>
+        <w:t xml:space="preserve"> </w:t>
+      </w:r>
+      <w:r>
+        <w:t xml:space="preserve">(Tzounis et al. 2017,</w:t>
+      </w:r>
+      <w:r>
+        <w:t xml:space="preserve"> </w:t>
+      </w:r>
+      <w:r>
+        <w:t xml:space="preserve">L. D. Xu, W. He &amp; S. Li (2014)</w:t>
       </w:r>
       <w:r>
         <w:t xml:space="preserve">)</w:t>
       </w:r>
-    </w:p>
-    <w:p>
-      <w:pPr>
-        <w:pStyle w:val="BodyText"/>
-      </w:pPr>
-      <w:r>
-        <w:t xml:space="preserve">Sidosryhmien tietojen turvallisuus, autenttisuus, luottamuksellisuus ja yksityisyyden suoja tulisi varmistaa siirryttäessä perinteisistä toimintamalleista IoT-sovellusten käyttöön. IoT:n tietoturva kiteytyy kolmeen vaatimukseen: tunnistus, luottamuksellisuus ja käyttöokeuksien hallinta. IoT-ratkaisut tulisi suojata ulkoisia hyökkäyksiä vastaan havaintotasolla, turvata datan kerääminen tietoliikennetasolla ja vastaavasti sovellustasolla tarjota eritellyt vakuudet siitä, että vain valtuutetuilla tahoilla on pääsy ja oikeudet muuttaa tietoja.</w:t>
+      <w:r>
+        <w:t xml:space="preserve"> </w:t>
+      </w:r>
+      <w:r>
+        <w:t xml:space="preserve">Tietoturvan takaaminen on usein haasteellisempaa IoT-ratkaisuiden kuin perinteisten tietojärjestelmien tapauksessa, koska hyökkäysvektoreita on huomattavasti enemmän. Lisäksi IoT-ratkaisuiden tietoturva tarvitsee vielä kehitystä tietoturvan ja yksityisyyden määrittelyssä sosiaalisista, lainsäädännöllisistä ja kulttuurillisista näkökulmista, samoin kuin yleisten luottamuksen ja maineen mekanismien tapauksessa.</w:t>
+      </w:r>
+      <w:r>
+        <w:t xml:space="preserve"> </w:t>
+      </w:r>
+      <w:r>
+        <w:t xml:space="preserve">(L. D. Xu, W. He &amp; S. Li 2014)</w:t>
+      </w:r>
+    </w:p>
+    <w:p>
+      <w:pPr>
+        <w:pStyle w:val="BodyText"/>
+      </w:pPr>
+      <w:r>
+        <w:t xml:space="preserve">Laitteiden fyysinen tietoturva on tärkeä maatalouden toimintaympäristössä, jossa laitteet voivat sijaita avoimilla pelloilla ja toimia ilman valvontaa pitkiäkin aikoja. Laitetasolla yleisimpiä avoimia tietoturvahaasteita ovat datan tuotantovaiheen tietoturva ja laitteistojen fyysinen turvallisuus. Anturilaitteiden tietoturvan parantamiseksi tulisi käyttää salausalgoritmeja, avaintenjakelun käytänteitä, tunkeutumisenhavaitsemisjärjestelmiä ja turvallisia reitityssääntöjä, kuitenkin huomioiden laitteiden asettamat rajoitukset. Pyrittäessä estämään valtuuttamattomien tahojen pääsy kerättyyn dataan käyttäjätunnistus, tietojen luottamuksellisuus ja käyttöokeuksien hallinta tulee ottaa huomioon myös datan tuotantovaiheessa.</w:t>
       </w:r>
       <w:r>
         <w:t xml:space="preserve"> </w:t>
@@ -5588,36 +5372,33 @@
         <w:t xml:space="preserve"> </w:t>
       </w:r>
       <w:r>
-        <w:t xml:space="preserve">Hajautetun päätöksentekojärjestelmän laajalle käyttöönotolle on kriittisen tärkeää huolehtia tietoturvasta, anonymiteetistä ja pääsynhallinnasta. (</w:t>
-      </w:r>
-      <w:r>
-        <w:t xml:space="preserve">Tzounis et al. (2017)</w:t>
-      </w:r>
-      <w:r>
-        <w:t xml:space="preserve">,</w:t>
-      </w:r>
-      <w:r>
-        <w:t xml:space="preserve"> </w:t>
-      </w:r>
-      <w:r>
-        <w:t xml:space="preserve">L. D. Xu, W. He &amp; S. Li (2014)</w:t>
-      </w:r>
-      <w:r>
-        <w:t xml:space="preserve">) Tietoturvan takaaminen on usein haasteellisempaa IoT-ratkaisuiden kuin perinteisten tietojärjestelmien tapauksessa, koska hyökkäysvektoreita on huomattavasti enemmän. Lisäksi IoT-ratkaisuiden tietoturva tarvitsee vielä kehitystä tietoturvan ja yksityisyyden määrittelyssä sosiaalisista, lainsäädännöllisistä ja kulttuurillisista näkökulmista, samoin kuin yleisten luottamuksen ja maineen mekanismien tapauksessa. (</w:t>
-      </w:r>
-      <w:r>
-        <w:t xml:space="preserve">L. D. Xu, W. He &amp; S. Li (2014)</w:t>
-      </w:r>
-      <w:r>
-        <w:t xml:space="preserve">)</w:t>
-      </w:r>
-    </w:p>
-    <w:p>
-      <w:pPr>
-        <w:pStyle w:val="BodyText"/>
-      </w:pPr>
-      <w:r>
-        <w:t xml:space="preserve">Laitteiden fyysinen tietoturva on tärkeä maatalouden toimintaympäristössä, jossa laitteet voivat sijaita avoimilla pelloilla ja toimia ilman valvontaa pitkiäkin aikoja. Laitetasolla yleisimpiä avoimia tietoturvahaasteita ovat datan tuotantovaiheen tietoturva ja laitteistojen fyysinen turvallisuus. Anturilaitteiden tietoturvan parantamiseksi tulisi käyttää salausalgoritmeja, avaintenjakelun käytänteitä, tunkeutumisenhavaitsemisjärjestelmiä ja turvallisia reitityssääntöjä, kuitenkin huomioiden laitteiden asettamat rajoitukset. Pyrittäessä estämään valtuuttamattomien tahojen pääsy kerättyyn dataan käyttäjätunnistus, tietojen luottamuksellisuus ja käyttöokeuksien hallinta tulee ottaa huomioon myös datan tuotantovaiheessa.</w:t>
+        <w:t xml:space="preserve">Lisäksi laitteiden ja anturien, mukaan lukien tunnisteet kuten RFID, tunnistamiseen tulisi kehittää aikaisempaa kevyempiä ja vähemmän laskentatehoa vaativia salausmenetelmiä ja protokollia</w:t>
+      </w:r>
+      <w:r>
+        <w:t xml:space="preserve"> </w:t>
+      </w:r>
+      <w:r>
+        <w:t xml:space="preserve">(Vermesan &amp; Friess 2011)</w:t>
+      </w:r>
+      <w:r>
+        <w:t xml:space="preserve">. Koska maatalouden järjestelmiin kuuluu usein automaattisesti kontrolloitavia toimilaitteita, on tietoturvasta huolehtiminen ja järjestelmien tunkeutujilta suojaaminen tärkeää käyttäjien fyysisen turvallisuuden takia</w:t>
+      </w:r>
+      <w:r>
+        <w:t xml:space="preserve"> </w:t>
+      </w:r>
+      <w:r>
+        <w:t xml:space="preserve">(Gubbi, Buyya, Marusic &amp; Palaniswami 2013)</w:t>
+      </w:r>
+      <w:r>
+        <w:t xml:space="preserve">.</w:t>
+      </w:r>
+    </w:p>
+    <w:p>
+      <w:pPr>
+        <w:pStyle w:val="BodyText"/>
+      </w:pPr>
+      <w:r>
+        <w:t xml:space="preserve">Tietoliikennekerroksen ja sovelluskerroksen välillä toimivan väliohjelmiston (engl. middleware) tietoturva tulee myös ottaa huomioon. Väliohjelmiston hoitaessa sekä tiedon käsittelyä että rajapintoja tietoliikenne- ja sovelluskerrosten välillä, sen tietoturva vaatii luottamuksellisuutta tietojen käsittelyssä ja turvallisuutta tietojen taltioinnissa.</w:t>
       </w:r>
       <w:r>
         <w:t xml:space="preserve"> </w:t>
@@ -5625,11 +5406,39 @@
       <w:r>
         <w:t xml:space="preserve">(Tzounis et al. 2017)</w:t>
       </w:r>
-      <w:r>
-        <w:t xml:space="preserve"> </w:t>
-      </w:r>
-      <w:r>
-        <w:t xml:space="preserve">Lisäksi laitteiden ja anturien, mukaan lukien tunnisteet kuten RFID, tunnistamiseen tulisi kehittää aikaisempaa kevyempiä ja vähemmän laskentatehoa vaativia salausmenetelmiä ja protokollia</w:t>
+    </w:p>
+    <w:p>
+      <w:pPr>
+        <w:pStyle w:val="BodyText"/>
+      </w:pPr>
+      <w:r>
+        <w:t xml:space="preserve">IoT-sovelluksissa yleensä käytettäville laitteille langattomien tietoliikenneyhteyksien tietoturvan toteuttaminen voi olla haastavaa. IoT-järjestelmät voivat helposti altistua palvelunestohyökkäykselle, valtuudettomalle pääsy-yritykselle, väliintulohyökkäykselle ja/tai haittaohjelmainjektiolle jotka kohdistuvat ja vaikuttavat järjestelmän luottamuksellisuuteen ja tiedon eheyteen. Todentaminen, tunkeutumisen havaitseminen ja pääsynhallinta voivat tarjota ratkaisuita tietoliikennetason uhkia vastaan.</w:t>
+      </w:r>
+      <w:r>
+        <w:t xml:space="preserve"> </w:t>
+      </w:r>
+      <w:r>
+        <w:t xml:space="preserve">(Tzounis et al. 2017)</w:t>
+      </w:r>
+    </w:p>
+    <w:p>
+      <w:pPr>
+        <w:pStyle w:val="BodyText"/>
+      </w:pPr>
+      <w:r>
+        <w:t xml:space="preserve">Sovelluskerros IoT-arkkitehtuurien usein ylimpänä tasona on lähellä pilvipalveluita. Sovelluskerroksen tietoturvakysymykset ovat samankaltaisia pilvipalveluiden vastaavien kanssa kuten tietoturva, yksityisyyden suoja, varmuuskopiointi ja tietojen pelastus. Myös sovelluskerroksessa hallintamekanismien tulee hallinnoida tiedon käyttöoikeuksia, sen omistajuutta ja pääsyoikeuksia tietoihin sekä fyysisisten käyttäjien tapauksessa että laitteiden, järjestelmien ja organisaatioiden välillä.</w:t>
+      </w:r>
+      <w:r>
+        <w:t xml:space="preserve"> </w:t>
+      </w:r>
+      <w:r>
+        <w:t xml:space="preserve">(Tzounis et al. 2017)</w:t>
+      </w:r>
+      <w:r>
+        <w:t xml:space="preserve"> </w:t>
+      </w:r>
+      <w:r>
+        <w:t xml:space="preserve">IoT-ratkaisut tarvitsisivat pilviperusteisen tietoturvapalvelun, joka sisältäisi pääsynhallinnan, salauksen ja protokollien arvioinnin, identiteetinhallinnan, ja auditoinnin toiminnot</w:t>
       </w:r>
       <w:r>
         <w:t xml:space="preserve"> </w:t>
@@ -5638,15 +5447,6 @@
         <w:t xml:space="preserve">(Vermesan &amp; Friess 2011)</w:t>
       </w:r>
       <w:r>
-        <w:t xml:space="preserve">. Koska maatalouden järjestelmiin kuuluu usein automaattisesti kontrolloitavia toimilaitteita, on tietoturvasta huolehtiminen ja järjestelmien tunkeutujilta suojaaminen tärkeää käyttäjien fyysisen turvallisuuden takia</w:t>
-      </w:r>
-      <w:r>
-        <w:t xml:space="preserve"> </w:t>
-      </w:r>
-      <w:r>
-        <w:t xml:space="preserve">(Gubbi, Buyya, Marusic &amp; Palaniswami 2013)</w:t>
-      </w:r>
-      <w:r>
         <w:t xml:space="preserve">.</w:t>
       </w:r>
     </w:p>
@@ -5655,82 +5455,31 @@
         <w:pStyle w:val="BodyText"/>
       </w:pPr>
       <w:r>
-        <w:t xml:space="preserve">Tietoliikennekerroksen ja sovelluskerroksen välillä toimivan väliohjelmiston (engl. middleware) tietoturva tulee myös ottaa huomioon. Väliohjelmiston hoitaessa sekä tiedon käsittelyä että rajapintoja tietoliikenne- ja sovelluskerrosten välillä, sen tietoturva vaatii luottamuksellisuutta tietojen käsittelyssä ja turvallisuutta tietojen taltioinnissa.</w:t>
-      </w:r>
-      <w:r>
-        <w:t xml:space="preserve"> </w:t>
-      </w:r>
-      <w:r>
-        <w:t xml:space="preserve">(Tzounis et al. 2017)</w:t>
-      </w:r>
-    </w:p>
-    <w:p>
-      <w:pPr>
-        <w:pStyle w:val="BodyText"/>
-      </w:pPr>
-      <w:r>
-        <w:t xml:space="preserve">IoT-sovelluksissa yleensä käytettäville laitteille langattomien tietoliikenneyhteyksien tietoturvan toteuttaminen voi olla haastavaa. IoT-järjestelmät voivat helposti altistua palvelunestohyökkäykselle, valtuudettomalle pääsy-yritykselle, väliintulohyökkäykselle ja/tai haittaohjelmainjektiolle jotka kohdistuvat ja vaikuttavat järjestelmän luottamuksellisuuteen ja tiedon eheyteen. Todentaminen, tunkeutumisen havaitseminen ja pääsynhallinta voivat tarjota ratkaisuita tietoliikennetason uhkia vastaan.</w:t>
-      </w:r>
-      <w:r>
-        <w:t xml:space="preserve"> </w:t>
-      </w:r>
-      <w:r>
-        <w:t xml:space="preserve">(Tzounis et al. 2017)</w:t>
-      </w:r>
-    </w:p>
-    <w:p>
-      <w:pPr>
-        <w:pStyle w:val="BodyText"/>
-      </w:pPr>
-      <w:r>
-        <w:t xml:space="preserve">Sovelluskerros IoT-arkkitehtuurien usein ylimpänä tasona on lähellä pilvipalveluita. Sovelluskerroksen tietoturvakysymykset ovat samankaltaisia pilvipalveluiden vastaavien kanssa kuten tietoturva, yksityisyyden suoja, varmuuskopiointi ja tietojen pelastus. Myös sovelluskerroksessa hallintamekanismien tulee hallinnoida tiedon käyttöoikeuksia, sen omistajuutta ja pääsyoikeuksia tietoihin sekä fyysisisten käyttäjien tapauksessa että laitteiden, järjestelmien ja organisaatioiden välillä.</w:t>
-      </w:r>
-      <w:r>
-        <w:t xml:space="preserve"> </w:t>
-      </w:r>
-      <w:r>
-        <w:t xml:space="preserve">(Tzounis et al. 2017)</w:t>
-      </w:r>
-      <w:r>
-        <w:t xml:space="preserve"> </w:t>
-      </w:r>
-      <w:r>
-        <w:t xml:space="preserve">IoT-ratkaisut tarvitsisivat pilviperusteisen tietoturvapalvelun, joka sisältäisi pääsynhallinnan, salauksen ja protokollien arvioinnin, identiteetinhallinnan, ja auditoinnin toiminnot</w:t>
-      </w:r>
-      <w:r>
-        <w:t xml:space="preserve"> </w:t>
-      </w:r>
-      <w:r>
-        <w:t xml:space="preserve">(Vermesan &amp; Friess 2011)</w:t>
-      </w:r>
-      <w:r>
-        <w:t xml:space="preserve">.</w:t>
-      </w:r>
-    </w:p>
-    <w:p>
-      <w:pPr>
-        <w:pStyle w:val="BodyText"/>
-      </w:pPr>
-      <w:r>
-        <w:t xml:space="preserve">Selkeästä tarpeesta huolimatta Talavera et al. (2017) havaitsivat kirjallisuuskatsauksessaan, että katsauksessa käsitellyistä tutkimuksista vain muutama otti tietoturvan ylipäätään huomioon ja niissäkin sovellettiin vain hajanaisia strategioita tietoturvariskien lieventämiseksi</w:t>
-      </w:r>
-      <w:r>
-        <w:t xml:space="preserve"> </w:t>
-      </w:r>
-      <w:r>
-        <w:t xml:space="preserve">(Talavera et al. 2017)</w:t>
-      </w:r>
-      <w:r>
-        <w:t xml:space="preserve">. Toisaalta Tzounis et al. (2017) käsittelivät kirjallisuuskatsauksessaan AIoT-ratkaisuiden tietoturvaa laajasti ja erityisesti järjestelmäkehityksen näkökulmasta</w:t>
-      </w:r>
-      <w:r>
-        <w:t xml:space="preserve"> </w:t>
-      </w:r>
-      <w:r>
-        <w:t xml:space="preserve">(Tzounis et al. 2017)</w:t>
-      </w:r>
-      <w:r>
-        <w:t xml:space="preserve">.</w:t>
+        <w:t xml:space="preserve">Selkeästä tarpeesta huolimatta</w:t>
+      </w:r>
+      <w:r>
+        <w:t xml:space="preserve"> </w:t>
+      </w:r>
+      <w:r>
+        <w:t xml:space="preserve">Talavera et al. (2017, s. 2017)</w:t>
+      </w:r>
+      <w:r>
+        <w:t xml:space="preserve"> </w:t>
+      </w:r>
+      <w:r>
+        <w:t xml:space="preserve">havaitsivat kirjallisuuskatsauksessaan, että katsauksessa käsitellyistä tutkimuksista vain muutama otti tietoturvan ylipäätään huomioon ja niissäkin sovellettiin vain hajanaisia strategioita tietoturvariskien lieventämiseksi. Toisaalta</w:t>
+      </w:r>
+      <w:r>
+        <w:t xml:space="preserve"> </w:t>
+      </w:r>
+      <w:r>
+        <w:t xml:space="preserve">Tzounis et al. (2017, s. 2017)</w:t>
+      </w:r>
+      <w:r>
+        <w:t xml:space="preserve"> </w:t>
+      </w:r>
+      <w:r>
+        <w:t xml:space="preserve">käsittelivät kirjallisuuskatsauksessaan AIoT-ratkaisuiden tietoturvaa laajasti ja erityisesti järjestelmäkehityksen näkökulmasta.</w:t>
       </w:r>
     </w:p>
     <w:p>
@@ -5748,22 +5497,48 @@
         <w:pStyle w:val="FirstParagraph"/>
       </w:pPr>
       <w:r>
-        <w:t xml:space="preserve">AIoT-järjestelmien kehityksen keskeisiä haasteita on energiatehokkaiden IoT-teknologioiden, laitteiden ja tietoliikenneyhteyksien kehittäminen nimenomaisesti maatalouden tarpeisiin (</w:t>
-      </w:r>
-      <w:r>
-        <w:t xml:space="preserve">Sundmaeker et al. (2016)</w:t>
-      </w:r>
-      <w:r>
-        <w:t xml:space="preserve">;</w:t>
-      </w:r>
-      <w:r>
-        <w:t xml:space="preserve"> </w:t>
-      </w:r>
-      <w:r>
-        <w:t xml:space="preserve">Verdouw, Wolfert &amp; Tekinerdogan (2016)</w:t>
-      </w:r>
-      <w:r>
-        <w:t xml:space="preserve">). Tämä koskee erityisesti laitteita, jotka ovat tyypillisiä AIoT-ratkaisuille: jotka eivät ole yhteydessä sähköverkkoon, joita käytetään ulkona ja joita ei huolleta säännöllisesti. Energiatehokkuuteen liittyvä virrankulutus on Talavera et al. (2017) kirjallisuuskatsauksessa useiden tutkimusten mukaan suurin IoT-laitteiden elinkaarta rajoittava tekijä. Laitteiden elinkaarta voitaisiin heidän mukaansa pidentää virrankulutusta vähentämällä, lisäämällä energiakeräimiä sekä käyttämällä vaihtoehtoisia tehon varastointilaitteita akkujen sijaan.</w:t>
+        <w:t xml:space="preserve">AIoT-järjestelmien kehityksen keskeisiä haasteita on energiatehokkaiden IoT-teknologioiden, laitteiden ja tietoliikenneyhteyksien kehittäminen nimenomaisesti maatalouden tarpeisiin</w:t>
+      </w:r>
+      <w:r>
+        <w:t xml:space="preserve"> </w:t>
+      </w:r>
+      <w:r>
+        <w:t xml:space="preserve">(Sundmaeker et al. 2016; Verdouw, Wolfert &amp; Tekinerdogan 2016)</w:t>
+      </w:r>
+      <w:r>
+        <w:t xml:space="preserve">. Tämä koskee erityisesti laitteita, jotka ovat tyypillisiä AIoT-ratkaisuille: jotka eivät ole yhteydessä sähköverkkoon, joita käytetään ulkona ja joita ei huolleta säännöllisesti. Energiatehokkuuteen liittyvä virrankulutus on</w:t>
+      </w:r>
+      <w:r>
+        <w:t xml:space="preserve"> </w:t>
+      </w:r>
+      <w:r>
+        <w:t xml:space="preserve">Talavera et al. (2017, s. 2017)</w:t>
+      </w:r>
+      <w:r>
+        <w:t xml:space="preserve"> </w:t>
+      </w:r>
+      <w:r>
+        <w:t xml:space="preserve">kirjallisuuskatsauksessa useiden tutkimusten mukaan suurin IoT-laitteiden elinkaarta rajoittava tekijä. Laitteiden elinkaarta voitaisiin heidän mukaansa pidentää virrankulutusta vähentämällä, lisäämällä energiakeräimiä sekä käyttämällä vaihtoehtoisia tehon varastointilaitteita akkujen sijaan. Vastaavasti</w:t>
+      </w:r>
+      <w:r>
+        <w:t xml:space="preserve"> </w:t>
+      </w:r>
+      <w:r>
+        <w:t xml:space="preserve">Atzori, Iera &amp; Morabito (2010, s. 2010)</w:t>
+      </w:r>
+      <w:r>
+        <w:t xml:space="preserve"> </w:t>
+      </w:r>
+      <w:r>
+        <w:t xml:space="preserve">kertovat katsauksessaan, että julkaisuissa esitellyssä ratkaisuissa joissa käsitellään anturiverkkoja pyritään erityisesti energiatehokkuuden parantamiseen. Tämän perusteena on energian oleminen harvinaisin käytettävissä oleva resurssi useimmissa anturiverkkojen käyttötapauksissa.</w:t>
+      </w:r>
+    </w:p>
+    <w:p>
+      <w:pPr>
+        <w:pStyle w:val="BodyText"/>
+      </w:pPr>
+      <w:r>
+        <w:t xml:space="preserve">Langattomien anturiverkkojen kehittämisen haasteena on useiden voimanlähteiden energiakeräimien sekä aikaisempaa energiatehokkaampien antureiden kehittäminen akuttomien WSN-ratkaisuiden mahdollistamiseksi. Nämä ovat erityisen tärkeitä AIoT-ratkaisuille koska laitteiden akkujen lataus tai vaihtaminen ei ole aina käytännöllistä, samalla kun energialähteitä kuten aurinko- ja tuulienergiaa on usein saatavilla käyttöympäristöstä.</w:t>
       </w:r>
       <w:r>
         <w:t xml:space="preserve"> </w:t>
@@ -5775,33 +5550,19 @@
         <w:t xml:space="preserve"> </w:t>
       </w:r>
       <w:r>
-        <w:t xml:space="preserve">Vastaavasti Atzori et al. (2010) kertovat katsauksessaan, että julkaisuissa esitellyssä ratkaisuissa joissa käsitellään anturiverkkoja pyritään erityisesti energiatehokkuuden parantamiseen. Tämän perusteena on energian oleminen harvinaisin käytettävissä oleva resurssi useimmissa anturiverkkojen käyttötapauksissa.</w:t>
-      </w:r>
-    </w:p>
-    <w:p>
-      <w:pPr>
-        <w:pStyle w:val="BodyText"/>
-      </w:pPr>
-      <w:r>
-        <w:t xml:space="preserve">Langattomien anturiverkkojen kehittämisen haasteena on useiden voimanlähteiden energiakeräimien sekä aikaisempaa energiatehokkaampien antureiden kehittäminen akuttomien WSN-ratkaisuiden mahdollistamiseksi. Nämä ovat erityisen tärkeitä AIoT-ratkaisuille koska laitteiden akkujen lataus tai vaihtaminen ei ole aina käytännöllistä, samalla kun energialähteitä kuten aurinko- ja tuulienergiaa on usein saatavilla käyttöympäristöstä.</w:t>
-      </w:r>
-      <w:r>
-        <w:t xml:space="preserve"> </w:t>
-      </w:r>
-      <w:r>
-        <w:t xml:space="preserve">(Talavera et al. 2017)</w:t>
-      </w:r>
-      <w:r>
-        <w:t xml:space="preserve"> </w:t>
-      </w:r>
-      <w:r>
-        <w:t xml:space="preserve">Samoin Tzounis et al. mukaan AIoT-ratkaisuiden fyysisen laite-/havaintokerroksen laitteiden tulee pysyä aktiivisina ja toimia luotettavasti pitkiä aikoja usein rajatun akkukapasiteetin varassa. Matala virrankulutus on myös heidän mukaansa tarpeellinen, koska akkujen vaihtoa ei ole tiheällä aikavälillä käytännöllistä toteuttaa. Energiankeräimillä kuten aurinkokennoilla tai tuuliturbiineilla voidaan rajatussa määrin pienentää tätä ongelmaa, mutta laitteen energiankulutuksen tulee olla suunniteltu energiankeräimen mukaan.</w:t>
-      </w:r>
-      <w:r>
-        <w:t xml:space="preserve"> </w:t>
-      </w:r>
-      <w:r>
-        <w:t xml:space="preserve">(Tzounis et al. 2017)</w:t>
+        <w:t xml:space="preserve">Samoin</w:t>
+      </w:r>
+      <w:r>
+        <w:t xml:space="preserve"> </w:t>
+      </w:r>
+      <w:r>
+        <w:t xml:space="preserve">Tzounis et al. (2017, s. 2017)</w:t>
+      </w:r>
+      <w:r>
+        <w:t xml:space="preserve"> </w:t>
+      </w:r>
+      <w:r>
+        <w:t xml:space="preserve">mukaan AIoT-ratkaisuiden fyysisen laite-/havaintokerroksen laitteiden tulee pysyä aktiivisina ja toimia luotettavasti pitkiä aikoja usein rajatun akkukapasiteetin varassa. Matala virrankulutus on myös heidän mukaansa tarpeellinen, koska akkujen vaihtoa ei ole tiheällä aikavälillä käytännöllistä toteuttaa. Energiankeräimillä kuten aurinkokennoilla tai tuuliturbiineilla voidaan rajatussa määrin pienentää tätä ongelmaa, mutta laitteen energiankulutuksen tulee olla suunniteltu energiankeräimen mukaan.</w:t>
       </w:r>
     </w:p>
     <w:p>
@@ -5865,22 +5626,31 @@
         <w:t xml:space="preserve">(Tzounis et al. 2017)</w:t>
       </w:r>
       <w:r>
-        <w:t xml:space="preserve">. Samoin Talavera et al. (2017) mukaan kaupallisten IoT-ratkaisuiden tulisi kestää huomattavia muutoksia lämpötilassa, kosteudessa ja valaistuksessa kestääkseen sekä vuodenaikojen muutokset että maailmanlaajuisen käyttöympäristön ilmaston vaihtelevuuden</w:t>
-      </w:r>
-      <w:r>
-        <w:t xml:space="preserve"> </w:t>
-      </w:r>
-      <w:r>
-        <w:t xml:space="preserve">(Talavera et al. 2017)</w:t>
-      </w:r>
-      <w:r>
-        <w:t xml:space="preserve">. Myös Tzounis et al. (2017) mukaan IoT-laitteita on haastavaa kehittää vaativiin olosuhteisiin ja luonnon objekteille (kasvit, eläimet, maaperä, pilaantuvat ruokatuotteet) joihin itseensä laitteiden upottamista tai yhdistämistä voidaan toteuttaa vain rajatusti. Kypsien teknologioiden sovelluksista maataloudessa on jo paljon kokemusta, mutta uusien AIoT-teknologioiden sovelluksissa on vielä haasteita.</w:t>
-      </w:r>
-      <w:r>
-        <w:t xml:space="preserve"> </w:t>
-      </w:r>
-      <w:r>
-        <w:t xml:space="preserve">(Tzounis et al. 2017)</w:t>
+        <w:t xml:space="preserve">. Samoin</w:t>
+      </w:r>
+      <w:r>
+        <w:t xml:space="preserve"> </w:t>
+      </w:r>
+      <w:r>
+        <w:t xml:space="preserve">Talavera et al. (2017, s. 2017)</w:t>
+      </w:r>
+      <w:r>
+        <w:t xml:space="preserve"> </w:t>
+      </w:r>
+      <w:r>
+        <w:t xml:space="preserve">mukaan kaupallisten IoT-ratkaisuiden tulisi kestää huomattavia muutoksia lämpötilassa, kosteudessa ja valaistuksessa kestääkseen sekä vuodenaikojen muutokset että maailmanlaajuisen käyttöympäristön ilmaston vaihtelevuuden. Myös</w:t>
+      </w:r>
+      <w:r>
+        <w:t xml:space="preserve"> </w:t>
+      </w:r>
+      <w:r>
+        <w:t xml:space="preserve">Tzounis et al. (2017, s. 2017)</w:t>
+      </w:r>
+      <w:r>
+        <w:t xml:space="preserve"> </w:t>
+      </w:r>
+      <w:r>
+        <w:t xml:space="preserve">mukaan IoT-laitteita on haastavaa kehittää vaativiin olosuhteisiin ja luonnon objekteille (kasvit, eläimet, maaperä, pilaantuvat ruokatuotteet) joihin itseensä laitteiden upottamista tai yhdistämistä voidaan toteuttaa vain rajatusti. Kypsien teknologioiden sovelluksista maataloudessa on jo paljon kokemusta, mutta uusien AIoT-teknologioiden sovelluksissa on vielä haasteita.</w:t>
       </w:r>
     </w:p>
     <w:p>
@@ -5907,40 +5677,16 @@
         <w:t xml:space="preserve">(Tzounis et al. 2017)</w:t>
       </w:r>
       <w:r>
-        <w:t xml:space="preserve">. Yksi keskeisiä AIoT:n kehityksen haasteita on vakaiden ja luotettavien langattomien yhteyksien kehittäminen syrjäisille alueille, joilla on usein rajallinen peittoalue ja kaistanleveys (</w:t>
-      </w:r>
-      <w:r>
-        <w:t xml:space="preserve">Atzori, Iera &amp; Morabito (2010)</w:t>
-      </w:r>
-      <w:r>
-        <w:t xml:space="preserve">;</w:t>
-      </w:r>
-      <w:r>
-        <w:t xml:space="preserve"> </w:t>
-      </w:r>
-      <w:r>
-        <w:t xml:space="preserve">Sundmaeker et al. (2016)</w:t>
-      </w:r>
-      <w:r>
-        <w:t xml:space="preserve">;</w:t>
-      </w:r>
-      <w:r>
-        <w:t xml:space="preserve"> </w:t>
-      </w:r>
-      <w:r>
-        <w:t xml:space="preserve">Verdouw, Wolfert &amp; Tekinerdogan (2016)</w:t>
-      </w:r>
-      <w:r>
-        <w:t xml:space="preserve">;</w:t>
-      </w:r>
-      <w:r>
-        <w:t xml:space="preserve"> </w:t>
-      </w:r>
-      <w:r>
-        <w:t xml:space="preserve">Vermesan &amp; Friess (2011)</w:t>
-      </w:r>
-      <w:r>
-        <w:t xml:space="preserve">, 174). Suuren mittakaavan AIoT-laitteiden käyttöönotot edellyttävät tietoliikenneverkkojen arkkitehtuurin uudistamista, jotta verkot voisivat sopeutua IoT-järjestelmien datan tuotannon muotoihin ja vaihtelevaan tietoliikennemäärään</w:t>
+        <w:t xml:space="preserve">. Yksi keskeisiä AIoT:n kehityksen haasteita on vakaiden ja luotettavien langattomien yhteyksien kehittäminen syrjäisille alueille, joilla on usein rajallinen peittoalue ja kaistanleveys</w:t>
+      </w:r>
+      <w:r>
+        <w:t xml:space="preserve"> </w:t>
+      </w:r>
+      <w:r>
+        <w:t xml:space="preserve">(Atzori, Iera &amp; Morabito 2010; Sundmaeker et al. 2016; Verdouw, Wolfert &amp; Tekinerdogan 2016; Vermesan &amp; Friess 2011, s. 174)</w:t>
+      </w:r>
+      <w:r>
+        <w:t xml:space="preserve">. Suuren mittakaavan AIoT-laitteiden käyttöönotot edellyttävät tietoliikenneverkkojen arkkitehtuurin uudistamista, jotta verkot voisivat sopeutua IoT-järjestelmien datan tuotannon muotoihin ja vaihtelevaan tietoliikennemäärään</w:t>
       </w:r>
       <w:r>
         <w:t xml:space="preserve"> </w:t>
@@ -6011,22 +5757,13 @@
         <w:t xml:space="preserve"> </w:t>
       </w:r>
       <w:r>
-        <w:t xml:space="preserve">Lisäksi analytiikan kehittämisen haasteena on järjestelmien itse tuottaman datan ja kolmansien osapuolien historia- ja ennustedatan yhdistäminen. Kolmannen osapuolen data voi olla sekä julkisten että yksityisten toimijoiden tuottamaa, kuten satelliittidata, maaperä-, vesi- ja ilma-analyysit, logistiikkajärjestelmät, hintatiedot, vähittäismyyntinnin data, kuluttajatiedot kuten ruokavaliotiedot jne. (</w:t>
-      </w:r>
-      <w:r>
-        <w:t xml:space="preserve">Sundmaeker et al. (2016)</w:t>
-      </w:r>
-      <w:r>
-        <w:t xml:space="preserve">;</w:t>
-      </w:r>
-      <w:r>
-        <w:t xml:space="preserve"> </w:t>
-      </w:r>
-      <w:r>
-        <w:t xml:space="preserve">Verdouw, Wolfert &amp; Tekinerdogan (2016)</w:t>
-      </w:r>
-      <w:r>
-        <w:t xml:space="preserve">)</w:t>
+        <w:t xml:space="preserve">Lisäksi analytiikan kehittämisen haasteena on järjestelmien itse tuottaman datan ja kolmansien osapuolien historia- ja ennustedatan yhdistäminen. Kolmannen osapuolen data voi olla sekä julkisten että yksityisten toimijoiden tuottamaa, kuten satelliittidata, maaperä-, vesi- ja ilma-analyysit, logistiikkajärjestelmät, hintatiedot, vähittäismyyntinnin data, kuluttajatiedot kuten ruokavaliotiedot jne.</w:t>
+      </w:r>
+      <w:r>
+        <w:t xml:space="preserve"> </w:t>
+      </w:r>
+      <w:r>
+        <w:t xml:space="preserve">(Sundmaeker et al. 2016; Verdouw, Wolfert &amp; Tekinerdogan 2016)</w:t>
       </w:r>
     </w:p>
     <w:p>
@@ -6070,16 +5807,13 @@
         <w:pStyle w:val="FirstParagraph"/>
       </w:pPr>
       <w:r>
-        <w:t xml:space="preserve">Talavera et al. (2017) huomasivat kirjallisuuskatsauksessaan, että kirjallisuudessa on huomattava aukko IoT-ratkaisujen yksinkertaisien prototyyppien kehittämisestä tosielämän ratkaisuiksi</w:t>
-      </w:r>
-      <w:r>
-        <w:t xml:space="preserve"> </w:t>
-      </w:r>
-      <w:r>
-        <w:t xml:space="preserve">(Talavera et al. 2017)</w:t>
-      </w:r>
-      <w:r>
-        <w:t xml:space="preserve">. Tosielämän ratkaisujen laajan omaksunnan saavuttamiseksi AIoT-ratkaisujen kehityksen haasteena puolestaan on sovittaa ratkaisut toimimaan hyvin erilaisissa käyttöympäristöissä. Järjestelmien tulisi toimia erilaisissa ilmasto-olosuhteissa, maaperissä ja erilaisten satokasvien kanssa.</w:t>
+        <w:t xml:space="preserve">Talavera et al. (2017, s. 2017)</w:t>
+      </w:r>
+      <w:r>
+        <w:t xml:space="preserve"> </w:t>
+      </w:r>
+      <w:r>
+        <w:t xml:space="preserve">huomasivat kirjallisuuskatsauksessaan, että kirjallisuudessa on huomattava aukko IoT-ratkaisujen yksinkertaisien prototyyppien kehittämisestä tosielämän ratkaisuiksi. Tosielämän ratkaisujen laajan omaksunnan saavuttamiseksi AIoT-ratkaisujen kehityksen haasteena puolestaan on sovittaa ratkaisut toimimaan hyvin erilaisissa käyttöympäristöissä. Järjestelmien tulisi toimia erilaisissa ilmasto-olosuhteissa, maaperissä ja erilaisten satokasvien kanssa.</w:t>
       </w:r>
       <w:r>
         <w:t xml:space="preserve"> </w:t>
@@ -6146,22 +5880,16 @@
         <w:pStyle w:val="BodyText"/>
       </w:pPr>
       <w:r>
-        <w:t xml:space="preserve">IoT-järjestelmissä käytettävät tietoliikkenneratkaisut ovat hyvin heterogeenisiä. On selkeä tarve yleisesti hyväksytylle tietoliikennealustalle, joka abstrahoisi IoT-järjestelmissä käytettyjen tietoliikenneteknologioiden toiminnallisuudet ja tarjoaisi läpinäkyvän nimeämispalvelun erilaisille sovelluksille (</w:t>
-      </w:r>
-      <w:r>
-        <w:t xml:space="preserve">Vermesan &amp; Friess (2011)</w:t>
-      </w:r>
-      <w:r>
-        <w:t xml:space="preserve">;</w:t>
-      </w:r>
-      <w:r>
-        <w:t xml:space="preserve"> </w:t>
-      </w:r>
-      <w:r>
-        <w:t xml:space="preserve">L. D. Xu, W. He &amp; S. Li (2014)</w:t>
-      </w:r>
-      <w:r>
-        <w:t xml:space="preserve">). Heterogeenisten tietoliikenneverkkojen integraation lisäksi IoT-tietoliikenneratkaisun tulisi mahdollistaa laitteiden automaattinen sopeutuminen kulloinkin saatavilla oleviin verkkoihin ja niissä vallitseviin olosuhteisiin</w:t>
+        <w:t xml:space="preserve">IoT-järjestelmissä käytettävät tietoliikkenneratkaisut ovat hyvin heterogeenisiä. On selkeä tarve yleisesti hyväksytylle tietoliikennealustalle, joka abstrahoisi IoT-järjestelmissä käytettyjen tietoliikenneteknologioiden toiminnallisuudet ja tarjoaisi läpinäkyvän nimeämispalvelun erilaisille sovelluksille</w:t>
+      </w:r>
+      <w:r>
+        <w:t xml:space="preserve"> </w:t>
+      </w:r>
+      <w:r>
+        <w:t xml:space="preserve">(L. D. Xu, W. He &amp; S. Li 2014; Vermesan &amp; Friess 2011)</w:t>
+      </w:r>
+      <w:r>
+        <w:t xml:space="preserve">. Heterogeenisten tietoliikenneverkkojen integraation lisäksi IoT-tietoliikenneratkaisun tulisi mahdollistaa laitteiden automaattinen sopeutuminen kulloinkin saatavilla oleviin verkkoihin ja niissä vallitseviin olosuhteisiin</w:t>
       </w:r>
       <w:r>
         <w:t xml:space="preserve"> </w:t>
@@ -6178,13 +5906,19 @@
         <w:pStyle w:val="BodyText"/>
       </w:pPr>
       <w:r>
-        <w:t xml:space="preserve">On haastavaa kehittää verkkoteknologioita ja standardeja, jotka mahdollistaisivat tehokkaan tiedonsiirron suurelle määrälle dataa tuottavia laitteita erilaisissa IoT-verkoissa. Erityisesti IoT-laitteiden osoitteiden, tunnistamisen ja optimoinnin mahdollistaminen ja hallinta arkkitehtuuri- ja protokollatasoilla on vielä avoin haaste. Samoin yleisen palvelukuvauskielen/terminologian puute vaikeuttaa palvelukehitystä ja fyysisten laitteiden resurssien integrointia palveluihin. (</w:t>
-      </w:r>
-      <w:r>
-        <w:t xml:space="preserve">L. D. Xu, W. He &amp; S. Li (2014)</w:t>
-      </w:r>
-      <w:r>
-        <w:t xml:space="preserve">) Yleinen palvelukuvauskielen tulisi olla standardoitu, skaalautuva ja erilaisiin käyttöympäristöihin joustavasti sopeutuva</w:t>
+        <w:t xml:space="preserve">On haastavaa kehittää verkkoteknologioita ja standardeja, jotka mahdollistaisivat tehokkaan tiedonsiirron suurelle määrälle dataa tuottavia laitteita erilaisissa IoT-verkoissa. Erityisesti IoT-laitteiden osoitteiden, tunnistamisen ja optimoinnin mahdollistaminen ja hallinta arkkitehtuuri- ja protokollatasoilla on vielä avoin haaste. Samoin yleisen palvelukuvauskielen/terminologian puute vaikeuttaa palvelukehitystä ja fyysisten laitteiden resurssien integrointia palveluihin.</w:t>
+      </w:r>
+      <w:r>
+        <w:t xml:space="preserve"> </w:t>
+      </w:r>
+      <w:r>
+        <w:t xml:space="preserve">(L. D. Xu, W. He &amp; S. Li 2014)</w:t>
+      </w:r>
+      <w:r>
+        <w:t xml:space="preserve"> </w:t>
+      </w:r>
+      <w:r>
+        <w:t xml:space="preserve">Yleinen palvelukuvauskielen tulisi olla standardoitu, skaalautuva ja erilaisiin käyttöympäristöihin joustavasti sopeutuva</w:t>
       </w:r>
       <w:r>
         <w:t xml:space="preserve"> </w:t>
@@ -6258,22 +5992,13 @@
         <w:pStyle w:val="BodyText"/>
       </w:pPr>
       <w:r>
-        <w:t xml:space="preserve">Laitteiden tulisi vaatia vain vähän tai ei ollenkaan ihmisen tekemää huoltoa elinkaarensa aikana. Lisäksi laitteiden käyttämän tietoliikenneratkaisun tulisi olla tarpeeksi älykäs uudelleenkonfiguroimaan tai parantamaan itse itsensä laiterikon sattuessa. (</w:t>
-      </w:r>
-      <w:r>
-        <w:t xml:space="preserve">Gubbi et al. (2013)</w:t>
-      </w:r>
-      <w:r>
-        <w:t xml:space="preserve">;</w:t>
-      </w:r>
-      <w:r>
-        <w:t xml:space="preserve"> </w:t>
-      </w:r>
-      <w:r>
-        <w:t xml:space="preserve">Talavera et al. (2017)</w:t>
-      </w:r>
-      <w:r>
-        <w:t xml:space="preserve">)</w:t>
+        <w:t xml:space="preserve">Laitteiden tulisi vaatia vain vähän tai ei ollenkaan ihmisen tekemää huoltoa elinkaarensa aikana. Lisäksi laitteiden käyttämän tietoliikenneratkaisun tulisi olla tarpeeksi älykäs uudelleenkonfiguroimaan tai parantamaan itse itsensä laiterikon sattuessa.</w:t>
+      </w:r>
+      <w:r>
+        <w:t xml:space="preserve"> </w:t>
+      </w:r>
+      <w:r>
+        <w:t xml:space="preserve">(Gubbi et al. 2013; Talavera et al. 2017)</w:t>
       </w:r>
     </w:p>
     <w:p>
@@ -6295,31 +6020,16 @@
         <w:pStyle w:val="BodyText"/>
       </w:pPr>
       <w:r>
-        <w:t xml:space="preserve">AIoT-järjestelmiä tulisi lähtökohtaisesti kehittää yhteensopiviksi vanhan, olemassaolevan infrastruktuurin ja tietojärjestelmien kanssa (</w:t>
-      </w:r>
-      <w:r>
-        <w:t xml:space="preserve">Talavera et al. (2017)</w:t>
-      </w:r>
-      <w:r>
-        <w:t xml:space="preserve">;</w:t>
-      </w:r>
-      <w:r>
-        <w:t xml:space="preserve"> </w:t>
-      </w:r>
-      <w:r>
-        <w:t xml:space="preserve">Vermesan &amp; Friess (2011)</w:t>
-      </w:r>
-      <w:r>
-        <w:t xml:space="preserve">;</w:t>
-      </w:r>
-      <w:r>
-        <w:t xml:space="preserve"> </w:t>
-      </w:r>
-      <w:r>
-        <w:t xml:space="preserve">L. D. Xu, W. He &amp; S. Li (2014)</w:t>
-      </w:r>
-      <w:r>
-        <w:t xml:space="preserve">). Samoin kuin teollisuusautomaatiossa, on tärkeää kehittää ratkaisuita jotka sopivat asiakkaan olemassaolevaan infrastruktuuriin kuten erikoislaitteisiin, työkoneisiin ja ohjelmistoihin. Käytettävyydeltään IoT-laitteiden asentamisen ja hallinoinnin tulisi olla niin selkeää ja yksinkertaista, että tavalliset käyttäjät pystyvät käyttämään niitä ilman erityisosaamista.</w:t>
+        <w:t xml:space="preserve">AIoT-järjestelmiä tulisi lähtökohtaisesti kehittää yhteensopiviksi vanhan, olemassaolevan infrastruktuurin ja tietojärjestelmien kanssa</w:t>
+      </w:r>
+      <w:r>
+        <w:t xml:space="preserve"> </w:t>
+      </w:r>
+      <w:r>
+        <w:t xml:space="preserve">(L. D. Xu, W. He &amp; S. Li 2014; Talavera et al. 2017; Vermesan &amp; Friess 2011)</w:t>
+      </w:r>
+      <w:r>
+        <w:t xml:space="preserve">. Samoin kuin teollisuusautomaatiossa, on tärkeää kehittää ratkaisuita jotka sopivat asiakkaan olemassaolevaan infrastruktuuriin kuten erikoislaitteisiin, työkoneisiin ja ohjelmistoihin. Käytettävyydeltään IoT-laitteiden asentamisen ja hallinoinnin tulisi olla niin selkeää ja yksinkertaista, että tavalliset käyttäjät pystyvät käyttämään niitä ilman erityisosaamista.</w:t>
       </w:r>
       <w:r>
         <w:t xml:space="preserve"> </w:t>
@@ -6331,51 +6041,45 @@
         <w:t xml:space="preserve"> </w:t>
       </w:r>
       <w:r>
-        <w:t xml:space="preserve">Lisäksi integraatio voi usein vaatia uusien väliohjelmistojen kehittämistä ja IoT-laitteiden tuottama data ei ilman tehokasta analytiikkaa ja ymmärrystä todennäköisesti tuota merkityksellistä lisäarvoa (</w:t>
-      </w:r>
-      <w:r>
-        <w:t xml:space="preserve">L. D. Xu, W. He &amp; S. Li (2014)</w:t>
-      </w:r>
-      <w:r>
-        <w:t xml:space="preserve">).</w:t>
-      </w:r>
-    </w:p>
-    <w:p>
-      <w:pPr>
-        <w:pStyle w:val="BodyText"/>
-      </w:pPr>
-      <w:r>
-        <w:t xml:space="preserve">Järjestelmien skaalautuvuus tulisi huomioida jo aikaisessa kehitysvaiheessa. Laitemäärien kasvun myötä kasvavien järjestelmien datan synkronisoinnin toimivuus ja datan luotettavuus muodostuvat kriittisiksi. (</w:t>
-      </w:r>
-      <w:r>
-        <w:t xml:space="preserve">Talavera et al. (2017)</w:t>
-      </w:r>
-      <w:r>
-        <w:t xml:space="preserve">;</w:t>
-      </w:r>
-      <w:r>
-        <w:t xml:space="preserve"> </w:t>
-      </w:r>
-      <w:r>
-        <w:t xml:space="preserve">L. D. Xu, W. He &amp; S. Li (2014)</w:t>
-      </w:r>
-      <w:r>
-        <w:t xml:space="preserve">) Skaalautuvuus on myös anturiverkkojen kehityksen haaste, koska anturilaitteiden määrät voivat kasvaa hyvin suuriksi (</w:t>
-      </w:r>
-      <w:r>
-        <w:t xml:space="preserve">Atzori, Iera &amp; Morabito (2010)</w:t>
-      </w:r>
-      <w:r>
-        <w:t xml:space="preserve">;</w:t>
-      </w:r>
-      <w:r>
-        <w:t xml:space="preserve"> </w:t>
-      </w:r>
-      <w:r>
-        <w:t xml:space="preserve">L. D. Xu, W. He &amp; S. Li (2014)</w:t>
-      </w:r>
-      <w:r>
-        <w:t xml:space="preserve">).</w:t>
+        <w:t xml:space="preserve">Lisäksi integraatio voi usein vaatia uusien väliohjelmistojen kehittämistä ja IoT-laitteiden tuottama data ei ilman tehokasta analytiikkaa ja ymmärrystä todennäköisesti tuota merkityksellistä lisäarvoa</w:t>
+      </w:r>
+      <w:r>
+        <w:t xml:space="preserve"> </w:t>
+      </w:r>
+      <w:r>
+        <w:t xml:space="preserve">(L. D. Xu, W. He &amp; S. Li 2014)</w:t>
+      </w:r>
+      <w:r>
+        <w:t xml:space="preserve">.</w:t>
+      </w:r>
+    </w:p>
+    <w:p>
+      <w:pPr>
+        <w:pStyle w:val="BodyText"/>
+      </w:pPr>
+      <w:r>
+        <w:t xml:space="preserve">Järjestelmien skaalautuvuus tulisi huomioida jo aikaisessa kehitysvaiheessa. Laitemäärien kasvun myötä kasvavien järjestelmien datan synkronisoinnin toimivuus ja datan luotettavuus muodostuvat kriittisiksi.</w:t>
+      </w:r>
+      <w:r>
+        <w:t xml:space="preserve"> </w:t>
+      </w:r>
+      <w:r>
+        <w:t xml:space="preserve">(L. D. Xu, W. He &amp; S. Li 2014; Talavera et al. 2017)</w:t>
+      </w:r>
+      <w:r>
+        <w:t xml:space="preserve"> </w:t>
+      </w:r>
+      <w:r>
+        <w:t xml:space="preserve">Skaalautuvuus on myös anturiverkkojen kehityksen haaste, koska anturilaitteiden määrät voivat kasvaa hyvin suuriksi</w:t>
+      </w:r>
+      <w:r>
+        <w:t xml:space="preserve"> </w:t>
+      </w:r>
+      <w:r>
+        <w:t xml:space="preserve">(Atzori, Iera &amp; Morabito 2010; L. D. Xu, W. He &amp; S. Li 2014)</w:t>
+      </w:r>
+      <w:r>
+        <w:t xml:space="preserve">.</w:t>
       </w:r>
     </w:p>
     <w:p>
@@ -6552,135 +6256,165 @@
         <w:t xml:space="preserve">(Vermesan &amp; Friess 2011, s. 174)</w:t>
       </w:r>
       <w:r>
-        <w:t xml:space="preserve">. Xu et al. (2014) mukaan palvelukeskeinen arkkitehtuuri kuitenkin sopii hyvin IoT-ratkaisuiden suunnitteluun, koska se mahdollistaa heterogeenisten järjestelmien ja laitteiden integroinnin (</w:t>
-      </w:r>
-      <w:r>
-        <w:t xml:space="preserve">L. D. Xu, W. He &amp; S. Li (2014)</w:t>
-      </w:r>
-      <w:r>
-        <w:t xml:space="preserve">). Samoin Granell et al. arvioivat palvelukeskeisen arkkitehtuurin olevan hyvin tehokas lähestymistapa IoT- ja pilviteknologioihin perustuvien palveluiden tuottamiseen</w:t>
-      </w:r>
-      <w:r>
-        <w:t xml:space="preserve">(Granell et al. 2016)</w:t>
-      </w:r>
-      <w:r>
         <w:t xml:space="preserve">.</w:t>
       </w:r>
-    </w:p>
-    <w:p>
-      <w:pPr>
-        <w:pStyle w:val="BodyText"/>
-      </w:pPr>
-      <w:r>
-        <w:t xml:space="preserve">Kokonaisuutena IoT-järjestelmien arkkitehtuurien tulee ottaa huomioon erilaiset arkkitehtuurimallit, tietoliikenneratkaisut, älykkäät laitteet, verkkopalvelut ja -sovellukset, liiketoimintamallit ja -prosessit, yhteistoiminnallisen tiedonkäsittelyn ratkaisut, tietoturva jne. Lisäksi arkkitehtuurin tulee huomioida suunniteltavan ratkaisun jatkettavuus, skaalautuvuus, modulaarisuus ja yhteistoiminnallisuus heterogeenisten laitteiden kanssa. Samoin on otettava huomioon, että laitteet voivat liikkua ja saattavat toimia vuorovaikutuksessa muuttuvan ympäristön kanssa. Tällöin myös arkkitehtuurin ja sen mukaan rakennetun järjestelmän tulee voida sopeutua muutoksiin. (</w:t>
-      </w:r>
-      <w:r>
-        <w:t xml:space="preserve">L. D. Xu, W. He &amp; S. Li (2014)</w:t>
-      </w:r>
-      <w:r>
-        <w:t xml:space="preserve">)</w:t>
-      </w:r>
-    </w:p>
-    <w:p>
-      <w:pPr>
-        <w:pStyle w:val="BodyText"/>
-      </w:pPr>
-      <w:r>
-        <w:t xml:space="preserve">Kansainvälinen televiestintäliitto (engl. International Telecommunication Union, ITU) on suosituksessaan ITU-T Y.2060 (2012) kuvaillut nelikerroksisen IoT-referenssiarkkitehtuurin. Suositus määrittelee IoT:n tietoyhteiskunnan globaalina infrastruktuurina, joka mahdollistaa edistyneet palvelut yhdistämällä esineet tieto- ja viestintäteknologioiden avulla. Kerrokset on jaoteltu sovelluskerrokseen, palvelu- ja sovellustuen kerrokseen, tietoliikenne- ja laitekerrokseen. (</w:t>
-      </w:r>
-      <w:r>
-        <w:t xml:space="preserve">International Telecommunication Union (2012)</w:t>
-      </w:r>
-      <w:r>
-        <w:t xml:space="preserve">;</w:t>
-      </w:r>
-      <w:r>
-        <w:t xml:space="preserve"> </w:t>
-      </w:r>
-      <w:r>
-        <w:t xml:space="preserve">(Tuntematon 2018a)</w:t>
-      </w:r>
-      <w:r>
-        <w:t xml:space="preserve">)</w:t>
-      </w:r>
-    </w:p>
-    <w:p>
-      <w:pPr>
-        <w:pStyle w:val="BodyText"/>
-      </w:pPr>
-      <w:r>
-        <w:t xml:space="preserve">Kirjallisuuskatsauksissa esitetyt arkkitehtuurit on usein jaoteltu palvelukeskeisen arkkitehtuurimallin mukaisesti kerroksittain, esimerkiksi Talavera et al. (2017) kirjallisuuskatsauksessa esitetyssä arkkitehtuurissa kerrokset ovat fyysinen-, tietoliikenne-, palvelu- ja sovelluskerros.</w:t>
-      </w:r>
-      <w:r>
-        <w:t xml:space="preserve"> </w:t>
-      </w:r>
-      <w:r>
-        <w:t xml:space="preserve">(Talavera et al. 2017)</w:t>
-      </w:r>
-      <w:r>
-        <w:t xml:space="preserve"> </w:t>
-      </w:r>
-      <w:r>
-        <w:t xml:space="preserve">Vastaavasti Verdouw et al. (2016) jaottelevat IoT-arkkitehtuurin laite-, verkko- ja sovelluskerroksiin</w:t>
-      </w:r>
-      <w:r>
-        <w:t xml:space="preserve"> </w:t>
-      </w:r>
-      <w:r>
-        <w:t xml:space="preserve">(Verdouw, Wolfert &amp; Tekinerdogan 2016)</w:t>
-      </w:r>
-      <w:r>
-        <w:t xml:space="preserve">. Xu et al. (2014) puolestaan esittivät arkkitehtuurin, jossa jaottelu tehtiin havainnointi-, tietoverkko-, palvelu- ja liittymäkerrokseen (</w:t>
-      </w:r>
-      <w:r>
-        <w:t xml:space="preserve">L. D. Xu, W. He &amp; S. Li (2014)</w:t>
-      </w:r>
-      <w:r>
-        <w:t xml:space="preserve">). Tzounis et al. (2017) esittivät IoT-arkkitehtuurin jakautuvan havaintokerrokseen, tietoliikenne- ja sovelluskerrokseen, samoin kuin Vermesan et al. (2011) (</w:t>
-      </w:r>
-      <w:r>
-        <w:t xml:space="preserve">Tzounis et al. (2017)</w:t>
-      </w:r>
-      <w:r>
-        <w:t xml:space="preserve">;</w:t>
-      </w:r>
-      <w:r>
-        <w:t xml:space="preserve"> </w:t>
-      </w:r>
-      <w:r>
-        <w:t xml:space="preserve">Vermesan &amp; Friess (2011)</w:t>
-      </w:r>
-      <w:r>
-        <w:t xml:space="preserve">). Sovelluskerros on Atzori et al. (2010) mukaan IoT-arkkitehtuurin ylin kerros, joka on lähinnä käyttäjää ja joka käyttää väliohjelmistokerroksen palveluita. Viime vuosina julkaistut väliohjelmistokerroksen arkkitehtuurit on yleensä suunniteltu palvelukeskeinen arkkitehtuurin mallin mukaisesti. Vaikka tätä varten yleisesti hyväksyttyä arkkitehtuurimallia ei ole, esitetyt arkkitehtuurit käsittelevät keskenään samankaltaisia toimintoja kuten laitteiden toiminnallisuuksien ja tietoliikennetoimintojen abstraktointia.</w:t>
-      </w:r>
-      <w:r>
-        <w:t xml:space="preserve"> </w:t>
-      </w:r>
-      <w:r>
-        <w:t xml:space="preserve">(Atzori, Iera &amp; Morabito 2010)</w:t>
-      </w:r>
-    </w:p>
-    <w:p>
-      <w:pPr>
-        <w:pStyle w:val="BodyText"/>
-      </w:pPr>
-      <w:r>
-        <w:t xml:space="preserve">Poikkeuksena edellisiin Barmpounakis et al. esittivät arkkitehtuurin, joka teknisten kerrosten sijaan perustuu Future Internet Public–Private Partnership:in (FI-PPP) yleiskäyttöisiin FI-WARE-hankkeessa kehitettyihin ohjelmistomoduleihin (Generic Enabler, GE) ja niiden laajennuksiin maatalouden vastaaviin moduleihin (domain specific enablers) (ks. Kaloxylos et al. (2013), 56-57). Tämän arkkitehtuurin tavoitteena on mahdollistaa yhteiskäytettävyys erilaisten palveluiden ja sidosryhmien välillä, toisin kuin muissa esitetyissä arkkitehtuureissa jossa keskitytään IoT-järjestelmien toiminnalliseen kuvailuun. Arkkitehtuurin avulla pyritään tuottamaan alustapalvelu (engl. Platform as a Service, PAAS) jolla ruokaketjun eri alojen sidosryhmät voivat toimia yhdessä. (</w:t>
-      </w:r>
-      <w:r>
-        <w:t xml:space="preserve">Barmpounakis et al. (2015)</w:t>
-      </w:r>
-      <w:r>
-        <w:t xml:space="preserve">;</w:t>
-      </w:r>
-      <w:r>
-        <w:t xml:space="preserve"> </w:t>
-      </w:r>
-      <w:r>
-        <w:t xml:space="preserve">Kaloxylos et al. (2013)</w:t>
-      </w:r>
-      <w:r>
-        <w:t xml:space="preserve">)</w:t>
+      <w:r>
+        <w:t xml:space="preserve"> </w:t>
+      </w:r>
+      <w:r>
+        <w:t xml:space="preserve">L. D. Xu, W. He &amp; S. Li (2014, s. 2014)</w:t>
+      </w:r>
+      <w:r>
+        <w:t xml:space="preserve"> </w:t>
+      </w:r>
+      <w:r>
+        <w:t xml:space="preserve">mukaan palvelukeskeinen arkkitehtuuri kuitenkin sopii hyvin IoT-ratkaisuiden suunnitteluun, koska se mahdollistaa heterogeenisten järjestelmien ja laitteiden integroinnin. Samoin</w:t>
+      </w:r>
+      <w:r>
+        <w:t xml:space="preserve"> </w:t>
+      </w:r>
+      <w:r>
+        <w:t xml:space="preserve">Granell et al. (2016, s. 2016)</w:t>
+      </w:r>
+      <w:r>
+        <w:t xml:space="preserve"> </w:t>
+      </w:r>
+      <w:r>
+        <w:t xml:space="preserve">arvioivat palvelukeskeisen arkkitehtuurin olevan hyvin tehokas lähestymistapa IoT- ja pilviteknologioihin perustuvien palveluiden tuottamiseen.</w:t>
+      </w:r>
+    </w:p>
+    <w:p>
+      <w:pPr>
+        <w:pStyle w:val="BodyText"/>
+      </w:pPr>
+      <w:r>
+        <w:t xml:space="preserve">Kokonaisuutena IoT-järjestelmien arkkitehtuurien tulee ottaa huomioon erilaiset arkkitehtuurimallit, tietoliikenneratkaisut, älykkäät laitteet, verkkopalvelut ja -sovellukset, liiketoimintamallit ja -prosessit, yhteistoiminnallisen tiedonkäsittelyn ratkaisut, tietoturva jne. Lisäksi arkkitehtuurin tulee huomioida suunniteltavan ratkaisun jatkettavuus, skaalautuvuus, modulaarisuus ja yhteistoiminnallisuus heterogeenisten laitteiden kanssa. Samoin on otettava huomioon, että laitteet voivat liikkua ja saattavat toimia vuorovaikutuksessa muuttuvan ympäristön kanssa. Tällöin myös arkkitehtuurin ja sen mukaan rakennetun järjestelmän tulee voida sopeutua muutoksiin.</w:t>
+      </w:r>
+      <w:r>
+        <w:t xml:space="preserve"> </w:t>
+      </w:r>
+      <w:r>
+        <w:t xml:space="preserve">(L. D. Xu, W. He &amp; S. Li 2014)</w:t>
+      </w:r>
+    </w:p>
+    <w:p>
+      <w:pPr>
+        <w:pStyle w:val="BodyText"/>
+      </w:pPr>
+      <w:r>
+        <w:t xml:space="preserve">Kansainvälinen televiestintäliitto (engl. International Telecommunication Union, ITU) on suosituksessaan ITU-T Y.2060 kuvaillut nelikerroksisen IoT-referenssiarkkitehtuurin. Suositus määrittelee IoT:n tietoyhteiskunnan globaalina infrastruktuurina, joka mahdollistaa edistyneet palvelut yhdistämällä esineet tieto- ja viestintäteknologioiden avulla. Kerrokset on jaoteltu sovelluskerrokseen, palvelu- ja sovellustuen kerrokseen, tietoliikenne- ja laitekerrokseen.</w:t>
+      </w:r>
+      <w:r>
+        <w:t xml:space="preserve"> </w:t>
+      </w:r>
+      <w:r>
+        <w:t xml:space="preserve">(International Telecommunication Union 2012; Tuntematon 2018a)</w:t>
+      </w:r>
+    </w:p>
+    <w:p>
+      <w:pPr>
+        <w:pStyle w:val="BodyText"/>
+      </w:pPr>
+      <w:r>
+        <w:t xml:space="preserve">Kirjallisuuskatsauksissa esitetyt arkkitehtuurit on usein jaoteltu palvelukeskeisen arkkitehtuurimallin mukaisesti kerroksittain, esimerkiksi</w:t>
+      </w:r>
+      <w:r>
+        <w:t xml:space="preserve"> </w:t>
+      </w:r>
+      <w:r>
+        <w:t xml:space="preserve">Talavera et al. (2017, s. 2017)</w:t>
+      </w:r>
+      <w:r>
+        <w:t xml:space="preserve"> </w:t>
+      </w:r>
+      <w:r>
+        <w:t xml:space="preserve">kirjallisuuskatsauksessa esitetyssä arkkitehtuurissa kerrokset ovat fyysinen-, tietoliikenne-, palvelu- ja sovelluskerros. Vastaavasti</w:t>
+      </w:r>
+      <w:r>
+        <w:t xml:space="preserve"> </w:t>
+      </w:r>
+      <w:r>
+        <w:t xml:space="preserve">Verdouw, Wolfert &amp; Tekinerdogan (2016, s. 2016)</w:t>
+      </w:r>
+      <w:r>
+        <w:t xml:space="preserve"> </w:t>
+      </w:r>
+      <w:r>
+        <w:t xml:space="preserve">jaottelevat IoT-arkkitehtuurin laite-, verkko- ja sovelluskerroksiin.</w:t>
+      </w:r>
+      <w:r>
+        <w:t xml:space="preserve"> </w:t>
+      </w:r>
+      <w:r>
+        <w:t xml:space="preserve">L. D. Xu, W. He &amp; S. Li (2014, s. 2014)</w:t>
+      </w:r>
+      <w:r>
+        <w:t xml:space="preserve"> </w:t>
+      </w:r>
+      <w:r>
+        <w:t xml:space="preserve">puolestaan esittivät arkkitehtuurin, jossa jaottelu tehtiin havainnointi-, tietoverkko-, palvelu- ja liittymäkerrokseen.</w:t>
+      </w:r>
+      <w:r>
+        <w:t xml:space="preserve"> </w:t>
+      </w:r>
+      <w:r>
+        <w:t xml:space="preserve">Tzounis et al. (2017, s. 2017)</w:t>
+      </w:r>
+      <w:r>
+        <w:t xml:space="preserve"> </w:t>
+      </w:r>
+      <w:r>
+        <w:t xml:space="preserve">esittivät IoT-arkkitehtuurin jakautuvan havaintokerrokseen, tietoliikenne- ja sovelluskerrokseen, samoin kuin</w:t>
+      </w:r>
+      <w:r>
+        <w:t xml:space="preserve"> </w:t>
+      </w:r>
+      <w:r>
+        <w:t xml:space="preserve">Vermesan &amp; Friess (2011, s. 2011)</w:t>
+      </w:r>
+      <w:r>
+        <w:t xml:space="preserve">. Sovelluskerros on</w:t>
+      </w:r>
+      <w:r>
+        <w:t xml:space="preserve"> </w:t>
+      </w:r>
+      <w:r>
+        <w:t xml:space="preserve">Atzori, Iera &amp; Morabito (2010, s. 2010)</w:t>
+      </w:r>
+      <w:r>
+        <w:t xml:space="preserve"> </w:t>
+      </w:r>
+      <w:r>
+        <w:t xml:space="preserve">mukaan IoT-arkkitehtuurin ylin kerros, joka on lähinnä käyttäjää ja joka käyttää väliohjelmistokerroksen palveluita. Viime vuosina julkaistut väliohjelmistokerroksen arkkitehtuurit on yleensä suunniteltu palvelukeskeinen arkkitehtuurin mallin mukaisesti. Vaikka tätä varten yleisesti hyväksyttyä arkkitehtuurimallia ei ole, esitetyt arkkitehtuurit käsittelevät keskenään samankaltaisia toimintoja kuten laitteiden toiminnallisuuksien ja tietoliikennetoimintojen abstraktointia.</w:t>
+      </w:r>
+    </w:p>
+    <w:p>
+      <w:pPr>
+        <w:pStyle w:val="BodyText"/>
+      </w:pPr>
+      <w:r>
+        <w:t xml:space="preserve">Poikkeuksena edellisiin</w:t>
+      </w:r>
+      <w:r>
+        <w:t xml:space="preserve"> </w:t>
+      </w:r>
+      <w:r>
+        <w:t xml:space="preserve">Barmpounakis et al. (2015, s. 2015)</w:t>
+      </w:r>
+      <w:r>
+        <w:t xml:space="preserve"> </w:t>
+      </w:r>
+      <w:r>
+        <w:t xml:space="preserve">esittivät arkkitehtuurin, joka teknisten kerrosten sijaan perustuu Future Internet Public–Private Partnership:in (FI-PPP) yleiskäyttöisiin FI-WARE-hankkeessa kehitettyihin ohjelmistomoduleihin (engl. Generic Enabler, GE) ja niiden laajennuksiin maatalouden vastaaviin moduleihin (engl. domain specific enablers)</w:t>
+      </w:r>
+      <w:r>
+        <w:t xml:space="preserve"> </w:t>
+      </w:r>
+      <w:r>
+        <w:t xml:space="preserve">(ks. Kaloxylos et al. 2013, s. 56–57)</w:t>
+      </w:r>
+      <w:r>
+        <w:t xml:space="preserve">. Tämän arkkitehtuurin tavoitteena on mahdollistaa yhteiskäytettävyys erilaisten palveluiden ja sidosryhmien välillä, toisin kuin muissa esitetyissä arkkitehtuureissa jossa keskitytään IoT-järjestelmien toiminnalliseen kuvailuun. Arkkitehtuurin avulla pyritään tuottamaan alustapalvelu (engl. Platform as a Service, PAAS) jolla ruokaketjun eri alojen sidosryhmät voivat toimia yhdessä.</w:t>
       </w:r>
     </w:p>
     <w:p>
@@ -8052,22 +7786,13 @@
         <w:t xml:space="preserve">autonomisina traktoreina</w:t>
       </w:r>
       <w:r>
-        <w:t xml:space="preserve">, joissa voitaisiin hyödyntää autoteollisuuden kehittämiä ratkaisuita. Pidemmälle kehittyneen keinoälyn käyttöönottoon tulisi olla selkeä taloudellinen peruste. Keinoälyn kehittyessä voitaisiin saada käyttöön järjestelmiä, jotka datasta suoraan päätelmiä tekevä keinoäly voisi ohjata automaation toteuttamia toimenpiteitä. Toinen mahdollinen toimintamalli olisi ehdottaa käyttäjälle toimenpiteitä, jotka sitten annetaan automaation suoritettaviksi. (</w:t>
-      </w:r>
-      <w:r>
-        <w:t xml:space="preserve">Polvinen (2017b)</w:t>
-      </w:r>
-      <w:r>
-        <w:t xml:space="preserve">;</w:t>
-      </w:r>
-      <w:r>
-        <w:t xml:space="preserve"> </w:t>
-      </w:r>
-      <w:r>
-        <w:t xml:space="preserve">(Tuntematon 2018b)</w:t>
-      </w:r>
-      <w:r>
-        <w:t xml:space="preserve">)</w:t>
+        <w:t xml:space="preserve">, joissa voitaisiin hyödyntää autoteollisuuden kehittämiä ratkaisuita. Pidemmälle kehittyneen keinoälyn käyttöönottoon tulisi olla selkeä taloudellinen peruste. Keinoälyn kehittyessä voitaisiin saada käyttöön järjestelmiä, jotka datasta suoraan päätelmiä tekevä keinoäly voisi ohjata automaation toteuttamia toimenpiteitä. Toinen mahdollinen toimintamalli olisi ehdottaa käyttäjälle toimenpiteitä, jotka sitten annetaan automaation suoritettaviksi.</w:t>
+      </w:r>
+      <w:r>
+        <w:t xml:space="preserve"> </w:t>
+      </w:r>
+      <w:r>
+        <w:t xml:space="preserve">(Polvinen 2017b; Tuntematon 2018b)</w:t>
       </w:r>
     </w:p>
     <w:p>
@@ -8099,49 +7824,13 @@
         <w:t xml:space="preserve"> </w:t>
       </w:r>
       <w:r>
-        <w:t xml:space="preserve">ja järjestelmät. Asiasisällössä käsiteltiin erilaisia alustapalveluita aina anturidatan analytiikkasta viljelijöiden sosiaaliseen verkostoisumiseen asti. Haastatteluissa mainittiin maataloustoiminnassa syntyvän datan käsittelyn ja verkostoitumisen alustapalveluista Farmobile ja Farmer’s Business Network, jotka toimivat USA:ssa. Datan jakamisen esteenä on Suomen toimintaympäristössä vielä alustapalvelun puuttuminen ja datan saatavuus viljelyjärjestelmistä. Viljelytoiminnassa syntynytta dataa ei mitenkään systemaattisesti käytetä hyväksi. Alustaratkaisuille ja palveluille jotka mahdollistaisivat tiedon vaihdannan, analytiikan, vertailut ja yhteisen liiketoiminnan voisi olla kysyntää ja haastatteluissa pohdittiin palveluiden visioita mahdollisina toteuttaa. Tällä hetkellä keskitytään eri tahojen eri tarkoituksiin keräämien tietojen integroimiseen eri toimijoiden kesken, mutta tietojen integraatiossa on vielä suuria ongelmia. Esimerkiksi meneillään olevassa Agrirouter-projektissa pyritään yhdistämään erilaiset toimijat, FMISt, IoT-toiminnot, telemetriatoimittajat ja ISOBUS-koneet. Tulevaisuudessa laajamittainen yhteen toimivien järjestelmien käyttöönotto on riippuvainen alustojen kehityksestä ja saatavuudesta ja todennäköisesti viiden vuoden kuluttua järjestelmien välisiä ja dataa integroivia ratkaisuita on jo yleisessä käytössä. Järjestelmäintegraation, datan käsittelyn ja alustojen yhteisten ekosysteemien onnistunut toteutuminen tulisi muuttamaan maataloustyön luonnetta. (</w:t>
-      </w:r>
-      <w:r>
-        <w:t xml:space="preserve">Polvinen (2017b)</w:t>
-      </w:r>
-      <w:r>
-        <w:t xml:space="preserve">;</w:t>
-      </w:r>
-      <w:r>
-        <w:t xml:space="preserve"> </w:t>
-      </w:r>
-      <w:r>
-        <w:t xml:space="preserve">Polvinen (2017c)</w:t>
-      </w:r>
-      <w:r>
-        <w:t xml:space="preserve">;</w:t>
-      </w:r>
-      <w:r>
-        <w:t xml:space="preserve"> </w:t>
-      </w:r>
-      <w:r>
-        <w:t xml:space="preserve">Polvinen (2017a)</w:t>
-      </w:r>
-      <w:r>
-        <w:t xml:space="preserve">;</w:t>
-      </w:r>
-      <w:r>
-        <w:t xml:space="preserve"> </w:t>
-      </w:r>
-      <w:r>
-        <w:t xml:space="preserve">Polvinen (2018)</w:t>
-      </w:r>
-      <w:r>
-        <w:t xml:space="preserve">;</w:t>
-      </w:r>
-      <w:r>
-        <w:t xml:space="preserve"> </w:t>
-      </w:r>
-      <w:r>
-        <w:t xml:space="preserve">(Tuntematon 2018b)</w:t>
-      </w:r>
-      <w:r>
-        <w:t xml:space="preserve">)</w:t>
+        <w:t xml:space="preserve">ja järjestelmät. Asiasisällössä käsiteltiin erilaisia alustapalveluita aina anturidatan analytiikkasta viljelijöiden sosiaaliseen verkostoisumiseen asti. Haastatteluissa mainittiin maataloustoiminnassa syntyvän datan käsittelyn ja verkostoitumisen alustapalveluista Farmobile ja Farmer’s Business Network, jotka toimivat USA:ssa. Datan jakamisen esteenä on Suomen toimintaympäristössä vielä alustapalvelun puuttuminen ja datan saatavuus viljelyjärjestelmistä. Viljelytoiminnassa syntynytta dataa ei mitenkään systemaattisesti käytetä hyväksi. Alustaratkaisuille ja palveluille jotka mahdollistaisivat tiedon vaihdannan, analytiikan, vertailut ja yhteisen liiketoiminnan voisi olla kysyntää ja haastatteluissa pohdittiin palveluiden visioita mahdollisina toteuttaa. Tällä hetkellä keskitytään eri tahojen eri tarkoituksiin keräämien tietojen integroimiseen eri toimijoiden kesken, mutta tietojen integraatiossa on vielä suuria ongelmia. Esimerkiksi meneillään olevassa Agrirouter-projektissa pyritään yhdistämään erilaiset toimijat, FMISt, IoT-toiminnot, telemetriatoimittajat ja ISOBUS-koneet. Tulevaisuudessa laajamittainen yhteen toimivien järjestelmien käyttöönotto on riippuvainen alustojen kehityksestä ja saatavuudesta ja todennäköisesti viiden vuoden kuluttua järjestelmien välisiä ja dataa integroivia ratkaisuita on jo yleisessä käytössä. Järjestelmäintegraation, datan käsittelyn ja alustojen yhteisten ekosysteemien onnistunut toteutuminen tulisi muuttamaan maataloustyön luonnetta.</w:t>
+      </w:r>
+      <w:r>
+        <w:t xml:space="preserve"> </w:t>
+      </w:r>
+      <w:r>
+        <w:t xml:space="preserve">(Polvinen 2017b, 2017c, 2017a, 2018; Tuntematon 2018b)</w:t>
       </w:r>
     </w:p>
     <w:p>
@@ -8469,22 +8158,16 @@
         <w:t xml:space="preserve"> </w:t>
       </w:r>
       <w:r>
-        <w:t xml:space="preserve">kiinnitetään erityistä huomiota (</w:t>
-      </w:r>
-      <w:r>
-        <w:t xml:space="preserve">Polvinen (2017a)</w:t>
-      </w:r>
-      <w:r>
-        <w:t xml:space="preserve">;</w:t>
-      </w:r>
-      <w:r>
-        <w:t xml:space="preserve"> </w:t>
-      </w:r>
-      <w:r>
-        <w:t xml:space="preserve">Polvinen (2018)</w:t>
-      </w:r>
-      <w:r>
-        <w:t xml:space="preserve">).</w:t>
+        <w:t xml:space="preserve">kiinnitetään erityistä huomiota</w:t>
+      </w:r>
+      <w:r>
+        <w:t xml:space="preserve"> </w:t>
+      </w:r>
+      <w:r>
+        <w:t xml:space="preserve">(Polvinen 2017a, 2018)</w:t>
+      </w:r>
+      <w:r>
+        <w:t xml:space="preserve">.</w:t>
       </w:r>
     </w:p>
     <w:p>
@@ -8534,22 +8217,16 @@
         <w:t xml:space="preserve"> </w:t>
       </w:r>
       <w:r>
-        <w:t xml:space="preserve">asiasisällössä kuvaillaan miten aikaisempaa tarkemmin hallituilla prosesseilla erityisesti tuotantopanoksia osataan säätää paremmin (</w:t>
-      </w:r>
-      <w:r>
-        <w:t xml:space="preserve">Polvinen (2017b)</w:t>
-      </w:r>
-      <w:r>
-        <w:t xml:space="preserve">;</w:t>
-      </w:r>
-      <w:r>
-        <w:t xml:space="preserve"> </w:t>
-      </w:r>
-      <w:r>
-        <w:t xml:space="preserve">Polvinen (2017c)</w:t>
-      </w:r>
-      <w:r>
-        <w:t xml:space="preserve">). Viljelytoiminnan tehostamisen lisäksi IoT-ratkaisuilla voidaan pyrkiä koko tuotantoketjun toiminnan parantamiseen. Tuotantoketjun mittaroinnissa pyritään usein ympäristöystävällisempään ja/tai tehokkaampaan toimintaan.</w:t>
+        <w:t xml:space="preserve">asiasisällössä kuvaillaan miten aikaisempaa tarkemmin hallituilla prosesseilla erityisesti tuotantopanoksia osataan säätää paremmin</w:t>
+      </w:r>
+      <w:r>
+        <w:t xml:space="preserve"> </w:t>
+      </w:r>
+      <w:r>
+        <w:t xml:space="preserve">(Polvinen 2017b, 2017c)</w:t>
+      </w:r>
+      <w:r>
+        <w:t xml:space="preserve">. Viljelytoiminnan tehostamisen lisäksi IoT-ratkaisuilla voidaan pyrkiä koko tuotantoketjun toiminnan parantamiseen. Tuotantoketjun mittaroinnissa pyritään usein ympäristöystävällisempään ja/tai tehokkaampaan toimintaan.</w:t>
       </w:r>
       <w:r>
         <w:t xml:space="preserve"> </w:t>
@@ -9049,40 +8726,114 @@
         <w:pStyle w:val="FirstParagraph"/>
       </w:pPr>
       <w:r>
-        <w:t xml:space="preserve">Haastatteluissa A.A. kuvaili maatalouden yleistä tilannetta AIoT:n näkökulmasta hyvin hajanaiseksi ja pirstaleiseksi. Samaan tapaan C.C.:n mielestä yleistilanne on hyvin sekava ja B.B. kuvaili peltokasvituotannon tavoitetilan olevan useiden teknisten rajoitteiden takana. D.D.:n mukaan tällä hetkellä on jo saatavilla useita AIoT-teknologiaratkaisuita, mutta näiden järjestelmien välinen vapaa ja avoin yhteistyö ja dataintegraatio on vielä vaikeaa. E.E. puolestaan näkee, että AIoT:n teknologiaratkaisuissa ja maatalouden digitalisaatiossa ollaan murroksen partaalla. (</w:t>
-      </w:r>
-      <w:r>
-        <w:t xml:space="preserve">Polvinen (2017b)</w:t>
-      </w:r>
-      <w:r>
-        <w:t xml:space="preserve">;</w:t>
-      </w:r>
-      <w:r>
-        <w:t xml:space="preserve"> </w:t>
-      </w:r>
-      <w:r>
-        <w:t xml:space="preserve">Polvinen (2017c)</w:t>
-      </w:r>
-      <w:r>
-        <w:t xml:space="preserve">;</w:t>
-      </w:r>
-      <w:r>
-        <w:t xml:space="preserve"> </w:t>
-      </w:r>
-      <w:r>
-        <w:t xml:space="preserve">Polvinen (2017a)</w:t>
-      </w:r>
-      <w:r>
-        <w:t xml:space="preserve">;</w:t>
-      </w:r>
-      <w:r>
-        <w:t xml:space="preserve"> </w:t>
-      </w:r>
-      <w:r>
-        <w:t xml:space="preserve">Polvinen (2018)</w:t>
-      </w:r>
-      <w:r>
-        <w:t xml:space="preserve">;</w:t>
+        <w:t xml:space="preserve">Haastatteluissa A.A. kuvaili maatalouden yleistä tilannetta AIoT:n näkökulmasta hyvin hajanaiseksi ja pirstaleiseksi. Samaan tapaan C.C.:n mielestä yleistilanne on hyvin sekava ja B.B. kuvaili peltokasvituotannon tavoitetilan olevan useiden teknisten rajoitteiden takana. D.D.:n mukaan tällä hetkellä on jo saatavilla useita AIoT-teknologiaratkaisuita, mutta näiden järjestelmien välinen vapaa ja avoin yhteistyö ja dataintegraatio on vielä vaikeaa. E.E. puolestaan näkee, että AIoT:n teknologiaratkaisuissa ja maatalouden digitalisaatiossa ollaan murroksen partaalla.</w:t>
+      </w:r>
+      <w:r>
+        <w:t xml:space="preserve"> </w:t>
+      </w:r>
+      <w:r>
+        <w:t xml:space="preserve">(Polvinen 2017b, 2017c, 2017a, 2018; Tuntematon 2018b)</w:t>
+      </w:r>
+    </w:p>
+    <w:p>
+      <w:pPr>
+        <w:pStyle w:val="BodyText"/>
+      </w:pPr>
+      <w:r>
+        <w:t xml:space="preserve">A.A. kertoi, että täsmäviljelyä on historiallisesti toteutettu jo hevosaikaan käsityökaluilla nojautuen viljelijän omaan hiljaiseen tietoon ja hyvin vähäisillä panoksilla. Myöhemmin viljelyn tehostumisen ja nyt EU:n pinta-alaperustaisen maataloustuen vaikutuksesta maatilojen koon on ollut pakko kasvaa. Tilakokojen kasvu on tarkoittanut, että yhden ihmisen tulee pystyä käsittelemään yhä suurempia peltopinta-aloja samassa aikaikkunassa kuin aiemmin. Tällöin myös koneiden koko on suurentunut, peltolohkoista on tehty suurempia ja lohkoja on käsitelty samoilla tasasäädöillä jolloin viljelytoiminnasta ollaan menetetty tarkkuus ja tuntuma. Uudella teknologialla ollaan ottamassa takaisin sitä tarkkuutta, mitä talikolla levitettäessä aikanaan toteutettiin.</w:t>
+      </w:r>
+      <w:r>
+        <w:t xml:space="preserve"> </w:t>
+      </w:r>
+      <w:r>
+        <w:t xml:space="preserve">(Polvinen 2017b)</w:t>
+      </w:r>
+    </w:p>
+    <w:p>
+      <w:pPr>
+        <w:pStyle w:val="BodyText"/>
+      </w:pPr>
+      <w:r>
+        <w:t xml:space="preserve">A.A.n mukaan täsmäviljelyssä pyritään asettamaan jokaiseen pellon neliöön vain sen tarvitsema panos eikä yhtään enempää, jolloin suurilla peltopinta-aloilla toimittaessa voidaan täsmäviljelyn vaatiman laite- ja järjestelmähankinnan hankintakustannukset kattaa jo kolmessa vuodessa saavutettavilla lannoitesäästöillä. Tämä on tullut mahdolliseksi tarvittavien teknologioiden leviämisen ja hintojen alenemisen myötä, jolloin niistä on tullut niin sanottua perusteknologiaa. Toisaalta pienillä peltopinta-aloilla toimittaessa tulee täsmäviljelyn vaatima lisäinvestointi koneiden hinnassa kattaa työn tehostamisella. Työtehoa voidaan yleensä lisätä työkoneiden automaattiohjauksella ja telemetriatoimintojen avulla toimivan ennakoivan huollon sekä vikadiagnostiikan avulla. Telemetriatoimintojen tuottamasta datasta saadaan analytiikan avulla tietoa paitsi koneiden, myös tuotantoprosessien tilasta jolloin toimintaa voidaan optimoida parempien tulosten saavuttamiseksi. Tällaisia etuja on aikaisemmin saavutettu vain full-liner -järjestelmien avulla, mutta nyt vastaavia tietoja tuottavia järjestelmiä on tullut markkinoille myös full-liner -ratkaisuiden ulkopuolelle. Oman työn tehostumisen lisäksi säästöjä voidaan saavuttaa myös tehokkaammalla urakoitsijoiden käytöllä, kun töiden ohjeistaminen tehdään digitaalisesti ohjaustiedostoilla. Työkoneiden ja prosessien datan keräämisen ja tallentamisen avulla viljelijän omaa hiljaista tietoa voidaan hyödyntää myös urakoitsijan hoitaessa töitä.</w:t>
+      </w:r>
+      <w:r>
+        <w:t xml:space="preserve"> </w:t>
+      </w:r>
+      <w:r>
+        <w:t xml:space="preserve">(Polvinen 2017b)</w:t>
+      </w:r>
+    </w:p>
+    <w:p>
+      <w:pPr>
+        <w:pStyle w:val="BodyText"/>
+      </w:pPr>
+      <w:r>
+        <w:t xml:space="preserve">B.B. ja A.A. arvioivat maanviljelytoiminnan luonteen muuttuvan liiketoimintamaisemmaksi tilakokojen kasvun ja tilojen määrän pienenemisen johdosta. Tämä liiketoimintamaisempi toimintatapa voi A.A.n mukaan alentaa uusien teknologioiden käyttöönoton usein korkeaa kynnystä. Toimintatapojen muutos on selkeästi esillä myös E.E.n näkemässä murroksessa, jossa ollaan siirtymässä analogisista hevosvoimia tuottavista laitteista digitaalisiin tietoa tuottaviin ja käsitteleviin laitteisiin. Murroksessa on kyse erityisesti uusien teknologioiden käyttöönotosta kun maanviljelytoimintaan vaaditaan samankaltaisia toiminnallisuuksia kuin muualla yleistyneet palveluiden mobiilikäyttöliittymät ja sosiaalinen verkostoituminen erilaisten laitteiden avulla.</w:t>
+      </w:r>
+      <w:r>
+        <w:t xml:space="preserve"> </w:t>
+      </w:r>
+      <w:r>
+        <w:t xml:space="preserve">(Polvinen 2017b, 2017c; Tuntematon 2018b)</w:t>
+      </w:r>
+    </w:p>
+    <w:p>
+      <w:pPr>
+        <w:pStyle w:val="BodyText"/>
+      </w:pPr>
+      <w:r>
+        <w:t xml:space="preserve">Yleinen teknologiaratkaisuiden muutos näkyy C.C.n mukaan maatalouden sovelluksissa, joissa ollaan nähty siirtymä ensin keskuskoneista tilakohtaisiin PC-mikroihin ja nyt takaisin verkon yli toimiviin ratkaisuihin. Laitteiden verkottuminen on hänen mukaansa vielä alkuvaiheessa mutta suuntana selkeä. Aikaisemmista muutoksista poiketen laitteet ovat nyt liittymässä tilan tuotantokoneisiin, joista kerätään tuotantotietoa ja niitä ohjataan kerätyn tiedon perusteella. Tiedon keräämiseksi laitteisiin on tulossa aikaisempaa enemmän anturointia ja verkkoliikenne on siirtymässä toimimaan muilla tavoin kuin SMS-viesteillä, jotka ovat tähän asti olleet käytössä useissa maatalousautomaation laitteissa.</w:t>
+      </w:r>
+      <w:r>
+        <w:t xml:space="preserve"> </w:t>
+      </w:r>
+      <w:r>
+        <w:t xml:space="preserve">(Polvinen 2017a)</w:t>
+      </w:r>
+    </w:p>
+    <w:p>
+      <w:pPr>
+        <w:pStyle w:val="BodyText"/>
+      </w:pPr>
+      <w:r>
+        <w:t xml:space="preserve">Kasvihuoneissa automatiikan laitteissa anturointi ja tietoverkot ovat jo yleisesti käytössä. Automatiikan näkökulmasta kasvihuoneet ovat luonteeltaan samankaltaisia kuin monet teollisuuden tuotantolaitokset. Kasvihuonetuotannossa voidaan soveltaa suoraan tehdasautomaatiota jo konseptitasolla: ne ovat kiinteitä rakennelmia joihin on helppo asentaa sähkö- ja tietoverkkoja sekä erilaisia antureita ja toimilaitteita. Tämä on yksi syy siihen miksi lähiverkkotekniikalla toimivaa kasvihuoneautomatiikkaa on ollut käytössä jo pitkään. Kasvihuonejärjestelmissä teollisuusautomaatio on yleensä muokattu viljelijän tarpeisiin sopivaksi ja niin helppokäyttöiseksi, että viljelijän oma asiantuntemus riittää sen käyttöön. Samoin kuin muussa teollisuusautomaatiossa kasvihuonejärjestelmät voivat yleensä havaita itse siinä ilmeneviä vikoja ja lähettää huoltokutsuja tarvittaessa. Näin tuotettua tietoa valmistajat käyttävät pääasiassa oman tuotekehityksensä apuna, mutta voivat myös tarjota käyttäjälle etätukea tarvittaessa.</w:t>
+      </w:r>
+      <w:r>
+        <w:t xml:space="preserve"> </w:t>
+      </w:r>
+      <w:r>
+        <w:t xml:space="preserve">(Polvinen 2017b)</w:t>
+      </w:r>
+    </w:p>
+    <w:p>
+      <w:pPr>
+        <w:pStyle w:val="BodyText"/>
+      </w:pPr>
+      <w:r>
+        <w:t xml:space="preserve">On tärkeää huomata, että tehdasmaisessa toimintaympäristössä yksi valmistaja on voinut rakentaa kattavan kokonaisratkaisun tai 2-3 toimijaa ovat voineet muodostaa pienen ekosysteemin, joiden tuotteet muodostavat keskenään vastaavan kokonaisratkaisun. Tämänkaltaisen ratkaisun ei tarvitse olla yhteensopiva tai toimia minkään muun toimittajan järjestelmien kanssa, mikä tekee tuotekehityksestä paljon helpompaa peltotuotannon vastaavaan tuotekehitykseen verrattuna. Tuotekehityksen lisäksi Suomessa on pitkälle tutkittu suljettuja kasvihuoneita, joissa sovelletaan hyvin pitkälle automatisoituja monikerrosviljelyn ratkaisuita.</w:t>
+      </w:r>
+      <w:r>
+        <w:t xml:space="preserve"> </w:t>
+      </w:r>
+      <w:r>
+        <w:t xml:space="preserve">(Polvinen 2017b)</w:t>
+      </w:r>
+    </w:p>
+    <w:p>
+      <w:pPr>
+        <w:pStyle w:val="BodyText"/>
+      </w:pPr>
+      <w:r>
+        <w:t xml:space="preserve">Haastattelussa D.D. kertoi, että AIoT:n ja maatalouden digitalisaation alueella on jo tällä hetkellä tarjolla valmiita teknologiaratkaisuita ja niitä on riippuen maatalouden osa-alueesta jossain määrin otettu käyttöön</w:t>
+      </w:r>
+      <w:r>
+        <w:t xml:space="preserve"> </w:t>
+      </w:r>
+      <w:r>
+        <w:t xml:space="preserve">(Polvinen 2018)</w:t>
+      </w:r>
+      <w:r>
+        <w:t xml:space="preserve">. Nykyiset ratkaisut ovat vielä E.E.n mukaan keskenään erilaisia ja osittain omiin tuotekategorioihinsa siiloutuneita, esimerkiksi laitetelemetriatuotteet ja maatilan tiedonhallintajärjestelmät (engl. Farm Management Information System, FMIS) toimivat vielä selkeästi erillään</w:t>
       </w:r>
       <w:r>
         <w:t xml:space="preserve"> </w:t>
@@ -9091,15 +8842,7 @@
         <w:t xml:space="preserve">(Tuntematon 2018b)</w:t>
       </w:r>
       <w:r>
-        <w:t xml:space="preserve">)</w:t>
-      </w:r>
-    </w:p>
-    <w:p>
-      <w:pPr>
-        <w:pStyle w:val="BodyText"/>
-      </w:pPr>
-      <w:r>
-        <w:t xml:space="preserve">A.A. kertoi, että täsmäviljelyä on historiallisesti toteutettu jo hevosaikaan käsityökaluilla nojautuen viljelijän omaan hiljaiseen tietoon ja hyvin vähäisillä panoksilla. Myöhemmin viljelyn tehostumisen ja nyt EU:n pinta-alaperustaisen maataloustuen vaikutuksesta maatilojen koon on ollut pakko kasvaa. Tilakokojen kasvu on tarkoittanut, että yhden ihmisen tulee pystyä käsittelemään yhä suurempia peltopinta-aloja samassa aikaikkunassa kuin aiemmin. Tällöin myös koneiden koko on suurentunut, peltolohkoista on tehty suurempia ja lohkoja on käsitelty samoilla tasasäädöillä jolloin viljelytoiminnasta ollaan menetetty tarkkuus ja tuntuma. Uudella teknologialla ollaan ottamassa takaisin sitä tarkkuutta, mitä talikolla levitettäessä aikanaan toteutettiin.</w:t>
+        <w:t xml:space="preserve">. Teknologiaratkaisuiden käyttöönotto on kentällä A.A.n mukaan tapauskohtaista ja niitä otetaan käyttöön yksittäin eikä koko viljelyprosessin laajuisesti. Koko viljelyprosessin kattavien yksittäisten ratkaisuiden kehittäminen onkin hänen mukaansa hyvin vaikeaa.</w:t>
       </w:r>
       <w:r>
         <w:t xml:space="preserve"> </w:t>
@@ -9107,59 +8850,11 @@
       <w:r>
         <w:t xml:space="preserve">(Polvinen 2017b)</w:t>
       </w:r>
-    </w:p>
-    <w:p>
-      <w:pPr>
-        <w:pStyle w:val="BodyText"/>
-      </w:pPr>
-      <w:r>
-        <w:t xml:space="preserve">A.A.n mukaan täsmäviljelyssä pyritään asettamaan jokaiseen pellon neliöön vain sen tarvitsema panos eikä yhtään enempää, jolloin suurilla peltopinta-aloilla toimittaessa voidaan täsmäviljelyn vaatiman laite- ja järjestelmähankinnan hankintakustannukset kattaa jo kolmessa vuodessa saavutettavilla lannoitesäästöillä. Tämä on tullut mahdolliseksi tarvittavien teknologioiden leviämisen ja hintojen alenemisen myötä, jolloin niistä on tullut niin sanottua perusteknologiaa. Toisaalta pienillä peltopinta-aloilla toimittaessa tulee täsmäviljelyn vaatima lisäinvestointi koneiden hinnassa kattaa työn tehostamisella. Työtehoa voidaan yleensä lisätä työkoneiden automaattiohjauksella ja telemetriatoimintojen avulla toimivan ennakoivan huollon sekä vikadiagnostiikan avulla. Telemetriatoimintojen tuottamasta datasta saadaan analytiikan avulla tietoa paitsi koneiden, myös tuotantoprosessien tilasta jolloin toimintaa voidaan optimoida parempien tulosten saavuttamiseksi. Tällaisia etuja on aikaisemmin saavutettu vain full-liner -järjestelmien avulla, mutta nyt vastaavia tietoja tuottavia järjestelmiä on tullut markkinoille myös full-liner -ratkaisuiden ulkopuolelle. Oman työn tehostumisen lisäksi säästöjä voidaan saavuttaa myös tehokkaammalla urakoitsijoiden käytöllä, kun töiden ohjeistaminen tehdään digitaalisesti ohjaustiedostoilla. Työkoneiden ja prosessien datan keräämisen ja tallentamisen avulla viljelijän omaa hiljaista tietoa voidaan hyödyntää myös urakoitsijan hoitaessa töitä.</w:t>
-      </w:r>
-      <w:r>
-        <w:t xml:space="preserve"> </w:t>
-      </w:r>
-      <w:r>
-        <w:t xml:space="preserve">(Polvinen 2017b)</w:t>
-      </w:r>
-    </w:p>
-    <w:p>
-      <w:pPr>
-        <w:pStyle w:val="BodyText"/>
-      </w:pPr>
-      <w:r>
-        <w:t xml:space="preserve">B.B. ja A.A. arvioivat maanviljelytoiminnan luonteen muuttuvan liiketoimintamaisemmaksi tilakokojen kasvun ja tilojen määrän pienenemisen johdosta. Tämä liiketoimintamaisempi toimintatapa voi A.A.n mukaan alentaa uusien teknologioiden käyttöönoton usein korkeaa kynnystä. Toimintatapojen muutos on selkeästi esillä myös E.E.n näkemässä murroksessa, jossa ollaan siirtymässä analogisista hevosvoimia tuottavista laitteista digitaalisiin tietoa tuottaviin ja käsitteleviin laitteisiin. Murroksessa on kyse erityisesti uusien teknologioiden käyttöönotosta kun maanviljelytoimintaan vaaditaan samankaltaisia toiminnallisuuksia kuin muualla yleistyneet palveluiden mobiilikäyttöliittymät ja sosiaalinen verkostoituminen erilaisten laitteiden avulla. (</w:t>
-      </w:r>
-      <w:r>
-        <w:t xml:space="preserve">Polvinen (2017b)</w:t>
-      </w:r>
-      <w:r>
-        <w:t xml:space="preserve">;</w:t>
-      </w:r>
-      <w:r>
-        <w:t xml:space="preserve"> </w:t>
-      </w:r>
-      <w:r>
-        <w:t xml:space="preserve">Polvinen (2017c)</w:t>
-      </w:r>
-      <w:r>
-        <w:t xml:space="preserve">;</w:t>
-      </w:r>
-      <w:r>
-        <w:t xml:space="preserve"> </w:t>
-      </w:r>
-      <w:r>
-        <w:t xml:space="preserve">(Tuntematon 2018b)</w:t>
-      </w:r>
-      <w:r>
-        <w:t xml:space="preserve">)</w:t>
-      </w:r>
-    </w:p>
-    <w:p>
-      <w:pPr>
-        <w:pStyle w:val="BodyText"/>
-      </w:pPr>
-      <w:r>
-        <w:t xml:space="preserve">Yleinen teknologiaratkaisuiden muutos näkyy C.C.n mukaan maatalouden sovelluksissa, joissa ollaan nähty siirtymä ensin keskuskoneista tilakohtaisiin PC-mikroihin ja nyt takaisin verkon yli toimiviin ratkaisuihin. Laitteiden verkottuminen on hänen mukaansa vielä alkuvaiheessa mutta suuntana selkeä. Aikaisemmista muutoksista poiketen laitteet ovat nyt liittymässä tilan tuotantokoneisiin, joista kerätään tuotantotietoa ja niitä ohjataan kerätyn tiedon perusteella. Tiedon keräämiseksi laitteisiin on tulossa aikaisempaa enemmän anturointia ja verkkoliikenne on siirtymässä toimimaan muilla tavoin kuin SMS-viesteillä, jotka ovat tähän asti olleet käytössä useissa maatalousautomaation laitteissa.</w:t>
+      <w:r>
+        <w:t xml:space="preserve"> </w:t>
+      </w:r>
+      <w:r>
+        <w:t xml:space="preserve">Vastaavasti C.C. kertoi AIoT-ratkaisuita on kaupallisina tuotteina saatavilla vähän ja kentällä käytössä olevissa ratkaisuissa voi lähinnä olla joitain varsinaisten IoT-ratkaisuiden piirteitä ja toiminnallisuuksia</w:t>
       </w:r>
       <w:r>
         <w:t xml:space="preserve"> </w:t>
@@ -9167,78 +8862,6 @@
       <w:r>
         <w:t xml:space="preserve">(Polvinen 2017a)</w:t>
       </w:r>
-    </w:p>
-    <w:p>
-      <w:pPr>
-        <w:pStyle w:val="BodyText"/>
-      </w:pPr>
-      <w:r>
-        <w:t xml:space="preserve">Kasvihuoneissa automatiikan laitteissa anturointi ja tietoverkot ovat jo yleisesti käytössä. Automatiikan näkökulmasta kasvihuoneet ovat luonteeltaan samankaltaisia kuin monet teollisuuden tuotantolaitokset. Kasvihuonetuotannossa voidaan soveltaa suoraan tehdasautomaatiota jo konseptitasolla: ne ovat kiinteitä rakennelmia joihin on helppo asentaa sähkö- ja tietoverkkoja sekä erilaisia antureita ja toimilaitteita. Tämä on yksi syy siihen miksi lähiverkkotekniikalla toimivaa kasvihuoneautomatiikkaa on ollut käytössä jo pitkään. Kasvihuonejärjestelmissä teollisuusautomaatio on yleensä muokattu viljelijän tarpeisiin sopivaksi ja niin helppokäyttöiseksi, että viljelijän oma asiantuntemus riittää sen käyttöön. Samoin kuin muussa teollisuusautomaatiossa kasvihuonejärjestelmät voivat yleensä havaita itse siinä ilmeneviä vikoja ja lähettää huoltokutsuja tarvittaessa. Näin tuotettua tietoa valmistajat käyttävät pääasiassa oman tuotekehityksensä apuna, mutta voivat myös tarjota käyttäjälle etätukea tarvittaessa.</w:t>
-      </w:r>
-      <w:r>
-        <w:t xml:space="preserve"> </w:t>
-      </w:r>
-      <w:r>
-        <w:t xml:space="preserve">(Polvinen 2017b)</w:t>
-      </w:r>
-    </w:p>
-    <w:p>
-      <w:pPr>
-        <w:pStyle w:val="BodyText"/>
-      </w:pPr>
-      <w:r>
-        <w:t xml:space="preserve">On tärkeää huomata, että tehdasmaisessa toimintaympäristössä yksi valmistaja on voinut rakentaa kattavan kokonaisratkaisun tai 2-3 toimijaa ovat voineet muodostaa pienen ekosysteemin, joiden tuotteet muodostavat keskenään vastaavan kokonaisratkaisun. Tämänkaltaisen ratkaisun ei tarvitse olla yhteensopiva tai toimia minkään muun toimittajan järjestelmien kanssa, mikä tekee tuotekehityksestä paljon helpompaa peltotuotannon vastaavaan tuotekehitykseen verrattuna. Tuotekehityksen lisäksi Suomessa on pitkälle tutkittu suljettuja kasvihuoneita, joissa sovelletaan hyvin pitkälle automatisoituja monikerrosviljelyn ratkaisuita.</w:t>
-      </w:r>
-      <w:r>
-        <w:t xml:space="preserve"> </w:t>
-      </w:r>
-      <w:r>
-        <w:t xml:space="preserve">(Polvinen 2017b)</w:t>
-      </w:r>
-    </w:p>
-    <w:p>
-      <w:pPr>
-        <w:pStyle w:val="BodyText"/>
-      </w:pPr>
-      <w:r>
-        <w:t xml:space="preserve">Haastattelussa D.D. kertoi, että AIoT:n ja maatalouden digitalisaation alueella on jo tällä hetkellä tarjolla valmiita teknologiaratkaisuita ja niitä on riippuen maatalouden osa-alueesta jossain määrin otettu käyttöön</w:t>
-      </w:r>
-      <w:r>
-        <w:t xml:space="preserve"> </w:t>
-      </w:r>
-      <w:r>
-        <w:t xml:space="preserve">(Polvinen 2018)</w:t>
-      </w:r>
-      <w:r>
-        <w:t xml:space="preserve">. Nykyiset ratkaisut ovat vielä E.E.n mukaan keskenään erilaisia ja osittain omiin tuotekategorioihinsa siiloutuneita, esimerkiksi laitetelemetriatuotteet ja maatilan tiedonhallintajärjestelmät (engl. Farm Management Information System, FMIS) toimivat vielä selkeästi erillään</w:t>
-      </w:r>
-      <w:r>
-        <w:t xml:space="preserve"> </w:t>
-      </w:r>
-      <w:r>
-        <w:t xml:space="preserve">(Tuntematon 2018b)</w:t>
-      </w:r>
-      <w:r>
-        <w:t xml:space="preserve">. Teknologiaratkaisuiden käyttöönotto on kentällä A.A.n mukaan tapauskohtaista ja niitä otetaan käyttöön yksittäin eikä koko viljelyprosessin laajuisesti. Koko viljelyprosessin kattavien yksittäisten ratkaisuiden kehittäminen onkin hänen mukaansa hyvin vaikeaa.</w:t>
-      </w:r>
-      <w:r>
-        <w:t xml:space="preserve"> </w:t>
-      </w:r>
-      <w:r>
-        <w:t xml:space="preserve">(Polvinen 2017b)</w:t>
-      </w:r>
-      <w:r>
-        <w:t xml:space="preserve"> </w:t>
-      </w:r>
-      <w:r>
-        <w:t xml:space="preserve">Vastaavasti C.C. kertoi AIoT-ratkaisuita on kaupallisina tuotteina saatavilla vähän ja kentällä käytössä olevissa ratkaisuissa voi lähinnä olla joitain varsinaisten IoT-ratkaisuiden piirteitä ja toiminnallisuuksia</w:t>
-      </w:r>
-      <w:r>
-        <w:t xml:space="preserve"> </w:t>
-      </w:r>
-      <w:r>
-        <w:t xml:space="preserve">(Polvinen 2017a)</w:t>
-      </w:r>
       <w:r>
         <w:t xml:space="preserve">.</w:t>
       </w:r>
@@ -9248,22 +8871,13 @@
         <w:pStyle w:val="BodyText"/>
       </w:pPr>
       <w:r>
-        <w:t xml:space="preserve">Vaikka meneillään on E.E.n mukaan IoT-teknologioiden yleistymisen aalto, laitteita jotka olisi alunperin suunniteltu IoT-laitteiksi on C.C.n mukaan aika vähän. Näillä tarkoitetaan laitteita, joilla on oma verkko-osoite, josta voidaan sekä kerätä dataa että jonka toimintaan voidaan vaikuttaa verkon ylitse. Oikeiksi IoT-ratkaisuiksi luokiteltavien tuotteiden yleistymistä odotetaan C.C.n mukaan tapahtuvaksi lähiaikoina. (</w:t>
-      </w:r>
-      <w:r>
-        <w:t xml:space="preserve">Polvinen (2017a)</w:t>
-      </w:r>
-      <w:r>
-        <w:t xml:space="preserve">;</w:t>
-      </w:r>
-      <w:r>
-        <w:t xml:space="preserve"> </w:t>
-      </w:r>
-      <w:r>
-        <w:t xml:space="preserve">(Tuntematon 2018b)</w:t>
-      </w:r>
-      <w:r>
-        <w:t xml:space="preserve">)</w:t>
+        <w:t xml:space="preserve">Vaikka meneillään on E.E.n mukaan IoT-teknologioiden yleistymisen aalto, laitteita jotka olisi alunperin suunniteltu IoT-laitteiksi on C.C.n mukaan aika vähän. Näillä tarkoitetaan laitteita, joilla on oma verkko-osoite, josta voidaan sekä kerätä dataa että jonka toimintaan voidaan vaikuttaa verkon ylitse. Oikeiksi IoT-ratkaisuiksi luokiteltavien tuotteiden yleistymistä odotetaan C.C.n mukaan tapahtuvaksi lähiaikoina.</w:t>
+      </w:r>
+      <w:r>
+        <w:t xml:space="preserve"> </w:t>
+      </w:r>
+      <w:r>
+        <w:t xml:space="preserve">(Polvinen 2017a; Tuntematon 2018b)</w:t>
       </w:r>
     </w:p>
     <w:p>
@@ -10739,22 +10353,16 @@
         <w:t xml:space="preserve">(Polvinen 2018)</w:t>
       </w:r>
       <w:r>
-        <w:t xml:space="preserve">. A.A. mainitsi, että Suomessa telemetriaratkaisut on lähtökohtaisesti rakennettu matkapuhelinverkon varaan ja C.C.n mukaan SMS-viestiratkaisu on ollut valmistajille tämän maan toimintaympäristössä luotettava valinta (</w:t>
-      </w:r>
-      <w:r>
-        <w:t xml:space="preserve">Polvinen (2017b)</w:t>
-      </w:r>
-      <w:r>
-        <w:t xml:space="preserve">;</w:t>
-      </w:r>
-      <w:r>
-        <w:t xml:space="preserve"> </w:t>
-      </w:r>
-      <w:r>
-        <w:t xml:space="preserve">Polvinen (2017a)</w:t>
-      </w:r>
-      <w:r>
-        <w:t xml:space="preserve">). Lisäksi D.D. arveli, että UA-laitteilla (miehittämätön ilma-alus, engl. Unmanned Aircraft) tuotetun datan määrä voi olla syrjäseutujen tietoliikenneverkkojen kaistanleveydelle liian suuri</w:t>
+        <w:t xml:space="preserve">. A.A. mainitsi, että Suomessa telemetriaratkaisut on lähtökohtaisesti rakennettu matkapuhelinverkon varaan ja C.C.n mukaan SMS-viestiratkaisu on ollut valmistajille tämän maan toimintaympäristössä luotettava valinta</w:t>
+      </w:r>
+      <w:r>
+        <w:t xml:space="preserve"> </w:t>
+      </w:r>
+      <w:r>
+        <w:t xml:space="preserve">(Polvinen 2017b, 2017a)</w:t>
+      </w:r>
+      <w:r>
+        <w:t xml:space="preserve">. Lisäksi D.D. arveli, että UA-laitteilla (miehittämätön ilma-alus, engl. Unmanned Aircraft) tuotetun datan määrä voi olla syrjäseutujen tietoliikenneverkkojen kaistanleveydelle liian suuri</w:t>
       </w:r>
       <w:r>
         <w:t xml:space="preserve"> </w:t>
@@ -11348,7 +10956,7 @@
         <w:t xml:space="preserve"> </w:t>
       </w:r>
       <w:r>
-        <w:t xml:space="preserve">Vastaavasti E.E. arvioi, että suurin osa ammattimaanviljelijöistä Euroopassa tulee ottamaan Agrirouterin käyttöönsä. Yksittäiset asiakkaat saattavat ottaa Agrirouter:in käyttöön jo tänä vuonna (2018). Kaupallistumisen aste ja omaksumisen/käyttöönoton nopeus tulee luultavasti olemaan hyvin nopea, mutta kaikki toimijat tuskin koskaan tulevat ottamaan Agrirouteria käyttöön. Pienemmille tilallisille ja harrastemaanviljelijöille tällaisesta järjestelmästä ei hänen mukaansa ole niin suurta hyötyä, että järjestelmä olisi tarpeellinen ja käyttöönotto kannattaisi. Hän muistutti samalla, että maanviljelijöitä on hyvin erilaisia eikä kannata yleistää heitä yhtenäiseksi joukoksi.</w:t>
+        <w:t xml:space="preserve">Vastaavasti E.E. arvioi, että suurin osa ammattimaanviljelijöistä Euroopassa tulee ottamaan Agrirouterin käyttöönsä. Yksittäiset asiakkaat saattavat ottaa Agrirouter:in käyttöön jo tänä vuonna (v. 2018). Kaupallistumisen aste ja omaksumisen/käyttöönoton nopeus tulee luultavasti olemaan hyvin nopea, mutta kaikki toimijat tuskin koskaan tulevat ottamaan Agrirouteria käyttöön. Pienemmille tilallisille ja harrastemaanviljelijöille tällaisesta järjestelmästä ei hänen mukaansa ole niin suurta hyötyä, että järjestelmä olisi tarpeellinen ja käyttöönotto kannattaisi. Hän muistutti samalla, että maanviljelijöitä on hyvin erilaisia eikä kannata yleistää heitä yhtenäiseksi joukoksi.</w:t>
       </w:r>
       <w:r>
         <w:t xml:space="preserve"> </w:t>
@@ -12968,7 +12576,7 @@
     </w:lvl>
   </w:abstractNum>
   <w:abstractNum w:abstractNumId="990">
-    <w:nsid w:val="569244f7"/>
+    <w:nsid w:val="ed1634f2"/>
     <w:multiLevelType w:val="multilevel"/>
     <w:lvl w:ilvl="0">
       <w:numFmt w:val="bullet"/>
@@ -13049,7 +12657,7 @@
     </w:lvl>
   </w:abstractNum>
   <w:abstractNum w:abstractNumId="99411">
-    <w:nsid w:val="228a05de"/>
+    <w:nsid w:val="fbb986ee"/>
     <w:multiLevelType w:val="multilevel"/>
     <w:lvl w:ilvl="0">
       <w:start w:val="1"/>
@@ -13137,7 +12745,7 @@
     </w:lvl>
   </w:abstractNum>
   <w:abstractNum w:abstractNumId="997114">
-    <w:nsid w:val="27bf1449"/>
+    <w:nsid w:val="63005727"/>
     <w:multiLevelType w:val="multilevel"/>
     <w:lvl w:ilvl="0">
       <w:start w:val="14"/>
@@ -13225,7 +12833,7 @@
     </w:lvl>
   </w:abstractNum>
   <w:abstractNum w:abstractNumId="99412">
-    <w:nsid w:val="d8184702"/>
+    <w:nsid w:val="ae5e906d"/>
     <w:multiLevelType w:val="multilevel"/>
     <w:lvl w:ilvl="0">
       <w:start w:val="2"/>
@@ -13313,7 +12921,7 @@
     </w:lvl>
   </w:abstractNum>
   <w:abstractNum w:abstractNumId="99413">
-    <w:nsid w:val="84b62168"/>
+    <w:nsid w:val="9c8f8023"/>
     <w:multiLevelType w:val="multilevel"/>
     <w:lvl w:ilvl="0">
       <w:start w:val="3"/>
@@ -13401,7 +13009,7 @@
     </w:lvl>
   </w:abstractNum>
   <w:abstractNum w:abstractNumId="99621">
-    <w:nsid w:val="bd397010"/>
+    <w:nsid w:val="cb63ec6a"/>
     <w:multiLevelType w:val="multilevel"/>
     <w:lvl w:ilvl="0">
       <w:start w:val="1"/>
@@ -13489,7 +13097,7 @@
     </w:lvl>
   </w:abstractNum>
   <w:abstractNum w:abstractNumId="991">
-    <w:nsid w:val="ba9ae036"/>
+    <w:nsid w:val="54ce871e"/>
     <w:multiLevelType w:val="multilevel"/>
     <w:lvl w:ilvl="0">
       <w:numFmt w:val="bullet"/>
@@ -13570,7 +13178,7 @@
     </w:lvl>
   </w:abstractNum>
   <w:abstractNum w:abstractNumId="99622">
-    <w:nsid w:val="1d5d87a3"/>
+    <w:nsid w:val="ea6d3fb7"/>
     <w:multiLevelType w:val="multilevel"/>
     <w:lvl w:ilvl="0">
       <w:start w:val="2"/>

</xml_diff>

<commit_message>
Editing and drafting all over
</commit_message>
<xml_diff>
--- a/output/tPolvinenOppariY.docx
+++ b/output/tPolvinenOppariY.docx
@@ -1419,25 +1419,31 @@
         <w:pStyle w:val="BodyText"/>
       </w:pPr>
       <w:r>
-        <w:t xml:space="preserve">Teemahaastattelun valintaa puoltavat tutkimuskysymysten vaatimusten lisäksi useat yleisesti käytössä olevat tutkimushaastattelun valintaperusteet. Tässä tapauksessa keskeisiä perusteita ovat Hirsjärven ja Hurmeen [35] esittämien perusteiden joukosta: 1) haastattelulla voidaan hankkia tietoa vähän kartoitetusta alueesta, jolloin tutkijan on vaikea ennakoida vastausten suuntia; 2) haastatteluissa voidaan saada monitahoisesti ja moniin suuntiin viittaavia vastauksia; 3) haastatteluissa saaduille vastauksille voidaan pyytää selvennöksiä; 4) haastateltavaa voidaan pyytää syventämään antamaansa vastausta, esimerkiksi perustelemaan mielipidettään</w:t>
-      </w:r>
-      <w:r>
-        <w:t xml:space="preserve"> </w:t>
-      </w:r>
-      <w:r>
-        <w:t xml:space="preserve">(Hirsjärvi &amp; Hurme 2015, s. 35)</w:t>
-      </w:r>
-      <w:r>
-        <w:t xml:space="preserve">. Samoin Tuomi ja Sarajärvi [79] kuvailevat haastattelun eduiksi joustavuutta kysymysten käsittelyssä, väärinymmärrysten selvittelyssä, ilmausten selventämisessä ja keskustelussa tiedonantajan kanssa</w:t>
-      </w:r>
-      <w:r>
-        <w:t xml:space="preserve"> </w:t>
-      </w:r>
-      <w:r>
-        <w:t xml:space="preserve">(Tuomi &amp; Sarajärvi 2018, s. 79)</w:t>
-      </w:r>
-      <w:r>
-        <w:t xml:space="preserve">.</w:t>
+        <w:t xml:space="preserve">Teemahaastattelun valintaa puoltavat tutkimuskysymysten vaatimusten lisäksi useat yleisesti käytössä olevat tutkimushaastattelun valintaperusteet. Tässä tapauksessa keskeisiä perusteita ovat</w:t>
+      </w:r>
+      <w:r>
+        <w:t xml:space="preserve"> </w:t>
+      </w:r>
+      <w:r>
+        <w:t xml:space="preserve">Hirsjärvi &amp; Hurme (2015, s. 35)</w:t>
+      </w:r>
+      <w:r>
+        <w:t xml:space="preserve"> </w:t>
+      </w:r>
+      <w:r>
+        <w:t xml:space="preserve">esittämien perusteiden joukosta: 1) haastattelulla voidaan hankkia tietoa vähän kartoitetusta alueesta, jolloin tutkijan on vaikea ennakoida vastausten suuntia; 2) haastatteluissa voidaan saada monitahoisesti ja moniin suuntiin viittaavia vastauksia; 3) haastatteluissa saaduille vastauksille voidaan pyytää selvennöksiä; 4) haastateltavaa voidaan pyytää syventämään antamaansa vastausta, esimerkiksi perustelemaan mielipidettään. Samoin</w:t>
+      </w:r>
+      <w:r>
+        <w:t xml:space="preserve"> </w:t>
+      </w:r>
+      <w:r>
+        <w:t xml:space="preserve">Tuomi &amp; Sarajärvi (2018, s. 79)</w:t>
+      </w:r>
+      <w:r>
+        <w:t xml:space="preserve"> </w:t>
+      </w:r>
+      <w:r>
+        <w:t xml:space="preserve">kuvailevat haastattelun eduiksi joustavuutta kysymysten käsittelyssä, väärinymmärrysten selvittelyssä, ilmausten selventämisessä ja keskustelussa tiedonantajan kanssa.</w:t>
       </w:r>
     </w:p>
     <w:p>
@@ -1453,28 +1459,25 @@
         <w:pStyle w:val="BodyText"/>
       </w:pPr>
       <w:r>
-        <w:t xml:space="preserve">Hirsjärven ja Hurmeen [35-36] esittämät haastattelun haitat, kuten 1) haastattelun tekemisen vaatima taito, 2) sen vaatima aika ja kustannukset, 3) haastattelussa tehtävien virheiden mahdollisuus sekä 4) haastatteluista saatu epärelevantin materiaalin määrä katsottiin tässä tapauksessa olevan haastattelumenetelmän tarjoamiin etuihin verrattuina pieniä, jos ne otetaan huomioon ja niiden vaikutukset pyritään minimoimaan.</w:t>
-      </w:r>
-      <w:r>
-        <w:t xml:space="preserve"> </w:t>
-      </w:r>
-      <w:r>
-        <w:t xml:space="preserve">(Hirsjärvi &amp; Hurme 2015, s. 35–36)</w:t>
-      </w:r>
-      <w:r>
-        <w:t xml:space="preserve"> </w:t>
-      </w:r>
-      <w:r>
-        <w:t xml:space="preserve">Hurme ja Sarajärvi viittaavat kirjassaan Laadullinen tutkimus ja sisällönanalyysi [79] samoihin ongelmiin, kertoen niiden olevan yleisen näkemyksen mukaan pääasiassa menetelmällisiä ja ratkaistavissa haastattelijoiden koulutuksella, rahoituksella jne.</w:t>
-      </w:r>
-      <w:r>
-        <w:t xml:space="preserve"> </w:t>
-      </w:r>
-      <w:r>
-        <w:t xml:space="preserve">(Tuomi &amp; Sarajärvi 2018, s. 79)</w:t>
-      </w:r>
-      <w:r>
-        <w:t xml:space="preserve">.</w:t>
+        <w:t xml:space="preserve">Hirsjärvi &amp; Hurme (2015, s. 35–36)</w:t>
+      </w:r>
+      <w:r>
+        <w:t xml:space="preserve"> </w:t>
+      </w:r>
+      <w:r>
+        <w:t xml:space="preserve">esittämät haastattelun haitat, kuten 1) haastattelun tekemisen vaatima taito, 2) sen vaatima aika ja kustannukset, 3) haastattelussa tehtävien virheiden mahdollisuus sekä 4) haastatteluista saatu epärelevantin materiaalin määrä katsottiin tässä tapauksessa olevan haastattelumenetelmän tarjoamiin etuihin verrattuina pieniä, jos ne otetaan huomioon ja niiden vaikutukset pyritään minimoimaan.</w:t>
+      </w:r>
+      <w:r>
+        <w:t xml:space="preserve"> </w:t>
+      </w:r>
+      <w:r>
+        <w:t xml:space="preserve">Tuomi &amp; Sarajärvi (2018, s. 79)</w:t>
+      </w:r>
+      <w:r>
+        <w:t xml:space="preserve"> </w:t>
+      </w:r>
+      <w:r>
+        <w:t xml:space="preserve">viittaavat samoihin ongelmiin, kertoen niiden olevan yleisen näkemyksen mukaan pääasiassa menetelmällisiä ja ratkaistavissa haastattelijoiden koulutuksella, rahoituksella jne.</w:t>
       </w:r>
     </w:p>
     <w:p>
@@ -1492,92 +1495,134 @@
         <w:pStyle w:val="FirstParagraph"/>
       </w:pPr>
       <w:r>
-        <w:t xml:space="preserve">Kirjallisuuskatsauksella voidaan Baumeisterin ja Learyn [311] mukaan rakentaa siltaa kiireisen lukijan ja valtavan, hajallaan olevan teoriatiedon välille. Katsauksella voidaan myös esittää tutkittavasta ilmiöstä laajempia teoreettisia johtopäätöksiä mitä yksittäisen empiirisen tutkimuksen puitteissa on mahdollista.</w:t>
-      </w:r>
-      <w:r>
-        <w:t xml:space="preserve"> </w:t>
-      </w:r>
-      <w:r>
-        <w:t xml:space="preserve">(Baumeister &amp; Leary 1997, s. 311)</w:t>
-      </w:r>
-      <w:r>
-        <w:t xml:space="preserve"> </w:t>
-      </w:r>
-      <w:r>
-        <w:t xml:space="preserve">Kirjassaan Mikä kirjallisuuskatsaus? Salminen [39] kuvailee kirjallisuuskatsausta tutkimusmenetelmänä ja -tekniikkana, jonka avulla voidaan koota yhteen tutkimuksien tuloksia ja näin rakentaa perustaa uusille tutkimustuloksille. Kirjallisuuskatsauksella tehdään siis ’tutkimusta tutkimuksesta’. Hänen mukaansa tutkija voi kirjallisuuskatsauksen avulla laaja-alaisesti ja systemaattisesti kerätä erinomaista materiaalia oman alansa tutkimuksesta.</w:t>
-      </w:r>
-      <w:r>
-        <w:t xml:space="preserve"> </w:t>
-      </w:r>
-      <w:r>
-        <w:t xml:space="preserve">(Salminen 2011, s. 4, 39)</w:t>
-      </w:r>
-      <w:r>
-        <w:t xml:space="preserve"> </w:t>
-      </w:r>
-      <w:r>
-        <w:t xml:space="preserve">Saman suuntaisesti Baumeisterin ja Learyn [312] mukaan narratiivinen kirjallisuuskatsaus on teoriakehityksen tekniikka, jota voidaan käyttää myös hypoteesien rakentamiseen. Heidän mukaansa narratiivista kirjallisuuskatsausta voidaan käyttää useiden eri aihepiirien tutkimusten linkittämiseen pyrittäessä joko tutkimusten uudelleentulkintaan tai yhteenliittämiseen.</w:t>
-      </w:r>
-      <w:r>
-        <w:t xml:space="preserve"> </w:t>
-      </w:r>
-      <w:r>
-        <w:t xml:space="preserve">(Baumeister &amp; Leary 1997, s. 312)</w:t>
-      </w:r>
-    </w:p>
-    <w:p>
-      <w:pPr>
-        <w:pStyle w:val="BodyText"/>
-      </w:pPr>
-      <w:r>
-        <w:t xml:space="preserve">Kirjallisuuskatsauksella on Hirsjärven et al. [121] mukaan kaksi keskeistä tarkoitusta: Kirjallisuuskatsauksen tulee tuoda esiin, miten ja mistä näkökulmista tutkittavaa ilmiotä on tutkittu sekä miten tekeillä oleva tutkimus liittyy aikaisemmin tehtyihin tutkimuksiin.</w:t>
-      </w:r>
-      <w:r>
-        <w:t xml:space="preserve"> </w:t>
-      </w:r>
-      <w:r>
-        <w:t xml:space="preserve">(Hirsjärvi, Remes &amp; Sajavaara 2009, s. 121)</w:t>
-      </w:r>
-      <w:r>
-        <w:t xml:space="preserve"> </w:t>
-      </w:r>
-      <w:r>
-        <w:t xml:space="preserve">Kirjallisuuskatsauksen tekemiselle Salminen [3] esittää Baumeisterin ja Learyn [312] mukaisesti viisi eriteltyä perustelua: 1) kirjallisuuskatsauksella voidaan tavoitella kokonaan uuden teorian rakentamista tai olemassa olevan kehittämistä, 2) kirjallisuuskatsauksen avulla voidaan arvioida teoriaa tai 3) rakentaa kokonaiskuvaa tutkittavasta asiakokonaisuudesta, 4) pyrkiä tunnistamaan ongelmia ja 5) seurata tietyn teorian historiallista kehitystä.</w:t>
-      </w:r>
-      <w:r>
-        <w:t xml:space="preserve"> </w:t>
-      </w:r>
-      <w:r>
-        <w:t xml:space="preserve">(Baumeister &amp; Leary 1997, s. 312; Salminen 2011, s. 3)</w:t>
-      </w:r>
-    </w:p>
-    <w:p>
-      <w:pPr>
-        <w:pStyle w:val="BodyText"/>
-      </w:pPr>
-      <w:r>
-        <w:t xml:space="preserve">Kirjallisuuskatsaus pitää tutkimusmenetelmänä sisällään useita eri tyyppejä. Sen kolmena perustyyppeinä pidetään Salmisen [6] mukaan kuvailevaa ja systemaattista kirjallisuuskatsausta sekä meta-analyysiä. Kirjallisuuskatsauksen tyypin valintaan vaikuttavat tutkittava ilmiö, tutkimuskysymykset ja käytettävät aineistot.</w:t>
-      </w:r>
-      <w:r>
-        <w:t xml:space="preserve"> </w:t>
-      </w:r>
-      <w:r>
-        <w:t xml:space="preserve">(Salminen 2011, s. 6)</w:t>
-      </w:r>
-      <w:r>
-        <w:t xml:space="preserve"> </w:t>
-      </w:r>
-      <w:r>
-        <w:t xml:space="preserve">Onwuegbuzien ja Frelsin [39] mukaan kirjallisuuskatsauksessa käsiteltäviä aineistoja voidaan laajentaa ja katsausta tukea multimodaalisilla eli monimuotoisilla aineistoilla kuten medialla, havainnoilla, blogiaineistolla, asiantuntijakeskusteluilla ja -haastatteluilla sekä toissijaisista tiedoista koostuvalla aineistolla</w:t>
-      </w:r>
-      <w:r>
-        <w:t xml:space="preserve"> </w:t>
-      </w:r>
-      <w:r>
-        <w:t xml:space="preserve">(Onwuegbuzie &amp; Frels 2016, s. 39)</w:t>
-      </w:r>
-      <w:r>
-        <w:t xml:space="preserve">.</w:t>
+        <w:t xml:space="preserve">Kirjallisuuskatsauksella voidaan</w:t>
+      </w:r>
+      <w:r>
+        <w:t xml:space="preserve"> </w:t>
+      </w:r>
+      <w:r>
+        <w:t xml:space="preserve">Baumeister &amp; Leary (1997, s. 311)</w:t>
+      </w:r>
+      <w:r>
+        <w:t xml:space="preserve"> </w:t>
+      </w:r>
+      <w:r>
+        <w:t xml:space="preserve">mukaan rakentaa siltaa kiireisen lukijan ja valtavan, hajallaan olevan teoriatiedon välille. Katsauksella voidaan myös esittää tutkittavasta ilmiöstä laajempia teoreettisia johtopäätöksiä mitä yksittäisen empiirisen tutkimuksen puitteissa on mahdollista. Kirjassaan Mikä kirjallisuuskatsaus?</w:t>
+      </w:r>
+      <w:r>
+        <w:t xml:space="preserve"> </w:t>
+      </w:r>
+      <w:r>
+        <w:t xml:space="preserve">Salminen (2011, s. 4, 39)</w:t>
+      </w:r>
+      <w:r>
+        <w:t xml:space="preserve"> </w:t>
+      </w:r>
+      <w:r>
+        <w:t xml:space="preserve">kuvailee kirjallisuuskatsausta tutkimusmenetelmänä ja -tekniikkana, jonka avulla voidaan koota yhteen tutkimuksien tuloksia ja näin rakentaa perustaa uusille tutkimustuloksille. Kirjallisuuskatsauksella tehdään siis</w:t>
+      </w:r>
+      <w:r>
+        <w:t xml:space="preserve"> </w:t>
+      </w:r>
+      <w:r>
+        <w:t xml:space="preserve">“</w:t>
+      </w:r>
+      <w:r>
+        <w:t xml:space="preserve">tutkimusta tutkimuksesta</w:t>
+      </w:r>
+      <w:r>
+        <w:t xml:space="preserve">”</w:t>
+      </w:r>
+      <w:r>
+        <w:t xml:space="preserve">. Hänen mukaansa tutkija voi kirjallisuuskatsauksen avulla laaja-alaisesti ja systemaattisesti kerätä erinomaista materiaalia oman alansa tutkimuksesta. Saman suuntaisesti</w:t>
+      </w:r>
+      <w:r>
+        <w:t xml:space="preserve"> </w:t>
+      </w:r>
+      <w:r>
+        <w:t xml:space="preserve">Baumeister &amp; Leary (1997, s. 312)</w:t>
+      </w:r>
+      <w:r>
+        <w:t xml:space="preserve"> </w:t>
+      </w:r>
+      <w:r>
+        <w:t xml:space="preserve">mukaan narratiivinen kirjallisuuskatsaus on teoriakehityksen tekniikka, jota voidaan käyttää myös hypoteesien rakentamiseen. Heidän mukaansa narratiivista kirjallisuuskatsausta voidaan käyttää useiden eri aihepiirien tutkimusten linkittämiseen pyrittäessä joko tutkimusten uudelleentulkintaan tai yhteenliittämiseen.</w:t>
+      </w:r>
+    </w:p>
+    <w:p>
+      <w:pPr>
+        <w:pStyle w:val="BodyText"/>
+      </w:pPr>
+      <w:r>
+        <w:t xml:space="preserve">Kirjallisuuskatsauksella on</w:t>
+      </w:r>
+      <w:r>
+        <w:t xml:space="preserve"> </w:t>
+      </w:r>
+      <w:r>
+        <w:t xml:space="preserve">Hirsjärvi, Remes &amp; Sajavaara (2009, s. 121)</w:t>
+      </w:r>
+      <w:r>
+        <w:t xml:space="preserve"> </w:t>
+      </w:r>
+      <w:r>
+        <w:t xml:space="preserve">mukaan kaksi keskeistä tarkoitusta: Kirjallisuuskatsauksen tulee tuoda esiin, miten ja mistä näkökulmista tutkittavaa ilmiotä on tutkittu sekä miten tekeillä oleva tutkimus liittyy aikaisemmin tehtyihin tutkimuksiin. Kirjallisuuskatsauksen tekemiselle</w:t>
+      </w:r>
+      <w:r>
+        <w:t xml:space="preserve"> </w:t>
+      </w:r>
+      <w:r>
+        <w:t xml:space="preserve">Salminen (2011, s. 3)</w:t>
+      </w:r>
+      <w:r>
+        <w:t xml:space="preserve"> </w:t>
+      </w:r>
+      <w:r>
+        <w:t xml:space="preserve">esittää</w:t>
+      </w:r>
+      <w:r>
+        <w:t xml:space="preserve"> </w:t>
+      </w:r>
+      <w:r>
+        <w:t xml:space="preserve">Baumeister &amp; Leary (1997, s. 312)</w:t>
+      </w:r>
+      <w:r>
+        <w:t xml:space="preserve"> </w:t>
+      </w:r>
+      <w:r>
+        <w:t xml:space="preserve">mukaisesti viisi eriteltyä perustelua: 1) kirjallisuuskatsauksella voidaan tavoitella kokonaan uuden teorian rakentamista tai olemassa olevan kehittämistä, 2) kirjallisuuskatsauksen avulla voidaan arvioida teoriaa tai 3) rakentaa kokonaiskuvaa tutkittavasta asiakokonaisuudesta, 4) pyrkiä tunnistamaan ongelmia ja 5) seurata tietyn teorian historiallista kehitystä.</w:t>
+      </w:r>
+    </w:p>
+    <w:p>
+      <w:pPr>
+        <w:pStyle w:val="BodyText"/>
+      </w:pPr>
+      <w:r>
+        <w:t xml:space="preserve">Kirjallisuuskatsaus pitää tutkimusmenetelmänä sisällään useita eri tyyppejä. Sen kolmena perustyyppeinä pidetään</w:t>
+      </w:r>
+      <w:r>
+        <w:t xml:space="preserve"> </w:t>
+      </w:r>
+      <w:r>
+        <w:t xml:space="preserve">Salminen (2011, s. 6)</w:t>
+      </w:r>
+      <w:r>
+        <w:t xml:space="preserve"> </w:t>
+      </w:r>
+      <w:r>
+        <w:t xml:space="preserve">mukaan kuvailevaa ja systemaattista kirjallisuuskatsausta sekä meta-analyysiä. Kirjallisuuskatsauksen tyypin valintaan vaikuttavat tutkittava ilmiö, tutkimuskysymykset ja käytettävät aineistot.</w:t>
+      </w:r>
+      <w:r>
+        <w:t xml:space="preserve"> </w:t>
+      </w:r>
+      <w:r>
+        <w:t xml:space="preserve">Onwuegbuzie &amp; Frels (2016, s. 39)</w:t>
+      </w:r>
+      <w:r>
+        <w:t xml:space="preserve"> </w:t>
+      </w:r>
+      <w:r>
+        <w:t xml:space="preserve">mukaan kirjallisuuskatsauksessa käsiteltäviä aineistoja voidaan laajentaa ja katsausta tukea multimodaalisilla eli monimuotoisilla aineistoilla kuten medialla, havainnoilla, blogiaineistolla, asiantuntijakeskusteluilla ja -haastatteluilla sekä toissijaisista tiedoista koostuvalla aineistolla.</w:t>
       </w:r>
     </w:p>
     <w:p>
@@ -1612,13 +1657,19 @@
         <w:pStyle w:val="BodyText"/>
       </w:pPr>
       <w:r>
-        <w:t xml:space="preserve">Kuvaileva kirjallisuuskatsaus on Salmisen [6] mukaan yleisimmin käytettyjä kirjallisuuskatsauksen perustyyppejä. Hän kuvailee sitä yleiskatsaukseksi, jolla ei ole tiukkoja ja tarkkoja sääntöjä, eivätkä tutkimuskysymykset ole yhtä tiukasti rajattuja kuin systemaattisessa katsauksessa tai meta-analyysissä. Samoin katsauksessa käytetyt aineistot voivat olla laajoja eivätkä metodiset säännöt rajaa niiden valintaa. Kuvaileva katsaus toimii itsenäisenä menetelmänä, joka voi Salmisen mukaan tarjota uusia tutkittavia ilmiöitä systemaattista kirjallisuuskatsausta varten.</w:t>
-      </w:r>
-      <w:r>
-        <w:t xml:space="preserve"> </w:t>
-      </w:r>
-      <w:r>
-        <w:t xml:space="preserve">(Salminen 2011, s. 6)</w:t>
+        <w:t xml:space="preserve">Kuvaileva kirjallisuuskatsaus on</w:t>
+      </w:r>
+      <w:r>
+        <w:t xml:space="preserve"> </w:t>
+      </w:r>
+      <w:r>
+        <w:t xml:space="preserve">Salminen (2011, s. 6)</w:t>
+      </w:r>
+      <w:r>
+        <w:t xml:space="preserve"> </w:t>
+      </w:r>
+      <w:r>
+        <w:t xml:space="preserve">mukaan yleisimmin käytettyjä kirjallisuuskatsauksen perustyyppejä. Hän kuvailee sitä yleiskatsaukseksi, jolla ei ole tiukkoja ja tarkkoja sääntöjä, eivätkä tutkimuskysymykset ole yhtä tiukasti rajattuja kuin systemaattisessa katsauksessa tai meta-analyysissä. Samoin katsauksessa käytetyt aineistot voivat olla laajoja eivätkä metodiset säännöt rajaa niiden valintaa. Kuvaileva katsaus toimii itsenäisenä menetelmänä, joka voi Salmisen mukaan tarjota uusia tutkittavia ilmiöitä systemaattista kirjallisuuskatsausta varten.</w:t>
       </w:r>
     </w:p>
     <w:p>
@@ -1647,37 +1698,37 @@
         <w:pStyle w:val="FirstParagraph"/>
       </w:pPr>
       <w:r>
-        <w:t xml:space="preserve">Salminen [7] kuvailee narratiivista kirjallisuuskatsausta metodisesti kevyimmäksi kirjallisuuskatsauksen muodoksi. Katsauksen prosessin tarkoituksena on tiivistää katsaukseen valittuja tutkimuksia. Sen avulla voidaan tuottaa laaja-alainen kuvaus käsiteltävästä aiheesta tai kuvailla aiheen historiaa ja kehityskulkua. Narratiivinen katsaus voi myös auttaa ajantasaistamaan tutkimustietoa. Narratiivisen katsauksen analyysi on muodoltaan kuvaileva synteesi, jolla on ytimekäs ja johdonmukainen yhteenveto. Näin narratiivisella katsauksella voidaan järjestää epäyhteinäistä tietoa jatkuvaksi tapahtumaksi, pyrkien samalla helppolukuiseen lopputulokseen.</w:t>
-      </w:r>
-      <w:r>
-        <w:t xml:space="preserve"> </w:t>
-      </w:r>
-      <w:r>
-        <w:t xml:space="preserve">(Salminen 2011, s. 7)</w:t>
-      </w:r>
-      <w:r>
-        <w:t xml:space="preserve"> </w:t>
-      </w:r>
-      <w:r>
-        <w:t xml:space="preserve">Onwuegbuzien ja Frelsin [23] mukaan narratiivinen kirjallisuuskatsaus vetää yhteen ja parhaimmillaan kritisoi tutkimuskohteena olevaa aihetta käsittelevää kirjallisuutta, mutta ei tarjoa laadullisten tai määrällisten tutkimustulosten integraatiota</w:t>
-      </w:r>
-      <w:r>
-        <w:t xml:space="preserve"> </w:t>
-      </w:r>
-      <w:r>
-        <w:t xml:space="preserve">(Onwuegbuzie &amp; Frels 2016, s. 23)</w:t>
-      </w:r>
-      <w:r>
-        <w:t xml:space="preserve">. Saman suuntaisesti Salmisen [7] mukaan menetelmä ei tarjoa varsinaista analyyttistä tulosta</w:t>
-      </w:r>
-      <w:r>
-        <w:t xml:space="preserve"> </w:t>
-      </w:r>
-      <w:r>
-        <w:t xml:space="preserve">(Salminen 2011, s. 7)</w:t>
-      </w:r>
-      <w:r>
-        <w:t xml:space="preserve">.</w:t>
+        <w:t xml:space="preserve">Salminen (2011, s. 7)</w:t>
+      </w:r>
+      <w:r>
+        <w:t xml:space="preserve"> </w:t>
+      </w:r>
+      <w:r>
+        <w:t xml:space="preserve">kuvailee narratiivista kirjallisuuskatsausta metodisesti kevyimmäksi kirjallisuuskatsauksen muodoksi. Katsauksen prosessin tarkoituksena on tiivistää katsaukseen valittuja tutkimuksia. Sen avulla voidaan tuottaa laaja-alainen kuvaus käsiteltävästä aiheesta tai kuvailla aiheen historiaa ja kehityskulkua. Narratiivinen katsaus voi myös auttaa ajantasaistamaan tutkimustietoa. Narratiivisen katsauksen analyysi on muodoltaan kuvaileva synteesi, jolla on ytimekäs ja johdonmukainen yhteenveto. Näin narratiivisella katsauksella voidaan järjestää epäyhteinäistä tietoa jatkuvaksi tapahtumaksi, pyrkien samalla helppolukuiseen lopputulokseen.</w:t>
+      </w:r>
+      <w:r>
+        <w:t xml:space="preserve"> </w:t>
+      </w:r>
+      <w:r>
+        <w:t xml:space="preserve">Onwuegbuzie &amp; Frels (2016, s. 23)</w:t>
+      </w:r>
+      <w:r>
+        <w:t xml:space="preserve"> </w:t>
+      </w:r>
+      <w:r>
+        <w:t xml:space="preserve">mukaan narratiivinen kirjallisuuskatsaus vetää yhteen ja parhaimmillaan kritisoi tutkimuskohteena olevaa aihetta käsittelevää kirjallisuutta, mutta ei tarjoa laadullisten tai määrällisten tutkimustulosten integraatiota. Saman suuntaisesti</w:t>
+      </w:r>
+      <w:r>
+        <w:t xml:space="preserve"> </w:t>
+      </w:r>
+      <w:r>
+        <w:t xml:space="preserve">Salminen (2011, s. 7)</w:t>
+      </w:r>
+      <w:r>
+        <w:t xml:space="preserve"> </w:t>
+      </w:r>
+      <w:r>
+        <w:t xml:space="preserve">mukaan menetelmä ei tarjoa varsinaista analyyttistä tulosta.</w:t>
       </w:r>
     </w:p>
     <w:p>
@@ -1697,13 +1748,19 @@
         <w:t xml:space="preserve"> </w:t>
       </w:r>
       <w:r>
-        <w:t xml:space="preserve">Tämän opinnäytetyön kirjallisuuskatsaus toteutetaan yleisen tyypin mukaisena narratiivisena katsauksena. Narratiivisella kirjallisuuskatsauksella on Salmisen [7] mukaan mahdollista päätyä luonteeltaan kirjallisuuskatsausten mukaiseen synteesiin, vaikka metodin avulla hankittu tutkimusaineisto ei olekaan valittu erityisen systemaattisella tavalla. Lisäksi narratiivisella katsauksella voidaan tuottaa kuvailevana tutkimustekniikkana ajantasaista tietoa, mitä muun tieteellisen kirjallisuuden avulla ei aina pystytä tuottamaan.</w:t>
-      </w:r>
-      <w:r>
-        <w:t xml:space="preserve"> </w:t>
-      </w:r>
-      <w:r>
-        <w:t xml:space="preserve">(Salminen 2011, s. 7)</w:t>
+        <w:t xml:space="preserve">Tämän opinnäytetyön kirjallisuuskatsaus toteutetaan yleisen tyypin mukaisena narratiivisena katsauksena. Narratiivisella kirjallisuuskatsauksella on</w:t>
+      </w:r>
+      <w:r>
+        <w:t xml:space="preserve"> </w:t>
+      </w:r>
+      <w:r>
+        <w:t xml:space="preserve">Salminen (2011, s. 7)</w:t>
+      </w:r>
+      <w:r>
+        <w:t xml:space="preserve"> </w:t>
+      </w:r>
+      <w:r>
+        <w:t xml:space="preserve">mukaan mahdollista päätyä luonteeltaan kirjallisuuskatsausten mukaiseen synteesiin, vaikka metodin avulla hankittu tutkimusaineisto ei olekaan valittu erityisen systemaattisella tavalla. Lisäksi narratiivisella katsauksella voidaan tuottaa kuvailevana tutkimustekniikkana ajantasaista tietoa, mitä muun tieteellisen kirjallisuuden avulla ei aina pystytä tuottamaan.</w:t>
       </w:r>
     </w:p>
     <w:p>
@@ -1778,13 +1835,19 @@
         <w:pStyle w:val="BodyText"/>
       </w:pPr>
       <w:r>
-        <w:t xml:space="preserve">Teemahaastattelun toteutukset voivat Tuomin ja Sarajärven [81] mukaan vaihdella tutkimusten välillä huomattavasti. Käsiteltävät teemat perustuvat tutkimuksen viitekehykseen, mutta haastattelujen yhdenmukaisuuden vaateen aste vaihtelee tutkimuksesta toiseen. Tutkija voi valita pitääkö kaikille haastateltaville esittää kaikki suunnitellut kysymykset, voiko kysymysten järjestys vaihdella, tuleeko kysymysten sanamuotojen olla jokaisessa haastattelussa samat jne. Teemahaastatteluiden toteutukset voivat vaihdella strukturoidusti etenevästä lähes syvähaastattelun tyyppiseen haastatteluun. Samoin teemojen sisältämien kysymysten pitäytyminen tutkimuksen viitekehyksessä esitettyyn vaihtelee tiukasti etukäteen tiedetyissä kysymyksissä pitäytymisestä aina intuitiiviseen kokemusperäisten havaintojen sallimiseen.</w:t>
-      </w:r>
-      <w:r>
-        <w:t xml:space="preserve"> </w:t>
-      </w:r>
-      <w:r>
-        <w:t xml:space="preserve">(Tuomi &amp; Sarajärvi 2018, s. 81)</w:t>
+        <w:t xml:space="preserve">Teemahaastattelun toteutukset voivat</w:t>
+      </w:r>
+      <w:r>
+        <w:t xml:space="preserve"> </w:t>
+      </w:r>
+      <w:r>
+        <w:t xml:space="preserve">Tuomi &amp; Sarajärvi (2018, s. 81)</w:t>
+      </w:r>
+      <w:r>
+        <w:t xml:space="preserve"> </w:t>
+      </w:r>
+      <w:r>
+        <w:t xml:space="preserve">mukaan vaihdella tutkimusten välillä huomattavasti. Käsiteltävät teemat perustuvat tutkimuksen viitekehykseen, mutta haastattelujen yhdenmukaisuuden vaateen aste vaihtelee tutkimuksesta toiseen. Tutkija voi valita pitääkö kaikille haastateltaville esittää kaikki suunnitellut kysymykset, voiko kysymysten järjestys vaihdella, tuleeko kysymysten sanamuotojen olla jokaisessa haastattelussa samat jne. Teemahaastatteluiden toteutukset voivat vaihdella strukturoidusti etenevästä lähes syvähaastattelun tyyppiseen haastatteluun. Samoin teemojen sisältämien kysymysten pitäytyminen tutkimuksen viitekehyksessä esitettyyn vaihtelee tiukasti etukäteen tiedetyissä kysymyksissä pitäytymisestä aina intuitiiviseen kokemusperäisten havaintojen sallimiseen.</w:t>
       </w:r>
     </w:p>
     <w:p>
@@ -1868,21 +1931,57 @@
         <w:pStyle w:val="BodyText"/>
       </w:pPr>
       <w:r>
-        <w:t xml:space="preserve">Tuomi ja Sarajärvi [104-107] kuvaavat sisällönanalyysin toteuttamista Timo Laineen esittämän laadullisen tutkimuksen analyysin rungon mukaisesti: ensin tehdään päätös siitä mitä tutkitaan, sitten kerätään päätöksen mukaiset asiat aineistosta, luokitellaan saatu aineisto ja lopuksi kirjoitetaan yhteenveto. Keräämisestä käytetään metodikirjallisuudessa nimitystä aineiston litterointi tai koodaaminen. Pelkkää aineiston luokittelua ei ole mielekästä esittää ilman raportoitua yhteenvetoa. Luokittelua pidetään sisällön teemoin toteutettuna kvantitatiivisena analyysinä ja yksinkertaisimpana aineiston järjestämisen muotona. Luokiteltu aineisto voidaan esittää taulukkona ja aineiston luokittelusta voidaan alkeellisimmillaan tarkistaa, montako kertaa jokainen luokka esiintyy aineistossa. Teemoittelu on periaatteessa luokituksen kaltaista, mutta painottuen kustakin teemasta sanotun sitältöön. Sisällönanalyysissä on Tuomin mukaan kaikkiaan kyse laadullisen aineiston pilkkomisesta ja ryhmittelystä erilaisten aihepiirien mukaan, mikä mahdollistaa tiettyjen teemojen esiintymisen vertailun aineistossa.</w:t>
-      </w:r>
-      <w:r>
-        <w:t xml:space="preserve"> </w:t>
-      </w:r>
-      <w:r>
-        <w:t xml:space="preserve">(Tuomi &amp; Sarajärvi 2018, s. 104–107)</w:t>
-      </w:r>
-    </w:p>
-    <w:p>
-      <w:pPr>
-        <w:pStyle w:val="BodyText"/>
-      </w:pPr>
-      <w:r>
-        <w:t xml:space="preserve">Sisällönanalyysissä voidaan käyttää Eskolan [212] kirjassa Ikkunoita tutkimusmetodeihin 2 esittämää analyysimuotojen jaottelua eli aineistolähtöistä, teoriaohjaavaa ja teorialähtöistä analyysiä. Tämä analyysimuotojen jaottelu mahdollistaa analyysin tekoa ohjaavien tekijöiden huomioimisen paremmin kuin jaottelu induktiiviseen ja deduktiiviseen analyysiin. Tässä osiossa ei käsitellä teorialähtöistä analyysiä, koska se ei ole relevantti tälle opinnäytetyölle. Aineistolähtöisessä analyysissä teoreettinen kokonaisuus pyritään luomaan valitsemalla tutkimusaineistosta analyysiyksiköt tutkimuksen tarkoituksen ja tehtävänasettelun mukaisesti. Tuomin ja Sarajärven [107-109] mukaan on keskeistä, että analyysiyksiköitä ei ole asetettu tai harkittu etukäteen. Etukäteen asettelu ei ole aineistolähtöisyydestä johtuen mahdollista, samoin kuin ei voida etukäteen määritellä millaisia luokkia aineistosta voidaan muodostaa. Se selviää vasta analyysin edetessä. Periaatteessa aineistolähtöisessä analyysissä tutkimuksen metodologiset sitoumukset ohjaavat analyysiä. Analyysin oletetaan olevan aineistolähtöistä, jolloin toteutuksella ja lopputuloksella ei tulisi olla yhteyttä aikaisempiin tietoihin kuten havaintoihin ja teorioihin. Tämä yhteys on kuitenkin yleisesti katsottu olevan olemassa ja sen takia aineistolähtöinen tutkimus on erittäin vaikea toteuttaa. Tuomin ja Sarajärven [127] mukaan ei ole olemassa objektiivisia,</w:t>
+        <w:t xml:space="preserve">Tuomi &amp; Sarajärvi (2018, s. 104–107)</w:t>
+      </w:r>
+      <w:r>
+        <w:t xml:space="preserve"> </w:t>
+      </w:r>
+      <w:r>
+        <w:t xml:space="preserve">kuvaavat sisällönanalyysin toteuttamista Timo Laineen esittämän laadullisen tutkimuksen analyysin rungon mukaisesti: ensin tehdään päätös siitä mitä tutkitaan, sitten kerätään päätöksen mukaiset asiat aineistosta, luokitellaan saatu aineisto ja lopuksi kirjoitetaan yhteenveto. Keräämisestä käytetään metodikirjallisuudessa nimitystä aineiston litterointi tai koodaaminen. Pelkkää aineiston luokittelua ei ole mielekästä esittää ilman raportoitua yhteenvetoa. Luokittelua pidetään sisällön teemoin toteutettuna kvantitatiivisena analyysinä ja yksinkertaisimpana aineiston järjestämisen muotona. Luokiteltu aineisto voidaan esittää taulukkona ja aineiston luokittelusta voidaan alkeellisimmillaan tarkistaa, montako kertaa jokainen luokka esiintyy aineistossa. Teemoittelu on periaatteessa luokituksen kaltaista, mutta painottuen kustakin teemasta sanotun sitältöön. Sisällönanalyysissä on Tuomin mukaan kaikkiaan kyse laadullisen aineiston pilkkomisesta ja ryhmittelystä erilaisten aihepiirien mukaan, mikä mahdollistaa tiettyjen teemojen esiintymisen vertailun aineistossa.</w:t>
+      </w:r>
+    </w:p>
+    <w:p>
+      <w:pPr>
+        <w:pStyle w:val="BodyText"/>
+      </w:pPr>
+      <w:r>
+        <w:t xml:space="preserve">Sisällönanalyysissä voidaan käyttää</w:t>
+      </w:r>
+      <w:r>
+        <w:t xml:space="preserve"> </w:t>
+      </w:r>
+      <w:r>
+        <w:t xml:space="preserve">Valli (2018, s. 212)</w:t>
+      </w:r>
+      <w:r>
+        <w:t xml:space="preserve"> </w:t>
+      </w:r>
+      <w:r>
+        <w:t xml:space="preserve">Eskolan esittämää analyysimuotojen jaottelua eli aineistolähtöistä, teoriaohjaavaa ja teorialähtöistä analyysiä. Tämä analyysimuotojen jaottelu mahdollistaa analyysin tekoa ohjaavien tekijöiden huomioimisen paremmin kuin jaottelu induktiiviseen ja deduktiiviseen analyysiin. Tässä osiossa ei käsitellä teorialähtöistä analyysiä, koska se ei ole relevantti tälle opinnäytetyölle. Aineistolähtöisessä analyysissä teoreettinen kokonaisuus pyritään luomaan valitsemalla tutkimusaineistosta analyysiyksiköt tutkimuksen tarkoituksen ja tehtävänasettelun mukaisesti.</w:t>
+      </w:r>
+      <w:r>
+        <w:t xml:space="preserve"> </w:t>
+      </w:r>
+      <w:r>
+        <w:t xml:space="preserve">Tuomi &amp; Sarajärvi (2018, s. 107–109)</w:t>
+      </w:r>
+      <w:r>
+        <w:t xml:space="preserve"> </w:t>
+      </w:r>
+      <w:r>
+        <w:t xml:space="preserve">mukaan on keskeistä, että analyysiyksiköitä ei ole asetettu tai harkittu etukäteen. Etukäteen asettelu ei ole aineistolähtöisyydestä johtuen mahdollista, samoin kuin ei voida etukäteen määritellä millaisia luokkia aineistosta voidaan muodostaa. Se selviää vasta analyysin edetessä. Periaatteessa aineistolähtöisessä analyysissä tutkimuksen metodologiset sitoumukset ohjaavat analyysiä. Analyysin oletetaan olevan aineistolähtöistä, jolloin toteutuksella ja lopputuloksella ei tulisi olla yhteyttä aikaisempiin tietoihin kuten havaintoihin ja teorioihin. Tämä yhteys on kuitenkin yleisesti katsottu olevan olemassa ja sen takia aineistolähtöinen tutkimus on erittäin vaikea toteuttaa.</w:t>
+      </w:r>
+      <w:r>
+        <w:t xml:space="preserve"> </w:t>
+      </w:r>
+      <w:r>
+        <w:t xml:space="preserve">Tuomi &amp; Sarajärvi (2018, s. 127)</w:t>
+      </w:r>
+      <w:r>
+        <w:t xml:space="preserve"> </w:t>
+      </w:r>
+      <w:r>
+        <w:t xml:space="preserve">mukaan ei ole olemassa objektiivisia,</w:t>
       </w:r>
       <w:r>
         <w:t xml:space="preserve"> </w:t>
@@ -1901,12 +2000,6 @@
       </w:r>
       <w:r>
         <w:t xml:space="preserve">havaintoja sinällään, vaan tuloksiin vaikuttavat aina muun muassa tutkijan asettamat tutkimusasetelmat, menetelmät ja käsitteet. Tämä ongelma on erityisen vaikea aineistolähtöisessä tutkimuksessa, jossa tutkijan tulisi pystyä kontrolloimaan omien ennakkoluulojensa vaikutus ja varmistaa, että analyysi tapahtuu tiedonantajien ehdoilla.</w:t>
-      </w:r>
-      <w:r>
-        <w:t xml:space="preserve"> </w:t>
-      </w:r>
-      <w:r>
-        <w:t xml:space="preserve">(Tuomi &amp; Sarajärvi 2018, s. 107–109, 127; Valli 2018, s. 212)</w:t>
       </w:r>
     </w:p>
     <w:p>
@@ -2024,114 +2117,210 @@
       <w:r>
         <w:t xml:space="preserve">Alustavia aineistohakuja tehtiin hakukoneista Google-haulla (https://google.com) ja Google Scholar -haulla (https://scholar.google.fi) sekä ResearchGate:n (https://www.researchgate.net) haku- ja suositustoimintojen avulla. Haaga-Helian kirjaston tarjoamista tietokannoista alustavia hakuja tehtiin seuraaviin:</w:t>
       </w:r>
-      <w:r>
-        <w:t xml:space="preserve"> </w:t>
-      </w:r>
-      <w:r>
-        <w:t xml:space="preserve">* Passport Global Market (http://go.euromonitor.com/passport),</w:t>
-      </w:r>
-      <w:r>
-        <w:t xml:space="preserve"> </w:t>
-      </w:r>
-      <w:r>
-        <w:t xml:space="preserve">* Doria (http://www.doria.fi),</w:t>
-      </w:r>
-      <w:r>
-        <w:t xml:space="preserve"> </w:t>
-      </w:r>
-      <w:r>
-        <w:t xml:space="preserve">* Elsevier ScienceDirect Freedom Collection (https://www.elsevier.com/solutions/sciencedirect),</w:t>
-      </w:r>
-      <w:r>
-        <w:t xml:space="preserve"> </w:t>
-      </w:r>
-      <w:r>
-        <w:t xml:space="preserve">* EBSCO Academic Search Elite (https://www.ebsco.com/products/research-databases/academic-search-elite),</w:t>
-      </w:r>
-      <w:r>
-        <w:t xml:space="preserve"> </w:t>
-      </w:r>
-      <w:r>
-        <w:t xml:space="preserve">* Sage Premier SAGE Journals Online (https://uk.sagepub.com/en-gb/eur/sage-premier),</w:t>
-      </w:r>
-      <w:r>
-        <w:t xml:space="preserve"> </w:t>
-      </w:r>
-      <w:r>
-        <w:t xml:space="preserve">* IEEE Xplore Electronic Library (https://ieeexplore.ieee.org/Xplore/home.jsp).</w:t>
-      </w:r>
-    </w:p>
-    <w:p>
-      <w:pPr>
-        <w:pStyle w:val="BodyText"/>
+    </w:p>
+    <w:p>
+      <w:pPr>
+        <w:pStyle w:val="Compact"/>
+        <w:numPr>
+          <w:numId w:val="1011"/>
+          <w:ilvl w:val="0"/>
+        </w:numPr>
+      </w:pPr>
+      <w:r>
+        <w:t xml:space="preserve">Passport Global Market (http://go.euromonitor.com/passport),</w:t>
+      </w:r>
+    </w:p>
+    <w:p>
+      <w:pPr>
+        <w:pStyle w:val="Compact"/>
+        <w:numPr>
+          <w:numId w:val="1011"/>
+          <w:ilvl w:val="0"/>
+        </w:numPr>
+      </w:pPr>
+      <w:r>
+        <w:t xml:space="preserve">Doria (http://www.doria.fi),</w:t>
+      </w:r>
+    </w:p>
+    <w:p>
+      <w:pPr>
+        <w:pStyle w:val="Compact"/>
+        <w:numPr>
+          <w:numId w:val="1011"/>
+          <w:ilvl w:val="0"/>
+        </w:numPr>
+      </w:pPr>
+      <w:r>
+        <w:t xml:space="preserve">Elsevier ScienceDirect Freedom Collection (https://www.elsevier.com/solutions/sciencedirect),</w:t>
+      </w:r>
+    </w:p>
+    <w:p>
+      <w:pPr>
+        <w:pStyle w:val="Compact"/>
+        <w:numPr>
+          <w:numId w:val="1011"/>
+          <w:ilvl w:val="0"/>
+        </w:numPr>
+      </w:pPr>
+      <w:r>
+        <w:t xml:space="preserve">EBSCO Academic Search Elite (https://www.ebsco.com/products/research-databases/academic-search-elite),</w:t>
+      </w:r>
+    </w:p>
+    <w:p>
+      <w:pPr>
+        <w:pStyle w:val="Compact"/>
+        <w:numPr>
+          <w:numId w:val="1011"/>
+          <w:ilvl w:val="0"/>
+        </w:numPr>
+      </w:pPr>
+      <w:r>
+        <w:t xml:space="preserve">Sage Premier SAGE Journals Online (https://uk.sagepub.com/en-gb/eur/sage-premier),</w:t>
+      </w:r>
+    </w:p>
+    <w:p>
+      <w:pPr>
+        <w:pStyle w:val="Compact"/>
+        <w:numPr>
+          <w:numId w:val="1011"/>
+          <w:ilvl w:val="0"/>
+        </w:numPr>
+      </w:pPr>
+      <w:r>
+        <w:t xml:space="preserve">IEEE Xplore Electronic Library (https://ieeexplore.ieee.org/Xplore/home.jsp).</w:t>
+      </w:r>
+    </w:p>
+    <w:p>
+      <w:pPr>
+        <w:pStyle w:val="FirstParagraph"/>
       </w:pPr>
       <w:r>
         <w:t xml:space="preserve">Varsinaiseen hakuun valittiin Haaga-Helian kirjaston tarjoamista tietokannoista ne, joista voitiin olettaa löytyvän IT-alan julkaisuja, koska tutkittava ilmiötä lähestytään tietotekniikan näkökulmasta ja maatalouden alakohtaisia tietokantoja ei ollut käytettävissä:</w:t>
       </w:r>
-      <w:r>
-        <w:t xml:space="preserve"> </w:t>
-      </w:r>
-      <w:r>
-        <w:t xml:space="preserve">* Aaltodoc (https://aaltodoc.aalto.fi)</w:t>
-      </w:r>
-      <w:r>
-        <w:t xml:space="preserve"> </w:t>
-      </w:r>
-      <w:r>
-        <w:t xml:space="preserve">* EBSCO Academic Search Elite (https://www.ebsco.com/products/research-databases/academic-search-elite)</w:t>
-      </w:r>
-      <w:r>
-        <w:t xml:space="preserve"> </w:t>
-      </w:r>
-      <w:r>
-        <w:t xml:space="preserve">* ACM Digital Library</w:t>
-      </w:r>
-      <w:r>
-        <w:t xml:space="preserve"> </w:t>
-      </w:r>
-      <w:r>
-        <w:t xml:space="preserve">* ProQuest Business Premium</w:t>
-      </w:r>
-      <w:r>
-        <w:t xml:space="preserve"> </w:t>
-      </w:r>
-      <w:r>
-        <w:t xml:space="preserve">* Dart</w:t>
-      </w:r>
-      <w:r>
-        <w:t xml:space="preserve"> </w:t>
-      </w:r>
-      <w:r>
-        <w:t xml:space="preserve">* Passport Global Market (http://go.euromonitor.com/passport)</w:t>
-      </w:r>
-      <w:r>
-        <w:t xml:space="preserve"> </w:t>
-      </w:r>
-      <w:r>
-        <w:t xml:space="preserve">* Sage Premier SAGE Journals Online (https://uk.sagepub.com/en-gb/eur/sage-premier)</w:t>
-      </w:r>
-      <w:r>
-        <w:t xml:space="preserve"> </w:t>
-      </w:r>
-      <w:r>
-        <w:t xml:space="preserve">* Theseus (https://www.theseus.fi)</w:t>
-      </w:r>
-      <w:r>
-        <w:t xml:space="preserve"> </w:t>
-      </w:r>
-      <w:r>
-        <w:t xml:space="preserve">* Elsevier ScienceDirect Freedom Collection (https://www.elsevier.com/solutions/sciencedirect)</w:t>
-      </w:r>
-      <w:r>
-        <w:t xml:space="preserve"> </w:t>
-      </w:r>
-      <w:r>
-        <w:t xml:space="preserve">* IEEE Xplore Electronic Library (https://ieeexplore.ieee.org/Xplore/home.jsp)</w:t>
-      </w:r>
-    </w:p>
-    <w:p>
-      <w:pPr>
-        <w:pStyle w:val="BodyText"/>
+    </w:p>
+    <w:p>
+      <w:pPr>
+        <w:pStyle w:val="Compact"/>
+        <w:numPr>
+          <w:numId w:val="1012"/>
+          <w:ilvl w:val="0"/>
+        </w:numPr>
+      </w:pPr>
+      <w:r>
+        <w:t xml:space="preserve">Aaltodoc (https://aaltodoc.aalto.fi)</w:t>
+      </w:r>
+    </w:p>
+    <w:p>
+      <w:pPr>
+        <w:pStyle w:val="Compact"/>
+        <w:numPr>
+          <w:numId w:val="1012"/>
+          <w:ilvl w:val="0"/>
+        </w:numPr>
+      </w:pPr>
+      <w:r>
+        <w:t xml:space="preserve">EBSCO Academic Search Elite (https://www.ebsco.com/products/research-databases/academic-search-elite)</w:t>
+      </w:r>
+    </w:p>
+    <w:p>
+      <w:pPr>
+        <w:pStyle w:val="Compact"/>
+        <w:numPr>
+          <w:numId w:val="1012"/>
+          <w:ilvl w:val="0"/>
+        </w:numPr>
+      </w:pPr>
+      <w:r>
+        <w:t xml:space="preserve">ACM Digital Library</w:t>
+      </w:r>
+    </w:p>
+    <w:p>
+      <w:pPr>
+        <w:pStyle w:val="Compact"/>
+        <w:numPr>
+          <w:numId w:val="1012"/>
+          <w:ilvl w:val="0"/>
+        </w:numPr>
+      </w:pPr>
+      <w:r>
+        <w:t xml:space="preserve">ProQuest Business Premium</w:t>
+      </w:r>
+    </w:p>
+    <w:p>
+      <w:pPr>
+        <w:pStyle w:val="Compact"/>
+        <w:numPr>
+          <w:numId w:val="1012"/>
+          <w:ilvl w:val="0"/>
+        </w:numPr>
+      </w:pPr>
+      <w:r>
+        <w:t xml:space="preserve">Dart</w:t>
+      </w:r>
+    </w:p>
+    <w:p>
+      <w:pPr>
+        <w:pStyle w:val="Compact"/>
+        <w:numPr>
+          <w:numId w:val="1012"/>
+          <w:ilvl w:val="0"/>
+        </w:numPr>
+      </w:pPr>
+      <w:r>
+        <w:t xml:space="preserve">Passport Global Market (http://go.euromonitor.com/passport)</w:t>
+      </w:r>
+    </w:p>
+    <w:p>
+      <w:pPr>
+        <w:pStyle w:val="Compact"/>
+        <w:numPr>
+          <w:numId w:val="1012"/>
+          <w:ilvl w:val="0"/>
+        </w:numPr>
+      </w:pPr>
+      <w:r>
+        <w:t xml:space="preserve">Sage Premier SAGE Journals Online (https://uk.sagepub.com/en-gb/eur/sage-premier)</w:t>
+      </w:r>
+    </w:p>
+    <w:p>
+      <w:pPr>
+        <w:pStyle w:val="Compact"/>
+        <w:numPr>
+          <w:numId w:val="1012"/>
+          <w:ilvl w:val="0"/>
+        </w:numPr>
+      </w:pPr>
+      <w:r>
+        <w:t xml:space="preserve">Theseus (https://www.theseus.fi)</w:t>
+      </w:r>
+    </w:p>
+    <w:p>
+      <w:pPr>
+        <w:pStyle w:val="Compact"/>
+        <w:numPr>
+          <w:numId w:val="1012"/>
+          <w:ilvl w:val="0"/>
+        </w:numPr>
+      </w:pPr>
+      <w:r>
+        <w:t xml:space="preserve">Elsevier ScienceDirect Freedom Collection (https://www.elsevier.com/solutions/sciencedirect)</w:t>
+      </w:r>
+    </w:p>
+    <w:p>
+      <w:pPr>
+        <w:pStyle w:val="Compact"/>
+        <w:numPr>
+          <w:numId w:val="1012"/>
+          <w:ilvl w:val="0"/>
+        </w:numPr>
+      </w:pPr>
+      <w:r>
+        <w:t xml:space="preserve">IEEE Xplore Electronic Library (https://ieeexplore.ieee.org/Xplore/home.jsp)</w:t>
+      </w:r>
+    </w:p>
+    <w:p>
+      <w:pPr>
+        <w:pStyle w:val="FirstParagraph"/>
       </w:pPr>
       <w:r>
         <w:t xml:space="preserve">Näiden lisäksi käytettiin Google Scholar -hakukonetta (https://scholar.google.fi) ja ResearchGate-tutkimusportaalia (https://www.researchgate.net).</w:t>
@@ -2168,15 +2357,7 @@
         <w:pStyle w:val="FirstParagraph"/>
       </w:pPr>
       <w:r>
-        <w:t xml:space="preserve">Alustavissa aineistohauissa löydettyjen julkaisujen asiasanojen sekä löydettyjen kirjallisuuskatsausten käyttämien hakusanojen joukosta koottiin tutkittavalle ilmiölle keskeisimmät hakusanat. Asiasanojen valinnassa käytettiin vain englanninkielisiä sanoja, koska suomenkielisten aineistojen arveltiin käyttävän sekä suomen- että englanninkielisiä asiasanoja ja löytyvän englanninkielisten asiasanojen avulla. IoT:tä käsittelevien yleisteosten asiasanat jätettiin pois, koska kirjojen ilmiölle merkityksellisiksi arvioidut asiasanat toistuivat myös muualla aineistossa ja ne tulivat valituiksi sitä kautta. Lisäksi kirjallisuuskatsauksen seuraavissa vaiheissa ei enää haettu IoT:tä yleisesti käsittelevää kirjallisuutta. Samoin pois jätettiin asiasanat, jotka eivät selkeästi liity kasvintuotannon IoT:n tutkimukseen ja teknologiaratkaisuihin.</w:t>
-      </w:r>
-    </w:p>
-    <w:p>
-      <w:pPr>
-        <w:pStyle w:val="BodyText"/>
-      </w:pPr>
-      <w:r>
-        <w:t xml:space="preserve">Kirjallisuuskatsausten hakuun käytettiin hakusanoina alustavissa aineistohauissa löydettyjen kirjallisuuskatsausten asiasanoja. Useiten toistuvat asiasanat</w:t>
+        <w:t xml:space="preserve">Alustavissa aineistohauissa löydettyjen aineistojen asiasanojen sekä löydettyjen kirjallisuuskatsausten käyttämien hakusanojen joukosta koottiin tutkittavalle ilmiölle keskeisimmät hakusanat. Hakusanojen valinnassa käytettiin vain englanninkielisiä sanoja, koska suomenkielisten aineistojen arveltiin käyttävän sekä suomen- että englanninkielisiä asiasanoja ja löytyvän englanninkielisten hakusanojen avulla. Asiasanat, jotka eivät selkeästi liittyneet kasvintuotannon IoT:n tutkimukseen ja teknologiaratkaisuihin jätettiin pois. Asiasanoista muodostettiin hakulause, jonka hakusanat on jaettu kahteen ryhmään. Ensimmäiseen ryhmään valittiin asiasanat</w:t>
       </w:r>
       <w:r>
         <w:t xml:space="preserve"> </w:t>
@@ -2209,485 +2390,703 @@
         <w:t xml:space="preserve">”</w:t>
       </w:r>
       <w:r>
-        <w:t xml:space="preserve"> </w:t>
-      </w:r>
-      <w:r>
-        <w:t xml:space="preserve">valittiin ensimmäiseksi hakusanaryhmäksi. Toiseksi hakusanaryhmäksi valittiin kirjallisuuskatsauksia koskevat asiasanat</w:t>
-      </w:r>
-      <w:r>
-        <w:t xml:space="preserve"> </w:t>
-      </w:r>
-      <w:r>
-        <w:t xml:space="preserve">“</w:t>
-      </w:r>
-      <w:r>
-        <w:t xml:space="preserve">literature review</w:t>
-      </w:r>
-      <w:r>
-        <w:t xml:space="preserve">”</w:t>
-      </w:r>
-      <w:r>
-        <w:t xml:space="preserve">,</w:t>
-      </w:r>
-      <w:r>
-        <w:t xml:space="preserve"> </w:t>
-      </w:r>
-      <w:r>
-        <w:t xml:space="preserve">“</w:t>
-      </w:r>
-      <w:r>
-        <w:t xml:space="preserve">Systematic literature review</w:t>
-      </w:r>
-      <w:r>
-        <w:t xml:space="preserve">”</w:t>
-      </w:r>
-      <w:r>
-        <w:t xml:space="preserve"> </w:t>
-      </w:r>
-      <w:r>
-        <w:t xml:space="preserve">sekä</w:t>
-      </w:r>
-      <w:r>
-        <w:t xml:space="preserve"> </w:t>
-      </w:r>
-      <w:r>
-        <w:t xml:space="preserve">“</w:t>
-      </w:r>
-      <w:r>
-        <w:t xml:space="preserve">Survey</w:t>
-      </w:r>
-      <w:r>
-        <w:t xml:space="preserve">”</w:t>
-      </w:r>
-      <w:r>
-        <w:t xml:space="preserve">. Kolmanteen hakusanaryhmään valittiin sellaiset asiasanat, joiden arvioitiin toistuvan kirjallisuuskatsauksissa ja joita ei valittu edellisiin ryhmiin. Kolmanteen ryhmään lisättiin vielä Precision Agriculture, jolloin kolmannen hakusanaryhmään kuuluvat:</w:t>
-      </w:r>
-      <w:r>
-        <w:t xml:space="preserve"> </w:t>
-      </w:r>
-      <w:r>
-        <w:t xml:space="preserve">Agriculture</w:t>
-      </w:r>
-      <w:r>
-        <w:t xml:space="preserve"> </w:t>
-      </w:r>
-      <w:r>
-        <w:t xml:space="preserve">Agro-industry</w:t>
-      </w:r>
-      <w:r>
-        <w:t xml:space="preserve"> </w:t>
-      </w:r>
-      <w:r>
-        <w:t xml:space="preserve">Big data analysis</w:t>
-      </w:r>
-      <w:r>
-        <w:t xml:space="preserve"> </w:t>
-      </w:r>
-      <w:r>
-        <w:t xml:space="preserve">Consumer Information</w:t>
-      </w:r>
-      <w:r>
-        <w:t xml:space="preserve"> </w:t>
-      </w:r>
-      <w:r>
-        <w:t xml:space="preserve">Environmental monitoring</w:t>
-      </w:r>
-      <w:r>
-        <w:t xml:space="preserve"> </w:t>
-      </w:r>
-      <w:r>
-        <w:t xml:space="preserve">IIoT</w:t>
-      </w:r>
-      <w:r>
-        <w:t xml:space="preserve"> </w:t>
-      </w:r>
-      <w:r>
-        <w:t xml:space="preserve">Industrial Internet of Things</w:t>
-      </w:r>
-      <w:r>
-        <w:t xml:space="preserve"> </w:t>
-      </w:r>
-      <w:r>
-        <w:t xml:space="preserve">Precision Farming</w:t>
-      </w:r>
-      <w:r>
-        <w:t xml:space="preserve"> </w:t>
-      </w:r>
-      <w:r>
-        <w:t xml:space="preserve">Precision Agriculture</w:t>
-      </w:r>
-      <w:r>
-        <w:t xml:space="preserve"> </w:t>
-      </w:r>
-      <w:r>
-        <w:t xml:space="preserve">Smart Farming</w:t>
-      </w:r>
-    </w:p>
-    <w:p>
-      <w:pPr>
-        <w:pStyle w:val="BodyText"/>
-      </w:pPr>
-      <w:r>
-        <w:t xml:space="preserve">Aineiston hakuun käytettiin löydettyjen kirjallisuuskatsausten hakulauseissa käytettyjä hakusanoja, joista valittiin arviolta keskeisimmät kasvintuotannon IoT-ratkaisuiden ja tutkimuksen näkökulmista. Näihin lisättiin muissa aikaisemmissa vaiheissa löydetyt asiasanat, joiden arvioitiin parantavan hakutulosten kattavuutta. Asiasanoista muodostettiin hakulause, jonka hakusanat on jaettu kahteen ryhmään. Ensimmäiseen ryhmään valittiin asiasanat</w:t>
-      </w:r>
-      <w:r>
-        <w:t xml:space="preserve"> </w:t>
-      </w:r>
-      <w:r>
-        <w:t xml:space="preserve">“</w:t>
-      </w:r>
-      <w:r>
-        <w:t xml:space="preserve">IoT</w:t>
-      </w:r>
-      <w:r>
-        <w:t xml:space="preserve">”</w:t>
-      </w:r>
-      <w:r>
-        <w:t xml:space="preserve"> </w:t>
-      </w:r>
-      <w:r>
-        <w:t xml:space="preserve">ja</w:t>
-      </w:r>
-      <w:r>
-        <w:t xml:space="preserve"> </w:t>
-      </w:r>
-      <w:r>
-        <w:t xml:space="preserve">“</w:t>
-      </w:r>
-      <w:r>
-        <w:t xml:space="preserve">Internet of Things</w:t>
-      </w:r>
-      <w:r>
-        <w:t xml:space="preserve">”</w:t>
-      </w:r>
-      <w:r>
-        <w:t xml:space="preserve">. Toiseksi ryhmäksi valittiin asiasanat:</w:t>
-      </w:r>
-      <w:r>
-        <w:t xml:space="preserve"> </w:t>
-      </w:r>
-      <w:r>
-        <w:t xml:space="preserve">Agriculture</w:t>
-      </w:r>
-      <w:r>
-        <w:t xml:space="preserve"> </w:t>
-      </w:r>
-      <w:r>
-        <w:t xml:space="preserve">Precision Agriculture</w:t>
-      </w:r>
-      <w:r>
-        <w:t xml:space="preserve"> </w:t>
-      </w:r>
-      <w:r>
-        <w:t xml:space="preserve">Smart Agriculture</w:t>
-      </w:r>
-      <w:r>
-        <w:t xml:space="preserve"> </w:t>
-      </w:r>
-      <w:r>
-        <w:t xml:space="preserve">Smart Farming</w:t>
-      </w:r>
-      <w:r>
-        <w:t xml:space="preserve"> </w:t>
-      </w:r>
-      <w:r>
-        <w:t xml:space="preserve">Precision Farming</w:t>
-      </w:r>
-      <w:r>
-        <w:t xml:space="preserve"> </w:t>
-      </w:r>
-      <w:r>
-        <w:t xml:space="preserve">Web of Things</w:t>
-      </w:r>
-      <w:r>
-        <w:t xml:space="preserve"> </w:t>
-      </w:r>
-      <w:r>
-        <w:t xml:space="preserve">IoT applications</w:t>
-      </w:r>
-      <w:r>
-        <w:t xml:space="preserve"> </w:t>
-      </w:r>
-      <w:r>
-        <w:t xml:space="preserve">Plant Production</w:t>
-      </w:r>
-      <w:r>
-        <w:t xml:space="preserve"> </w:t>
-      </w:r>
-      <w:r>
-        <w:t xml:space="preserve">Agriculture technology</w:t>
-      </w:r>
-      <w:r>
-        <w:t xml:space="preserve"> </w:t>
-      </w:r>
-      <w:r>
-        <w:t xml:space="preserve">Agricultural industry</w:t>
-      </w:r>
-      <w:r>
-        <w:t xml:space="preserve"> </w:t>
-      </w:r>
-      <w:r>
-        <w:t xml:space="preserve">Agribusiness</w:t>
-      </w:r>
-      <w:r>
-        <w:t xml:space="preserve"> </w:t>
-      </w:r>
-      <w:r>
-        <w:t xml:space="preserve">Agricultural products</w:t>
-      </w:r>
-      <w:r>
-        <w:t xml:space="preserve"> </w:t>
-      </w:r>
-      <w:r>
-        <w:t xml:space="preserve">Agroindustry</w:t>
-      </w:r>
-      <w:r>
-        <w:t xml:space="preserve"> </w:t>
-      </w:r>
-      <w:r>
-        <w:t xml:space="preserve">Big Data</w:t>
-      </w:r>
-      <w:r>
-        <w:t xml:space="preserve"> </w:t>
-      </w:r>
-      <w:r>
-        <w:t xml:space="preserve">Greenhouses</w:t>
-      </w:r>
-      <w:r>
-        <w:t xml:space="preserve"> </w:t>
-      </w:r>
-      <w:r>
-        <w:t xml:space="preserve">Smart Environments</w:t>
-      </w:r>
-      <w:r>
-        <w:t xml:space="preserve"> </w:t>
-      </w:r>
-      <w:r>
-        <w:t xml:space="preserve">Plant factories</w:t>
-      </w:r>
-      <w:r>
-        <w:t xml:space="preserve"> </w:t>
-      </w:r>
-      <w:r>
-        <w:t xml:space="preserve">Product Traceability</w:t>
-      </w:r>
-      <w:r>
-        <w:t xml:space="preserve"> </w:t>
-      </w:r>
-      <w:r>
-        <w:t xml:space="preserve">Drones</w:t>
-      </w:r>
-      <w:r>
-        <w:t xml:space="preserve"> </w:t>
-      </w:r>
-      <w:r>
-        <w:t xml:space="preserve">Cloud Computing</w:t>
-      </w:r>
-      <w:r>
-        <w:t xml:space="preserve"> </w:t>
-      </w:r>
-      <w:r>
-        <w:t xml:space="preserve">Environmental monitoring</w:t>
-      </w:r>
-      <w:r>
-        <w:t xml:space="preserve"> </w:t>
-      </w:r>
-      <w:r>
-        <w:t xml:space="preserve">Wireless Sensor Networks</w:t>
-      </w:r>
-      <w:r>
-        <w:t xml:space="preserve"> </w:t>
-      </w:r>
-      <w:r>
-        <w:t xml:space="preserve">Sensor discovery</w:t>
-      </w:r>
-      <w:r>
-        <w:t xml:space="preserve"> </w:t>
-      </w:r>
-      <w:r>
-        <w:t xml:space="preserve">Sensor integration</w:t>
-      </w:r>
-      <w:r>
-        <w:t xml:space="preserve"> </w:t>
-      </w:r>
-      <w:r>
-        <w:t xml:space="preserve">Sensor-cloud</w:t>
-      </w:r>
-      <w:r>
-        <w:t xml:space="preserve"> </w:t>
-      </w:r>
-      <w:r>
-        <w:t xml:space="preserve">Sensor-cloud for agricultural applications</w:t>
-      </w:r>
-      <w:r>
-        <w:t xml:space="preserve"> </w:t>
-      </w:r>
-      <w:r>
-        <w:t xml:space="preserve">Equipment status</w:t>
-      </w:r>
-      <w:r>
-        <w:t xml:space="preserve"> </w:t>
-      </w:r>
-      <w:r>
-        <w:t xml:space="preserve">“</w:t>
-      </w:r>
-      <w:r>
-        <w:t xml:space="preserve">Telemetry</w:t>
-      </w:r>
-      <w:r>
-        <w:t xml:space="preserve">”</w:t>
-      </w:r>
-      <w:r>
-        <w:t xml:space="preserve"> </w:t>
-      </w:r>
-      <w:r>
-        <w:t xml:space="preserve">Telemetry applications</w:t>
-      </w:r>
-      <w:r>
-        <w:t xml:space="preserve"> </w:t>
-      </w:r>
-      <w:r>
-        <w:t xml:space="preserve">Ubiquitous sensing</w:t>
-      </w:r>
-      <w:r>
-        <w:t xml:space="preserve"> </w:t>
-      </w:r>
-      <w:r>
-        <w:t xml:space="preserve">Food production</w:t>
-      </w:r>
-      <w:r>
-        <w:t xml:space="preserve"> </w:t>
-      </w:r>
-      <w:r>
-        <w:t xml:space="preserve">Horticulture</w:t>
-      </w:r>
-      <w:r>
-        <w:t xml:space="preserve"> </w:t>
-      </w:r>
-      <w:r>
-        <w:t xml:space="preserve">Irrigation</w:t>
-      </w:r>
-      <w:r>
-        <w:t xml:space="preserve"> </w:t>
-      </w:r>
-      <w:r>
-        <w:t xml:space="preserve">Crop</w:t>
-      </w:r>
-      <w:r>
-        <w:t xml:space="preserve"> </w:t>
-      </w:r>
-      <w:r>
-        <w:t xml:space="preserve">Cereals</w:t>
-      </w:r>
-      <w:r>
-        <w:t xml:space="preserve"> </w:t>
-      </w:r>
-      <w:r>
-        <w:t xml:space="preserve">Fruit</w:t>
-      </w:r>
-      <w:r>
-        <w:t xml:space="preserve"> </w:t>
-      </w:r>
-      <w:r>
-        <w:t xml:space="preserve">Vegetable</w:t>
-      </w:r>
-      <w:r>
-        <w:t xml:space="preserve"> </w:t>
-      </w:r>
-      <w:r>
-        <w:t xml:space="preserve">Climate</w:t>
-      </w:r>
-      <w:r>
-        <w:t xml:space="preserve"> </w:t>
-      </w:r>
-      <w:r>
-        <w:t xml:space="preserve">Drought</w:t>
-      </w:r>
-      <w:r>
-        <w:t xml:space="preserve"> </w:t>
-      </w:r>
-      <w:r>
-        <w:t xml:space="preserve">Farm</w:t>
-      </w:r>
-      <w:r>
-        <w:t xml:space="preserve"> </w:t>
-      </w:r>
-      <w:r>
-        <w:t xml:space="preserve">Farming</w:t>
-      </w:r>
-      <w:r>
-        <w:t xml:space="preserve"> </w:t>
-      </w:r>
-      <w:r>
-        <w:t xml:space="preserve">Feed production</w:t>
-      </w:r>
-      <w:r>
-        <w:t xml:space="preserve"> </w:t>
-      </w:r>
-      <w:r>
-        <w:t xml:space="preserve">Fertilizers</w:t>
-      </w:r>
-      <w:r>
-        <w:t xml:space="preserve"> </w:t>
-      </w:r>
-      <w:r>
-        <w:t xml:space="preserve">Flooding</w:t>
-      </w:r>
-      <w:r>
-        <w:t xml:space="preserve"> </w:t>
-      </w:r>
-      <w:r>
-        <w:t xml:space="preserve">Forecast</w:t>
-      </w:r>
-      <w:r>
-        <w:t xml:space="preserve"> </w:t>
-      </w:r>
-      <w:r>
-        <w:t xml:space="preserve">Fruit storage</w:t>
-      </w:r>
-      <w:r>
-        <w:t xml:space="preserve"> </w:t>
-      </w:r>
-      <w:r>
-        <w:t xml:space="preserve">Harvesting</w:t>
-      </w:r>
-      <w:r>
-        <w:t xml:space="preserve"> </w:t>
-      </w:r>
-      <w:r>
-        <w:t xml:space="preserve">Industrial</w:t>
-      </w:r>
-      <w:r>
-        <w:t xml:space="preserve"> </w:t>
-      </w:r>
-      <w:r>
-        <w:t xml:space="preserve">Pest</w:t>
-      </w:r>
-      <w:r>
-        <w:t xml:space="preserve"> </w:t>
-      </w:r>
-      <w:r>
-        <w:t xml:space="preserve">Plant</w:t>
-      </w:r>
-      <w:r>
-        <w:t xml:space="preserve"> </w:t>
-      </w:r>
-      <w:r>
-        <w:t xml:space="preserve">Seed</w:t>
-      </w:r>
-      <w:r>
-        <w:t xml:space="preserve"> </w:t>
-      </w:r>
-      <w:r>
-        <w:t xml:space="preserve">Water</w:t>
-      </w:r>
-      <w:r>
-        <w:t xml:space="preserve"> </w:t>
-      </w:r>
-      <w:r>
-        <w:t xml:space="preserve">Weather</w:t>
-      </w:r>
-    </w:p>
+        <w:t xml:space="preserve">. Toiseksi ryhmäksi valittiin Taulukko 1:ssä luetellut asiasanat.</w:t>
+      </w:r>
+    </w:p>
+    <w:p>
+      <w:pPr>
+        <w:pStyle w:val="BodyText"/>
+      </w:pPr>
+      <w:r>
+        <w:t xml:space="preserve">Taulukko 1. Toiseen asiasanaryhmään valitut asiasanat.</w:t>
+      </w:r>
+    </w:p>
+    <w:tbl>
+      <w:tblPr>
+        <w:tblStyle w:val="TableNormal"/>
+        <w:tblW w:type="pct" w:w="0.0"/>
+        <w:tblLook w:firstRow="1"/>
+      </w:tblPr>
+      <w:tblGrid/>
+      <w:tr>
+        <w:trPr>
+          <w:cnfStyle w:firstRow="1"/>
+        </w:trPr>
+        <w:tc>
+          <w:tcPr>
+            <w:tcBorders>
+              <w:bottom w:val="single"/>
+            </w:tcBorders>
+            <w:vAlign w:val="bottom"/>
+          </w:tcPr>
+          <w:p>
+            <w:pPr>
+              <w:pStyle w:val="Compact"/>
+              <w:jc w:val="left"/>
+            </w:pPr>
+            <w:r>
+              <w:t xml:space="preserve">Toinen asiasanaryhmä</w:t>
+            </w:r>
+          </w:p>
+        </w:tc>
+        <w:tc>
+          <w:tcPr>
+            <w:tcBorders>
+              <w:bottom w:val="single"/>
+            </w:tcBorders>
+            <w:vAlign w:val="bottom"/>
+          </w:tcPr>
+          <w:p>
+            <w:pPr>
+              <w:pStyle w:val="Compact"/>
+            </w:pPr>
+          </w:p>
+        </w:tc>
+        <w:tc>
+          <w:tcPr>
+            <w:tcBorders>
+              <w:bottom w:val="single"/>
+            </w:tcBorders>
+            <w:vAlign w:val="bottom"/>
+          </w:tcPr>
+          <w:p>
+            <w:pPr>
+              <w:pStyle w:val="Compact"/>
+            </w:pPr>
+          </w:p>
+        </w:tc>
+      </w:tr>
+      <w:tr>
+        <w:tc>
+          <w:p>
+            <w:pPr>
+              <w:pStyle w:val="Compact"/>
+              <w:jc w:val="left"/>
+            </w:pPr>
+            <w:r>
+              <w:t xml:space="preserve">Agriculture</w:t>
+            </w:r>
+          </w:p>
+        </w:tc>
+        <w:tc>
+          <w:p>
+            <w:pPr>
+              <w:pStyle w:val="Compact"/>
+              <w:jc w:val="left"/>
+            </w:pPr>
+            <w:r>
+              <w:t xml:space="preserve">Drones</w:t>
+            </w:r>
+          </w:p>
+        </w:tc>
+        <w:tc>
+          <w:p>
+            <w:pPr>
+              <w:pStyle w:val="Compact"/>
+              <w:jc w:val="left"/>
+            </w:pPr>
+            <w:r>
+              <w:t xml:space="preserve">Vegetable</w:t>
+            </w:r>
+          </w:p>
+        </w:tc>
+      </w:tr>
+      <w:tr>
+        <w:tc>
+          <w:p>
+            <w:pPr>
+              <w:pStyle w:val="Compact"/>
+              <w:jc w:val="left"/>
+            </w:pPr>
+            <w:r>
+              <w:t xml:space="preserve">Precision Agriculture</w:t>
+            </w:r>
+          </w:p>
+        </w:tc>
+        <w:tc>
+          <w:p>
+            <w:pPr>
+              <w:pStyle w:val="Compact"/>
+              <w:jc w:val="left"/>
+            </w:pPr>
+            <w:r>
+              <w:t xml:space="preserve">Cloud Computing</w:t>
+            </w:r>
+          </w:p>
+        </w:tc>
+        <w:tc>
+          <w:p>
+            <w:pPr>
+              <w:pStyle w:val="Compact"/>
+              <w:jc w:val="left"/>
+            </w:pPr>
+            <w:r>
+              <w:t xml:space="preserve">Climate</w:t>
+            </w:r>
+          </w:p>
+        </w:tc>
+      </w:tr>
+      <w:tr>
+        <w:tc>
+          <w:p>
+            <w:pPr>
+              <w:pStyle w:val="Compact"/>
+              <w:jc w:val="left"/>
+            </w:pPr>
+            <w:r>
+              <w:t xml:space="preserve">Smart Agriculture</w:t>
+            </w:r>
+          </w:p>
+        </w:tc>
+        <w:tc>
+          <w:p>
+            <w:pPr>
+              <w:pStyle w:val="Compact"/>
+              <w:jc w:val="left"/>
+            </w:pPr>
+            <w:r>
+              <w:t xml:space="preserve">Environmental monitoring</w:t>
+            </w:r>
+          </w:p>
+        </w:tc>
+        <w:tc>
+          <w:p>
+            <w:pPr>
+              <w:pStyle w:val="Compact"/>
+              <w:jc w:val="left"/>
+            </w:pPr>
+            <w:r>
+              <w:t xml:space="preserve">Drought</w:t>
+            </w:r>
+          </w:p>
+        </w:tc>
+      </w:tr>
+      <w:tr>
+        <w:tc>
+          <w:p>
+            <w:pPr>
+              <w:pStyle w:val="Compact"/>
+              <w:jc w:val="left"/>
+            </w:pPr>
+            <w:r>
+              <w:t xml:space="preserve">Smart Farming</w:t>
+            </w:r>
+          </w:p>
+        </w:tc>
+        <w:tc>
+          <w:p>
+            <w:pPr>
+              <w:pStyle w:val="Compact"/>
+              <w:jc w:val="left"/>
+            </w:pPr>
+            <w:r>
+              <w:t xml:space="preserve">Wireless Sensor Networks</w:t>
+            </w:r>
+          </w:p>
+        </w:tc>
+        <w:tc>
+          <w:p>
+            <w:pPr>
+              <w:pStyle w:val="Compact"/>
+              <w:jc w:val="left"/>
+            </w:pPr>
+            <w:r>
+              <w:t xml:space="preserve">Farm</w:t>
+            </w:r>
+          </w:p>
+        </w:tc>
+      </w:tr>
+      <w:tr>
+        <w:tc>
+          <w:p>
+            <w:pPr>
+              <w:pStyle w:val="Compact"/>
+              <w:jc w:val="left"/>
+            </w:pPr>
+            <w:r>
+              <w:t xml:space="preserve">Precision Farming</w:t>
+            </w:r>
+          </w:p>
+        </w:tc>
+        <w:tc>
+          <w:p>
+            <w:pPr>
+              <w:pStyle w:val="Compact"/>
+              <w:jc w:val="left"/>
+            </w:pPr>
+            <w:r>
+              <w:t xml:space="preserve">Sensor discovery</w:t>
+            </w:r>
+          </w:p>
+        </w:tc>
+        <w:tc>
+          <w:p>
+            <w:pPr>
+              <w:pStyle w:val="Compact"/>
+              <w:jc w:val="left"/>
+            </w:pPr>
+            <w:r>
+              <w:t xml:space="preserve">Farming</w:t>
+            </w:r>
+          </w:p>
+        </w:tc>
+      </w:tr>
+      <w:tr>
+        <w:tc>
+          <w:p>
+            <w:pPr>
+              <w:pStyle w:val="Compact"/>
+              <w:jc w:val="left"/>
+            </w:pPr>
+            <w:r>
+              <w:t xml:space="preserve">Web of Things</w:t>
+            </w:r>
+          </w:p>
+        </w:tc>
+        <w:tc>
+          <w:p>
+            <w:pPr>
+              <w:pStyle w:val="Compact"/>
+              <w:jc w:val="left"/>
+            </w:pPr>
+            <w:r>
+              <w:t xml:space="preserve">Sensor integration</w:t>
+            </w:r>
+          </w:p>
+        </w:tc>
+        <w:tc>
+          <w:p>
+            <w:pPr>
+              <w:pStyle w:val="Compact"/>
+              <w:jc w:val="left"/>
+            </w:pPr>
+            <w:r>
+              <w:t xml:space="preserve">Feed production</w:t>
+            </w:r>
+          </w:p>
+        </w:tc>
+      </w:tr>
+      <w:tr>
+        <w:tc>
+          <w:p>
+            <w:pPr>
+              <w:pStyle w:val="Compact"/>
+              <w:jc w:val="left"/>
+            </w:pPr>
+            <w:r>
+              <w:t xml:space="preserve">IoT applications</w:t>
+            </w:r>
+          </w:p>
+        </w:tc>
+        <w:tc>
+          <w:p>
+            <w:pPr>
+              <w:pStyle w:val="Compact"/>
+              <w:jc w:val="left"/>
+            </w:pPr>
+            <w:r>
+              <w:t xml:space="preserve">Sensor-cloud</w:t>
+            </w:r>
+          </w:p>
+        </w:tc>
+        <w:tc>
+          <w:p>
+            <w:pPr>
+              <w:pStyle w:val="Compact"/>
+              <w:jc w:val="left"/>
+            </w:pPr>
+            <w:r>
+              <w:t xml:space="preserve">Fertilizers</w:t>
+            </w:r>
+          </w:p>
+        </w:tc>
+      </w:tr>
+      <w:tr>
+        <w:tc>
+          <w:p>
+            <w:pPr>
+              <w:pStyle w:val="Compact"/>
+              <w:jc w:val="left"/>
+            </w:pPr>
+            <w:r>
+              <w:t xml:space="preserve">Plant Production</w:t>
+            </w:r>
+          </w:p>
+        </w:tc>
+        <w:tc>
+          <w:p>
+            <w:pPr>
+              <w:pStyle w:val="Compact"/>
+              <w:jc w:val="left"/>
+            </w:pPr>
+            <w:r>
+              <w:t xml:space="preserve">Sensor-cloud for agricultural applications</w:t>
+            </w:r>
+          </w:p>
+        </w:tc>
+        <w:tc>
+          <w:p>
+            <w:pPr>
+              <w:pStyle w:val="Compact"/>
+              <w:jc w:val="left"/>
+            </w:pPr>
+            <w:r>
+              <w:t xml:space="preserve">Flooding</w:t>
+            </w:r>
+          </w:p>
+        </w:tc>
+      </w:tr>
+      <w:tr>
+        <w:tc>
+          <w:p>
+            <w:pPr>
+              <w:pStyle w:val="Compact"/>
+              <w:jc w:val="left"/>
+            </w:pPr>
+            <w:r>
+              <w:t xml:space="preserve">Agriculture technology</w:t>
+            </w:r>
+          </w:p>
+        </w:tc>
+        <w:tc>
+          <w:p>
+            <w:pPr>
+              <w:pStyle w:val="Compact"/>
+              <w:jc w:val="left"/>
+            </w:pPr>
+            <w:r>
+              <w:t xml:space="preserve">Equipment status</w:t>
+            </w:r>
+          </w:p>
+        </w:tc>
+        <w:tc>
+          <w:p>
+            <w:pPr>
+              <w:pStyle w:val="Compact"/>
+              <w:jc w:val="left"/>
+            </w:pPr>
+            <w:r>
+              <w:t xml:space="preserve">Forecast</w:t>
+            </w:r>
+          </w:p>
+        </w:tc>
+      </w:tr>
+      <w:tr>
+        <w:tc>
+          <w:p>
+            <w:pPr>
+              <w:pStyle w:val="Compact"/>
+              <w:jc w:val="left"/>
+            </w:pPr>
+            <w:r>
+              <w:t xml:space="preserve">Agricultural industry</w:t>
+            </w:r>
+          </w:p>
+        </w:tc>
+        <w:tc>
+          <w:p>
+            <w:pPr>
+              <w:pStyle w:val="Compact"/>
+              <w:jc w:val="left"/>
+            </w:pPr>
+            <w:r>
+              <w:t xml:space="preserve">Telemetry</w:t>
+            </w:r>
+          </w:p>
+        </w:tc>
+        <w:tc>
+          <w:p>
+            <w:pPr>
+              <w:pStyle w:val="Compact"/>
+              <w:jc w:val="left"/>
+            </w:pPr>
+            <w:r>
+              <w:t xml:space="preserve">Fruit storage</w:t>
+            </w:r>
+          </w:p>
+        </w:tc>
+      </w:tr>
+      <w:tr>
+        <w:tc>
+          <w:p>
+            <w:pPr>
+              <w:pStyle w:val="Compact"/>
+              <w:jc w:val="left"/>
+            </w:pPr>
+            <w:r>
+              <w:t xml:space="preserve">Agribusiness</w:t>
+            </w:r>
+          </w:p>
+        </w:tc>
+        <w:tc>
+          <w:p>
+            <w:pPr>
+              <w:pStyle w:val="Compact"/>
+              <w:jc w:val="left"/>
+            </w:pPr>
+            <w:r>
+              <w:t xml:space="preserve">Telemetry applications</w:t>
+            </w:r>
+          </w:p>
+        </w:tc>
+        <w:tc>
+          <w:p>
+            <w:pPr>
+              <w:pStyle w:val="Compact"/>
+              <w:jc w:val="left"/>
+            </w:pPr>
+            <w:r>
+              <w:t xml:space="preserve">Harvesting</w:t>
+            </w:r>
+          </w:p>
+        </w:tc>
+      </w:tr>
+      <w:tr>
+        <w:tc>
+          <w:p>
+            <w:pPr>
+              <w:pStyle w:val="Compact"/>
+              <w:jc w:val="left"/>
+            </w:pPr>
+            <w:r>
+              <w:t xml:space="preserve">Agricultural products</w:t>
+            </w:r>
+          </w:p>
+        </w:tc>
+        <w:tc>
+          <w:p>
+            <w:pPr>
+              <w:pStyle w:val="Compact"/>
+              <w:jc w:val="left"/>
+            </w:pPr>
+            <w:r>
+              <w:t xml:space="preserve">Ubiquitous sensing</w:t>
+            </w:r>
+          </w:p>
+        </w:tc>
+        <w:tc>
+          <w:p>
+            <w:pPr>
+              <w:pStyle w:val="Compact"/>
+              <w:jc w:val="left"/>
+            </w:pPr>
+            <w:r>
+              <w:t xml:space="preserve">Industrial</w:t>
+            </w:r>
+          </w:p>
+        </w:tc>
+      </w:tr>
+      <w:tr>
+        <w:tc>
+          <w:p>
+            <w:pPr>
+              <w:pStyle w:val="Compact"/>
+              <w:jc w:val="left"/>
+            </w:pPr>
+            <w:r>
+              <w:t xml:space="preserve">Agroindustry</w:t>
+            </w:r>
+          </w:p>
+        </w:tc>
+        <w:tc>
+          <w:p>
+            <w:pPr>
+              <w:pStyle w:val="Compact"/>
+              <w:jc w:val="left"/>
+            </w:pPr>
+            <w:r>
+              <w:t xml:space="preserve">Food production</w:t>
+            </w:r>
+          </w:p>
+        </w:tc>
+        <w:tc>
+          <w:p>
+            <w:pPr>
+              <w:pStyle w:val="Compact"/>
+              <w:jc w:val="left"/>
+            </w:pPr>
+            <w:r>
+              <w:t xml:space="preserve">Pest</w:t>
+            </w:r>
+          </w:p>
+        </w:tc>
+      </w:tr>
+      <w:tr>
+        <w:tc>
+          <w:p>
+            <w:pPr>
+              <w:pStyle w:val="Compact"/>
+              <w:jc w:val="left"/>
+            </w:pPr>
+            <w:r>
+              <w:t xml:space="preserve">Big Data</w:t>
+            </w:r>
+          </w:p>
+        </w:tc>
+        <w:tc>
+          <w:p>
+            <w:pPr>
+              <w:pStyle w:val="Compact"/>
+              <w:jc w:val="left"/>
+            </w:pPr>
+            <w:r>
+              <w:t xml:space="preserve">Horticulture</w:t>
+            </w:r>
+          </w:p>
+        </w:tc>
+        <w:tc>
+          <w:p>
+            <w:pPr>
+              <w:pStyle w:val="Compact"/>
+              <w:jc w:val="left"/>
+            </w:pPr>
+            <w:r>
+              <w:t xml:space="preserve">Plant</w:t>
+            </w:r>
+          </w:p>
+        </w:tc>
+      </w:tr>
+      <w:tr>
+        <w:tc>
+          <w:p>
+            <w:pPr>
+              <w:pStyle w:val="Compact"/>
+              <w:jc w:val="left"/>
+            </w:pPr>
+            <w:r>
+              <w:t xml:space="preserve">Greenhouses</w:t>
+            </w:r>
+          </w:p>
+        </w:tc>
+        <w:tc>
+          <w:p>
+            <w:pPr>
+              <w:pStyle w:val="Compact"/>
+              <w:jc w:val="left"/>
+            </w:pPr>
+            <w:r>
+              <w:t xml:space="preserve">Irrigation</w:t>
+            </w:r>
+          </w:p>
+        </w:tc>
+        <w:tc>
+          <w:p>
+            <w:pPr>
+              <w:pStyle w:val="Compact"/>
+              <w:jc w:val="left"/>
+            </w:pPr>
+            <w:r>
+              <w:t xml:space="preserve">Seed</w:t>
+            </w:r>
+          </w:p>
+        </w:tc>
+      </w:tr>
+      <w:tr>
+        <w:tc>
+          <w:p>
+            <w:pPr>
+              <w:pStyle w:val="Compact"/>
+              <w:jc w:val="left"/>
+            </w:pPr>
+            <w:r>
+              <w:t xml:space="preserve">Smart Environments</w:t>
+            </w:r>
+          </w:p>
+        </w:tc>
+        <w:tc>
+          <w:p>
+            <w:pPr>
+              <w:pStyle w:val="Compact"/>
+              <w:jc w:val="left"/>
+            </w:pPr>
+            <w:r>
+              <w:t xml:space="preserve">Crop</w:t>
+            </w:r>
+          </w:p>
+        </w:tc>
+        <w:tc>
+          <w:p>
+            <w:pPr>
+              <w:pStyle w:val="Compact"/>
+              <w:jc w:val="left"/>
+            </w:pPr>
+            <w:r>
+              <w:t xml:space="preserve">Water</w:t>
+            </w:r>
+          </w:p>
+        </w:tc>
+      </w:tr>
+      <w:tr>
+        <w:tc>
+          <w:p>
+            <w:pPr>
+              <w:pStyle w:val="Compact"/>
+              <w:jc w:val="left"/>
+            </w:pPr>
+            <w:r>
+              <w:t xml:space="preserve">Plant factories</w:t>
+            </w:r>
+          </w:p>
+        </w:tc>
+        <w:tc>
+          <w:p>
+            <w:pPr>
+              <w:pStyle w:val="Compact"/>
+              <w:jc w:val="left"/>
+            </w:pPr>
+            <w:r>
+              <w:t xml:space="preserve">Cereals</w:t>
+            </w:r>
+          </w:p>
+        </w:tc>
+        <w:tc>
+          <w:p>
+            <w:pPr>
+              <w:pStyle w:val="Compact"/>
+              <w:jc w:val="left"/>
+            </w:pPr>
+            <w:r>
+              <w:t xml:space="preserve">Weather</w:t>
+            </w:r>
+          </w:p>
+        </w:tc>
+      </w:tr>
+      <w:tr>
+        <w:tc>
+          <w:p>
+            <w:pPr>
+              <w:pStyle w:val="Compact"/>
+              <w:jc w:val="left"/>
+            </w:pPr>
+            <w:r>
+              <w:t xml:space="preserve">Product Traceability</w:t>
+            </w:r>
+          </w:p>
+        </w:tc>
+        <w:tc>
+          <w:p>
+            <w:pPr>
+              <w:pStyle w:val="Compact"/>
+              <w:jc w:val="left"/>
+            </w:pPr>
+            <w:r>
+              <w:t xml:space="preserve">Fruit</w:t>
+            </w:r>
+          </w:p>
+        </w:tc>
+        <w:tc>
+          <w:p>
+            <w:pPr>
+              <w:pStyle w:val="Compact"/>
+              <w:jc w:val="left"/>
+            </w:pPr>
+            <w:r>
+              <w:t xml:space="preserve">-</w:t>
+            </w:r>
+          </w:p>
+        </w:tc>
+      </w:tr>
+    </w:tbl>
     <w:p>
       <w:pPr>
         <w:pStyle w:val="Heading3"/>
@@ -12576,7 +12975,7 @@
     </w:lvl>
   </w:abstractNum>
   <w:abstractNum w:abstractNumId="990">
-    <w:nsid w:val="ed1634f2"/>
+    <w:nsid w:val="ded37abd"/>
     <w:multiLevelType w:val="multilevel"/>
     <w:lvl w:ilvl="0">
       <w:numFmt w:val="bullet"/>
@@ -12657,7 +13056,7 @@
     </w:lvl>
   </w:abstractNum>
   <w:abstractNum w:abstractNumId="99411">
-    <w:nsid w:val="fbb986ee"/>
+    <w:nsid w:val="58083330"/>
     <w:multiLevelType w:val="multilevel"/>
     <w:lvl w:ilvl="0">
       <w:start w:val="1"/>
@@ -12745,7 +13144,7 @@
     </w:lvl>
   </w:abstractNum>
   <w:abstractNum w:abstractNumId="997114">
-    <w:nsid w:val="63005727"/>
+    <w:nsid w:val="14c3f2ee"/>
     <w:multiLevelType w:val="multilevel"/>
     <w:lvl w:ilvl="0">
       <w:start w:val="14"/>
@@ -12833,7 +13232,7 @@
     </w:lvl>
   </w:abstractNum>
   <w:abstractNum w:abstractNumId="99412">
-    <w:nsid w:val="ae5e906d"/>
+    <w:nsid w:val="558aecf3"/>
     <w:multiLevelType w:val="multilevel"/>
     <w:lvl w:ilvl="0">
       <w:start w:val="2"/>
@@ -12921,7 +13320,7 @@
     </w:lvl>
   </w:abstractNum>
   <w:abstractNum w:abstractNumId="99413">
-    <w:nsid w:val="9c8f8023"/>
+    <w:nsid w:val="7d1a7153"/>
     <w:multiLevelType w:val="multilevel"/>
     <w:lvl w:ilvl="0">
       <w:start w:val="3"/>
@@ -13009,7 +13408,7 @@
     </w:lvl>
   </w:abstractNum>
   <w:abstractNum w:abstractNumId="99621">
-    <w:nsid w:val="cb63ec6a"/>
+    <w:nsid w:val="161c7566"/>
     <w:multiLevelType w:val="multilevel"/>
     <w:lvl w:ilvl="0">
       <w:start w:val="1"/>
@@ -13097,7 +13496,7 @@
     </w:lvl>
   </w:abstractNum>
   <w:abstractNum w:abstractNumId="991">
-    <w:nsid w:val="54ce871e"/>
+    <w:nsid w:val="37f0689c"/>
     <w:multiLevelType w:val="multilevel"/>
     <w:lvl w:ilvl="0">
       <w:numFmt w:val="bullet"/>
@@ -13178,7 +13577,7 @@
     </w:lvl>
   </w:abstractNum>
   <w:abstractNum w:abstractNumId="99622">
-    <w:nsid w:val="ea6d3fb7"/>
+    <w:nsid w:val="8cd4e1e5"/>
     <w:multiLevelType w:val="multilevel"/>
     <w:lvl w:ilvl="0">
       <w:start w:val="2"/>
@@ -13605,6 +14004,12 @@
     </w:lvlOverride>
   </w:num>
   <w:num w:numId="1010">
+    <w:abstractNumId w:val="991"/>
+  </w:num>
+  <w:num w:numId="1011">
+    <w:abstractNumId w:val="991"/>
+  </w:num>
+  <w:num w:numId="1012">
     <w:abstractNumId w:val="991"/>
   </w:num>
 </w:numbering>

</xml_diff>